<commit_message>
complete the 3rd section about IML
</commit_message>
<xml_diff>
--- a/SHAP.docx
+++ b/SHAP.docx
@@ -917,15 +917,7 @@
           <w:sz w:val="28"/>
           <w:szCs w:val="28"/>
         </w:rPr>
-        <w:t>бер</w:t>
-      </w:r>
-      <w:r>
-        <w:rPr>
-          <w:rFonts w:ascii="Times New Roman" w:hAnsi="Times New Roman" w:cs="Times New Roman"/>
-          <w:sz w:val="28"/>
-          <w:szCs w:val="28"/>
-        </w:rPr>
-        <w:t>ущий</w:t>
+        <w:t>берущий</w:t>
       </w:r>
       <w:r>
         <w:rPr>
@@ -2901,6 +2893,114 @@
           <w:sz w:val="28"/>
           <w:szCs w:val="28"/>
         </w:rPr>
+        <w:t>(</w:t>
+      </w:r>
+      <w:r>
+        <w:rPr>
+          <w:rFonts w:ascii="Times New Roman" w:hAnsi="Times New Roman" w:cs="Times New Roman"/>
+          <w:sz w:val="28"/>
+          <w:szCs w:val="28"/>
+          <w:lang w:val="en-US"/>
+        </w:rPr>
+        <w:t>AM</w:t>
+      </w:r>
+      <w:r>
+        <w:rPr>
+          <w:rFonts w:ascii="Times New Roman" w:hAnsi="Times New Roman" w:cs="Times New Roman"/>
+          <w:sz w:val="28"/>
+          <w:szCs w:val="28"/>
+        </w:rPr>
+        <w:t xml:space="preserve">) </w:t>
+      </w:r>
+      <w:r>
+        <w:rPr>
+          <w:rFonts w:ascii="Times New Roman" w:hAnsi="Times New Roman" w:cs="Times New Roman"/>
+          <w:sz w:val="28"/>
+          <w:szCs w:val="28"/>
+        </w:rPr>
+        <w:t xml:space="preserve">широко применяется при работе с временными рядами благодаря способности преодолевать ограничения традиционных моделей на основе </w:t>
+      </w:r>
+      <w:r>
+        <w:rPr>
+          <w:rFonts w:ascii="Times New Roman" w:hAnsi="Times New Roman" w:cs="Times New Roman"/>
+          <w:sz w:val="28"/>
+          <w:szCs w:val="28"/>
+          <w:lang w:val="en-US"/>
+        </w:rPr>
+        <w:t>coder</w:t>
+      </w:r>
+      <w:r>
+        <w:rPr>
+          <w:rFonts w:ascii="Times New Roman" w:hAnsi="Times New Roman" w:cs="Times New Roman"/>
+          <w:sz w:val="28"/>
+          <w:szCs w:val="28"/>
+        </w:rPr>
+        <w:t>-</w:t>
+      </w:r>
+      <w:r>
+        <w:rPr>
+          <w:rFonts w:ascii="Times New Roman" w:hAnsi="Times New Roman" w:cs="Times New Roman"/>
+          <w:sz w:val="28"/>
+          <w:szCs w:val="28"/>
+          <w:lang w:val="en-US"/>
+        </w:rPr>
+        <w:t>encoder</w:t>
+      </w:r>
+      <w:r>
+        <w:rPr>
+          <w:rFonts w:ascii="Times New Roman" w:hAnsi="Times New Roman" w:cs="Times New Roman"/>
+          <w:sz w:val="28"/>
+          <w:szCs w:val="28"/>
+        </w:rPr>
+        <w:t xml:space="preserve"> </w:t>
+      </w:r>
+      <w:r>
+        <w:rPr>
+          <w:rFonts w:ascii="Times New Roman" w:hAnsi="Times New Roman" w:cs="Times New Roman"/>
+          <w:sz w:val="28"/>
+          <w:szCs w:val="28"/>
+        </w:rPr>
+        <w:t>[</w:t>
+      </w:r>
+      <w:r>
+        <w:rPr>
+          <w:rFonts w:ascii="Times New Roman" w:hAnsi="Times New Roman" w:cs="Times New Roman"/>
+          <w:sz w:val="28"/>
+          <w:szCs w:val="28"/>
+        </w:rPr>
+        <w:t>3]</w:t>
+      </w:r>
+      <w:r>
+        <w:rPr>
+          <w:rFonts w:ascii="Times New Roman" w:hAnsi="Times New Roman" w:cs="Times New Roman"/>
+          <w:sz w:val="28"/>
+          <w:szCs w:val="28"/>
+        </w:rPr>
+        <w:t xml:space="preserve">. Следовательно, </w:t>
+      </w:r>
+      <w:r>
+        <w:rPr>
+          <w:rFonts w:ascii="Times New Roman" w:hAnsi="Times New Roman" w:cs="Times New Roman"/>
+          <w:sz w:val="28"/>
+          <w:szCs w:val="28"/>
+          <w:lang w:val="en-US"/>
+        </w:rPr>
+        <w:t>AM</w:t>
+      </w:r>
+      <w:r>
+        <w:rPr>
+          <w:rFonts w:ascii="Times New Roman" w:hAnsi="Times New Roman" w:cs="Times New Roman"/>
+          <w:sz w:val="28"/>
+          <w:szCs w:val="28"/>
+        </w:rPr>
+        <w:t xml:space="preserve"> </w:t>
+      </w:r>
+      <w:r>
+        <w:rPr>
+          <w:rFonts w:ascii="Times New Roman" w:hAnsi="Times New Roman" w:cs="Times New Roman"/>
+          <w:sz w:val="28"/>
+          <w:szCs w:val="28"/>
+        </w:rPr>
         <w:t>может</w:t>
       </w:r>
       <w:r>
@@ -2933,7 +3033,81 @@
           <w:sz w:val="28"/>
           <w:szCs w:val="28"/>
         </w:rPr>
-        <w:t>интегрирован в машинное обучение</w:t>
+        <w:t xml:space="preserve">применён в задачах классификации аритмий на основе сигналов ЭКГ, поскольку сигнал ЭКГ представляется как одномерный временной ряд. В </w:t>
+      </w:r>
+      <w:r>
+        <w:rPr>
+          <w:rFonts w:ascii="Times New Roman" w:hAnsi="Times New Roman" w:cs="Times New Roman"/>
+          <w:sz w:val="28"/>
+          <w:szCs w:val="28"/>
+        </w:rPr>
+        <w:lastRenderedPageBreak/>
+        <w:t xml:space="preserve">данной задаче </w:t>
+      </w:r>
+      <w:r>
+        <w:rPr>
+          <w:rFonts w:ascii="Times New Roman" w:hAnsi="Times New Roman" w:cs="Times New Roman"/>
+          <w:sz w:val="28"/>
+          <w:szCs w:val="28"/>
+          <w:lang w:val="en-US"/>
+        </w:rPr>
+        <w:t>AM</w:t>
+      </w:r>
+      <w:r>
+        <w:rPr>
+          <w:rFonts w:ascii="Times New Roman" w:hAnsi="Times New Roman" w:cs="Times New Roman"/>
+          <w:sz w:val="28"/>
+          <w:szCs w:val="28"/>
+        </w:rPr>
+        <w:t xml:space="preserve"> позволяет модели </w:t>
+      </w:r>
+      <w:r>
+        <w:rPr>
+          <w:rFonts w:ascii="Times New Roman" w:hAnsi="Times New Roman" w:cs="Times New Roman"/>
+          <w:sz w:val="28"/>
+          <w:szCs w:val="28"/>
+        </w:rPr>
+        <w:t xml:space="preserve">фокусироваться на конкретных участках входного сигнала, которые вносят наибольший вклад в итоговый прогноз </w:t>
+      </w:r>
+      <w:r>
+        <w:rPr>
+          <w:rFonts w:ascii="Times New Roman" w:hAnsi="Times New Roman" w:cs="Times New Roman"/>
+          <w:sz w:val="28"/>
+          <w:szCs w:val="28"/>
+        </w:rPr>
+        <w:t>[3</w:t>
+      </w:r>
+      <w:r>
+        <w:rPr>
+          <w:rFonts w:ascii="Times New Roman" w:hAnsi="Times New Roman" w:cs="Times New Roman"/>
+          <w:sz w:val="28"/>
+          <w:szCs w:val="28"/>
+        </w:rPr>
+        <w:t>, 4</w:t>
+      </w:r>
+      <w:r>
+        <w:rPr>
+          <w:rFonts w:ascii="Times New Roman" w:hAnsi="Times New Roman" w:cs="Times New Roman"/>
+          <w:sz w:val="28"/>
+          <w:szCs w:val="28"/>
+        </w:rPr>
+        <w:t>]</w:t>
+      </w:r>
+      <w:r>
+        <w:rPr>
+          <w:rFonts w:ascii="Times New Roman" w:hAnsi="Times New Roman" w:cs="Times New Roman"/>
+          <w:sz w:val="28"/>
+          <w:szCs w:val="28"/>
+        </w:rPr>
+        <w:t>.</w:t>
+      </w:r>
+      <w:r>
+        <w:rPr>
+          <w:rFonts w:ascii="Times New Roman" w:hAnsi="Times New Roman" w:cs="Times New Roman"/>
+          <w:sz w:val="28"/>
+          <w:szCs w:val="28"/>
+        </w:rPr>
+        <w:t xml:space="preserve"> Также</w:t>
       </w:r>
       <w:r>
         <w:rPr>
@@ -2949,55 +3123,7 @@
           <w:sz w:val="28"/>
           <w:szCs w:val="28"/>
         </w:rPr>
-        <w:t xml:space="preserve">и позволяет модели </w:t>
-      </w:r>
-      <w:r>
-        <w:rPr>
-          <w:rFonts w:ascii="Times New Roman" w:hAnsi="Times New Roman" w:cs="Times New Roman"/>
-          <w:sz w:val="28"/>
-          <w:szCs w:val="28"/>
-        </w:rPr>
-        <w:t xml:space="preserve">фокусироваться на конкретных участках входного сигнала, которые вносят наибольший вклад в итоговый прогноз </w:t>
-      </w:r>
-      <w:r>
-        <w:rPr>
-          <w:rFonts w:ascii="Times New Roman" w:hAnsi="Times New Roman" w:cs="Times New Roman"/>
-          <w:sz w:val="28"/>
-          <w:szCs w:val="28"/>
-        </w:rPr>
-        <w:t>[3</w:t>
-      </w:r>
-      <w:r>
-        <w:rPr>
-          <w:rFonts w:ascii="Times New Roman" w:hAnsi="Times New Roman" w:cs="Times New Roman"/>
-          <w:sz w:val="28"/>
-          <w:szCs w:val="28"/>
-        </w:rPr>
-        <w:t>, 4</w:t>
-      </w:r>
-      <w:r>
-        <w:rPr>
-          <w:rFonts w:ascii="Times New Roman" w:hAnsi="Times New Roman" w:cs="Times New Roman"/>
-          <w:sz w:val="28"/>
-          <w:szCs w:val="28"/>
-        </w:rPr>
-        <w:t>]</w:t>
-      </w:r>
-      <w:r>
-        <w:rPr>
-          <w:rFonts w:ascii="Times New Roman" w:hAnsi="Times New Roman" w:cs="Times New Roman"/>
-          <w:sz w:val="28"/>
-          <w:szCs w:val="28"/>
-        </w:rPr>
-        <w:t>.</w:t>
-      </w:r>
-      <w:r>
-        <w:rPr>
-          <w:rFonts w:ascii="Times New Roman" w:hAnsi="Times New Roman" w:cs="Times New Roman"/>
-          <w:sz w:val="28"/>
-          <w:szCs w:val="28"/>
-        </w:rPr>
-        <w:t xml:space="preserve"> Также</w:t>
+        <w:t>в</w:t>
       </w:r>
       <w:r>
         <w:rPr>
@@ -3012,8 +3138,18 @@
           <w:rFonts w:ascii="Times New Roman" w:hAnsi="Times New Roman" w:cs="Times New Roman"/>
           <w:sz w:val="28"/>
           <w:szCs w:val="28"/>
-        </w:rPr>
-        <w:t>в</w:t>
+          <w:lang w:val="en-US"/>
+        </w:rPr>
+        <w:t>a</w:t>
+      </w:r>
+      <w:r>
+        <w:rPr>
+          <w:rFonts w:ascii="Times New Roman" w:hAnsi="Times New Roman" w:cs="Times New Roman"/>
+          <w:sz w:val="28"/>
+          <w:szCs w:val="28"/>
+          <w:lang w:val="en-US"/>
+        </w:rPr>
+        <w:t>ttention</w:t>
       </w:r>
       <w:r>
         <w:rPr>
@@ -3030,16 +3166,16 @@
           <w:szCs w:val="28"/>
           <w:lang w:val="en-US"/>
         </w:rPr>
-        <w:t>a</w:t>
-      </w:r>
-      <w:r>
-        <w:rPr>
-          <w:rFonts w:ascii="Times New Roman" w:hAnsi="Times New Roman" w:cs="Times New Roman"/>
-          <w:sz w:val="28"/>
-          <w:szCs w:val="28"/>
-          <w:lang w:val="en-US"/>
-        </w:rPr>
-        <w:t>ttention</w:t>
+        <w:t>m</w:t>
+      </w:r>
+      <w:r>
+        <w:rPr>
+          <w:rFonts w:ascii="Times New Roman" w:hAnsi="Times New Roman" w:cs="Times New Roman"/>
+          <w:sz w:val="28"/>
+          <w:szCs w:val="28"/>
+          <w:lang w:val="en-US"/>
+        </w:rPr>
+        <w:t>echanism</w:t>
       </w:r>
       <w:r>
         <w:rPr>
@@ -3054,18 +3190,8 @@
           <w:rFonts w:ascii="Times New Roman" w:hAnsi="Times New Roman" w:cs="Times New Roman"/>
           <w:sz w:val="28"/>
           <w:szCs w:val="28"/>
-          <w:lang w:val="en-US"/>
-        </w:rPr>
-        <w:t>m</w:t>
-      </w:r>
-      <w:r>
-        <w:rPr>
-          <w:rFonts w:ascii="Times New Roman" w:hAnsi="Times New Roman" w:cs="Times New Roman"/>
-          <w:sz w:val="28"/>
-          <w:szCs w:val="28"/>
-          <w:lang w:val="en-US"/>
-        </w:rPr>
-        <w:t>echanism</w:t>
+        </w:rPr>
+        <w:t>можно</w:t>
       </w:r>
       <w:r>
         <w:rPr>
@@ -3081,7 +3207,7 @@
           <w:sz w:val="28"/>
           <w:szCs w:val="28"/>
         </w:rPr>
-        <w:t>можно</w:t>
+        <w:t>внедрить</w:t>
       </w:r>
       <w:r>
         <w:rPr>
@@ -3097,32 +3223,7 @@
           <w:sz w:val="28"/>
           <w:szCs w:val="28"/>
         </w:rPr>
-        <w:t>внедрить</w:t>
-      </w:r>
-      <w:r>
-        <w:rPr>
-          <w:rFonts w:ascii="Times New Roman" w:hAnsi="Times New Roman" w:cs="Times New Roman"/>
-          <w:sz w:val="28"/>
-          <w:szCs w:val="28"/>
-        </w:rPr>
-        <w:t xml:space="preserve"> </w:t>
-      </w:r>
-      <w:r>
-        <w:rPr>
-          <w:rFonts w:ascii="Times New Roman" w:hAnsi="Times New Roman" w:cs="Times New Roman"/>
-          <w:sz w:val="28"/>
-          <w:szCs w:val="28"/>
-        </w:rPr>
-        <w:t xml:space="preserve">специализированные </w:t>
-      </w:r>
-      <w:r>
-        <w:rPr>
-          <w:rFonts w:ascii="Times New Roman" w:hAnsi="Times New Roman" w:cs="Times New Roman"/>
-          <w:sz w:val="28"/>
-          <w:szCs w:val="28"/>
-        </w:rPr>
-        <w:lastRenderedPageBreak/>
-        <w:t xml:space="preserve">предметные знания для лучшего учёта вклада каждого сегмента сигнала ЭКГ в конечную модель классификации </w:t>
+        <w:t xml:space="preserve">специализированные предметные знания для лучшего учёта вклада каждого сегмента сигнала ЭКГ в конечную модель классификации </w:t>
       </w:r>
       <w:r>
         <w:rPr>
@@ -3182,42 +3283,7 @@
           <w:szCs w:val="28"/>
           <w:lang w:val="en-US"/>
         </w:rPr>
-        <w:t>a</w:t>
-      </w:r>
-      <w:r>
-        <w:rPr>
-          <w:rFonts w:ascii="Times New Roman" w:hAnsi="Times New Roman" w:cs="Times New Roman"/>
-          <w:sz w:val="28"/>
-          <w:szCs w:val="28"/>
-          <w:lang w:val="en-US"/>
-        </w:rPr>
-        <w:t>ttention</w:t>
-      </w:r>
-      <w:r>
-        <w:rPr>
-          <w:rFonts w:ascii="Times New Roman" w:hAnsi="Times New Roman" w:cs="Times New Roman"/>
-          <w:sz w:val="28"/>
-          <w:szCs w:val="28"/>
-        </w:rPr>
-        <w:t xml:space="preserve"> </w:t>
-      </w:r>
-      <w:r>
-        <w:rPr>
-          <w:rFonts w:ascii="Times New Roman" w:hAnsi="Times New Roman" w:cs="Times New Roman"/>
-          <w:sz w:val="28"/>
-          <w:szCs w:val="28"/>
-          <w:lang w:val="en-US"/>
-        </w:rPr>
-        <w:t>m</w:t>
-      </w:r>
-      <w:r>
-        <w:rPr>
-          <w:rFonts w:ascii="Times New Roman" w:hAnsi="Times New Roman" w:cs="Times New Roman"/>
-          <w:sz w:val="28"/>
-          <w:szCs w:val="28"/>
-          <w:lang w:val="en-US"/>
-        </w:rPr>
-        <w:t>echanism</w:t>
+        <w:t>AM</w:t>
       </w:r>
       <w:r>
         <w:rPr>
@@ -3434,23 +3500,7 @@
                           <w:sz w:val="28"/>
                           <w:szCs w:val="28"/>
                         </w:rPr>
-                        <m:t>i</m:t>
-                      </m:r>
-                      <m:r>
-                        <w:rPr>
-                          <w:rFonts w:ascii="Cambria Math" w:hAnsi="Cambria Math" w:cs="Times New Roman"/>
-                          <w:sz w:val="28"/>
-                          <w:szCs w:val="28"/>
-                        </w:rPr>
-                        <m:t>-</m:t>
-                      </m:r>
-                      <m:r>
-                        <w:rPr>
-                          <w:rFonts w:ascii="Cambria Math" w:hAnsi="Cambria Math" w:cs="Times New Roman"/>
-                          <w:sz w:val="28"/>
-                          <w:szCs w:val="28"/>
-                        </w:rPr>
-                        <m:t>1​</m:t>
+                        <m:t>i-1​</m:t>
                       </m:r>
                       <m:ctrlPr>
                         <w:rPr>
@@ -3769,23 +3819,7 @@
                     <w:sz w:val="28"/>
                     <w:szCs w:val="28"/>
                   </w:rPr>
-                  <m:t>i</m:t>
-                </m:r>
-                <m:r>
-                  <w:rPr>
-                    <w:rFonts w:ascii="Cambria Math" w:hAnsi="Cambria Math" w:cs="Times New Roman"/>
-                    <w:sz w:val="28"/>
-                    <w:szCs w:val="28"/>
-                  </w:rPr>
-                  <m:t>-</m:t>
-                </m:r>
-                <m:r>
-                  <w:rPr>
-                    <w:rFonts w:ascii="Cambria Math" w:hAnsi="Cambria Math" w:cs="Times New Roman"/>
-                    <w:sz w:val="28"/>
-                    <w:szCs w:val="28"/>
-                  </w:rPr>
-                  <m:t>1​</m:t>
+                  <m:t>i-1​</m:t>
                 </m:r>
                 <m:ctrlPr>
                   <w:rPr>
@@ -3910,15 +3944,7 @@
               <w:sz w:val="28"/>
               <w:szCs w:val="28"/>
             </w:rPr>
-            <m:t>​</m:t>
-          </m:r>
-          <m:r>
-            <w:rPr>
-              <w:rFonts w:ascii="Cambria Math" w:hAnsi="Cambria Math" w:cs="Times New Roman"/>
-              <w:sz w:val="28"/>
-              <w:szCs w:val="28"/>
-            </w:rPr>
-            <m:t>=</m:t>
+            <m:t>​=</m:t>
           </m:r>
           <m:r>
             <w:rPr>
@@ -4106,15 +4132,7 @@
                               <w:sz w:val="28"/>
                               <w:szCs w:val="28"/>
                             </w:rPr>
-                            <m:t>i</m:t>
-                          </m:r>
-                          <m:r>
-                            <w:rPr>
-                              <w:rFonts w:ascii="Cambria Math" w:hAnsi="Cambria Math" w:cs="Times New Roman"/>
-                              <w:sz w:val="28"/>
-                              <w:szCs w:val="28"/>
-                            </w:rPr>
-                            <m:t>k</m:t>
+                            <m:t>ik</m:t>
                           </m:r>
                         </m:sub>
                       </m:sSub>
@@ -4138,15 +4156,7 @@
               <w:sz w:val="28"/>
               <w:szCs w:val="28"/>
             </w:rPr>
-            <m:t>,</m:t>
-          </m:r>
-          <m:r>
-            <w:rPr>
-              <w:rFonts w:ascii="Cambria Math" w:hAnsi="Cambria Math" w:cs="Times New Roman"/>
-              <w:sz w:val="28"/>
-              <w:szCs w:val="28"/>
-            </w:rPr>
-            <m:t>​</m:t>
+            <m:t>,​</m:t>
           </m:r>
         </m:oMath>
       </m:oMathPara>
@@ -4668,6 +4678,7 @@
           <w:szCs w:val="28"/>
           <w:lang w:val="en-US"/>
         </w:rPr>
+        <w:lastRenderedPageBreak/>
         <w:t>Gradient-weighted Class Activation Mapping</w:t>
       </w:r>
     </w:p>
@@ -4682,9 +4693,2942 @@
           <w:szCs w:val="28"/>
         </w:rPr>
       </w:pPr>
+      <w:r>
+        <w:rPr>
+          <w:rFonts w:ascii="Times New Roman" w:hAnsi="Times New Roman" w:cs="Times New Roman"/>
+          <w:iCs/>
+          <w:sz w:val="28"/>
+          <w:szCs w:val="28"/>
+        </w:rPr>
+        <w:t xml:space="preserve">Предложенный в статье </w:t>
+      </w:r>
+      <w:r>
+        <w:rPr>
+          <w:rFonts w:ascii="Times New Roman" w:hAnsi="Times New Roman" w:cs="Times New Roman"/>
+          <w:iCs/>
+          <w:sz w:val="28"/>
+          <w:szCs w:val="28"/>
+        </w:rPr>
+        <w:t xml:space="preserve">[6] </w:t>
+      </w:r>
+      <w:r>
+        <w:rPr>
+          <w:rFonts w:ascii="Times New Roman" w:hAnsi="Times New Roman" w:cs="Times New Roman"/>
+          <w:iCs/>
+          <w:sz w:val="28"/>
+          <w:szCs w:val="28"/>
+        </w:rPr>
+        <w:t xml:space="preserve">интерпретируемый метод </w:t>
+      </w:r>
+      <w:r>
+        <w:rPr>
+          <w:rFonts w:ascii="Times New Roman" w:hAnsi="Times New Roman" w:cs="Times New Roman"/>
+          <w:iCs/>
+          <w:sz w:val="28"/>
+          <w:szCs w:val="28"/>
+          <w:lang w:val="en-US"/>
+        </w:rPr>
+        <w:t>Class</w:t>
+      </w:r>
+      <w:r>
+        <w:rPr>
+          <w:rFonts w:ascii="Times New Roman" w:hAnsi="Times New Roman" w:cs="Times New Roman"/>
+          <w:iCs/>
+          <w:sz w:val="28"/>
+          <w:szCs w:val="28"/>
+        </w:rPr>
+        <w:t xml:space="preserve"> </w:t>
+      </w:r>
+      <w:r>
+        <w:rPr>
+          <w:rFonts w:ascii="Times New Roman" w:hAnsi="Times New Roman" w:cs="Times New Roman"/>
+          <w:iCs/>
+          <w:sz w:val="28"/>
+          <w:szCs w:val="28"/>
+          <w:lang w:val="en-US"/>
+        </w:rPr>
+        <w:t>activation</w:t>
+      </w:r>
+      <w:r>
+        <w:rPr>
+          <w:rFonts w:ascii="Times New Roman" w:hAnsi="Times New Roman" w:cs="Times New Roman"/>
+          <w:iCs/>
+          <w:sz w:val="28"/>
+          <w:szCs w:val="28"/>
+        </w:rPr>
+        <w:t xml:space="preserve"> </w:t>
+      </w:r>
+      <w:r>
+        <w:rPr>
+          <w:rFonts w:ascii="Times New Roman" w:hAnsi="Times New Roman" w:cs="Times New Roman"/>
+          <w:iCs/>
+          <w:sz w:val="28"/>
+          <w:szCs w:val="28"/>
+          <w:lang w:val="en-US"/>
+        </w:rPr>
+        <w:t>mapping</w:t>
+      </w:r>
+      <w:r>
+        <w:rPr>
+          <w:rFonts w:ascii="Times New Roman" w:hAnsi="Times New Roman" w:cs="Times New Roman"/>
+          <w:iCs/>
+          <w:sz w:val="28"/>
+          <w:szCs w:val="28"/>
+        </w:rPr>
+        <w:t xml:space="preserve"> </w:t>
+      </w:r>
+      <w:r>
+        <w:rPr>
+          <w:rFonts w:ascii="Times New Roman" w:hAnsi="Times New Roman" w:cs="Times New Roman"/>
+          <w:iCs/>
+          <w:sz w:val="28"/>
+          <w:szCs w:val="28"/>
+        </w:rPr>
+        <w:t>(</w:t>
+      </w:r>
+      <w:r>
+        <w:rPr>
+          <w:rFonts w:ascii="Times New Roman" w:hAnsi="Times New Roman" w:cs="Times New Roman"/>
+          <w:iCs/>
+          <w:sz w:val="28"/>
+          <w:szCs w:val="28"/>
+          <w:lang w:val="en-US"/>
+        </w:rPr>
+        <w:t>CAM</w:t>
+      </w:r>
+      <w:r>
+        <w:rPr>
+          <w:rFonts w:ascii="Times New Roman" w:hAnsi="Times New Roman" w:cs="Times New Roman"/>
+          <w:iCs/>
+          <w:sz w:val="28"/>
+          <w:szCs w:val="28"/>
+        </w:rPr>
+        <w:t>) обеспечивает визуальное объяснение</w:t>
+      </w:r>
+      <w:r>
+        <w:rPr>
+          <w:rFonts w:ascii="Times New Roman" w:hAnsi="Times New Roman" w:cs="Times New Roman"/>
+          <w:iCs/>
+          <w:sz w:val="28"/>
+          <w:szCs w:val="28"/>
+        </w:rPr>
+        <w:t xml:space="preserve">. Это обеспечивается за счёт локализации важных областей входных данных, то есть, объяснения решения нейронной сети в виде выделения областей входных данных, которые больше всего повлияли на предсказание модели глубинного обучения. </w:t>
+      </w:r>
     </w:p>
     <w:p>
       <w:pPr>
+        <w:spacing w:line="360" w:lineRule="auto"/>
+        <w:jc w:val="both"/>
+        <w:rPr>
+          <w:rFonts w:ascii="Times New Roman" w:eastAsiaTheme="minorEastAsia" w:hAnsi="Times New Roman" w:cs="Times New Roman"/>
+          <w:iCs/>
+          <w:sz w:val="28"/>
+          <w:szCs w:val="28"/>
+        </w:rPr>
+      </w:pPr>
+      <w:r>
+        <w:rPr>
+          <w:rFonts w:ascii="Times New Roman" w:hAnsi="Times New Roman" w:cs="Times New Roman"/>
+          <w:iCs/>
+          <w:sz w:val="28"/>
+          <w:szCs w:val="28"/>
+          <w:lang w:val="en-US"/>
+        </w:rPr>
+        <w:t>CAM</w:t>
+      </w:r>
+      <w:r>
+        <w:rPr>
+          <w:rFonts w:ascii="Times New Roman" w:hAnsi="Times New Roman" w:cs="Times New Roman"/>
+          <w:iCs/>
+          <w:sz w:val="28"/>
+          <w:szCs w:val="28"/>
+        </w:rPr>
+        <w:t xml:space="preserve"> </w:t>
+      </w:r>
+      <w:r>
+        <w:rPr>
+          <w:rFonts w:ascii="Times New Roman" w:hAnsi="Times New Roman" w:cs="Times New Roman"/>
+          <w:iCs/>
+          <w:sz w:val="28"/>
+          <w:szCs w:val="28"/>
+        </w:rPr>
+        <w:t>вычисляет вклад отдельных фильтров</w:t>
+      </w:r>
+      <w:r>
+        <w:rPr>
+          <w:rFonts w:ascii="Times New Roman" w:hAnsi="Times New Roman" w:cs="Times New Roman"/>
+          <w:iCs/>
+          <w:sz w:val="28"/>
+          <w:szCs w:val="28"/>
+        </w:rPr>
+        <w:t>,</w:t>
+      </w:r>
+      <w:r>
+        <w:rPr>
+          <w:rFonts w:ascii="Times New Roman" w:hAnsi="Times New Roman" w:cs="Times New Roman"/>
+          <w:iCs/>
+          <w:sz w:val="28"/>
+          <w:szCs w:val="28"/>
+        </w:rPr>
+        <w:t xml:space="preserve"> обозначаемых как </w:t>
+      </w:r>
+      <m:oMath>
+        <m:sSubSup>
+          <m:sSubSupPr>
+            <m:ctrlPr>
+              <w:rPr>
+                <w:rFonts w:ascii="Cambria Math" w:hAnsi="Cambria Math" w:cs="Times New Roman"/>
+                <w:i/>
+                <w:iCs/>
+                <w:sz w:val="28"/>
+                <w:szCs w:val="28"/>
+              </w:rPr>
+            </m:ctrlPr>
+          </m:sSubSupPr>
+          <m:e>
+            <m:r>
+              <w:rPr>
+                <w:rFonts w:ascii="Cambria Math" w:hAnsi="Cambria Math" w:cs="Times New Roman"/>
+                <w:sz w:val="28"/>
+                <w:szCs w:val="28"/>
+              </w:rPr>
+              <m:t>F</m:t>
+            </m:r>
+          </m:e>
+          <m:sub>
+            <m:r>
+              <w:rPr>
+                <w:rFonts w:ascii="Cambria Math" w:hAnsi="Cambria Math" w:cs="Times New Roman"/>
+                <w:sz w:val="28"/>
+                <w:szCs w:val="28"/>
+              </w:rPr>
+              <m:t>i</m:t>
+            </m:r>
+            <m:r>
+              <w:rPr>
+                <w:rFonts w:ascii="Cambria Math" w:hAnsi="Cambria Math" w:cs="Times New Roman"/>
+                <w:sz w:val="28"/>
+                <w:szCs w:val="28"/>
+                <w:lang w:val="en-US"/>
+              </w:rPr>
+              <m:t>j</m:t>
+            </m:r>
+          </m:sub>
+          <m:sup>
+            <m:r>
+              <w:rPr>
+                <w:rFonts w:ascii="Cambria Math" w:hAnsi="Cambria Math" w:cs="Times New Roman"/>
+                <w:sz w:val="28"/>
+                <w:szCs w:val="28"/>
+              </w:rPr>
+              <m:t>k</m:t>
+            </m:r>
+          </m:sup>
+        </m:sSubSup>
+      </m:oMath>
+      <w:r>
+        <w:rPr>
+          <w:rFonts w:ascii="Times New Roman" w:hAnsi="Times New Roman" w:cs="Times New Roman"/>
+          <w:iCs/>
+          <w:sz w:val="28"/>
+          <w:szCs w:val="28"/>
+        </w:rPr>
+        <w:t>,</w:t>
+      </w:r>
+      <w:r>
+        <w:rPr>
+          <w:rFonts w:ascii="Times New Roman" w:hAnsi="Times New Roman" w:cs="Times New Roman"/>
+          <w:iCs/>
+          <w:sz w:val="28"/>
+          <w:szCs w:val="28"/>
+        </w:rPr>
+        <w:t xml:space="preserve"> в последнем сверточном слое</w:t>
+      </w:r>
+      <w:r>
+        <w:rPr>
+          <w:rFonts w:ascii="Times New Roman" w:hAnsi="Times New Roman" w:cs="Times New Roman"/>
+          <w:iCs/>
+          <w:sz w:val="28"/>
+          <w:szCs w:val="28"/>
+        </w:rPr>
+        <w:t xml:space="preserve"> в конечный предсказанный результат для класса </w:t>
+      </w:r>
+      <m:oMath>
+        <m:sSup>
+          <m:sSupPr>
+            <m:ctrlPr>
+              <w:rPr>
+                <w:rFonts w:ascii="Cambria Math" w:hAnsi="Cambria Math" w:cs="Times New Roman"/>
+                <w:i/>
+                <w:iCs/>
+                <w:sz w:val="28"/>
+                <w:szCs w:val="28"/>
+              </w:rPr>
+            </m:ctrlPr>
+          </m:sSupPr>
+          <m:e>
+            <m:r>
+              <w:rPr>
+                <w:rFonts w:ascii="Cambria Math" w:hAnsi="Cambria Math" w:cs="Times New Roman"/>
+                <w:sz w:val="28"/>
+                <w:szCs w:val="28"/>
+              </w:rPr>
+              <m:t>y</m:t>
+            </m:r>
+          </m:e>
+          <m:sup>
+            <m:r>
+              <w:rPr>
+                <w:rFonts w:ascii="Cambria Math" w:hAnsi="Cambria Math" w:cs="Times New Roman"/>
+                <w:sz w:val="28"/>
+                <w:szCs w:val="28"/>
+              </w:rPr>
+              <m:t>c</m:t>
+            </m:r>
+          </m:sup>
+        </m:sSup>
+      </m:oMath>
+      <w:r>
+        <w:rPr>
+          <w:rFonts w:ascii="Times New Roman" w:hAnsi="Times New Roman" w:cs="Times New Roman"/>
+          <w:iCs/>
+          <w:sz w:val="28"/>
+          <w:szCs w:val="28"/>
+        </w:rPr>
+        <w:t xml:space="preserve">. </w:t>
+      </w:r>
+      <w:r>
+        <w:rPr>
+          <w:rFonts w:ascii="Times New Roman" w:hAnsi="Times New Roman" w:cs="Times New Roman"/>
+          <w:iCs/>
+          <w:sz w:val="28"/>
+          <w:szCs w:val="28"/>
+        </w:rPr>
+        <w:t>Из</w:t>
+      </w:r>
+      <w:r>
+        <w:rPr>
+          <w:rFonts w:ascii="Times New Roman" w:hAnsi="Times New Roman" w:cs="Times New Roman"/>
+          <w:iCs/>
+          <w:sz w:val="28"/>
+          <w:szCs w:val="28"/>
+        </w:rPr>
+        <w:t xml:space="preserve"> [6] </w:t>
+      </w:r>
+      <w:r>
+        <w:rPr>
+          <w:rFonts w:ascii="Times New Roman" w:hAnsi="Times New Roman" w:cs="Times New Roman"/>
+          <w:iCs/>
+          <w:sz w:val="28"/>
+          <w:szCs w:val="28"/>
+        </w:rPr>
+        <w:t>известно</w:t>
+      </w:r>
+      <w:r>
+        <w:rPr>
+          <w:rFonts w:ascii="Times New Roman" w:hAnsi="Times New Roman" w:cs="Times New Roman"/>
+          <w:iCs/>
+          <w:sz w:val="28"/>
+          <w:szCs w:val="28"/>
+        </w:rPr>
+        <w:t xml:space="preserve"> </w:t>
+      </w:r>
+      <w:r>
+        <w:rPr>
+          <w:rFonts w:ascii="Times New Roman" w:hAnsi="Times New Roman" w:cs="Times New Roman"/>
+          <w:iCs/>
+          <w:sz w:val="28"/>
+          <w:szCs w:val="28"/>
+        </w:rPr>
+        <w:t xml:space="preserve">о линейной зависимости </w:t>
+      </w:r>
+      <m:oMath>
+        <m:sSup>
+          <m:sSupPr>
+            <m:ctrlPr>
+              <w:rPr>
+                <w:rFonts w:ascii="Cambria Math" w:hAnsi="Cambria Math" w:cs="Times New Roman"/>
+                <w:i/>
+                <w:iCs/>
+                <w:sz w:val="28"/>
+                <w:szCs w:val="28"/>
+              </w:rPr>
+            </m:ctrlPr>
+          </m:sSupPr>
+          <m:e>
+            <m:r>
+              <w:rPr>
+                <w:rFonts w:ascii="Cambria Math" w:hAnsi="Cambria Math" w:cs="Times New Roman"/>
+                <w:sz w:val="28"/>
+                <w:szCs w:val="28"/>
+              </w:rPr>
+              <m:t>y</m:t>
+            </m:r>
+          </m:e>
+          <m:sup>
+            <m:r>
+              <w:rPr>
+                <w:rFonts w:ascii="Cambria Math" w:hAnsi="Cambria Math" w:cs="Times New Roman"/>
+                <w:sz w:val="28"/>
+                <w:szCs w:val="28"/>
+              </w:rPr>
+              <m:t>c</m:t>
+            </m:r>
+          </m:sup>
+        </m:sSup>
+      </m:oMath>
+      <w:r>
+        <w:rPr>
+          <w:rFonts w:ascii="Times New Roman" w:hAnsi="Times New Roman" w:cs="Times New Roman"/>
+          <w:iCs/>
+          <w:sz w:val="28"/>
+          <w:szCs w:val="28"/>
+        </w:rPr>
+        <w:t xml:space="preserve"> от</w:t>
+      </w:r>
+      <w:r>
+        <w:rPr>
+          <w:rFonts w:ascii="Times New Roman" w:hAnsi="Times New Roman" w:cs="Times New Roman"/>
+          <w:iCs/>
+          <w:sz w:val="28"/>
+          <w:szCs w:val="28"/>
+        </w:rPr>
+        <w:t xml:space="preserve"> </w:t>
+      </w:r>
+      <m:oMath>
+        <m:sSubSup>
+          <m:sSubSupPr>
+            <m:ctrlPr>
+              <w:rPr>
+                <w:rFonts w:ascii="Cambria Math" w:hAnsi="Cambria Math" w:cs="Times New Roman"/>
+                <w:i/>
+                <w:iCs/>
+                <w:sz w:val="28"/>
+                <w:szCs w:val="28"/>
+              </w:rPr>
+            </m:ctrlPr>
+          </m:sSubSupPr>
+          <m:e>
+            <m:r>
+              <w:rPr>
+                <w:rFonts w:ascii="Cambria Math" w:hAnsi="Cambria Math" w:cs="Times New Roman"/>
+                <w:sz w:val="28"/>
+                <w:szCs w:val="28"/>
+              </w:rPr>
+              <m:t>F</m:t>
+            </m:r>
+          </m:e>
+          <m:sub>
+            <m:r>
+              <w:rPr>
+                <w:rFonts w:ascii="Cambria Math" w:hAnsi="Cambria Math" w:cs="Times New Roman"/>
+                <w:sz w:val="28"/>
+                <w:szCs w:val="28"/>
+              </w:rPr>
+              <m:t>i</m:t>
+            </m:r>
+            <m:r>
+              <w:rPr>
+                <w:rFonts w:ascii="Cambria Math" w:hAnsi="Cambria Math" w:cs="Times New Roman"/>
+                <w:sz w:val="28"/>
+                <w:szCs w:val="28"/>
+                <w:lang w:val="en-US"/>
+              </w:rPr>
+              <m:t>j</m:t>
+            </m:r>
+          </m:sub>
+          <m:sup>
+            <m:r>
+              <w:rPr>
+                <w:rFonts w:ascii="Cambria Math" w:hAnsi="Cambria Math" w:cs="Times New Roman"/>
+                <w:sz w:val="28"/>
+                <w:szCs w:val="28"/>
+              </w:rPr>
+              <m:t>k</m:t>
+            </m:r>
+          </m:sup>
+        </m:sSubSup>
+      </m:oMath>
+      <w:r>
+        <w:rPr>
+          <w:rFonts w:ascii="Times New Roman" w:eastAsiaTheme="minorEastAsia" w:hAnsi="Times New Roman" w:cs="Times New Roman"/>
+          <w:iCs/>
+          <w:sz w:val="28"/>
+          <w:szCs w:val="28"/>
+        </w:rPr>
+        <w:t>, выраженной в уравнении</w:t>
+      </w:r>
+      <w:r>
+        <w:rPr>
+          <w:rFonts w:ascii="Times New Roman" w:eastAsiaTheme="minorEastAsia" w:hAnsi="Times New Roman" w:cs="Times New Roman"/>
+          <w:iCs/>
+          <w:sz w:val="28"/>
+          <w:szCs w:val="28"/>
+        </w:rPr>
+        <w:t>:</w:t>
+      </w:r>
+      <w:r>
+        <w:rPr>
+          <w:rFonts w:ascii="Times New Roman" w:eastAsiaTheme="minorEastAsia" w:hAnsi="Times New Roman" w:cs="Times New Roman"/>
+          <w:iCs/>
+          <w:sz w:val="28"/>
+          <w:szCs w:val="28"/>
+        </w:rPr>
+        <w:br/>
+      </w:r>
+      <m:oMathPara>
+        <m:oMath>
+          <m:sSup>
+            <m:sSupPr>
+              <m:ctrlPr>
+                <w:rPr>
+                  <w:rFonts w:ascii="Cambria Math" w:hAnsi="Cambria Math" w:cs="Times New Roman"/>
+                  <w:i/>
+                  <w:iCs/>
+                  <w:sz w:val="28"/>
+                  <w:szCs w:val="28"/>
+                </w:rPr>
+              </m:ctrlPr>
+            </m:sSupPr>
+            <m:e>
+              <m:r>
+                <w:rPr>
+                  <w:rFonts w:ascii="Cambria Math" w:hAnsi="Cambria Math" w:cs="Times New Roman"/>
+                  <w:sz w:val="28"/>
+                  <w:szCs w:val="28"/>
+                </w:rPr>
+                <m:t>y</m:t>
+              </m:r>
+            </m:e>
+            <m:sup>
+              <m:r>
+                <w:rPr>
+                  <w:rFonts w:ascii="Cambria Math" w:hAnsi="Cambria Math" w:cs="Times New Roman"/>
+                  <w:sz w:val="28"/>
+                  <w:szCs w:val="28"/>
+                </w:rPr>
+                <m:t>c</m:t>
+              </m:r>
+            </m:sup>
+          </m:sSup>
+          <m:r>
+            <w:rPr>
+              <w:rFonts w:ascii="Cambria Math" w:hAnsi="Cambria Math" w:cs="Times New Roman"/>
+              <w:sz w:val="28"/>
+              <w:szCs w:val="28"/>
+            </w:rPr>
+            <m:t xml:space="preserve"> </m:t>
+          </m:r>
+          <m:r>
+            <w:rPr>
+              <w:rFonts w:ascii="Cambria Math" w:hAnsi="Cambria Math" w:cs="Times New Roman"/>
+              <w:sz w:val="28"/>
+              <w:szCs w:val="28"/>
+            </w:rPr>
+            <m:t xml:space="preserve">= </m:t>
+          </m:r>
+          <m:nary>
+            <m:naryPr>
+              <m:chr m:val="∑"/>
+              <m:limLoc m:val="undOvr"/>
+              <m:supHide m:val="1"/>
+              <m:ctrlPr>
+                <w:rPr>
+                  <w:rFonts w:ascii="Cambria Math" w:hAnsi="Cambria Math" w:cs="Times New Roman"/>
+                  <w:i/>
+                  <w:iCs/>
+                  <w:sz w:val="28"/>
+                  <w:szCs w:val="28"/>
+                </w:rPr>
+              </m:ctrlPr>
+            </m:naryPr>
+            <m:sub>
+              <m:r>
+                <w:rPr>
+                  <w:rFonts w:ascii="Cambria Math" w:hAnsi="Cambria Math" w:cs="Times New Roman"/>
+                  <w:sz w:val="28"/>
+                  <w:szCs w:val="28"/>
+                  <w:lang w:val="en-US"/>
+                </w:rPr>
+                <m:t>k</m:t>
+              </m:r>
+            </m:sub>
+            <m:sup/>
+            <m:e>
+              <m:r>
+                <w:rPr>
+                  <w:rFonts w:ascii="Cambria Math" w:hAnsi="Cambria Math" w:cs="Times New Roman"/>
+                  <w:sz w:val="28"/>
+                  <w:szCs w:val="28"/>
+                </w:rPr>
+                <m:t>​</m:t>
+              </m:r>
+              <m:sSubSup>
+                <m:sSubSupPr>
+                  <m:ctrlPr>
+                    <w:rPr>
+                      <w:rFonts w:ascii="Cambria Math" w:hAnsi="Cambria Math" w:cs="Times New Roman"/>
+                      <w:i/>
+                      <w:iCs/>
+                      <w:sz w:val="28"/>
+                      <w:szCs w:val="28"/>
+                    </w:rPr>
+                  </m:ctrlPr>
+                </m:sSubSupPr>
+                <m:e>
+                  <m:r>
+                    <w:rPr>
+                      <w:rFonts w:ascii="Cambria Math" w:hAnsi="Cambria Math" w:cs="Times New Roman"/>
+                      <w:sz w:val="28"/>
+                      <w:szCs w:val="28"/>
+                    </w:rPr>
+                    <m:t>w</m:t>
+                  </m:r>
+                </m:e>
+                <m:sub>
+                  <m:r>
+                    <w:rPr>
+                      <w:rFonts w:ascii="Cambria Math" w:hAnsi="Cambria Math" w:cs="Times New Roman"/>
+                      <w:sz w:val="28"/>
+                      <w:szCs w:val="28"/>
+                    </w:rPr>
+                    <m:t>k</m:t>
+                  </m:r>
+                </m:sub>
+                <m:sup>
+                  <m:r>
+                    <w:rPr>
+                      <w:rFonts w:ascii="Cambria Math" w:hAnsi="Cambria Math" w:cs="Times New Roman"/>
+                      <w:sz w:val="28"/>
+                      <w:szCs w:val="28"/>
+                    </w:rPr>
+                    <m:t>c</m:t>
+                  </m:r>
+                </m:sup>
+              </m:sSubSup>
+              <m:nary>
+                <m:naryPr>
+                  <m:chr m:val="∑"/>
+                  <m:limLoc m:val="undOvr"/>
+                  <m:supHide m:val="1"/>
+                  <m:ctrlPr>
+                    <w:rPr>
+                      <w:rFonts w:ascii="Cambria Math" w:hAnsi="Cambria Math" w:cs="Times New Roman"/>
+                      <w:i/>
+                      <w:iCs/>
+                      <w:sz w:val="28"/>
+                      <w:szCs w:val="28"/>
+                    </w:rPr>
+                  </m:ctrlPr>
+                </m:naryPr>
+                <m:sub>
+                  <m:r>
+                    <w:rPr>
+                      <w:rFonts w:ascii="Cambria Math" w:hAnsi="Cambria Math" w:cs="Times New Roman"/>
+                      <w:sz w:val="28"/>
+                      <w:szCs w:val="28"/>
+                    </w:rPr>
+                    <m:t>i</m:t>
+                  </m:r>
+                </m:sub>
+                <m:sup/>
+                <m:e>
+                  <m:nary>
+                    <m:naryPr>
+                      <m:chr m:val="∑"/>
+                      <m:limLoc m:val="undOvr"/>
+                      <m:supHide m:val="1"/>
+                      <m:ctrlPr>
+                        <w:rPr>
+                          <w:rFonts w:ascii="Cambria Math" w:hAnsi="Cambria Math" w:cs="Times New Roman"/>
+                          <w:i/>
+                          <w:iCs/>
+                          <w:sz w:val="28"/>
+                          <w:szCs w:val="28"/>
+                        </w:rPr>
+                      </m:ctrlPr>
+                    </m:naryPr>
+                    <m:sub>
+                      <m:r>
+                        <w:rPr>
+                          <w:rFonts w:ascii="Cambria Math" w:hAnsi="Cambria Math" w:cs="Times New Roman"/>
+                          <w:sz w:val="28"/>
+                          <w:szCs w:val="28"/>
+                        </w:rPr>
+                        <m:t>j</m:t>
+                      </m:r>
+                    </m:sub>
+                    <m:sup/>
+                    <m:e>
+                      <m:sSubSup>
+                        <m:sSubSupPr>
+                          <m:ctrlPr>
+                            <w:rPr>
+                              <w:rFonts w:ascii="Cambria Math" w:hAnsi="Cambria Math" w:cs="Times New Roman"/>
+                              <w:i/>
+                              <w:iCs/>
+                              <w:sz w:val="28"/>
+                              <w:szCs w:val="28"/>
+                            </w:rPr>
+                          </m:ctrlPr>
+                        </m:sSubSupPr>
+                        <m:e>
+                          <m:r>
+                            <w:rPr>
+                              <w:rFonts w:ascii="Cambria Math" w:hAnsi="Cambria Math" w:cs="Times New Roman"/>
+                              <w:sz w:val="28"/>
+                              <w:szCs w:val="28"/>
+                            </w:rPr>
+                            <m:t>F</m:t>
+                          </m:r>
+                        </m:e>
+                        <m:sub>
+                          <m:r>
+                            <w:rPr>
+                              <w:rFonts w:ascii="Cambria Math" w:hAnsi="Cambria Math" w:cs="Times New Roman"/>
+                              <w:sz w:val="28"/>
+                              <w:szCs w:val="28"/>
+                            </w:rPr>
+                            <m:t>i</m:t>
+                          </m:r>
+                          <m:r>
+                            <w:rPr>
+                              <w:rFonts w:ascii="Cambria Math" w:hAnsi="Cambria Math" w:cs="Times New Roman"/>
+                              <w:sz w:val="28"/>
+                              <w:szCs w:val="28"/>
+                              <w:lang w:val="en-US"/>
+                            </w:rPr>
+                            <m:t>j</m:t>
+                          </m:r>
+                        </m:sub>
+                        <m:sup>
+                          <m:r>
+                            <w:rPr>
+                              <w:rFonts w:ascii="Cambria Math" w:hAnsi="Cambria Math" w:cs="Times New Roman"/>
+                              <w:sz w:val="28"/>
+                              <w:szCs w:val="28"/>
+                            </w:rPr>
+                            <m:t>k</m:t>
+                          </m:r>
+                        </m:sup>
+                      </m:sSubSup>
+                    </m:e>
+                  </m:nary>
+                </m:e>
+              </m:nary>
+            </m:e>
+          </m:nary>
+          <m:r>
+            <w:rPr>
+              <w:rFonts w:ascii="Cambria Math" w:hAnsi="Cambria Math" w:cs="Times New Roman"/>
+              <w:sz w:val="28"/>
+              <w:szCs w:val="28"/>
+            </w:rPr>
+            <m:t>,</m:t>
+          </m:r>
+          <m:r>
+            <w:rPr>
+              <w:rFonts w:ascii="Cambria Math" w:hAnsi="Cambria Math" w:cs="Times New Roman"/>
+              <w:sz w:val="28"/>
+              <w:szCs w:val="28"/>
+            </w:rPr>
+            <m:t xml:space="preserve"> </m:t>
+          </m:r>
+        </m:oMath>
+      </m:oMathPara>
+    </w:p>
+    <w:p>
+      <w:pPr>
+        <w:spacing w:line="360" w:lineRule="auto"/>
+        <w:jc w:val="both"/>
+        <w:rPr>
+          <w:rFonts w:ascii="Times New Roman" w:eastAsiaTheme="minorEastAsia" w:hAnsi="Times New Roman" w:cs="Times New Roman"/>
+          <w:iCs/>
+          <w:sz w:val="28"/>
+          <w:szCs w:val="28"/>
+        </w:rPr>
+      </w:pPr>
+      <w:r>
+        <w:rPr>
+          <w:rFonts w:ascii="Times New Roman" w:eastAsiaTheme="minorEastAsia" w:hAnsi="Times New Roman" w:cs="Times New Roman"/>
+          <w:iCs/>
+          <w:sz w:val="28"/>
+          <w:szCs w:val="28"/>
+        </w:rPr>
+        <w:t>где</w:t>
+      </w:r>
+      <w:r>
+        <w:rPr>
+          <w:rFonts w:ascii="Times New Roman" w:eastAsiaTheme="minorEastAsia" w:hAnsi="Times New Roman" w:cs="Times New Roman"/>
+          <w:iCs/>
+          <w:sz w:val="28"/>
+          <w:szCs w:val="28"/>
+        </w:rPr>
+        <w:t xml:space="preserve"> </w:t>
+      </w:r>
+      <m:oMath>
+        <m:sSubSup>
+          <m:sSubSupPr>
+            <m:ctrlPr>
+              <w:rPr>
+                <w:rFonts w:ascii="Cambria Math" w:hAnsi="Cambria Math" w:cs="Times New Roman"/>
+                <w:i/>
+                <w:iCs/>
+                <w:sz w:val="28"/>
+                <w:szCs w:val="28"/>
+              </w:rPr>
+            </m:ctrlPr>
+          </m:sSubSupPr>
+          <m:e>
+            <m:r>
+              <w:rPr>
+                <w:rFonts w:ascii="Cambria Math" w:hAnsi="Cambria Math" w:cs="Times New Roman"/>
+                <w:sz w:val="28"/>
+                <w:szCs w:val="28"/>
+                <w:lang w:val="en-US"/>
+              </w:rPr>
+              <m:t>w</m:t>
+            </m:r>
+          </m:e>
+          <m:sub>
+            <m:r>
+              <w:rPr>
+                <w:rFonts w:ascii="Cambria Math" w:hAnsi="Cambria Math" w:cs="Times New Roman"/>
+                <w:sz w:val="28"/>
+                <w:szCs w:val="28"/>
+                <w:lang w:val="en-US"/>
+              </w:rPr>
+              <m:t>k</m:t>
+            </m:r>
+          </m:sub>
+          <m:sup>
+            <m:r>
+              <w:rPr>
+                <w:rFonts w:ascii="Cambria Math" w:hAnsi="Cambria Math" w:cs="Times New Roman"/>
+                <w:sz w:val="28"/>
+                <w:szCs w:val="28"/>
+                <w:lang w:val="en-US"/>
+              </w:rPr>
+              <m:t>c</m:t>
+            </m:r>
+          </m:sup>
+        </m:sSubSup>
+      </m:oMath>
+      <w:r>
+        <w:rPr>
+          <w:rFonts w:ascii="Times New Roman" w:eastAsiaTheme="minorEastAsia" w:hAnsi="Times New Roman" w:cs="Times New Roman"/>
+          <w:iCs/>
+          <w:sz w:val="28"/>
+          <w:szCs w:val="28"/>
+        </w:rPr>
+        <w:t xml:space="preserve"> – </w:t>
+      </w:r>
+      <w:r>
+        <w:rPr>
+          <w:rFonts w:ascii="Times New Roman" w:eastAsiaTheme="minorEastAsia" w:hAnsi="Times New Roman" w:cs="Times New Roman"/>
+          <w:iCs/>
+          <w:sz w:val="28"/>
+          <w:szCs w:val="28"/>
+        </w:rPr>
+        <w:t>вес</w:t>
+      </w:r>
+      <w:r>
+        <w:rPr>
+          <w:rFonts w:ascii="Times New Roman" w:eastAsiaTheme="minorEastAsia" w:hAnsi="Times New Roman" w:cs="Times New Roman"/>
+          <w:iCs/>
+          <w:sz w:val="28"/>
+          <w:szCs w:val="28"/>
+        </w:rPr>
+        <w:t xml:space="preserve">, соответствующий классу </w:t>
+      </w:r>
+      <w:r>
+        <w:rPr>
+          <w:rFonts w:ascii="Cambria Math" w:eastAsiaTheme="minorEastAsia" w:hAnsi="Cambria Math" w:cs="Times New Roman"/>
+          <w:iCs/>
+          <w:sz w:val="28"/>
+          <w:szCs w:val="28"/>
+          <w:lang w:val="en-US"/>
+        </w:rPr>
+        <w:t>c</w:t>
+      </w:r>
+      <w:r>
+        <w:rPr>
+          <w:rFonts w:ascii="Times New Roman" w:eastAsiaTheme="minorEastAsia" w:hAnsi="Times New Roman" w:cs="Times New Roman"/>
+          <w:iCs/>
+          <w:sz w:val="28"/>
+          <w:szCs w:val="28"/>
+        </w:rPr>
+        <w:t xml:space="preserve"> для фильтра </w:t>
+      </w:r>
+      <m:oMath>
+        <m:r>
+          <w:rPr>
+            <w:rFonts w:ascii="Cambria Math" w:hAnsi="Cambria Math" w:cs="Times New Roman"/>
+            <w:sz w:val="28"/>
+            <w:szCs w:val="28"/>
+            <w:lang w:val="en-US"/>
+          </w:rPr>
+          <m:t>k</m:t>
+        </m:r>
+      </m:oMath>
+      <w:r>
+        <w:rPr>
+          <w:rFonts w:ascii="Cambria Math" w:eastAsiaTheme="minorEastAsia" w:hAnsi="Cambria Math" w:cs="Times New Roman"/>
+          <w:i/>
+          <w:sz w:val="28"/>
+          <w:szCs w:val="28"/>
+        </w:rPr>
+        <w:t xml:space="preserve">; </w:t>
+      </w:r>
+      <w:r>
+        <w:rPr>
+          <w:rFonts w:ascii="Cambria Math" w:eastAsiaTheme="minorEastAsia" w:hAnsi="Cambria Math" w:cs="Times New Roman"/>
+          <w:i/>
+          <w:sz w:val="28"/>
+          <w:szCs w:val="28"/>
+          <w:lang w:val="en-US"/>
+        </w:rPr>
+        <w:t>i</w:t>
+      </w:r>
+      <w:r>
+        <w:rPr>
+          <w:rFonts w:ascii="Cambria Math" w:eastAsiaTheme="minorEastAsia" w:hAnsi="Cambria Math" w:cs="Times New Roman"/>
+          <w:i/>
+          <w:sz w:val="28"/>
+          <w:szCs w:val="28"/>
+        </w:rPr>
+        <w:t xml:space="preserve">, </w:t>
+      </w:r>
+      <w:r>
+        <w:rPr>
+          <w:rFonts w:ascii="Cambria Math" w:eastAsiaTheme="minorEastAsia" w:hAnsi="Cambria Math" w:cs="Times New Roman"/>
+          <w:i/>
+          <w:sz w:val="28"/>
+          <w:szCs w:val="28"/>
+          <w:lang w:val="en-US"/>
+        </w:rPr>
+        <w:t>j</w:t>
+      </w:r>
+      <w:r>
+        <w:rPr>
+          <w:rFonts w:ascii="Times New Roman" w:eastAsiaTheme="minorEastAsia" w:hAnsi="Times New Roman" w:cs="Times New Roman"/>
+          <w:iCs/>
+          <w:sz w:val="28"/>
+          <w:szCs w:val="28"/>
+        </w:rPr>
+        <w:t xml:space="preserve"> </w:t>
+      </w:r>
+      <w:r>
+        <w:rPr>
+          <w:rFonts w:ascii="Times New Roman" w:eastAsiaTheme="minorEastAsia" w:hAnsi="Times New Roman" w:cs="Times New Roman"/>
+          <w:iCs/>
+          <w:sz w:val="28"/>
+          <w:szCs w:val="28"/>
+        </w:rPr>
+        <w:t>–</w:t>
+      </w:r>
+      <w:r>
+        <w:rPr>
+          <w:rFonts w:ascii="Times New Roman" w:eastAsiaTheme="minorEastAsia" w:hAnsi="Times New Roman" w:cs="Times New Roman"/>
+          <w:iCs/>
+          <w:sz w:val="28"/>
+          <w:szCs w:val="28"/>
+        </w:rPr>
+        <w:t xml:space="preserve"> </w:t>
+      </w:r>
+      <w:r>
+        <w:rPr>
+          <w:rFonts w:ascii="Times New Roman" w:eastAsiaTheme="minorEastAsia" w:hAnsi="Times New Roman" w:cs="Times New Roman"/>
+          <w:iCs/>
+          <w:sz w:val="28"/>
+          <w:szCs w:val="28"/>
+        </w:rPr>
+        <w:t>индексы последней карты признаков</w:t>
+      </w:r>
+      <w:r>
+        <w:rPr>
+          <w:rFonts w:ascii="Times New Roman" w:eastAsiaTheme="minorEastAsia" w:hAnsi="Times New Roman" w:cs="Times New Roman"/>
+          <w:iCs/>
+          <w:sz w:val="28"/>
+          <w:szCs w:val="28"/>
+        </w:rPr>
+        <w:t xml:space="preserve">; </w:t>
+      </w:r>
+      <w:r>
+        <w:rPr>
+          <w:rFonts w:ascii="Cambria Math" w:eastAsiaTheme="minorEastAsia" w:hAnsi="Cambria Math" w:cs="Times New Roman"/>
+          <w:i/>
+          <w:sz w:val="28"/>
+          <w:szCs w:val="28"/>
+          <w:lang w:val="en-US"/>
+        </w:rPr>
+        <w:t>c</w:t>
+      </w:r>
+      <w:r>
+        <w:rPr>
+          <w:rFonts w:ascii="Times New Roman" w:eastAsiaTheme="minorEastAsia" w:hAnsi="Times New Roman" w:cs="Times New Roman"/>
+          <w:iCs/>
+          <w:sz w:val="28"/>
+          <w:szCs w:val="28"/>
+        </w:rPr>
+        <w:t xml:space="preserve"> </w:t>
+      </w:r>
+      <w:r>
+        <w:rPr>
+          <w:rFonts w:ascii="Times New Roman" w:eastAsiaTheme="minorEastAsia" w:hAnsi="Times New Roman" w:cs="Times New Roman"/>
+          <w:iCs/>
+          <w:sz w:val="28"/>
+          <w:szCs w:val="28"/>
+        </w:rPr>
+        <w:t>–</w:t>
+      </w:r>
+      <w:r>
+        <w:rPr>
+          <w:rFonts w:ascii="Times New Roman" w:eastAsiaTheme="minorEastAsia" w:hAnsi="Times New Roman" w:cs="Times New Roman"/>
+          <w:iCs/>
+          <w:sz w:val="28"/>
+          <w:szCs w:val="28"/>
+        </w:rPr>
+        <w:t xml:space="preserve"> </w:t>
+      </w:r>
+      <w:r>
+        <w:rPr>
+          <w:rFonts w:ascii="Times New Roman" w:eastAsiaTheme="minorEastAsia" w:hAnsi="Times New Roman" w:cs="Times New Roman"/>
+          <w:iCs/>
+          <w:sz w:val="28"/>
+          <w:szCs w:val="28"/>
+        </w:rPr>
+        <w:t>категория классов</w:t>
+      </w:r>
+      <w:r>
+        <w:rPr>
+          <w:rFonts w:ascii="Times New Roman" w:eastAsiaTheme="minorEastAsia" w:hAnsi="Times New Roman" w:cs="Times New Roman"/>
+          <w:iCs/>
+          <w:sz w:val="28"/>
+          <w:szCs w:val="28"/>
+        </w:rPr>
+        <w:t>;</w:t>
+      </w:r>
+      <w:r>
+        <w:rPr>
+          <w:rFonts w:ascii="Times New Roman" w:eastAsiaTheme="minorEastAsia" w:hAnsi="Times New Roman" w:cs="Times New Roman"/>
+          <w:iCs/>
+          <w:sz w:val="28"/>
+          <w:szCs w:val="28"/>
+        </w:rPr>
+        <w:t xml:space="preserve"> </w:t>
+      </w:r>
+      <m:oMath>
+        <m:r>
+          <w:rPr>
+            <w:rFonts w:ascii="Cambria Math" w:hAnsi="Cambria Math" w:cs="Times New Roman"/>
+            <w:sz w:val="28"/>
+            <w:szCs w:val="28"/>
+            <w:lang w:val="en-US"/>
+          </w:rPr>
+          <m:t>k</m:t>
+        </m:r>
+      </m:oMath>
+      <w:r>
+        <w:rPr>
+          <w:rFonts w:ascii="Times New Roman" w:eastAsiaTheme="minorEastAsia" w:hAnsi="Times New Roman" w:cs="Times New Roman"/>
+          <w:iCs/>
+          <w:sz w:val="28"/>
+          <w:szCs w:val="28"/>
+        </w:rPr>
+        <w:t xml:space="preserve"> </w:t>
+      </w:r>
+      <w:r>
+        <w:rPr>
+          <w:rFonts w:ascii="Times New Roman" w:eastAsiaTheme="minorEastAsia" w:hAnsi="Times New Roman" w:cs="Times New Roman"/>
+          <w:iCs/>
+          <w:sz w:val="28"/>
+          <w:szCs w:val="28"/>
+        </w:rPr>
+        <w:t>–</w:t>
+      </w:r>
+      <w:r>
+        <w:rPr>
+          <w:rFonts w:ascii="Times New Roman" w:eastAsiaTheme="minorEastAsia" w:hAnsi="Times New Roman" w:cs="Times New Roman"/>
+          <w:iCs/>
+          <w:sz w:val="28"/>
+          <w:szCs w:val="28"/>
+        </w:rPr>
+        <w:t xml:space="preserve"> </w:t>
+      </w:r>
+      <w:r>
+        <w:rPr>
+          <w:rFonts w:ascii="Times New Roman" w:eastAsiaTheme="minorEastAsia" w:hAnsi="Times New Roman" w:cs="Times New Roman"/>
+          <w:iCs/>
+          <w:sz w:val="28"/>
+          <w:szCs w:val="28"/>
+        </w:rPr>
+        <w:t>индекс фильтра.</w:t>
+      </w:r>
+      <w:r>
+        <w:rPr>
+          <w:rFonts w:ascii="Times New Roman" w:eastAsiaTheme="minorEastAsia" w:hAnsi="Times New Roman" w:cs="Times New Roman"/>
+          <w:iCs/>
+          <w:sz w:val="28"/>
+          <w:szCs w:val="28"/>
+        </w:rPr>
+        <w:t xml:space="preserve"> </w:t>
+      </w:r>
+    </w:p>
+    <w:p>
+      <w:pPr>
+        <w:spacing w:line="360" w:lineRule="auto"/>
+        <w:jc w:val="both"/>
+        <w:rPr>
+          <w:rFonts w:ascii="Times New Roman" w:eastAsiaTheme="minorEastAsia" w:hAnsi="Times New Roman" w:cs="Times New Roman"/>
+          <w:iCs/>
+          <w:sz w:val="28"/>
+          <w:szCs w:val="28"/>
+          <w:lang w:val="en-US"/>
+        </w:rPr>
+      </w:pPr>
+      <w:r>
+        <w:rPr>
+          <w:rFonts w:ascii="Times New Roman" w:eastAsiaTheme="minorEastAsia" w:hAnsi="Times New Roman" w:cs="Times New Roman"/>
+          <w:iCs/>
+          <w:sz w:val="28"/>
+          <w:szCs w:val="28"/>
+        </w:rPr>
+        <w:t xml:space="preserve">Основной целью </w:t>
+      </w:r>
+      <w:r>
+        <w:rPr>
+          <w:rFonts w:ascii="Times New Roman" w:eastAsiaTheme="minorEastAsia" w:hAnsi="Times New Roman" w:cs="Times New Roman"/>
+          <w:iCs/>
+          <w:sz w:val="28"/>
+          <w:szCs w:val="28"/>
+          <w:lang w:val="en-US"/>
+        </w:rPr>
+        <w:t>CAM</w:t>
+      </w:r>
+      <w:r>
+        <w:rPr>
+          <w:rFonts w:ascii="Times New Roman" w:eastAsiaTheme="minorEastAsia" w:hAnsi="Times New Roman" w:cs="Times New Roman"/>
+          <w:iCs/>
+          <w:sz w:val="28"/>
+          <w:szCs w:val="28"/>
+        </w:rPr>
+        <w:t xml:space="preserve"> является нахождение вклада последних карт признаков, удовлетворяющих условию </w:t>
+      </w:r>
+      <m:oMath>
+        <m:sSup>
+          <m:sSupPr>
+            <m:ctrlPr>
+              <w:rPr>
+                <w:rFonts w:ascii="Cambria Math" w:hAnsi="Cambria Math" w:cs="Times New Roman"/>
+                <w:i/>
+                <w:iCs/>
+                <w:sz w:val="28"/>
+                <w:szCs w:val="28"/>
+              </w:rPr>
+            </m:ctrlPr>
+          </m:sSupPr>
+          <m:e>
+            <m:r>
+              <w:rPr>
+                <w:rFonts w:ascii="Cambria Math" w:hAnsi="Cambria Math" w:cs="Times New Roman"/>
+                <w:sz w:val="28"/>
+                <w:szCs w:val="28"/>
+              </w:rPr>
+              <m:t>y</m:t>
+            </m:r>
+          </m:e>
+          <m:sup>
+            <m:r>
+              <w:rPr>
+                <w:rFonts w:ascii="Cambria Math" w:hAnsi="Cambria Math" w:cs="Times New Roman"/>
+                <w:sz w:val="28"/>
+                <w:szCs w:val="28"/>
+              </w:rPr>
+              <m:t>c</m:t>
+            </m:r>
+          </m:sup>
+        </m:sSup>
+        <m:r>
+          <w:rPr>
+            <w:rFonts w:ascii="Cambria Math" w:hAnsi="Cambria Math" w:cs="Times New Roman"/>
+            <w:sz w:val="28"/>
+            <w:szCs w:val="28"/>
+          </w:rPr>
+          <m:t xml:space="preserve"> = </m:t>
+        </m:r>
+        <m:nary>
+          <m:naryPr>
+            <m:chr m:val="∑"/>
+            <m:limLoc m:val="subSup"/>
+            <m:supHide m:val="1"/>
+            <m:ctrlPr>
+              <w:rPr>
+                <w:rFonts w:ascii="Cambria Math" w:hAnsi="Cambria Math" w:cs="Times New Roman"/>
+                <w:i/>
+                <w:iCs/>
+                <w:sz w:val="28"/>
+                <w:szCs w:val="28"/>
+              </w:rPr>
+            </m:ctrlPr>
+          </m:naryPr>
+          <m:sub>
+            <m:r>
+              <w:rPr>
+                <w:rFonts w:ascii="Cambria Math" w:hAnsi="Cambria Math" w:cs="Times New Roman"/>
+                <w:sz w:val="28"/>
+                <w:szCs w:val="28"/>
+                <w:lang w:val="en-US"/>
+              </w:rPr>
+              <m:t>i</m:t>
+            </m:r>
+            <m:r>
+              <w:rPr>
+                <w:rFonts w:ascii="Cambria Math" w:hAnsi="Cambria Math" w:cs="Times New Roman"/>
+                <w:sz w:val="28"/>
+                <w:szCs w:val="28"/>
+              </w:rPr>
+              <m:t>,</m:t>
+            </m:r>
+            <m:r>
+              <w:rPr>
+                <w:rFonts w:ascii="Cambria Math" w:hAnsi="Cambria Math" w:cs="Times New Roman"/>
+                <w:sz w:val="28"/>
+                <w:szCs w:val="28"/>
+                <w:lang w:val="en-US"/>
+              </w:rPr>
+              <m:t>j</m:t>
+            </m:r>
+          </m:sub>
+          <m:sup/>
+          <m:e>
+            <m:sSubSup>
+              <m:sSubSupPr>
+                <m:ctrlPr>
+                  <w:rPr>
+                    <w:rFonts w:ascii="Cambria Math" w:hAnsi="Cambria Math" w:cs="Times New Roman"/>
+                    <w:i/>
+                    <w:iCs/>
+                    <w:sz w:val="28"/>
+                    <w:szCs w:val="28"/>
+                  </w:rPr>
+                </m:ctrlPr>
+              </m:sSubSupPr>
+              <m:e>
+                <m:r>
+                  <w:rPr>
+                    <w:rFonts w:ascii="Cambria Math" w:hAnsi="Cambria Math" w:cs="Times New Roman"/>
+                    <w:sz w:val="28"/>
+                    <w:szCs w:val="28"/>
+                  </w:rPr>
+                  <m:t>L</m:t>
+                </m:r>
+              </m:e>
+              <m:sub>
+                <m:r>
+                  <w:rPr>
+                    <w:rFonts w:ascii="Cambria Math" w:hAnsi="Cambria Math" w:cs="Times New Roman"/>
+                    <w:sz w:val="28"/>
+                    <w:szCs w:val="28"/>
+                  </w:rPr>
+                  <m:t>i,</m:t>
+                </m:r>
+                <m:r>
+                  <w:rPr>
+                    <w:rFonts w:ascii="Cambria Math" w:hAnsi="Cambria Math" w:cs="Times New Roman"/>
+                    <w:sz w:val="28"/>
+                    <w:szCs w:val="28"/>
+                    <w:lang w:val="en-US"/>
+                  </w:rPr>
+                  <m:t>j</m:t>
+                </m:r>
+              </m:sub>
+              <m:sup>
+                <m:r>
+                  <w:rPr>
+                    <w:rFonts w:ascii="Cambria Math" w:hAnsi="Cambria Math" w:cs="Times New Roman"/>
+                    <w:sz w:val="28"/>
+                    <w:szCs w:val="28"/>
+                  </w:rPr>
+                  <m:t>c</m:t>
+                </m:r>
+              </m:sup>
+            </m:sSubSup>
+          </m:e>
+        </m:nary>
+      </m:oMath>
+      <w:r>
+        <w:rPr>
+          <w:rFonts w:ascii="Times New Roman" w:eastAsiaTheme="minorEastAsia" w:hAnsi="Times New Roman" w:cs="Times New Roman"/>
+          <w:iCs/>
+          <w:sz w:val="28"/>
+          <w:szCs w:val="28"/>
+        </w:rPr>
+        <w:t>.</w:t>
+      </w:r>
+      <w:r>
+        <w:rPr>
+          <w:rFonts w:ascii="Times New Roman" w:eastAsiaTheme="minorEastAsia" w:hAnsi="Times New Roman" w:cs="Times New Roman"/>
+          <w:iCs/>
+          <w:sz w:val="28"/>
+          <w:szCs w:val="28"/>
+        </w:rPr>
+        <w:t xml:space="preserve"> Таким образом, вклад каждого элемента на последней карте</w:t>
+      </w:r>
+      <w:r>
+        <w:rPr>
+          <w:rFonts w:ascii="Times New Roman" w:eastAsiaTheme="minorEastAsia" w:hAnsi="Times New Roman" w:cs="Times New Roman"/>
+          <w:iCs/>
+          <w:sz w:val="28"/>
+          <w:szCs w:val="28"/>
+        </w:rPr>
+        <w:t xml:space="preserve"> </w:t>
+      </w:r>
+      <m:oMath>
+        <m:sSubSup>
+          <m:sSubSupPr>
+            <m:ctrlPr>
+              <w:rPr>
+                <w:rFonts w:ascii="Cambria Math" w:hAnsi="Cambria Math" w:cs="Times New Roman"/>
+                <w:i/>
+                <w:iCs/>
+                <w:sz w:val="28"/>
+                <w:szCs w:val="28"/>
+              </w:rPr>
+            </m:ctrlPr>
+          </m:sSubSupPr>
+          <m:e>
+            <m:r>
+              <w:rPr>
+                <w:rFonts w:ascii="Cambria Math" w:hAnsi="Cambria Math" w:cs="Times New Roman"/>
+                <w:sz w:val="28"/>
+                <w:szCs w:val="28"/>
+              </w:rPr>
+              <m:t>L</m:t>
+            </m:r>
+          </m:e>
+          <m:sub>
+            <m:r>
+              <w:rPr>
+                <w:rFonts w:ascii="Cambria Math" w:hAnsi="Cambria Math" w:cs="Times New Roman"/>
+                <w:sz w:val="28"/>
+                <w:szCs w:val="28"/>
+              </w:rPr>
+              <m:t>i,</m:t>
+            </m:r>
+            <m:r>
+              <w:rPr>
+                <w:rFonts w:ascii="Cambria Math" w:hAnsi="Cambria Math" w:cs="Times New Roman"/>
+                <w:sz w:val="28"/>
+                <w:szCs w:val="28"/>
+                <w:lang w:val="en-US"/>
+              </w:rPr>
+              <m:t>j</m:t>
+            </m:r>
+          </m:sub>
+          <m:sup>
+            <m:r>
+              <w:rPr>
+                <w:rFonts w:ascii="Cambria Math" w:hAnsi="Cambria Math" w:cs="Times New Roman"/>
+                <w:sz w:val="28"/>
+                <w:szCs w:val="28"/>
+              </w:rPr>
+              <m:t>c</m:t>
+            </m:r>
+          </m:sup>
+        </m:sSubSup>
+      </m:oMath>
+      <w:r>
+        <w:rPr>
+          <w:rFonts w:ascii="Times New Roman" w:eastAsiaTheme="minorEastAsia" w:hAnsi="Times New Roman" w:cs="Times New Roman"/>
+          <w:iCs/>
+          <w:sz w:val="28"/>
+          <w:szCs w:val="28"/>
+        </w:rPr>
+        <w:t xml:space="preserve"> </w:t>
+      </w:r>
+      <w:r>
+        <w:rPr>
+          <w:rFonts w:ascii="Times New Roman" w:eastAsiaTheme="minorEastAsia" w:hAnsi="Times New Roman" w:cs="Times New Roman"/>
+          <w:iCs/>
+          <w:sz w:val="28"/>
+          <w:szCs w:val="28"/>
+        </w:rPr>
+        <w:t xml:space="preserve">можно получить из уравнения </w:t>
+      </w:r>
+      <w:r>
+        <w:rPr>
+          <w:rFonts w:ascii="Times New Roman" w:eastAsiaTheme="minorEastAsia" w:hAnsi="Times New Roman" w:cs="Times New Roman"/>
+          <w:b/>
+          <w:bCs/>
+          <w:iCs/>
+          <w:sz w:val="28"/>
+          <w:szCs w:val="28"/>
+        </w:rPr>
+        <w:t>(выше, поставить номера!)</w:t>
+      </w:r>
+      <w:r>
+        <w:rPr>
+          <w:rFonts w:ascii="Times New Roman" w:eastAsiaTheme="minorEastAsia" w:hAnsi="Times New Roman" w:cs="Times New Roman"/>
+          <w:iCs/>
+          <w:sz w:val="28"/>
+          <w:szCs w:val="28"/>
+        </w:rPr>
+        <w:t xml:space="preserve"> , как это выражено в уравнении </w:t>
+      </w:r>
+      <w:r>
+        <w:rPr>
+          <w:rFonts w:ascii="Times New Roman" w:eastAsiaTheme="minorEastAsia" w:hAnsi="Times New Roman" w:cs="Times New Roman"/>
+          <w:b/>
+          <w:bCs/>
+          <w:iCs/>
+          <w:sz w:val="28"/>
+          <w:szCs w:val="28"/>
+        </w:rPr>
+        <w:t>(</w:t>
+      </w:r>
+      <w:r>
+        <w:rPr>
+          <w:rFonts w:ascii="Times New Roman" w:eastAsiaTheme="minorEastAsia" w:hAnsi="Times New Roman" w:cs="Times New Roman"/>
+          <w:b/>
+          <w:bCs/>
+          <w:iCs/>
+          <w:sz w:val="28"/>
+          <w:szCs w:val="28"/>
+        </w:rPr>
+        <w:t>ниже</w:t>
+      </w:r>
+      <w:r>
+        <w:rPr>
+          <w:rFonts w:ascii="Times New Roman" w:eastAsiaTheme="minorEastAsia" w:hAnsi="Times New Roman" w:cs="Times New Roman"/>
+          <w:b/>
+          <w:bCs/>
+          <w:iCs/>
+          <w:sz w:val="28"/>
+          <w:szCs w:val="28"/>
+        </w:rPr>
+        <w:t>, поставить номера!)</w:t>
+      </w:r>
+      <w:r>
+        <w:rPr>
+          <w:rFonts w:ascii="Times New Roman" w:eastAsiaTheme="minorEastAsia" w:hAnsi="Times New Roman" w:cs="Times New Roman"/>
+          <w:b/>
+          <w:bCs/>
+          <w:iCs/>
+          <w:sz w:val="28"/>
+          <w:szCs w:val="28"/>
+        </w:rPr>
+        <w:t xml:space="preserve"> </w:t>
+      </w:r>
+      <w:r>
+        <w:rPr>
+          <w:rFonts w:ascii="Times New Roman" w:eastAsiaTheme="minorEastAsia" w:hAnsi="Times New Roman" w:cs="Times New Roman"/>
+          <w:iCs/>
+          <w:sz w:val="28"/>
+          <w:szCs w:val="28"/>
+        </w:rPr>
+        <w:t>:</w:t>
+      </w:r>
+    </w:p>
+    <w:p>
+      <w:pPr>
+        <w:spacing w:line="360" w:lineRule="auto"/>
+        <w:jc w:val="both"/>
+        <w:rPr>
+          <w:rFonts w:ascii="Times New Roman" w:eastAsiaTheme="minorEastAsia" w:hAnsi="Times New Roman" w:cs="Times New Roman"/>
+          <w:sz w:val="28"/>
+          <w:szCs w:val="28"/>
+          <w:lang w:val="en-US"/>
+        </w:rPr>
+      </w:pPr>
+      <m:oMathPara>
+        <m:oMath>
+          <m:sSubSup>
+            <m:sSubSupPr>
+              <m:ctrlPr>
+                <w:rPr>
+                  <w:rFonts w:ascii="Cambria Math" w:hAnsi="Cambria Math" w:cs="Times New Roman"/>
+                  <w:i/>
+                  <w:iCs/>
+                  <w:sz w:val="28"/>
+                  <w:szCs w:val="28"/>
+                </w:rPr>
+              </m:ctrlPr>
+            </m:sSubSupPr>
+            <m:e>
+              <m:r>
+                <w:rPr>
+                  <w:rFonts w:ascii="Cambria Math" w:hAnsi="Cambria Math" w:cs="Times New Roman"/>
+                  <w:sz w:val="28"/>
+                  <w:szCs w:val="28"/>
+                </w:rPr>
+                <m:t>L</m:t>
+              </m:r>
+            </m:e>
+            <m:sub>
+              <m:r>
+                <w:rPr>
+                  <w:rFonts w:ascii="Cambria Math" w:hAnsi="Cambria Math" w:cs="Times New Roman"/>
+                  <w:sz w:val="28"/>
+                  <w:szCs w:val="28"/>
+                </w:rPr>
+                <m:t>i</m:t>
+              </m:r>
+              <m:r>
+                <w:rPr>
+                  <w:rFonts w:ascii="Cambria Math" w:hAnsi="Cambria Math" w:cs="Times New Roman"/>
+                  <w:sz w:val="28"/>
+                  <w:szCs w:val="28"/>
+                  <w:lang w:val="en-US"/>
+                </w:rPr>
+                <m:t>,j</m:t>
+              </m:r>
+            </m:sub>
+            <m:sup>
+              <m:r>
+                <w:rPr>
+                  <w:rFonts w:ascii="Cambria Math" w:hAnsi="Cambria Math" w:cs="Times New Roman"/>
+                  <w:sz w:val="28"/>
+                  <w:szCs w:val="28"/>
+                </w:rPr>
+                <m:t>c</m:t>
+              </m:r>
+            </m:sup>
+          </m:sSubSup>
+          <m:r>
+            <m:rPr>
+              <m:sty m:val="p"/>
+            </m:rPr>
+            <w:rPr>
+              <w:rFonts w:ascii="Cambria Math" w:eastAsiaTheme="minorEastAsia" w:hAnsi="Cambria Math" w:cs="Times New Roman"/>
+              <w:sz w:val="28"/>
+              <w:szCs w:val="28"/>
+              <w:lang w:val="en-US"/>
+            </w:rPr>
+            <m:t xml:space="preserve"> </m:t>
+          </m:r>
+          <m:r>
+            <m:rPr>
+              <m:sty m:val="p"/>
+            </m:rPr>
+            <w:rPr>
+              <w:rFonts w:ascii="Cambria Math" w:eastAsiaTheme="minorEastAsia" w:hAnsi="Times New Roman" w:cs="Times New Roman"/>
+              <w:sz w:val="28"/>
+              <w:szCs w:val="28"/>
+              <w:lang w:val="en-US"/>
+            </w:rPr>
+            <m:t>=</m:t>
+          </m:r>
+          <m:r>
+            <w:rPr>
+              <w:rFonts w:ascii="Cambria Math" w:eastAsiaTheme="minorEastAsia" w:hAnsi="Times New Roman" w:cs="Times New Roman"/>
+              <w:sz w:val="28"/>
+              <w:szCs w:val="28"/>
+              <w:lang w:val="en-US"/>
+            </w:rPr>
+            <m:t xml:space="preserve"> </m:t>
+          </m:r>
+          <m:nary>
+            <m:naryPr>
+              <m:chr m:val="∑"/>
+              <m:limLoc m:val="undOvr"/>
+              <m:supHide m:val="1"/>
+              <m:ctrlPr>
+                <w:rPr>
+                  <w:rFonts w:ascii="Cambria Math" w:eastAsiaTheme="minorEastAsia" w:hAnsi="Times New Roman" w:cs="Times New Roman"/>
+                  <w:i/>
+                  <w:iCs/>
+                  <w:sz w:val="28"/>
+                  <w:szCs w:val="28"/>
+                  <w:lang w:val="en-US"/>
+                </w:rPr>
+              </m:ctrlPr>
+            </m:naryPr>
+            <m:sub>
+              <m:r>
+                <w:rPr>
+                  <w:rFonts w:ascii="Cambria Math" w:eastAsiaTheme="minorEastAsia" w:hAnsi="Times New Roman" w:cs="Times New Roman"/>
+                  <w:sz w:val="28"/>
+                  <w:szCs w:val="28"/>
+                  <w:lang w:val="en-US"/>
+                </w:rPr>
+                <m:t>k</m:t>
+              </m:r>
+            </m:sub>
+            <m:sup/>
+            <m:e>
+              <m:sSubSup>
+                <m:sSubSupPr>
+                  <m:ctrlPr>
+                    <w:rPr>
+                      <w:rFonts w:ascii="Cambria Math" w:hAnsi="Cambria Math" w:cs="Times New Roman"/>
+                      <w:i/>
+                      <w:iCs/>
+                      <w:sz w:val="28"/>
+                      <w:szCs w:val="28"/>
+                    </w:rPr>
+                  </m:ctrlPr>
+                </m:sSubSupPr>
+                <m:e>
+                  <m:r>
+                    <w:rPr>
+                      <w:rFonts w:ascii="Cambria Math" w:hAnsi="Cambria Math" w:cs="Times New Roman"/>
+                      <w:sz w:val="28"/>
+                      <w:szCs w:val="28"/>
+                    </w:rPr>
+                    <m:t>w</m:t>
+                  </m:r>
+                </m:e>
+                <m:sub>
+                  <m:r>
+                    <w:rPr>
+                      <w:rFonts w:ascii="Cambria Math" w:hAnsi="Cambria Math" w:cs="Times New Roman"/>
+                      <w:sz w:val="28"/>
+                      <w:szCs w:val="28"/>
+                    </w:rPr>
+                    <m:t>k</m:t>
+                  </m:r>
+                </m:sub>
+                <m:sup>
+                  <m:r>
+                    <w:rPr>
+                      <w:rFonts w:ascii="Cambria Math" w:hAnsi="Cambria Math" w:cs="Times New Roman"/>
+                      <w:sz w:val="28"/>
+                      <w:szCs w:val="28"/>
+                    </w:rPr>
+                    <m:t>c</m:t>
+                  </m:r>
+                </m:sup>
+              </m:sSubSup>
+            </m:e>
+          </m:nary>
+          <m:sSubSup>
+            <m:sSubSupPr>
+              <m:ctrlPr>
+                <w:rPr>
+                  <w:rFonts w:ascii="Cambria Math" w:hAnsi="Cambria Math" w:cs="Times New Roman"/>
+                  <w:i/>
+                  <w:iCs/>
+                  <w:sz w:val="28"/>
+                  <w:szCs w:val="28"/>
+                </w:rPr>
+              </m:ctrlPr>
+            </m:sSubSupPr>
+            <m:e>
+              <m:r>
+                <w:rPr>
+                  <w:rFonts w:ascii="Cambria Math" w:hAnsi="Cambria Math" w:cs="Times New Roman"/>
+                  <w:sz w:val="28"/>
+                  <w:szCs w:val="28"/>
+                </w:rPr>
+                <m:t>F</m:t>
+              </m:r>
+            </m:e>
+            <m:sub>
+              <m:r>
+                <w:rPr>
+                  <w:rFonts w:ascii="Cambria Math" w:hAnsi="Cambria Math" w:cs="Times New Roman"/>
+                  <w:sz w:val="28"/>
+                  <w:szCs w:val="28"/>
+                </w:rPr>
+                <m:t>i</m:t>
+              </m:r>
+              <m:r>
+                <w:rPr>
+                  <w:rFonts w:ascii="Cambria Math" w:hAnsi="Cambria Math" w:cs="Times New Roman"/>
+                  <w:sz w:val="28"/>
+                  <w:szCs w:val="28"/>
+                  <w:lang w:val="en-US"/>
+                </w:rPr>
+                <m:t>j</m:t>
+              </m:r>
+            </m:sub>
+            <m:sup>
+              <m:r>
+                <w:rPr>
+                  <w:rFonts w:ascii="Cambria Math" w:hAnsi="Cambria Math" w:cs="Times New Roman"/>
+                  <w:sz w:val="28"/>
+                  <w:szCs w:val="28"/>
+                </w:rPr>
+                <m:t>k</m:t>
+              </m:r>
+            </m:sup>
+          </m:sSubSup>
+          <m:r>
+            <w:rPr>
+              <w:rFonts w:ascii="Cambria Math" w:hAnsi="Cambria Math" w:cs="Times New Roman"/>
+              <w:sz w:val="28"/>
+              <w:szCs w:val="28"/>
+            </w:rPr>
+            <m:t>.</m:t>
+          </m:r>
+        </m:oMath>
+      </m:oMathPara>
+    </w:p>
+    <w:p>
+      <w:pPr>
+        <w:spacing w:line="360" w:lineRule="auto"/>
+        <w:jc w:val="both"/>
+        <w:rPr>
+          <w:rFonts w:ascii="Times New Roman" w:eastAsiaTheme="minorEastAsia" w:hAnsi="Times New Roman" w:cs="Times New Roman"/>
+          <w:iCs/>
+          <w:sz w:val="28"/>
+          <w:szCs w:val="28"/>
+          <w:lang w:val="en-US"/>
+        </w:rPr>
+      </w:pPr>
+      <w:r>
+        <w:rPr>
+          <w:rFonts w:ascii="Times New Roman" w:eastAsiaTheme="minorEastAsia" w:hAnsi="Times New Roman" w:cs="Times New Roman"/>
+          <w:sz w:val="28"/>
+          <w:szCs w:val="28"/>
+        </w:rPr>
+        <w:t xml:space="preserve">Согласно </w:t>
+      </w:r>
+      <w:r>
+        <w:rPr>
+          <w:rFonts w:ascii="Times New Roman" w:hAnsi="Times New Roman" w:cs="Times New Roman"/>
+          <w:sz w:val="28"/>
+          <w:szCs w:val="28"/>
+        </w:rPr>
+        <w:t>[7]</w:t>
+      </w:r>
+      <w:r>
+        <w:rPr>
+          <w:rFonts w:ascii="Times New Roman" w:hAnsi="Times New Roman" w:cs="Times New Roman"/>
+          <w:sz w:val="28"/>
+          <w:szCs w:val="28"/>
+        </w:rPr>
+        <w:t xml:space="preserve">, в сигнале ЭКГ, который выражается как одномерный временной ряд, </w:t>
+      </w:r>
+      <w:r>
+        <w:rPr>
+          <w:rFonts w:ascii="Times New Roman" w:hAnsi="Times New Roman" w:cs="Times New Roman"/>
+          <w:sz w:val="28"/>
+          <w:szCs w:val="28"/>
+          <w:lang w:val="en-US"/>
+        </w:rPr>
+        <w:t>CAM</w:t>
+      </w:r>
+      <w:r>
+        <w:rPr>
+          <w:rFonts w:ascii="Times New Roman" w:hAnsi="Times New Roman" w:cs="Times New Roman"/>
+          <w:sz w:val="28"/>
+          <w:szCs w:val="28"/>
+        </w:rPr>
+        <w:t xml:space="preserve"> </w:t>
+      </w:r>
+      <w:r>
+        <w:rPr>
+          <w:rFonts w:ascii="Times New Roman" w:hAnsi="Times New Roman" w:cs="Times New Roman"/>
+          <w:sz w:val="28"/>
+          <w:szCs w:val="28"/>
+        </w:rPr>
+        <w:t xml:space="preserve">для класса </w:t>
+      </w:r>
+      <w:r>
+        <w:rPr>
+          <w:rFonts w:ascii="Cambria Math" w:eastAsiaTheme="minorEastAsia" w:hAnsi="Cambria Math" w:cs="Times New Roman"/>
+          <w:i/>
+          <w:sz w:val="28"/>
+          <w:szCs w:val="28"/>
+          <w:lang w:val="en-US"/>
+        </w:rPr>
+        <w:t>c</w:t>
+      </w:r>
+      <w:r>
+        <w:rPr>
+          <w:rFonts w:ascii="Cambria Math" w:eastAsiaTheme="minorEastAsia" w:hAnsi="Cambria Math" w:cs="Times New Roman"/>
+          <w:i/>
+          <w:sz w:val="28"/>
+          <w:szCs w:val="28"/>
+        </w:rPr>
+        <w:t xml:space="preserve"> </w:t>
+      </w:r>
+      <w:r>
+        <w:rPr>
+          <w:rFonts w:ascii="Times New Roman" w:eastAsiaTheme="minorEastAsia" w:hAnsi="Times New Roman" w:cs="Times New Roman"/>
+          <w:iCs/>
+          <w:sz w:val="28"/>
+          <w:szCs w:val="28"/>
+        </w:rPr>
+        <w:t xml:space="preserve">в конкретный момент времени </w:t>
+      </w:r>
+      <w:r>
+        <w:rPr>
+          <w:rFonts w:ascii="Cambria Math" w:eastAsiaTheme="minorEastAsia" w:hAnsi="Cambria Math" w:cs="Times New Roman"/>
+          <w:i/>
+          <w:sz w:val="28"/>
+          <w:szCs w:val="28"/>
+          <w:lang w:val="en-US"/>
+        </w:rPr>
+        <w:t>t</w:t>
+      </w:r>
+      <w:r>
+        <w:rPr>
+          <w:rFonts w:ascii="Cambria Math" w:eastAsiaTheme="minorEastAsia" w:hAnsi="Cambria Math" w:cs="Times New Roman"/>
+          <w:i/>
+          <w:sz w:val="28"/>
+          <w:szCs w:val="28"/>
+        </w:rPr>
+        <w:t xml:space="preserve"> </w:t>
+      </w:r>
+      <w:r>
+        <w:rPr>
+          <w:rFonts w:ascii="Times New Roman" w:eastAsiaTheme="minorEastAsia" w:hAnsi="Times New Roman" w:cs="Times New Roman"/>
+          <w:iCs/>
+          <w:sz w:val="28"/>
+          <w:szCs w:val="28"/>
+        </w:rPr>
+        <w:t>определяется</w:t>
+      </w:r>
+      <w:r>
+        <w:rPr>
+          <w:rFonts w:ascii="Times New Roman" w:eastAsiaTheme="minorEastAsia" w:hAnsi="Times New Roman" w:cs="Times New Roman"/>
+          <w:iCs/>
+          <w:sz w:val="28"/>
+          <w:szCs w:val="28"/>
+        </w:rPr>
+        <w:t xml:space="preserve"> уравнением</w:t>
+      </w:r>
+      <w:r>
+        <w:rPr>
+          <w:rFonts w:ascii="Times New Roman" w:eastAsiaTheme="minorEastAsia" w:hAnsi="Times New Roman" w:cs="Times New Roman"/>
+          <w:iCs/>
+          <w:sz w:val="28"/>
+          <w:szCs w:val="28"/>
+        </w:rPr>
+        <w:t>:</w:t>
+      </w:r>
+    </w:p>
+    <w:p>
+      <w:pPr>
+        <w:spacing w:line="360" w:lineRule="auto"/>
+        <w:jc w:val="both"/>
+        <w:rPr>
+          <w:rFonts w:ascii="Times New Roman" w:eastAsiaTheme="minorEastAsia" w:hAnsi="Times New Roman" w:cs="Times New Roman"/>
+          <w:i/>
+          <w:iCs/>
+          <w:sz w:val="28"/>
+          <w:szCs w:val="28"/>
+        </w:rPr>
+      </w:pPr>
+      <m:oMathPara>
+        <m:oMath>
+          <m:sSubSup>
+            <m:sSubSupPr>
+              <m:ctrlPr>
+                <w:rPr>
+                  <w:rFonts w:ascii="Cambria Math" w:hAnsi="Cambria Math" w:cs="Times New Roman"/>
+                  <w:i/>
+                  <w:iCs/>
+                  <w:sz w:val="28"/>
+                  <w:szCs w:val="28"/>
+                </w:rPr>
+              </m:ctrlPr>
+            </m:sSubSupPr>
+            <m:e>
+              <m:r>
+                <w:rPr>
+                  <w:rFonts w:ascii="Cambria Math" w:hAnsi="Cambria Math" w:cs="Times New Roman"/>
+                  <w:sz w:val="28"/>
+                  <w:szCs w:val="28"/>
+                </w:rPr>
+                <m:t>L</m:t>
+              </m:r>
+            </m:e>
+            <m:sub>
+              <m:r>
+                <w:rPr>
+                  <w:rFonts w:ascii="Cambria Math" w:hAnsi="Cambria Math" w:cs="Times New Roman"/>
+                  <w:sz w:val="28"/>
+                  <w:szCs w:val="28"/>
+                </w:rPr>
+                <m:t>t</m:t>
+              </m:r>
+            </m:sub>
+            <m:sup>
+              <m:r>
+                <w:rPr>
+                  <w:rFonts w:ascii="Cambria Math" w:hAnsi="Cambria Math" w:cs="Times New Roman"/>
+                  <w:sz w:val="28"/>
+                  <w:szCs w:val="28"/>
+                </w:rPr>
+                <m:t>c</m:t>
+              </m:r>
+            </m:sup>
+          </m:sSubSup>
+          <m:r>
+            <m:rPr>
+              <m:sty m:val="p"/>
+            </m:rPr>
+            <w:rPr>
+              <w:rFonts w:ascii="Cambria Math" w:eastAsiaTheme="minorEastAsia" w:hAnsi="Cambria Math" w:cs="Times New Roman"/>
+              <w:sz w:val="28"/>
+              <w:szCs w:val="28"/>
+              <w:lang w:val="en-US"/>
+            </w:rPr>
+            <m:t xml:space="preserve"> </m:t>
+          </m:r>
+          <m:r>
+            <m:rPr>
+              <m:sty m:val="p"/>
+            </m:rPr>
+            <w:rPr>
+              <w:rFonts w:ascii="Cambria Math" w:eastAsiaTheme="minorEastAsia" w:hAnsi="Times New Roman" w:cs="Times New Roman"/>
+              <w:sz w:val="28"/>
+              <w:szCs w:val="28"/>
+              <w:lang w:val="en-US"/>
+            </w:rPr>
+            <m:t>=</m:t>
+          </m:r>
+          <m:r>
+            <w:rPr>
+              <w:rFonts w:ascii="Cambria Math" w:eastAsiaTheme="minorEastAsia" w:hAnsi="Times New Roman" w:cs="Times New Roman"/>
+              <w:sz w:val="28"/>
+              <w:szCs w:val="28"/>
+              <w:lang w:val="en-US"/>
+            </w:rPr>
+            <m:t xml:space="preserve"> </m:t>
+          </m:r>
+          <m:nary>
+            <m:naryPr>
+              <m:chr m:val="∑"/>
+              <m:limLoc m:val="undOvr"/>
+              <m:supHide m:val="1"/>
+              <m:ctrlPr>
+                <w:rPr>
+                  <w:rFonts w:ascii="Cambria Math" w:eastAsiaTheme="minorEastAsia" w:hAnsi="Times New Roman" w:cs="Times New Roman"/>
+                  <w:i/>
+                  <w:iCs/>
+                  <w:sz w:val="28"/>
+                  <w:szCs w:val="28"/>
+                  <w:lang w:val="en-US"/>
+                </w:rPr>
+              </m:ctrlPr>
+            </m:naryPr>
+            <m:sub>
+              <m:r>
+                <w:rPr>
+                  <w:rFonts w:ascii="Cambria Math" w:eastAsiaTheme="minorEastAsia" w:hAnsi="Times New Roman" w:cs="Times New Roman"/>
+                  <w:sz w:val="28"/>
+                  <w:szCs w:val="28"/>
+                  <w:lang w:val="en-US"/>
+                </w:rPr>
+                <m:t>k</m:t>
+              </m:r>
+            </m:sub>
+            <m:sup/>
+            <m:e>
+              <m:sSubSup>
+                <m:sSubSupPr>
+                  <m:ctrlPr>
+                    <w:rPr>
+                      <w:rFonts w:ascii="Cambria Math" w:hAnsi="Cambria Math" w:cs="Times New Roman"/>
+                      <w:i/>
+                      <w:iCs/>
+                      <w:sz w:val="28"/>
+                      <w:szCs w:val="28"/>
+                    </w:rPr>
+                  </m:ctrlPr>
+                </m:sSubSupPr>
+                <m:e>
+                  <m:r>
+                    <w:rPr>
+                      <w:rFonts w:ascii="Cambria Math" w:hAnsi="Cambria Math" w:cs="Times New Roman"/>
+                      <w:sz w:val="28"/>
+                      <w:szCs w:val="28"/>
+                    </w:rPr>
+                    <m:t>w</m:t>
+                  </m:r>
+                </m:e>
+                <m:sub>
+                  <m:r>
+                    <w:rPr>
+                      <w:rFonts w:ascii="Cambria Math" w:hAnsi="Cambria Math" w:cs="Times New Roman"/>
+                      <w:sz w:val="28"/>
+                      <w:szCs w:val="28"/>
+                    </w:rPr>
+                    <m:t>k</m:t>
+                  </m:r>
+                </m:sub>
+                <m:sup>
+                  <m:r>
+                    <w:rPr>
+                      <w:rFonts w:ascii="Cambria Math" w:hAnsi="Cambria Math" w:cs="Times New Roman"/>
+                      <w:sz w:val="28"/>
+                      <w:szCs w:val="28"/>
+                    </w:rPr>
+                    <m:t>c</m:t>
+                  </m:r>
+                </m:sup>
+              </m:sSubSup>
+            </m:e>
+          </m:nary>
+          <m:sSubSup>
+            <m:sSubSupPr>
+              <m:ctrlPr>
+                <w:rPr>
+                  <w:rFonts w:ascii="Cambria Math" w:hAnsi="Cambria Math" w:cs="Times New Roman"/>
+                  <w:i/>
+                  <w:iCs/>
+                  <w:sz w:val="28"/>
+                  <w:szCs w:val="28"/>
+                </w:rPr>
+              </m:ctrlPr>
+            </m:sSubSupPr>
+            <m:e>
+              <m:r>
+                <w:rPr>
+                  <w:rFonts w:ascii="Cambria Math" w:hAnsi="Cambria Math" w:cs="Times New Roman"/>
+                  <w:sz w:val="28"/>
+                  <w:szCs w:val="28"/>
+                </w:rPr>
+                <m:t>F</m:t>
+              </m:r>
+            </m:e>
+            <m:sub>
+              <m:r>
+                <w:rPr>
+                  <w:rFonts w:ascii="Cambria Math" w:hAnsi="Cambria Math" w:cs="Times New Roman"/>
+                  <w:sz w:val="28"/>
+                  <w:szCs w:val="28"/>
+                </w:rPr>
+                <m:t>t</m:t>
+              </m:r>
+            </m:sub>
+            <m:sup>
+              <m:r>
+                <w:rPr>
+                  <w:rFonts w:ascii="Cambria Math" w:hAnsi="Cambria Math" w:cs="Times New Roman"/>
+                  <w:sz w:val="28"/>
+                  <w:szCs w:val="28"/>
+                </w:rPr>
+                <m:t>k</m:t>
+              </m:r>
+            </m:sup>
+          </m:sSubSup>
+          <m:r>
+            <w:rPr>
+              <w:rFonts w:ascii="Cambria Math" w:hAnsi="Cambria Math" w:cs="Times New Roman"/>
+              <w:sz w:val="28"/>
+              <w:szCs w:val="28"/>
+            </w:rPr>
+            <m:t>,</m:t>
+          </m:r>
+        </m:oMath>
+      </m:oMathPara>
+    </w:p>
+    <w:p>
+      <w:pPr>
+        <w:spacing w:line="360" w:lineRule="auto"/>
+        <w:jc w:val="both"/>
+        <w:rPr>
+          <w:rFonts w:ascii="Times New Roman" w:eastAsiaTheme="minorEastAsia" w:hAnsi="Times New Roman" w:cs="Times New Roman"/>
+          <w:iCs/>
+          <w:sz w:val="28"/>
+          <w:szCs w:val="28"/>
+        </w:rPr>
+      </w:pPr>
+      <w:r>
+        <w:rPr>
+          <w:rFonts w:ascii="Times New Roman" w:eastAsiaTheme="minorEastAsia" w:hAnsi="Times New Roman" w:cs="Times New Roman"/>
+          <w:sz w:val="28"/>
+          <w:szCs w:val="28"/>
+        </w:rPr>
+        <w:t xml:space="preserve">где  </w:t>
+      </w:r>
+      <m:oMath>
+        <m:sSubSup>
+          <m:sSubSupPr>
+            <m:ctrlPr>
+              <w:rPr>
+                <w:rFonts w:ascii="Cambria Math" w:hAnsi="Cambria Math" w:cs="Times New Roman"/>
+                <w:i/>
+                <w:iCs/>
+                <w:sz w:val="28"/>
+                <w:szCs w:val="28"/>
+              </w:rPr>
+            </m:ctrlPr>
+          </m:sSubSupPr>
+          <m:e>
+            <m:r>
+              <w:rPr>
+                <w:rFonts w:ascii="Cambria Math" w:hAnsi="Cambria Math" w:cs="Times New Roman"/>
+                <w:sz w:val="28"/>
+                <w:szCs w:val="28"/>
+              </w:rPr>
+              <m:t>F</m:t>
+            </m:r>
+          </m:e>
+          <m:sub>
+            <m:r>
+              <w:rPr>
+                <w:rFonts w:ascii="Cambria Math" w:hAnsi="Cambria Math" w:cs="Times New Roman"/>
+                <w:sz w:val="28"/>
+                <w:szCs w:val="28"/>
+              </w:rPr>
+              <m:t>t</m:t>
+            </m:r>
+          </m:sub>
+          <m:sup>
+            <m:r>
+              <w:rPr>
+                <w:rFonts w:ascii="Cambria Math" w:hAnsi="Cambria Math" w:cs="Times New Roman"/>
+                <w:sz w:val="28"/>
+                <w:szCs w:val="28"/>
+              </w:rPr>
+              <m:t>k</m:t>
+            </m:r>
+          </m:sup>
+        </m:sSubSup>
+      </m:oMath>
+      <w:r>
+        <w:rPr>
+          <w:rFonts w:ascii="Times New Roman" w:eastAsiaTheme="minorEastAsia" w:hAnsi="Times New Roman" w:cs="Times New Roman"/>
+          <w:iCs/>
+          <w:sz w:val="28"/>
+          <w:szCs w:val="28"/>
+        </w:rPr>
+        <w:t xml:space="preserve"> – активация фильтра </w:t>
+      </w:r>
+      <m:oMath>
+        <m:r>
+          <w:rPr>
+            <w:rFonts w:ascii="Cambria Math" w:hAnsi="Cambria Math" w:cs="Times New Roman"/>
+            <w:sz w:val="28"/>
+            <w:szCs w:val="28"/>
+            <w:lang w:val="en-US"/>
+          </w:rPr>
+          <m:t>k</m:t>
+        </m:r>
+      </m:oMath>
+      <w:r>
+        <w:rPr>
+          <w:rFonts w:ascii="Times New Roman" w:eastAsiaTheme="minorEastAsia" w:hAnsi="Times New Roman" w:cs="Times New Roman"/>
+          <w:sz w:val="28"/>
+          <w:szCs w:val="28"/>
+        </w:rPr>
+        <w:t xml:space="preserve"> на последнем свёрточном слое в момент времени </w:t>
+      </w:r>
+      <w:r>
+        <w:rPr>
+          <w:rFonts w:ascii="Cambria Math" w:eastAsiaTheme="minorEastAsia" w:hAnsi="Cambria Math" w:cs="Times New Roman"/>
+          <w:i/>
+          <w:sz w:val="28"/>
+          <w:szCs w:val="28"/>
+          <w:lang w:val="en-US"/>
+        </w:rPr>
+        <w:t>t</w:t>
+      </w:r>
+      <w:r>
+        <w:rPr>
+          <w:rFonts w:ascii="Cambria Math" w:eastAsiaTheme="minorEastAsia" w:hAnsi="Cambria Math" w:cs="Times New Roman"/>
+          <w:i/>
+          <w:sz w:val="28"/>
+          <w:szCs w:val="28"/>
+        </w:rPr>
+        <w:t>,</w:t>
+      </w:r>
+      <w:r>
+        <w:rPr>
+          <w:rFonts w:ascii="Times New Roman" w:eastAsiaTheme="minorEastAsia" w:hAnsi="Times New Roman" w:cs="Times New Roman"/>
+          <w:iCs/>
+          <w:sz w:val="28"/>
+          <w:szCs w:val="28"/>
+        </w:rPr>
+        <w:t xml:space="preserve"> </w:t>
+      </w:r>
+      <m:oMath>
+        <m:sSubSup>
+          <m:sSubSupPr>
+            <m:ctrlPr>
+              <w:rPr>
+                <w:rFonts w:ascii="Cambria Math" w:hAnsi="Cambria Math" w:cs="Times New Roman"/>
+                <w:i/>
+                <w:iCs/>
+                <w:sz w:val="28"/>
+                <w:szCs w:val="28"/>
+              </w:rPr>
+            </m:ctrlPr>
+          </m:sSubSupPr>
+          <m:e>
+            <m:r>
+              <w:rPr>
+                <w:rFonts w:ascii="Cambria Math" w:hAnsi="Cambria Math" w:cs="Times New Roman"/>
+                <w:sz w:val="28"/>
+                <w:szCs w:val="28"/>
+              </w:rPr>
+              <m:t>L</m:t>
+            </m:r>
+          </m:e>
+          <m:sub>
+            <m:r>
+              <w:rPr>
+                <w:rFonts w:ascii="Cambria Math" w:hAnsi="Cambria Math" w:cs="Times New Roman"/>
+                <w:sz w:val="28"/>
+                <w:szCs w:val="28"/>
+              </w:rPr>
+              <m:t>t</m:t>
+            </m:r>
+          </m:sub>
+          <m:sup>
+            <m:r>
+              <w:rPr>
+                <w:rFonts w:ascii="Cambria Math" w:hAnsi="Cambria Math" w:cs="Times New Roman"/>
+                <w:sz w:val="28"/>
+                <w:szCs w:val="28"/>
+              </w:rPr>
+              <m:t>c</m:t>
+            </m:r>
+          </m:sup>
+        </m:sSubSup>
+      </m:oMath>
+      <w:r>
+        <w:rPr>
+          <w:rFonts w:ascii="Times New Roman" w:eastAsiaTheme="minorEastAsia" w:hAnsi="Times New Roman" w:cs="Times New Roman"/>
+          <w:iCs/>
+          <w:sz w:val="28"/>
+          <w:szCs w:val="28"/>
+        </w:rPr>
+        <w:t xml:space="preserve"> указывает на важность активации </w:t>
+      </w:r>
+      <w:r>
+        <w:rPr>
+          <w:rFonts w:ascii="Times New Roman" w:eastAsiaTheme="minorEastAsia" w:hAnsi="Times New Roman" w:cs="Times New Roman"/>
+          <w:iCs/>
+          <w:sz w:val="28"/>
+          <w:szCs w:val="28"/>
+        </w:rPr>
+        <w:t>во временном</w:t>
+      </w:r>
+      <w:r>
+        <w:rPr>
+          <w:rFonts w:ascii="Times New Roman" w:eastAsiaTheme="minorEastAsia" w:hAnsi="Times New Roman" w:cs="Times New Roman"/>
+          <w:iCs/>
+          <w:sz w:val="28"/>
+          <w:szCs w:val="28"/>
+        </w:rPr>
+        <w:t xml:space="preserve"> моменте </w:t>
+      </w:r>
+      <w:r>
+        <w:rPr>
+          <w:rFonts w:ascii="Cambria Math" w:eastAsiaTheme="minorEastAsia" w:hAnsi="Cambria Math" w:cs="Times New Roman"/>
+          <w:i/>
+          <w:sz w:val="28"/>
+          <w:szCs w:val="28"/>
+          <w:lang w:val="en-US"/>
+        </w:rPr>
+        <w:t>t</w:t>
+      </w:r>
+      <w:r>
+        <w:rPr>
+          <w:rFonts w:ascii="Times New Roman" w:eastAsiaTheme="minorEastAsia" w:hAnsi="Times New Roman" w:cs="Times New Roman"/>
+          <w:iCs/>
+          <w:sz w:val="28"/>
+          <w:szCs w:val="28"/>
+        </w:rPr>
+        <w:t>, ведущий к определения сигнала к классу</w:t>
+      </w:r>
+      <w:r>
+        <w:rPr>
+          <w:rFonts w:ascii="Cambria Math" w:eastAsiaTheme="minorEastAsia" w:hAnsi="Cambria Math" w:cs="Times New Roman"/>
+          <w:i/>
+          <w:sz w:val="28"/>
+          <w:szCs w:val="28"/>
+        </w:rPr>
+        <w:t xml:space="preserve"> </w:t>
+      </w:r>
+      <w:r>
+        <w:rPr>
+          <w:rFonts w:ascii="Cambria Math" w:eastAsiaTheme="minorEastAsia" w:hAnsi="Cambria Math" w:cs="Times New Roman"/>
+          <w:i/>
+          <w:sz w:val="28"/>
+          <w:szCs w:val="28"/>
+          <w:lang w:val="en-US"/>
+        </w:rPr>
+        <w:t>c</w:t>
+      </w:r>
+      <w:r>
+        <w:rPr>
+          <w:rFonts w:ascii="Times New Roman" w:eastAsiaTheme="minorEastAsia" w:hAnsi="Times New Roman" w:cs="Times New Roman"/>
+          <w:iCs/>
+          <w:sz w:val="28"/>
+          <w:szCs w:val="28"/>
+        </w:rPr>
+        <w:t>.</w:t>
+      </w:r>
+    </w:p>
+    <w:p>
+      <w:pPr>
+        <w:spacing w:line="360" w:lineRule="auto"/>
+        <w:jc w:val="both"/>
+        <w:rPr>
+          <w:rFonts w:ascii="Times New Roman" w:eastAsiaTheme="minorEastAsia" w:hAnsi="Times New Roman" w:cs="Times New Roman"/>
+          <w:iCs/>
+          <w:sz w:val="28"/>
+          <w:szCs w:val="28"/>
+          <w:lang w:val="en-US"/>
+        </w:rPr>
+      </w:pPr>
+      <w:r>
+        <w:rPr>
+          <w:rFonts w:ascii="Times New Roman" w:eastAsiaTheme="minorEastAsia" w:hAnsi="Times New Roman" w:cs="Times New Roman"/>
+          <w:iCs/>
+          <w:sz w:val="28"/>
+          <w:szCs w:val="28"/>
+          <w:lang w:val="en-US"/>
+        </w:rPr>
+        <w:t>CAM</w:t>
+      </w:r>
+      <w:r>
+        <w:rPr>
+          <w:rFonts w:ascii="Times New Roman" w:eastAsiaTheme="minorEastAsia" w:hAnsi="Times New Roman" w:cs="Times New Roman"/>
+          <w:iCs/>
+          <w:sz w:val="28"/>
+          <w:szCs w:val="28"/>
+        </w:rPr>
+        <w:t xml:space="preserve"> </w:t>
+      </w:r>
+      <w:r>
+        <w:rPr>
+          <w:rFonts w:ascii="Times New Roman" w:eastAsiaTheme="minorEastAsia" w:hAnsi="Times New Roman" w:cs="Times New Roman"/>
+          <w:iCs/>
+          <w:sz w:val="28"/>
+          <w:szCs w:val="28"/>
+        </w:rPr>
+        <w:t>часто</w:t>
+      </w:r>
+      <w:r>
+        <w:rPr>
+          <w:rFonts w:ascii="Times New Roman" w:eastAsiaTheme="minorEastAsia" w:hAnsi="Times New Roman" w:cs="Times New Roman"/>
+          <w:iCs/>
+          <w:sz w:val="28"/>
+          <w:szCs w:val="28"/>
+        </w:rPr>
+        <w:t xml:space="preserve"> </w:t>
+      </w:r>
+      <w:r>
+        <w:rPr>
+          <w:rFonts w:ascii="Times New Roman" w:eastAsiaTheme="minorEastAsia" w:hAnsi="Times New Roman" w:cs="Times New Roman"/>
+          <w:iCs/>
+          <w:sz w:val="28"/>
+          <w:szCs w:val="28"/>
+        </w:rPr>
+        <w:t>используется</w:t>
+      </w:r>
+      <w:r>
+        <w:rPr>
+          <w:rFonts w:ascii="Times New Roman" w:eastAsiaTheme="minorEastAsia" w:hAnsi="Times New Roman" w:cs="Times New Roman"/>
+          <w:iCs/>
+          <w:sz w:val="28"/>
+          <w:szCs w:val="28"/>
+        </w:rPr>
+        <w:t xml:space="preserve"> </w:t>
+      </w:r>
+      <w:r>
+        <w:rPr>
+          <w:rFonts w:ascii="Times New Roman" w:eastAsiaTheme="minorEastAsia" w:hAnsi="Times New Roman" w:cs="Times New Roman"/>
+          <w:iCs/>
+          <w:sz w:val="28"/>
+          <w:szCs w:val="28"/>
+        </w:rPr>
+        <w:t>для</w:t>
+      </w:r>
+      <w:r>
+        <w:rPr>
+          <w:rFonts w:ascii="Times New Roman" w:eastAsiaTheme="minorEastAsia" w:hAnsi="Times New Roman" w:cs="Times New Roman"/>
+          <w:iCs/>
+          <w:sz w:val="28"/>
+          <w:szCs w:val="28"/>
+        </w:rPr>
+        <w:t xml:space="preserve"> </w:t>
+      </w:r>
+      <w:r>
+        <w:rPr>
+          <w:rFonts w:ascii="Times New Roman" w:eastAsiaTheme="minorEastAsia" w:hAnsi="Times New Roman" w:cs="Times New Roman"/>
+          <w:iCs/>
+          <w:sz w:val="28"/>
+          <w:szCs w:val="28"/>
+        </w:rPr>
+        <w:t>интерпретации результатов классификации сигналов ЭКГ при помощи свёрточных нейросетей. В</w:t>
+      </w:r>
+      <w:r>
+        <w:rPr>
+          <w:rFonts w:ascii="Times New Roman" w:eastAsiaTheme="minorEastAsia" w:hAnsi="Times New Roman" w:cs="Times New Roman"/>
+          <w:iCs/>
+          <w:sz w:val="28"/>
+          <w:szCs w:val="28"/>
+        </w:rPr>
+        <w:t xml:space="preserve"> </w:t>
+      </w:r>
+      <w:r>
+        <w:rPr>
+          <w:rFonts w:ascii="Times New Roman" w:eastAsiaTheme="minorEastAsia" w:hAnsi="Times New Roman" w:cs="Times New Roman"/>
+          <w:iCs/>
+          <w:sz w:val="28"/>
+          <w:szCs w:val="28"/>
+        </w:rPr>
+        <w:t>частности</w:t>
+      </w:r>
+      <w:r>
+        <w:rPr>
+          <w:rFonts w:ascii="Times New Roman" w:eastAsiaTheme="minorEastAsia" w:hAnsi="Times New Roman" w:cs="Times New Roman"/>
+          <w:iCs/>
+          <w:sz w:val="28"/>
+          <w:szCs w:val="28"/>
+        </w:rPr>
+        <w:t xml:space="preserve">, </w:t>
+      </w:r>
+      <w:r>
+        <w:rPr>
+          <w:rFonts w:ascii="Times New Roman" w:eastAsiaTheme="minorEastAsia" w:hAnsi="Times New Roman" w:cs="Times New Roman"/>
+          <w:iCs/>
+          <w:sz w:val="28"/>
+          <w:szCs w:val="28"/>
+        </w:rPr>
+        <w:t>данный</w:t>
+      </w:r>
+      <w:r>
+        <w:rPr>
+          <w:rFonts w:ascii="Times New Roman" w:eastAsiaTheme="minorEastAsia" w:hAnsi="Times New Roman" w:cs="Times New Roman"/>
+          <w:iCs/>
+          <w:sz w:val="28"/>
+          <w:szCs w:val="28"/>
+        </w:rPr>
+        <w:t xml:space="preserve"> </w:t>
+      </w:r>
+      <w:r>
+        <w:rPr>
+          <w:rFonts w:ascii="Times New Roman" w:eastAsiaTheme="minorEastAsia" w:hAnsi="Times New Roman" w:cs="Times New Roman"/>
+          <w:iCs/>
+          <w:sz w:val="28"/>
+          <w:szCs w:val="28"/>
+        </w:rPr>
+        <w:t>метод</w:t>
+      </w:r>
+      <w:r>
+        <w:rPr>
+          <w:rFonts w:ascii="Times New Roman" w:eastAsiaTheme="minorEastAsia" w:hAnsi="Times New Roman" w:cs="Times New Roman"/>
+          <w:iCs/>
+          <w:sz w:val="28"/>
+          <w:szCs w:val="28"/>
+        </w:rPr>
+        <w:t xml:space="preserve"> </w:t>
+      </w:r>
+      <w:r>
+        <w:rPr>
+          <w:rFonts w:ascii="Times New Roman" w:eastAsiaTheme="minorEastAsia" w:hAnsi="Times New Roman" w:cs="Times New Roman"/>
+          <w:iCs/>
+          <w:sz w:val="28"/>
+          <w:szCs w:val="28"/>
+        </w:rPr>
+        <w:t>полезен при визуализации сегментов сигнала ЭКГ, на которые модель опирается для принятия решения о предсказании.</w:t>
+      </w:r>
+      <w:r>
+        <w:rPr>
+          <w:rFonts w:ascii="Times New Roman" w:eastAsiaTheme="minorEastAsia" w:hAnsi="Times New Roman" w:cs="Times New Roman"/>
+          <w:iCs/>
+          <w:sz w:val="28"/>
+          <w:szCs w:val="28"/>
+        </w:rPr>
+        <w:t xml:space="preserve"> </w:t>
+      </w:r>
+    </w:p>
+    <w:p>
+      <w:pPr>
+        <w:spacing w:line="360" w:lineRule="auto"/>
+        <w:jc w:val="both"/>
+        <w:rPr>
+          <w:rFonts w:ascii="Times New Roman" w:eastAsiaTheme="minorEastAsia" w:hAnsi="Times New Roman" w:cs="Times New Roman"/>
+          <w:iCs/>
+          <w:sz w:val="28"/>
+          <w:szCs w:val="28"/>
+        </w:rPr>
+      </w:pPr>
+      <w:r>
+        <w:rPr>
+          <w:rFonts w:ascii="Times New Roman" w:eastAsiaTheme="minorEastAsia" w:hAnsi="Times New Roman" w:cs="Times New Roman"/>
+          <w:iCs/>
+          <w:sz w:val="28"/>
+          <w:szCs w:val="28"/>
+        </w:rPr>
+        <w:t xml:space="preserve">Однако, из-за нелинейности моделей глубинного обучения, </w:t>
+      </w:r>
+      <w:r>
+        <w:rPr>
+          <w:rFonts w:ascii="Times New Roman" w:eastAsiaTheme="minorEastAsia" w:hAnsi="Times New Roman" w:cs="Times New Roman"/>
+          <w:iCs/>
+          <w:sz w:val="28"/>
+          <w:szCs w:val="28"/>
+          <w:lang w:val="en-US"/>
+        </w:rPr>
+        <w:t>CAM</w:t>
+      </w:r>
+      <w:r>
+        <w:rPr>
+          <w:rFonts w:ascii="Times New Roman" w:eastAsiaTheme="minorEastAsia" w:hAnsi="Times New Roman" w:cs="Times New Roman"/>
+          <w:iCs/>
+          <w:sz w:val="28"/>
+          <w:szCs w:val="28"/>
+        </w:rPr>
+        <w:t xml:space="preserve"> могут быть неточными. Также градиентные методы построения </w:t>
+      </w:r>
+      <w:r>
+        <w:rPr>
+          <w:rFonts w:ascii="Times New Roman" w:eastAsiaTheme="minorEastAsia" w:hAnsi="Times New Roman" w:cs="Times New Roman"/>
+          <w:iCs/>
+          <w:sz w:val="28"/>
+          <w:szCs w:val="28"/>
+          <w:lang w:val="en-US"/>
+        </w:rPr>
+        <w:t>CAM</w:t>
+      </w:r>
+      <w:r>
+        <w:rPr>
+          <w:rFonts w:ascii="Times New Roman" w:eastAsiaTheme="minorEastAsia" w:hAnsi="Times New Roman" w:cs="Times New Roman"/>
+          <w:iCs/>
+          <w:sz w:val="28"/>
+          <w:szCs w:val="28"/>
+        </w:rPr>
+        <w:t xml:space="preserve"> </w:t>
+      </w:r>
+      <w:r>
+        <w:rPr>
+          <w:rFonts w:ascii="Times New Roman" w:eastAsiaTheme="minorEastAsia" w:hAnsi="Times New Roman" w:cs="Times New Roman"/>
+          <w:iCs/>
+          <w:sz w:val="28"/>
+          <w:szCs w:val="28"/>
+        </w:rPr>
+        <w:t xml:space="preserve">страдают от проблемы насыщения градиента, которая приводит к неточной локализации релевантных областей сигнала </w:t>
+      </w:r>
+      <w:r>
+        <w:rPr>
+          <w:rFonts w:ascii="Times New Roman" w:hAnsi="Times New Roman" w:cs="Times New Roman"/>
+          <w:sz w:val="28"/>
+          <w:szCs w:val="28"/>
+        </w:rPr>
+        <w:t>[7]</w:t>
+      </w:r>
+      <w:r>
+        <w:rPr>
+          <w:rFonts w:ascii="Times New Roman" w:hAnsi="Times New Roman" w:cs="Times New Roman"/>
+          <w:sz w:val="28"/>
+          <w:szCs w:val="28"/>
+        </w:rPr>
+        <w:t>.</w:t>
+      </w:r>
+    </w:p>
+    <w:p>
+      <w:pPr>
+        <w:jc w:val="both"/>
+        <w:rPr>
+          <w:rFonts w:ascii="Times New Roman" w:hAnsi="Times New Roman" w:cs="Times New Roman"/>
+          <w:sz w:val="28"/>
+          <w:szCs w:val="28"/>
+        </w:rPr>
+      </w:pPr>
+    </w:p>
+    <w:p>
+      <w:pPr>
+        <w:jc w:val="both"/>
+        <w:rPr>
+          <w:rFonts w:ascii="Times New Roman" w:hAnsi="Times New Roman" w:cs="Times New Roman"/>
+          <w:sz w:val="28"/>
+          <w:szCs w:val="28"/>
+        </w:rPr>
+      </w:pPr>
+    </w:p>
+    <w:p>
+      <w:pPr>
+        <w:jc w:val="both"/>
+        <w:rPr>
+          <w:rFonts w:ascii="Times New Roman" w:hAnsi="Times New Roman" w:cs="Times New Roman"/>
+          <w:sz w:val="28"/>
+          <w:szCs w:val="28"/>
+        </w:rPr>
+      </w:pPr>
+    </w:p>
+    <w:p>
+      <w:pPr>
+        <w:jc w:val="both"/>
+        <w:rPr>
+          <w:rFonts w:ascii="Times New Roman" w:hAnsi="Times New Roman" w:cs="Times New Roman"/>
+          <w:sz w:val="28"/>
+          <w:szCs w:val="28"/>
+        </w:rPr>
+      </w:pPr>
+    </w:p>
+    <w:p>
+      <w:pPr>
+        <w:jc w:val="both"/>
+        <w:rPr>
+          <w:rFonts w:ascii="Times New Roman" w:hAnsi="Times New Roman" w:cs="Times New Roman"/>
+          <w:sz w:val="28"/>
+          <w:szCs w:val="28"/>
+        </w:rPr>
+      </w:pPr>
+    </w:p>
+    <w:p>
+      <w:pPr>
+        <w:jc w:val="both"/>
+        <w:rPr>
+          <w:rFonts w:ascii="Times New Roman" w:hAnsi="Times New Roman" w:cs="Times New Roman"/>
+          <w:sz w:val="28"/>
+          <w:szCs w:val="28"/>
+        </w:rPr>
+      </w:pPr>
+    </w:p>
+    <w:p>
+      <w:pPr>
+        <w:jc w:val="both"/>
+        <w:rPr>
+          <w:rFonts w:ascii="Times New Roman" w:hAnsi="Times New Roman" w:cs="Times New Roman"/>
+          <w:sz w:val="28"/>
+          <w:szCs w:val="28"/>
+        </w:rPr>
+      </w:pPr>
+    </w:p>
+    <w:p>
+      <w:pPr>
+        <w:jc w:val="both"/>
+        <w:rPr>
+          <w:rFonts w:ascii="Times New Roman" w:hAnsi="Times New Roman" w:cs="Times New Roman"/>
+          <w:sz w:val="28"/>
+          <w:szCs w:val="28"/>
+        </w:rPr>
+      </w:pPr>
+    </w:p>
+    <w:p>
+      <w:pPr>
+        <w:jc w:val="both"/>
+        <w:rPr>
+          <w:rFonts w:ascii="Times New Roman" w:hAnsi="Times New Roman" w:cs="Times New Roman"/>
+          <w:sz w:val="28"/>
+          <w:szCs w:val="28"/>
+        </w:rPr>
+      </w:pPr>
+    </w:p>
+    <w:p>
+      <w:pPr>
+        <w:jc w:val="both"/>
+        <w:rPr>
+          <w:rFonts w:ascii="Times New Roman" w:hAnsi="Times New Roman" w:cs="Times New Roman"/>
+          <w:sz w:val="28"/>
+          <w:szCs w:val="28"/>
+        </w:rPr>
+      </w:pPr>
+    </w:p>
+    <w:p>
+      <w:pPr>
+        <w:jc w:val="both"/>
+        <w:rPr>
+          <w:rFonts w:ascii="Times New Roman" w:hAnsi="Times New Roman" w:cs="Times New Roman"/>
+          <w:sz w:val="28"/>
+          <w:szCs w:val="28"/>
+        </w:rPr>
+      </w:pPr>
+    </w:p>
+    <w:p>
+      <w:pPr>
+        <w:jc w:val="both"/>
+        <w:rPr>
+          <w:rFonts w:ascii="Times New Roman" w:hAnsi="Times New Roman" w:cs="Times New Roman"/>
+          <w:sz w:val="28"/>
+          <w:szCs w:val="28"/>
+        </w:rPr>
+      </w:pPr>
+    </w:p>
+    <w:p>
+      <w:pPr>
+        <w:spacing w:line="278" w:lineRule="auto"/>
+        <w:rPr>
+          <w:rFonts w:ascii="Times New Roman" w:hAnsi="Times New Roman" w:cs="Times New Roman"/>
+          <w:sz w:val="28"/>
+          <w:szCs w:val="28"/>
+        </w:rPr>
+      </w:pPr>
+      <w:r>
+        <w:rPr>
+          <w:rFonts w:ascii="Times New Roman" w:hAnsi="Times New Roman" w:cs="Times New Roman"/>
+          <w:sz w:val="28"/>
+          <w:szCs w:val="28"/>
+        </w:rPr>
+        <w:br w:type="page"/>
+      </w:r>
+    </w:p>
+    <w:p>
+      <w:pPr>
+        <w:jc w:val="both"/>
+        <w:rPr>
+          <w:rFonts w:ascii="Times New Roman" w:hAnsi="Times New Roman" w:cs="Times New Roman"/>
+          <w:sz w:val="28"/>
+          <w:szCs w:val="28"/>
+        </w:rPr>
+      </w:pPr>
+    </w:p>
+    <w:p>
+      <w:pPr>
+        <w:jc w:val="both"/>
+        <w:rPr>
+          <w:rFonts w:ascii="Times New Roman" w:hAnsi="Times New Roman" w:cs="Times New Roman"/>
+          <w:sz w:val="28"/>
+          <w:szCs w:val="28"/>
+        </w:rPr>
+      </w:pPr>
+    </w:p>
+    <w:p>
+      <w:pPr>
+        <w:jc w:val="both"/>
+        <w:rPr>
+          <w:rFonts w:ascii="Times New Roman" w:hAnsi="Times New Roman" w:cs="Times New Roman"/>
+          <w:sz w:val="28"/>
+          <w:szCs w:val="28"/>
+        </w:rPr>
+      </w:pPr>
+    </w:p>
+    <w:p>
+      <w:pPr>
+        <w:jc w:val="both"/>
+        <w:rPr>
+          <w:rFonts w:ascii="Times New Roman" w:hAnsi="Times New Roman" w:cs="Times New Roman"/>
+          <w:sz w:val="28"/>
+          <w:szCs w:val="28"/>
+        </w:rPr>
+      </w:pPr>
+    </w:p>
+    <w:p>
+      <w:pPr>
+        <w:jc w:val="both"/>
+        <w:rPr>
+          <w:rFonts w:ascii="Times New Roman" w:hAnsi="Times New Roman" w:cs="Times New Roman"/>
+          <w:sz w:val="28"/>
+          <w:szCs w:val="28"/>
+        </w:rPr>
+      </w:pPr>
+    </w:p>
+    <w:p>
+      <w:pPr>
+        <w:jc w:val="both"/>
+        <w:rPr>
+          <w:rFonts w:ascii="Times New Roman" w:hAnsi="Times New Roman" w:cs="Times New Roman"/>
+          <w:sz w:val="28"/>
+          <w:szCs w:val="28"/>
+        </w:rPr>
+      </w:pPr>
+    </w:p>
+    <w:p>
+      <w:pPr>
+        <w:jc w:val="both"/>
+        <w:rPr>
+          <w:rFonts w:ascii="Times New Roman" w:hAnsi="Times New Roman" w:cs="Times New Roman"/>
+          <w:sz w:val="28"/>
+          <w:szCs w:val="28"/>
+        </w:rPr>
+      </w:pPr>
+    </w:p>
+    <w:p>
+      <w:pPr>
+        <w:jc w:val="both"/>
+        <w:rPr>
+          <w:rFonts w:ascii="Times New Roman" w:hAnsi="Times New Roman" w:cs="Times New Roman"/>
+          <w:sz w:val="28"/>
+          <w:szCs w:val="28"/>
+        </w:rPr>
+      </w:pPr>
+    </w:p>
+    <w:p>
+      <w:pPr>
+        <w:jc w:val="both"/>
+        <w:rPr>
+          <w:rFonts w:ascii="Times New Roman" w:hAnsi="Times New Roman" w:cs="Times New Roman"/>
+          <w:sz w:val="28"/>
+          <w:szCs w:val="28"/>
+        </w:rPr>
+      </w:pPr>
+    </w:p>
+    <w:p>
+      <w:pPr>
+        <w:jc w:val="both"/>
+        <w:rPr>
+          <w:rFonts w:ascii="Times New Roman" w:hAnsi="Times New Roman" w:cs="Times New Roman"/>
+          <w:sz w:val="28"/>
+          <w:szCs w:val="28"/>
+        </w:rPr>
+      </w:pPr>
+    </w:p>
+    <w:p>
+      <w:pPr>
+        <w:jc w:val="both"/>
+        <w:rPr>
+          <w:rFonts w:ascii="Times New Roman" w:hAnsi="Times New Roman" w:cs="Times New Roman"/>
+          <w:sz w:val="28"/>
+          <w:szCs w:val="28"/>
+        </w:rPr>
+      </w:pPr>
+    </w:p>
+    <w:p>
+      <w:pPr>
+        <w:jc w:val="both"/>
+        <w:rPr>
+          <w:rFonts w:ascii="Times New Roman" w:hAnsi="Times New Roman" w:cs="Times New Roman"/>
+          <w:sz w:val="28"/>
+          <w:szCs w:val="28"/>
+        </w:rPr>
+      </w:pPr>
+    </w:p>
+    <w:p>
+      <w:pPr>
+        <w:jc w:val="both"/>
+        <w:rPr>
+          <w:rFonts w:ascii="Times New Roman" w:hAnsi="Times New Roman" w:cs="Times New Roman"/>
+          <w:sz w:val="28"/>
+          <w:szCs w:val="28"/>
+        </w:rPr>
+      </w:pPr>
+    </w:p>
+    <w:p>
+      <w:pPr>
+        <w:jc w:val="both"/>
+        <w:rPr>
+          <w:rFonts w:ascii="Times New Roman" w:hAnsi="Times New Roman" w:cs="Times New Roman"/>
+          <w:sz w:val="28"/>
+          <w:szCs w:val="28"/>
+        </w:rPr>
+      </w:pPr>
+    </w:p>
+    <w:p>
+      <w:pPr>
+        <w:jc w:val="both"/>
+        <w:rPr>
+          <w:rFonts w:ascii="Times New Roman" w:hAnsi="Times New Roman" w:cs="Times New Roman"/>
+          <w:sz w:val="28"/>
+          <w:szCs w:val="28"/>
+        </w:rPr>
+      </w:pPr>
+    </w:p>
+    <w:p>
+      <w:pPr>
+        <w:jc w:val="both"/>
+        <w:rPr>
+          <w:rFonts w:ascii="Times New Roman" w:hAnsi="Times New Roman" w:cs="Times New Roman"/>
+          <w:sz w:val="28"/>
+          <w:szCs w:val="28"/>
+        </w:rPr>
+      </w:pPr>
+    </w:p>
+    <w:p>
+      <w:pPr>
+        <w:jc w:val="both"/>
+        <w:rPr>
+          <w:rFonts w:ascii="Times New Roman" w:hAnsi="Times New Roman" w:cs="Times New Roman"/>
+          <w:sz w:val="28"/>
+          <w:szCs w:val="28"/>
+        </w:rPr>
+      </w:pPr>
+    </w:p>
+    <w:p>
+      <w:pPr>
+        <w:jc w:val="both"/>
+        <w:rPr>
+          <w:rFonts w:ascii="Times New Roman" w:hAnsi="Times New Roman" w:cs="Times New Roman"/>
+          <w:sz w:val="28"/>
+          <w:szCs w:val="28"/>
+        </w:rPr>
+      </w:pPr>
+    </w:p>
+    <w:p>
+      <w:pPr>
+        <w:jc w:val="both"/>
+        <w:rPr>
+          <w:rFonts w:ascii="Times New Roman" w:hAnsi="Times New Roman" w:cs="Times New Roman"/>
+          <w:sz w:val="28"/>
+          <w:szCs w:val="28"/>
+        </w:rPr>
+      </w:pPr>
+    </w:p>
+    <w:p>
+      <w:pPr>
+        <w:jc w:val="both"/>
+        <w:rPr>
+          <w:rFonts w:ascii="Times New Roman" w:hAnsi="Times New Roman" w:cs="Times New Roman"/>
+          <w:sz w:val="28"/>
+          <w:szCs w:val="28"/>
+        </w:rPr>
+      </w:pPr>
+    </w:p>
+    <w:p>
+      <w:pPr>
+        <w:jc w:val="both"/>
+        <w:rPr>
+          <w:rFonts w:ascii="Times New Roman" w:hAnsi="Times New Roman" w:cs="Times New Roman"/>
+          <w:sz w:val="28"/>
+          <w:szCs w:val="28"/>
+        </w:rPr>
+      </w:pPr>
+    </w:p>
+    <w:p>
+      <w:pPr>
+        <w:jc w:val="both"/>
+        <w:rPr>
+          <w:rFonts w:ascii="Times New Roman" w:hAnsi="Times New Roman" w:cs="Times New Roman"/>
+          <w:sz w:val="28"/>
+          <w:szCs w:val="28"/>
+        </w:rPr>
+      </w:pPr>
+    </w:p>
+    <w:p>
+      <w:pPr>
+        <w:jc w:val="both"/>
+        <w:rPr>
+          <w:rFonts w:ascii="Times New Roman" w:hAnsi="Times New Roman" w:cs="Times New Roman"/>
+          <w:sz w:val="28"/>
+          <w:szCs w:val="28"/>
+        </w:rPr>
+      </w:pPr>
+    </w:p>
+    <w:p>
+      <w:pPr>
+        <w:jc w:val="both"/>
+        <w:rPr>
+          <w:rFonts w:ascii="Times New Roman" w:hAnsi="Times New Roman" w:cs="Times New Roman"/>
+          <w:sz w:val="28"/>
+          <w:szCs w:val="28"/>
+        </w:rPr>
+      </w:pPr>
+    </w:p>
+    <w:p>
+      <w:pPr>
+        <w:jc w:val="both"/>
+        <w:rPr>
+          <w:rFonts w:ascii="Times New Roman" w:hAnsi="Times New Roman" w:cs="Times New Roman"/>
+          <w:sz w:val="28"/>
+          <w:szCs w:val="28"/>
+        </w:rPr>
+      </w:pPr>
+    </w:p>
+    <w:p>
+      <w:pPr>
+        <w:jc w:val="both"/>
+        <w:rPr>
+          <w:rFonts w:ascii="Times New Roman" w:hAnsi="Times New Roman" w:cs="Times New Roman"/>
+          <w:sz w:val="28"/>
+          <w:szCs w:val="28"/>
+        </w:rPr>
+      </w:pPr>
+    </w:p>
+    <w:p>
+      <w:pPr>
+        <w:jc w:val="both"/>
+        <w:rPr>
+          <w:rFonts w:ascii="Times New Roman" w:hAnsi="Times New Roman" w:cs="Times New Roman"/>
+          <w:sz w:val="28"/>
+          <w:szCs w:val="28"/>
+        </w:rPr>
+      </w:pPr>
+    </w:p>
+    <w:p>
+      <w:pPr>
         <w:jc w:val="both"/>
         <w:rPr>
           <w:rFonts w:ascii="Times New Roman" w:hAnsi="Times New Roman" w:cs="Times New Roman"/>
@@ -4955,7 +7899,7 @@
         </w:rPr>
         <w:t xml:space="preserve"> </w:t>
       </w:r>
-      <w:hyperlink r:id="rId5" w:history="1">
+      <w:hyperlink r:id="rId6" w:history="1">
         <w:r>
           <w:rPr>
             <w:rStyle w:val="ac"/>
@@ -4984,6 +7928,7 @@
           <w:rFonts w:ascii="Times New Roman" w:hAnsi="Times New Roman" w:cs="Times New Roman"/>
           <w:sz w:val="28"/>
           <w:szCs w:val="28"/>
+          <w:lang w:val="en-US"/>
         </w:rPr>
       </w:pPr>
       <w:r>
@@ -5022,7 +7967,7 @@
         </w:rPr>
         <w:t xml:space="preserve">Slack, D.; Hilgard, S.; Jia, E.; Singh, S.; Lakkaraju, H. Fooling LIME and SHAP. In Proceedings of the AAAI/ACM Conference on AI, Ethics and Society, New York, NY, USA, 7–9 February 2020; pp. 180–186 </w:t>
       </w:r>
-      <w:hyperlink r:id="rId6" w:history="1">
+      <w:hyperlink r:id="rId7" w:history="1">
         <w:r>
           <w:rPr>
             <w:rStyle w:val="ac"/>
@@ -5088,36 +8033,9 @@
           <w:szCs w:val="28"/>
           <w:lang w:val="en-US"/>
         </w:rPr>
-        <w:t>R. Li, X. Zhang, H. Dai, B. Zhou and Z. Wang, "Interpretability Analysis of Heartbeat Classification Based on Heartbeat Activity’s Global Sequence Features and BiLSTM-Attention Neural Network," in IEEE Access, vol. 7, pp. 109870-109883,</w:t>
-      </w:r>
-      <w:r>
-        <w:rPr>
-          <w:rFonts w:ascii="Times New Roman" w:hAnsi="Times New Roman" w:cs="Times New Roman"/>
-          <w:sz w:val="28"/>
-          <w:szCs w:val="28"/>
-          <w:lang w:val="en-US"/>
-        </w:rPr>
-        <w:t xml:space="preserve"> </w:t>
-      </w:r>
-      <w:r>
-        <w:rPr>
-          <w:rFonts w:ascii="Times New Roman" w:hAnsi="Times New Roman" w:cs="Times New Roman"/>
-          <w:sz w:val="28"/>
-          <w:szCs w:val="28"/>
-          <w:lang w:val="en-US"/>
-        </w:rPr>
-        <w:t>2019</w:t>
-      </w:r>
-      <w:r>
-        <w:rPr>
-          <w:rFonts w:ascii="Times New Roman" w:hAnsi="Times New Roman" w:cs="Times New Roman"/>
-          <w:sz w:val="28"/>
-          <w:szCs w:val="28"/>
-          <w:lang w:val="en-US"/>
-        </w:rPr>
-        <w:t xml:space="preserve">. </w:t>
-      </w:r>
-      <w:hyperlink r:id="rId7" w:history="1">
+        <w:t xml:space="preserve">R. Li, X. Zhang, H. Dai, B. Zhou and Z. Wang, "Interpretability Analysis of Heartbeat Classification Based on Heartbeat Activity’s Global Sequence Features and BiLSTM-Attention Neural Network," in IEEE Access, vol. 7, pp. 109870-109883, 2019. </w:t>
+      </w:r>
+      <w:hyperlink r:id="rId8" w:anchor="references" w:history="1">
         <w:r>
           <w:rPr>
             <w:rStyle w:val="ac"/>
@@ -5146,6 +8064,7 @@
           <w:rFonts w:ascii="Times New Roman" w:hAnsi="Times New Roman" w:cs="Times New Roman"/>
           <w:sz w:val="28"/>
           <w:szCs w:val="28"/>
+          <w:lang w:val="en-US"/>
         </w:rPr>
       </w:pPr>
       <w:r>
@@ -5175,7 +8094,7 @@
         </w:rPr>
         <w:t xml:space="preserve"> </w:t>
       </w:r>
-      <w:hyperlink r:id="rId8" w:history="1">
+      <w:hyperlink r:id="rId9" w:history="1">
         <w:r>
           <w:rPr>
             <w:rStyle w:val="ac"/>
@@ -5223,16 +8142,216 @@
           <w:szCs w:val="28"/>
           <w:lang w:val="en-US"/>
         </w:rPr>
-        <w:t>Bahdanau, D.; Cho, K.; Bengio, Y. Neural Machine Translation by Jointly Learning to Align and Translate. In Proceedings of the 3rd International Conference on Learning Representations, ICLR 2015, San Diego, CA, USA, 7–9 May 2015; Conference Track Proceedings.</w:t>
-      </w:r>
-      <w:r>
-        <w:rPr>
-          <w:rFonts w:ascii="Times New Roman" w:hAnsi="Times New Roman" w:cs="Times New Roman"/>
-          <w:sz w:val="28"/>
-          <w:szCs w:val="28"/>
-          <w:lang w:val="en-US"/>
+        <w:t xml:space="preserve">Bahdanau, D.; Cho, K.; Bengio, Y. Neural Machine Translation by Jointly Learning to Align and Translate. In Proceedings of the 3rd International Conference on Learning Representations, ICLR 2015, San Diego, CA, USA, 7–9 May 2015; Conference Track Proceedings. </w:t>
+      </w:r>
+    </w:p>
+    <w:p>
+      <w:pPr>
+        <w:jc w:val="both"/>
+        <w:rPr>
+          <w:rFonts w:ascii="Times New Roman" w:hAnsi="Times New Roman" w:cs="Times New Roman"/>
+          <w:sz w:val="28"/>
+          <w:szCs w:val="28"/>
+          <w:lang w:val="en-US"/>
+        </w:rPr>
+      </w:pPr>
+      <w:r>
+        <w:rPr>
+          <w:rFonts w:ascii="Times New Roman" w:hAnsi="Times New Roman" w:cs="Times New Roman"/>
+          <w:sz w:val="28"/>
+          <w:szCs w:val="28"/>
+          <w:lang w:val="en-US"/>
+        </w:rPr>
+        <w:t xml:space="preserve">[6] </w:t>
+      </w:r>
+      <w:r>
+        <w:rPr>
+          <w:rFonts w:ascii="Times New Roman" w:hAnsi="Times New Roman" w:cs="Times New Roman"/>
+          <w:sz w:val="28"/>
+          <w:szCs w:val="28"/>
+          <w:lang w:val="en-US"/>
+        </w:rPr>
+        <w:t xml:space="preserve">Zhou, B.; Khosla, A.; Lapedriza, A.; Oliva, A.; Torralba, A. Learning Deep Features for Discriminative Localization. In Proceedings of the 2016 IEEE Conference on Computer Vision and Pattern Recognition (CVPR), Las Vegas, NV, USA, 27–30 June 2016. </w:t>
+      </w:r>
+      <w:hyperlink r:id="rId10" w:history="1">
+        <w:r>
+          <w:rPr>
+            <w:rStyle w:val="ac"/>
+            <w:rFonts w:ascii="Times New Roman" w:hAnsi="Times New Roman" w:cs="Times New Roman"/>
+            <w:sz w:val="28"/>
+            <w:szCs w:val="28"/>
+            <w:lang w:val="en-US"/>
+          </w:rPr>
+          <w:t>https://ieeexplore.ieee.org/document/7780688</w:t>
+        </w:r>
+      </w:hyperlink>
+      <w:r>
+        <w:rPr>
+          <w:rFonts w:ascii="Times New Roman" w:hAnsi="Times New Roman" w:cs="Times New Roman"/>
+          <w:sz w:val="28"/>
+          <w:szCs w:val="28"/>
         </w:rPr>
         <w:t xml:space="preserve"> </w:t>
+      </w:r>
+    </w:p>
+    <w:p>
+      <w:pPr>
+        <w:jc w:val="both"/>
+        <w:rPr>
+          <w:rFonts w:ascii="Times New Roman" w:hAnsi="Times New Roman" w:cs="Times New Roman"/>
+          <w:sz w:val="28"/>
+          <w:szCs w:val="28"/>
+          <w:lang w:val="en-US"/>
+        </w:rPr>
+      </w:pPr>
+      <w:r>
+        <w:rPr>
+          <w:rFonts w:ascii="Times New Roman" w:hAnsi="Times New Roman" w:cs="Times New Roman"/>
+          <w:sz w:val="28"/>
+          <w:szCs w:val="28"/>
+          <w:lang w:val="en-US"/>
+        </w:rPr>
+        <w:t xml:space="preserve">[7] </w:t>
+      </w:r>
+      <w:r>
+        <w:rPr>
+          <w:rFonts w:ascii="Times New Roman" w:hAnsi="Times New Roman" w:cs="Times New Roman"/>
+          <w:sz w:val="28"/>
+          <w:szCs w:val="28"/>
+          <w:lang w:val="en-US"/>
+        </w:rPr>
+        <w:t>Ayano, Y.M.; Schwenker, F.; Dufera, B.D.; Debelee, T.G. Interpretable Machine Learning Techniques in ECG-Based Heart Disease Classification: A Systematic Review. </w:t>
+      </w:r>
+      <w:r>
+        <w:rPr>
+          <w:rFonts w:ascii="Times New Roman" w:hAnsi="Times New Roman" w:cs="Times New Roman"/>
+          <w:i/>
+          <w:iCs/>
+          <w:sz w:val="28"/>
+          <w:szCs w:val="28"/>
+        </w:rPr>
+        <w:t>Diagnostics</w:t>
+      </w:r>
+      <w:r>
+        <w:rPr>
+          <w:rFonts w:ascii="Times New Roman" w:hAnsi="Times New Roman" w:cs="Times New Roman"/>
+          <w:sz w:val="28"/>
+          <w:szCs w:val="28"/>
+        </w:rPr>
+        <w:t> </w:t>
+      </w:r>
+      <w:r>
+        <w:rPr>
+          <w:rFonts w:ascii="Times New Roman" w:hAnsi="Times New Roman" w:cs="Times New Roman"/>
+          <w:b/>
+          <w:bCs/>
+          <w:sz w:val="28"/>
+          <w:szCs w:val="28"/>
+        </w:rPr>
+        <w:t>2023</w:t>
+      </w:r>
+      <w:r>
+        <w:rPr>
+          <w:rFonts w:ascii="Times New Roman" w:hAnsi="Times New Roman" w:cs="Times New Roman"/>
+          <w:sz w:val="28"/>
+          <w:szCs w:val="28"/>
+        </w:rPr>
+        <w:t>, </w:t>
+      </w:r>
+      <w:r>
+        <w:rPr>
+          <w:rFonts w:ascii="Times New Roman" w:hAnsi="Times New Roman" w:cs="Times New Roman"/>
+          <w:i/>
+          <w:iCs/>
+          <w:sz w:val="28"/>
+          <w:szCs w:val="28"/>
+        </w:rPr>
+        <w:t>13</w:t>
+      </w:r>
+      <w:r>
+        <w:rPr>
+          <w:rFonts w:ascii="Times New Roman" w:hAnsi="Times New Roman" w:cs="Times New Roman"/>
+          <w:sz w:val="28"/>
+          <w:szCs w:val="28"/>
+        </w:rPr>
+        <w:t xml:space="preserve">, 111. </w:t>
+      </w:r>
+      <w:hyperlink r:id="rId11" w:history="1">
+        <w:r>
+          <w:rPr>
+            <w:rStyle w:val="ac"/>
+            <w:rFonts w:ascii="Times New Roman" w:hAnsi="Times New Roman" w:cs="Times New Roman"/>
+            <w:sz w:val="28"/>
+            <w:szCs w:val="28"/>
+          </w:rPr>
+          <w:t>https://doi.org/10.3390/diag</w:t>
+        </w:r>
+        <w:r>
+          <w:rPr>
+            <w:rStyle w:val="ac"/>
+            <w:rFonts w:ascii="Times New Roman" w:hAnsi="Times New Roman" w:cs="Times New Roman"/>
+            <w:sz w:val="28"/>
+            <w:szCs w:val="28"/>
+          </w:rPr>
+          <w:t>n</w:t>
+        </w:r>
+        <w:r>
+          <w:rPr>
+            <w:rStyle w:val="ac"/>
+            <w:rFonts w:ascii="Times New Roman" w:hAnsi="Times New Roman" w:cs="Times New Roman"/>
+            <w:sz w:val="28"/>
+            <w:szCs w:val="28"/>
+          </w:rPr>
+          <w:t>ostics13010111</w:t>
+        </w:r>
+      </w:hyperlink>
+      <w:r>
+        <w:rPr>
+          <w:rFonts w:ascii="Times New Roman" w:hAnsi="Times New Roman" w:cs="Times New Roman"/>
+          <w:sz w:val="28"/>
+          <w:szCs w:val="28"/>
+          <w:lang w:val="en-US"/>
+        </w:rPr>
+        <w:t xml:space="preserve"> </w:t>
+      </w:r>
+    </w:p>
+    <w:p>
+      <w:pPr>
+        <w:jc w:val="both"/>
+        <w:rPr>
+          <w:rFonts w:ascii="Times New Roman" w:hAnsi="Times New Roman" w:cs="Times New Roman"/>
+          <w:sz w:val="28"/>
+          <w:szCs w:val="28"/>
+          <w:lang w:val="en-US"/>
+        </w:rPr>
+      </w:pPr>
+      <w:r>
+        <w:rPr>
+          <w:rFonts w:ascii="Times New Roman" w:hAnsi="Times New Roman" w:cs="Times New Roman"/>
+          <w:sz w:val="28"/>
+          <w:szCs w:val="28"/>
+          <w:lang w:val="en-US"/>
+        </w:rPr>
+        <w:t xml:space="preserve">[8] </w:t>
+      </w:r>
+      <w:r>
+        <w:rPr>
+          <w:rFonts w:ascii="Times New Roman" w:hAnsi="Times New Roman" w:cs="Times New Roman"/>
+          <w:sz w:val="28"/>
+          <w:szCs w:val="28"/>
+          <w:lang w:val="en-US"/>
+        </w:rPr>
+        <w:t xml:space="preserve">Goodfellow, S.D.; Goodwin, A.; Greer, R.; Laussen, P.C.; Mazwi, M.; Eytan, D. Towards Understanding ECG Rhythm Classification Using Convolutional Neural Networks and Attention Mappings. In Proceedings of the 3rd Machine </w:t>
+      </w:r>
+      <w:r>
+        <w:rPr>
+          <w:rFonts w:ascii="Times New Roman" w:hAnsi="Times New Roman" w:cs="Times New Roman"/>
+          <w:sz w:val="28"/>
+          <w:szCs w:val="28"/>
+          <w:lang w:val="en-US"/>
+        </w:rPr>
+        <w:lastRenderedPageBreak/>
+        <w:t>Learning for Healthcare Conference, Palo Alto, CA, USA, 17–18 August 2018; Volume 85, pp. 83–101.</w:t>
       </w:r>
     </w:p>
     <w:p>
@@ -6826,7 +9945,7 @@
   <w:style w:type="paragraph" w:default="1" w:styleId="a">
     <w:name w:val="Normal"/>
     <w:qFormat/>
-    <w:rsid w:val="003A654C"/>
+    <w:rsid w:val="007A3332"/>
     <w:pPr>
       <w:spacing w:line="259" w:lineRule="auto"/>
     </w:pPr>
@@ -7693,4 +10812,16 @@
     </a:ext>
   </a:extLst>
 </a:theme>
+</file>
+
+<file path=customXml/item1.xml><?xml version="1.0" encoding="utf-8"?>
+<b:Sources xmlns:b="http://schemas.openxmlformats.org/officeDocument/2006/bibliography" xmlns="http://schemas.openxmlformats.org/officeDocument/2006/bibliography" SelectedStyle="\APASixthEditionOfficeOnline.xsl" StyleName="APA" Version="6"/>
+</file>
+
+<file path=customXml/itemProps1.xml><?xml version="1.0" encoding="utf-8"?>
+<ds:datastoreItem xmlns:ds="http://schemas.openxmlformats.org/officeDocument/2006/customXml" ds:itemID="{A51F412E-2ECB-4589-86C2-FDBD20226486}">
+  <ds:schemaRefs>
+    <ds:schemaRef ds:uri="http://schemas.openxmlformats.org/officeDocument/2006/bibliography"/>
+  </ds:schemaRefs>
+</ds:datastoreItem>
 </file>
</xml_diff>

<commit_message>
Write about SHAP model
</commit_message>
<xml_diff>
--- a/SHAP.docx
+++ b/SHAP.docx
@@ -11,7 +11,6 @@
           <w:bCs/>
           <w:sz w:val="32"/>
           <w:szCs w:val="32"/>
-          <w:lang w:val="en-US"/>
         </w:rPr>
       </w:pPr>
       <w:r>
@@ -23,6 +22,137 @@
           <w:szCs w:val="32"/>
         </w:rPr>
         <w:t>3. Интерпретируемое машинное обучение</w:t>
+      </w:r>
+      <w:r>
+        <w:rPr>
+          <w:rFonts w:ascii="Times New Roman" w:hAnsi="Times New Roman" w:cs="Times New Roman"/>
+          <w:b/>
+          <w:bCs/>
+          <w:sz w:val="32"/>
+          <w:szCs w:val="32"/>
+        </w:rPr>
+        <w:t xml:space="preserve"> (</w:t>
+      </w:r>
+      <w:r>
+        <w:rPr>
+          <w:rFonts w:ascii="Times New Roman" w:hAnsi="Times New Roman" w:cs="Times New Roman"/>
+          <w:b/>
+          <w:bCs/>
+          <w:sz w:val="32"/>
+          <w:szCs w:val="32"/>
+          <w:lang w:val="en-US"/>
+        </w:rPr>
+        <w:t>IML</w:t>
+      </w:r>
+      <w:r>
+        <w:rPr>
+          <w:rFonts w:ascii="Times New Roman" w:hAnsi="Times New Roman" w:cs="Times New Roman"/>
+          <w:b/>
+          <w:bCs/>
+          <w:sz w:val="32"/>
+          <w:szCs w:val="32"/>
+        </w:rPr>
+        <w:t>)</w:t>
+      </w:r>
+    </w:p>
+    <w:p>
+      <w:pPr>
+        <w:spacing w:line="360" w:lineRule="auto"/>
+        <w:jc w:val="both"/>
+        <w:rPr>
+          <w:rFonts w:ascii="Times New Roman" w:hAnsi="Times New Roman" w:cs="Times New Roman"/>
+          <w:sz w:val="28"/>
+          <w:szCs w:val="28"/>
+        </w:rPr>
+      </w:pPr>
+      <w:r>
+        <w:rPr>
+          <w:rFonts w:ascii="Times New Roman" w:hAnsi="Times New Roman" w:cs="Times New Roman"/>
+          <w:sz w:val="28"/>
+          <w:szCs w:val="28"/>
+        </w:rPr>
+        <w:t xml:space="preserve">В </w:t>
+      </w:r>
+      <w:r>
+        <w:rPr>
+          <w:rFonts w:ascii="Times New Roman" w:hAnsi="Times New Roman" w:cs="Times New Roman"/>
+          <w:sz w:val="28"/>
+          <w:szCs w:val="28"/>
+          <w:lang w:val="en-US"/>
+        </w:rPr>
+        <w:t>IML</w:t>
+      </w:r>
+      <w:r>
+        <w:rPr>
+          <w:rFonts w:ascii="Times New Roman" w:hAnsi="Times New Roman" w:cs="Times New Roman"/>
+          <w:sz w:val="28"/>
+          <w:szCs w:val="28"/>
+        </w:rPr>
+        <w:t xml:space="preserve"> </w:t>
+      </w:r>
+      <w:r>
+        <w:rPr>
+          <w:rFonts w:ascii="Times New Roman" w:hAnsi="Times New Roman" w:cs="Times New Roman"/>
+          <w:sz w:val="28"/>
+          <w:szCs w:val="28"/>
+        </w:rPr>
+        <w:t>существуют различные способы представления результата интерпретируемого метода, которые могут представлять пользователю полезную информацию. Некоторые методы представления результатов включают в себя релевантность признаков, визуального объяснения и объяснения на основе примеров.</w:t>
+      </w:r>
+      <w:r>
+        <w:rPr>
+          <w:rFonts w:ascii="Times New Roman" w:hAnsi="Times New Roman" w:cs="Times New Roman"/>
+          <w:sz w:val="28"/>
+          <w:szCs w:val="28"/>
+        </w:rPr>
+        <w:t xml:space="preserve"> В данном разделе рассматриваются три </w:t>
+      </w:r>
+      <w:r>
+        <w:rPr>
+          <w:rFonts w:ascii="Times New Roman" w:hAnsi="Times New Roman" w:cs="Times New Roman"/>
+          <w:sz w:val="28"/>
+          <w:szCs w:val="28"/>
+        </w:rPr>
+        <w:t>наиболее распространённых интерпретируемых метода машинного обучения</w:t>
+      </w:r>
+      <w:r>
+        <w:rPr>
+          <w:rFonts w:ascii="Times New Roman" w:hAnsi="Times New Roman" w:cs="Times New Roman"/>
+          <w:sz w:val="28"/>
+          <w:szCs w:val="28"/>
+        </w:rPr>
+        <w:t>, использующиеся в задаче</w:t>
+      </w:r>
+      <w:r>
+        <w:rPr>
+          <w:rFonts w:ascii="Times New Roman" w:hAnsi="Times New Roman" w:cs="Times New Roman"/>
+          <w:sz w:val="28"/>
+          <w:szCs w:val="28"/>
+        </w:rPr>
+        <w:t xml:space="preserve"> классификации аритмий </w:t>
+      </w:r>
+      <w:r>
+        <w:rPr>
+          <w:rFonts w:ascii="Times New Roman" w:hAnsi="Times New Roman" w:cs="Times New Roman"/>
+          <w:sz w:val="28"/>
+          <w:szCs w:val="28"/>
+        </w:rPr>
+        <w:t>на основе</w:t>
+      </w:r>
+      <w:r>
+        <w:rPr>
+          <w:rFonts w:ascii="Times New Roman" w:hAnsi="Times New Roman" w:cs="Times New Roman"/>
+          <w:sz w:val="28"/>
+          <w:szCs w:val="28"/>
+        </w:rPr>
+        <w:t xml:space="preserve"> ЭКГ</w:t>
+      </w:r>
+      <w:r>
+        <w:rPr>
+          <w:rFonts w:ascii="Times New Roman" w:hAnsi="Times New Roman" w:cs="Times New Roman"/>
+          <w:sz w:val="28"/>
+          <w:szCs w:val="28"/>
+        </w:rPr>
+        <w:t>-сигнала.</w:t>
       </w:r>
     </w:p>
     <w:p>
@@ -115,7 +245,6 @@
           <w:rFonts w:ascii="Times New Roman" w:hAnsi="Times New Roman" w:cs="Times New Roman"/>
           <w:sz w:val="28"/>
           <w:szCs w:val="28"/>
-          <w:lang w:val="en-US"/>
         </w:rPr>
       </w:pPr>
       <w:r>
@@ -184,18 +313,26 @@
       </w:r>
       <w:r>
         <w:rPr>
-          <w:rFonts w:ascii="Times New Roman" w:hAnsi="Times New Roman" w:cs="Times New Roman"/>
-          <w:sz w:val="28"/>
-          <w:szCs w:val="28"/>
-        </w:rPr>
-        <w:t>:=(</w:t>
-      </w:r>
-      <w:r>
-        <w:rPr>
           <w:rFonts w:ascii="Cambria Math" w:hAnsi="Cambria Math" w:cs="Cambria Math"/>
           <w:sz w:val="28"/>
           <w:szCs w:val="28"/>
         </w:rPr>
+        <w:t>:</w:t>
+      </w:r>
+      <w:r>
+        <w:rPr>
+          <w:rFonts w:ascii="Times New Roman" w:hAnsi="Times New Roman" w:cs="Times New Roman"/>
+          <w:sz w:val="28"/>
+          <w:szCs w:val="28"/>
+        </w:rPr>
+        <w:t>=(</w:t>
+      </w:r>
+      <w:r>
+        <w:rPr>
+          <w:rFonts w:ascii="Cambria Math" w:hAnsi="Cambria Math" w:cs="Cambria Math"/>
+          <w:sz w:val="28"/>
+          <w:szCs w:val="28"/>
+        </w:rPr>
         <w:t>𝑥</w:t>
       </w:r>
       <w:r>
@@ -287,7 +424,15 @@
           <w:szCs w:val="28"/>
           <w:lang w:val="en-US"/>
         </w:rPr>
-        <w:t>g:</w:t>
+        <w:t>g</w:t>
+      </w:r>
+      <w:r>
+        <w:rPr>
+          <w:rFonts w:ascii="Times New Roman" w:hAnsi="Times New Roman" w:cs="Times New Roman"/>
+          <w:sz w:val="28"/>
+          <w:szCs w:val="28"/>
+        </w:rPr>
+        <w:t>:</w:t>
       </w:r>
     </w:p>
     <w:p>
@@ -851,6 +996,7 @@
           <w:szCs w:val="28"/>
           <w:lang w:val="en-US"/>
         </w:rPr>
+        <w:lastRenderedPageBreak/>
         <w:t>Additive</w:t>
       </w:r>
       <w:r>
@@ -1507,7 +1653,6 @@
           <w:sz w:val="28"/>
           <w:szCs w:val="28"/>
         </w:rPr>
-        <w:lastRenderedPageBreak/>
         <w:t xml:space="preserve">Предсказание двух моделей сравнивается на текущем входе </w:t>
       </w:r>
       <w:r>
@@ -2653,7 +2798,17 @@
           <w:sz w:val="28"/>
           <w:szCs w:val="28"/>
         </w:rPr>
-        <w:t>метод не учитывает корреляцию между признаками и принимает их за независимые</w:t>
+        <w:t xml:space="preserve">метод не учитывает корреляцию между признаками и принимает их за </w:t>
+      </w:r>
+      <w:r>
+        <w:rPr>
+          <w:rFonts w:ascii="Times New Roman" w:eastAsiaTheme="minorEastAsia" w:hAnsi="Times New Roman" w:cs="Times New Roman"/>
+          <w:iCs/>
+          <w:sz w:val="28"/>
+          <w:szCs w:val="28"/>
+        </w:rPr>
+        <w:lastRenderedPageBreak/>
+        <w:t>независимые</w:t>
       </w:r>
       <w:r>
         <w:rPr>
@@ -2960,15 +3115,7 @@
           <w:sz w:val="28"/>
           <w:szCs w:val="28"/>
         </w:rPr>
-        <w:t>[</w:t>
-      </w:r>
-      <w:r>
-        <w:rPr>
-          <w:rFonts w:ascii="Times New Roman" w:hAnsi="Times New Roman" w:cs="Times New Roman"/>
-          <w:sz w:val="28"/>
-          <w:szCs w:val="28"/>
-        </w:rPr>
-        <w:t>3]</w:t>
+        <w:t>[3]</w:t>
       </w:r>
       <w:r>
         <w:rPr>
@@ -3033,16 +3180,7 @@
           <w:sz w:val="28"/>
           <w:szCs w:val="28"/>
         </w:rPr>
-        <w:t xml:space="preserve">применён в задачах классификации аритмий на основе сигналов ЭКГ, поскольку сигнал ЭКГ представляется как одномерный временной ряд. В </w:t>
-      </w:r>
-      <w:r>
-        <w:rPr>
-          <w:rFonts w:ascii="Times New Roman" w:hAnsi="Times New Roman" w:cs="Times New Roman"/>
-          <w:sz w:val="28"/>
-          <w:szCs w:val="28"/>
-        </w:rPr>
-        <w:lastRenderedPageBreak/>
-        <w:t xml:space="preserve">данной задаче </w:t>
+        <w:t xml:space="preserve">применён в задачах классификации аритмий на основе сигналов ЭКГ, поскольку сигнал ЭКГ представляется как одномерный временной ряд. В данной задаче </w:t>
       </w:r>
       <w:r>
         <w:rPr>
@@ -4231,6 +4369,7 @@
           <w:sz w:val="28"/>
           <w:szCs w:val="28"/>
         </w:rPr>
+        <w:lastRenderedPageBreak/>
         <w:t>Вычисление векторного результата</w:t>
       </w:r>
       <w:r>
@@ -4678,7 +4817,6 @@
           <w:szCs w:val="28"/>
           <w:lang w:val="en-US"/>
         </w:rPr>
-        <w:lastRenderedPageBreak/>
         <w:t>Gradient-weighted Class Activation Mapping</w:t>
       </w:r>
     </w:p>
@@ -4942,7 +5080,25 @@
           <w:sz w:val="28"/>
           <w:szCs w:val="28"/>
         </w:rPr>
-        <w:t xml:space="preserve"> в последнем сверточном слое</w:t>
+        <w:t xml:space="preserve"> в последнем св</w:t>
+      </w:r>
+      <w:r>
+        <w:rPr>
+          <w:rFonts w:ascii="Times New Roman" w:hAnsi="Times New Roman" w:cs="Times New Roman"/>
+          <w:iCs/>
+          <w:sz w:val="28"/>
+          <w:szCs w:val="28"/>
+        </w:rPr>
+        <w:t>ё</w:t>
+      </w:r>
+      <w:r>
+        <w:rPr>
+          <w:rFonts w:ascii="Times New Roman" w:hAnsi="Times New Roman" w:cs="Times New Roman"/>
+          <w:iCs/>
+          <w:sz w:val="28"/>
+          <w:szCs w:val="28"/>
+        </w:rPr>
+        <w:t>рточном слое</w:t>
       </w:r>
       <w:r>
         <w:rPr>
@@ -5217,15 +5373,7 @@
               <w:sz w:val="28"/>
               <w:szCs w:val="28"/>
             </w:rPr>
-            <m:t xml:space="preserve"> </m:t>
-          </m:r>
-          <m:r>
-            <w:rPr>
-              <w:rFonts w:ascii="Cambria Math" w:hAnsi="Cambria Math" w:cs="Times New Roman"/>
-              <w:sz w:val="28"/>
-              <w:szCs w:val="28"/>
-            </w:rPr>
-            <m:t xml:space="preserve">= </m:t>
+            <m:t xml:space="preserve"> = </m:t>
           </m:r>
           <m:nary>
             <m:naryPr>
@@ -5424,15 +5572,7 @@
               <w:sz w:val="28"/>
               <w:szCs w:val="28"/>
             </w:rPr>
-            <m:t>,</m:t>
-          </m:r>
-          <m:r>
-            <w:rPr>
-              <w:rFonts w:ascii="Cambria Math" w:hAnsi="Cambria Math" w:cs="Times New Roman"/>
-              <w:sz w:val="28"/>
-              <w:szCs w:val="28"/>
-            </w:rPr>
-            <m:t xml:space="preserve"> </m:t>
+            <m:t xml:space="preserve">, </m:t>
           </m:r>
         </m:oMath>
       </m:oMathPara>
@@ -5784,7 +5924,6 @@
           <w:iCs/>
           <w:sz w:val="28"/>
           <w:szCs w:val="28"/>
-          <w:lang w:val="en-US"/>
         </w:rPr>
       </w:pPr>
       <w:r>
@@ -5973,7 +6112,17 @@
           <w:sz w:val="28"/>
           <w:szCs w:val="28"/>
         </w:rPr>
-        <w:t xml:space="preserve"> Таким образом, вклад каждого элемента на последней карте</w:t>
+        <w:t xml:space="preserve"> Таким образом, вклад </w:t>
+      </w:r>
+      <w:r>
+        <w:rPr>
+          <w:rFonts w:ascii="Times New Roman" w:eastAsiaTheme="minorEastAsia" w:hAnsi="Times New Roman" w:cs="Times New Roman"/>
+          <w:iCs/>
+          <w:sz w:val="28"/>
+          <w:szCs w:val="28"/>
+        </w:rPr>
+        <w:lastRenderedPageBreak/>
+        <w:t>каждого элемента на последней карте</w:t>
       </w:r>
       <w:r>
         <w:rPr>
@@ -6085,29 +6234,7 @@
           <w:sz w:val="28"/>
           <w:szCs w:val="28"/>
         </w:rPr>
-        <w:t>(</w:t>
-      </w:r>
-      <w:r>
-        <w:rPr>
-          <w:rFonts w:ascii="Times New Roman" w:eastAsiaTheme="minorEastAsia" w:hAnsi="Times New Roman" w:cs="Times New Roman"/>
-          <w:b/>
-          <w:bCs/>
-          <w:iCs/>
-          <w:sz w:val="28"/>
-          <w:szCs w:val="28"/>
-        </w:rPr>
-        <w:t>ниже</w:t>
-      </w:r>
-      <w:r>
-        <w:rPr>
-          <w:rFonts w:ascii="Times New Roman" w:eastAsiaTheme="minorEastAsia" w:hAnsi="Times New Roman" w:cs="Times New Roman"/>
-          <w:b/>
-          <w:bCs/>
-          <w:iCs/>
-          <w:sz w:val="28"/>
-          <w:szCs w:val="28"/>
-        </w:rPr>
-        <w:t>, поставить номера!)</w:t>
+        <w:t>(ниже, поставить номера!)</w:t>
       </w:r>
       <w:r>
         <w:rPr>
@@ -6374,7 +6501,6 @@
           <w:iCs/>
           <w:sz w:val="28"/>
           <w:szCs w:val="28"/>
-          <w:lang w:val="en-US"/>
         </w:rPr>
       </w:pPr>
       <w:r>
@@ -6968,7 +7094,6 @@
           <w:iCs/>
           <w:sz w:val="28"/>
           <w:szCs w:val="28"/>
-          <w:lang w:val="en-US"/>
         </w:rPr>
       </w:pPr>
       <w:r>
@@ -7271,16 +7396,35 @@
     </w:p>
     <w:p>
       <w:pPr>
-        <w:jc w:val="both"/>
-        <w:rPr>
-          <w:rFonts w:ascii="Times New Roman" w:hAnsi="Times New Roman" w:cs="Times New Roman"/>
-          <w:sz w:val="28"/>
-          <w:szCs w:val="28"/>
-        </w:rPr>
-      </w:pPr>
+        <w:pStyle w:val="a7"/>
+        <w:numPr>
+          <w:ilvl w:val="0"/>
+          <w:numId w:val="10"/>
+        </w:numPr>
+        <w:jc w:val="center"/>
+        <w:rPr>
+          <w:rFonts w:ascii="Times New Roman" w:hAnsi="Times New Roman" w:cs="Times New Roman"/>
+          <w:b/>
+          <w:bCs/>
+          <w:sz w:val="32"/>
+          <w:szCs w:val="32"/>
+        </w:rPr>
+      </w:pPr>
+      <w:r>
+        <w:rPr>
+          <w:rFonts w:ascii="Times New Roman" w:hAnsi="Times New Roman" w:cs="Times New Roman"/>
+          <w:b/>
+          <w:bCs/>
+          <w:sz w:val="32"/>
+          <w:szCs w:val="32"/>
+        </w:rPr>
+        <w:lastRenderedPageBreak/>
+        <w:t>Модели глубинного обучения</w:t>
+      </w:r>
     </w:p>
     <w:p>
       <w:pPr>
+        <w:spacing w:line="360" w:lineRule="auto"/>
         <w:jc w:val="both"/>
         <w:rPr>
           <w:rFonts w:ascii="Times New Roman" w:hAnsi="Times New Roman" w:cs="Times New Roman"/>
@@ -7288,49 +7432,333 @@
           <w:szCs w:val="28"/>
         </w:rPr>
       </w:pPr>
+      <w:r>
+        <w:rPr>
+          <w:rFonts w:ascii="Times New Roman" w:hAnsi="Times New Roman" w:cs="Times New Roman"/>
+          <w:sz w:val="28"/>
+          <w:szCs w:val="28"/>
+        </w:rPr>
+        <w:t>В данном разделе мы рассмотрим 3 модели глубинного обучения, созданные для решения задач классификации аритмий по ЭКГ. Каждая из этих моделей использует один из представленных ранее интерпретируемых методов машинного обучения</w:t>
+      </w:r>
+      <w:r>
+        <w:rPr>
+          <w:rFonts w:ascii="Times New Roman" w:hAnsi="Times New Roman" w:cs="Times New Roman"/>
+          <w:sz w:val="28"/>
+          <w:szCs w:val="28"/>
+        </w:rPr>
+        <w:t xml:space="preserve"> для </w:t>
+      </w:r>
+      <w:r>
+        <w:rPr>
+          <w:rFonts w:ascii="Times New Roman" w:hAnsi="Times New Roman" w:cs="Times New Roman"/>
+          <w:sz w:val="28"/>
+          <w:szCs w:val="28"/>
+        </w:rPr>
+        <w:t>объяснения своего решения о предсказании сердечно-сосудистого</w:t>
+      </w:r>
+      <w:r>
+        <w:rPr>
+          <w:rFonts w:ascii="Times New Roman" w:hAnsi="Times New Roman" w:cs="Times New Roman"/>
+          <w:sz w:val="28"/>
+          <w:szCs w:val="28"/>
+        </w:rPr>
+        <w:t xml:space="preserve"> заболевания</w:t>
+      </w:r>
+      <w:r>
+        <w:rPr>
+          <w:rFonts w:ascii="Times New Roman" w:hAnsi="Times New Roman" w:cs="Times New Roman"/>
+          <w:sz w:val="28"/>
+          <w:szCs w:val="28"/>
+        </w:rPr>
+        <w:t>.</w:t>
+      </w:r>
     </w:p>
     <w:p>
       <w:pPr>
+        <w:pStyle w:val="a7"/>
+        <w:numPr>
+          <w:ilvl w:val="0"/>
+          <w:numId w:val="11"/>
+        </w:numPr>
         <w:jc w:val="both"/>
         <w:rPr>
           <w:rFonts w:ascii="Times New Roman" w:hAnsi="Times New Roman" w:cs="Times New Roman"/>
-          <w:sz w:val="28"/>
-          <w:szCs w:val="28"/>
-        </w:rPr>
-      </w:pPr>
+          <w:b/>
+          <w:bCs/>
+          <w:sz w:val="28"/>
+          <w:szCs w:val="28"/>
+        </w:rPr>
+      </w:pPr>
+      <w:r>
+        <w:rPr>
+          <w:rFonts w:ascii="Times New Roman" w:hAnsi="Times New Roman" w:cs="Times New Roman"/>
+          <w:b/>
+          <w:bCs/>
+          <w:sz w:val="28"/>
+          <w:szCs w:val="28"/>
+          <w:lang w:val="en-US"/>
+        </w:rPr>
+        <w:t>SHapley</w:t>
+      </w:r>
+      <w:r>
+        <w:rPr>
+          <w:rFonts w:ascii="Times New Roman" w:hAnsi="Times New Roman" w:cs="Times New Roman"/>
+          <w:b/>
+          <w:bCs/>
+          <w:sz w:val="28"/>
+          <w:szCs w:val="28"/>
+        </w:rPr>
+        <w:t xml:space="preserve"> </w:t>
+      </w:r>
+      <w:r>
+        <w:rPr>
+          <w:rFonts w:ascii="Times New Roman" w:hAnsi="Times New Roman" w:cs="Times New Roman"/>
+          <w:b/>
+          <w:bCs/>
+          <w:sz w:val="28"/>
+          <w:szCs w:val="28"/>
+          <w:lang w:val="en-US"/>
+        </w:rPr>
+        <w:t>Additive</w:t>
+      </w:r>
+      <w:r>
+        <w:rPr>
+          <w:rFonts w:ascii="Times New Roman" w:hAnsi="Times New Roman" w:cs="Times New Roman"/>
+          <w:b/>
+          <w:bCs/>
+          <w:sz w:val="28"/>
+          <w:szCs w:val="28"/>
+        </w:rPr>
+        <w:t xml:space="preserve"> </w:t>
+      </w:r>
+      <w:r>
+        <w:rPr>
+          <w:rFonts w:ascii="Times New Roman" w:hAnsi="Times New Roman" w:cs="Times New Roman"/>
+          <w:b/>
+          <w:bCs/>
+          <w:sz w:val="28"/>
+          <w:szCs w:val="28"/>
+          <w:lang w:val="en-US"/>
+        </w:rPr>
+        <w:t>exPlanations</w:t>
+      </w:r>
+      <w:r>
+        <w:rPr>
+          <w:rFonts w:ascii="Times New Roman" w:hAnsi="Times New Roman" w:cs="Times New Roman"/>
+          <w:b/>
+          <w:bCs/>
+          <w:sz w:val="28"/>
+          <w:szCs w:val="28"/>
+        </w:rPr>
+        <w:t xml:space="preserve"> модель</w:t>
+      </w:r>
     </w:p>
     <w:p>
       <w:pPr>
-        <w:jc w:val="both"/>
-        <w:rPr>
-          <w:rFonts w:ascii="Times New Roman" w:hAnsi="Times New Roman" w:cs="Times New Roman"/>
-          <w:sz w:val="28"/>
-          <w:szCs w:val="28"/>
-        </w:rPr>
-      </w:pPr>
+        <w:spacing w:line="360" w:lineRule="auto"/>
+        <w:rPr>
+          <w:rFonts w:ascii="Times New Roman" w:hAnsi="Times New Roman" w:cs="Times New Roman"/>
+          <w:sz w:val="28"/>
+          <w:szCs w:val="28"/>
+        </w:rPr>
+      </w:pPr>
+      <w:r>
+        <w:rPr>
+          <w:rFonts w:ascii="Times New Roman" w:hAnsi="Times New Roman" w:cs="Times New Roman"/>
+          <w:sz w:val="28"/>
+          <w:szCs w:val="28"/>
+        </w:rPr>
+        <w:t xml:space="preserve">В работе </w:t>
+      </w:r>
+      <w:r>
+        <w:rPr>
+          <w:rFonts w:ascii="Times New Roman" w:hAnsi="Times New Roman" w:cs="Times New Roman"/>
+          <w:sz w:val="28"/>
+          <w:szCs w:val="28"/>
+        </w:rPr>
+        <w:t>[</w:t>
+      </w:r>
+      <w:r>
+        <w:rPr>
+          <w:rFonts w:ascii="Times New Roman" w:hAnsi="Times New Roman" w:cs="Times New Roman"/>
+          <w:sz w:val="28"/>
+          <w:szCs w:val="28"/>
+        </w:rPr>
+        <w:t>9</w:t>
+      </w:r>
+      <w:r>
+        <w:rPr>
+          <w:rFonts w:ascii="Times New Roman" w:hAnsi="Times New Roman" w:cs="Times New Roman"/>
+          <w:sz w:val="28"/>
+          <w:szCs w:val="28"/>
+        </w:rPr>
+        <w:t>]</w:t>
+      </w:r>
+      <w:r>
+        <w:rPr>
+          <w:rFonts w:ascii="Times New Roman" w:hAnsi="Times New Roman" w:cs="Times New Roman"/>
+          <w:sz w:val="28"/>
+          <w:szCs w:val="28"/>
+        </w:rPr>
+        <w:t xml:space="preserve"> </w:t>
+      </w:r>
+      <w:r>
+        <w:rPr>
+          <w:rFonts w:ascii="Times New Roman" w:hAnsi="Times New Roman" w:cs="Times New Roman"/>
+          <w:sz w:val="28"/>
+          <w:szCs w:val="28"/>
+        </w:rPr>
+        <w:t xml:space="preserve">была продемонстрирована глубокая нейронная сеть </w:t>
+      </w:r>
+      <w:r>
+        <w:rPr>
+          <w:rFonts w:ascii="Times New Roman" w:hAnsi="Times New Roman" w:cs="Times New Roman"/>
+          <w:sz w:val="28"/>
+          <w:szCs w:val="28"/>
+        </w:rPr>
+        <w:t xml:space="preserve">на основе </w:t>
+      </w:r>
+      <w:r>
+        <w:rPr>
+          <w:rFonts w:ascii="Times New Roman" w:hAnsi="Times New Roman" w:cs="Times New Roman"/>
+          <w:sz w:val="28"/>
+          <w:szCs w:val="28"/>
+        </w:rPr>
+        <w:t>1</w:t>
+      </w:r>
+      <w:r>
+        <w:rPr>
+          <w:rFonts w:ascii="Times New Roman" w:hAnsi="Times New Roman" w:cs="Times New Roman"/>
+          <w:sz w:val="28"/>
+          <w:szCs w:val="28"/>
+          <w:lang w:val="en-US"/>
+        </w:rPr>
+        <w:t>D</w:t>
+      </w:r>
+      <w:r>
+        <w:rPr>
+          <w:rFonts w:ascii="Times New Roman" w:hAnsi="Times New Roman" w:cs="Times New Roman"/>
+          <w:sz w:val="28"/>
+          <w:szCs w:val="28"/>
+        </w:rPr>
+        <w:t xml:space="preserve"> </w:t>
+      </w:r>
+      <w:r>
+        <w:rPr>
+          <w:rFonts w:ascii="Times New Roman" w:hAnsi="Times New Roman" w:cs="Times New Roman"/>
+          <w:sz w:val="28"/>
+          <w:szCs w:val="28"/>
+          <w:lang w:val="en-US"/>
+        </w:rPr>
+        <w:t>CNN</w:t>
+      </w:r>
+      <w:r>
+        <w:rPr>
+          <w:rFonts w:ascii="Times New Roman" w:hAnsi="Times New Roman" w:cs="Times New Roman"/>
+          <w:sz w:val="28"/>
+          <w:szCs w:val="28"/>
+        </w:rPr>
+        <w:t xml:space="preserve"> </w:t>
+      </w:r>
+      <w:r>
+        <w:rPr>
+          <w:rFonts w:ascii="Times New Roman" w:hAnsi="Times New Roman" w:cs="Times New Roman"/>
+          <w:sz w:val="28"/>
+          <w:szCs w:val="28"/>
+        </w:rPr>
+        <w:t>для автоматической мультиклассовой классификации аритмий по данным ЭКГ в 12 отделениях.</w:t>
+      </w:r>
+      <w:r>
+        <w:rPr>
+          <w:rFonts w:ascii="Times New Roman" w:hAnsi="Times New Roman" w:cs="Times New Roman"/>
+          <w:sz w:val="28"/>
+          <w:szCs w:val="28"/>
+        </w:rPr>
+        <w:t xml:space="preserve"> Обзор предлагаемой архитектуры представлена на рисунке 1.</w:t>
+      </w:r>
     </w:p>
     <w:p>
       <w:pPr>
-        <w:jc w:val="both"/>
-        <w:rPr>
-          <w:rFonts w:ascii="Times New Roman" w:hAnsi="Times New Roman" w:cs="Times New Roman"/>
-          <w:sz w:val="28"/>
-          <w:szCs w:val="28"/>
-        </w:rPr>
-      </w:pPr>
+        <w:rPr>
+          <w:rFonts w:ascii="Times New Roman" w:hAnsi="Times New Roman" w:cs="Times New Roman"/>
+          <w:sz w:val="28"/>
+          <w:szCs w:val="28"/>
+        </w:rPr>
+      </w:pPr>
+      <w:r>
+        <w:rPr>
+          <w:rFonts w:ascii="Times New Roman" w:hAnsi="Times New Roman" w:cs="Times New Roman"/>
+          <w:noProof/>
+          <w:sz w:val="28"/>
+          <w:szCs w:val="28"/>
+        </w:rPr>
+        <w:drawing>
+          <wp:inline distT="0" distB="0" distL="0" distR="0" wp14:anchorId="40F3FF35" wp14:editId="6B9270A3">
+            <wp:extent cx="3034513" cy="4717657"/>
+            <wp:effectExtent l="0" t="0" r="0" b="6985"/>
+            <wp:docPr id="429715437" name="Рисунок 1" descr="Изображение выглядит как текст, снимок экрана, диаграмма, линия&#10;&#10;Контент, сгенерированный ИИ, может содержать ошибки."/>
+            <wp:cNvGraphicFramePr>
+              <a:graphicFrameLocks xmlns:a="http://schemas.openxmlformats.org/drawingml/2006/main" noChangeAspect="1"/>
+            </wp:cNvGraphicFramePr>
+            <a:graphic xmlns:a="http://schemas.openxmlformats.org/drawingml/2006/main">
+              <a:graphicData uri="http://schemas.openxmlformats.org/drawingml/2006/picture">
+                <pic:pic xmlns:pic="http://schemas.openxmlformats.org/drawingml/2006/picture">
+                  <pic:nvPicPr>
+                    <pic:cNvPr id="429715437" name="Рисунок 1" descr="Изображение выглядит как текст, снимок экрана, диаграмма, линия&#10;&#10;Контент, сгенерированный ИИ, может содержать ошибки."/>
+                    <pic:cNvPicPr/>
+                  </pic:nvPicPr>
+                  <pic:blipFill>
+                    <a:blip r:embed="rId6">
+                      <a:extLst>
+                        <a:ext uri="{28A0092B-C50C-407E-A947-70E740481C1C}">
+                          <a14:useLocalDpi xmlns:a14="http://schemas.microsoft.com/office/drawing/2010/main" val="0"/>
+                        </a:ext>
+                      </a:extLst>
+                    </a:blip>
+                    <a:stretch>
+                      <a:fillRect/>
+                    </a:stretch>
+                  </pic:blipFill>
+                  <pic:spPr>
+                    <a:xfrm>
+                      <a:off x="0" y="0"/>
+                      <a:ext cx="3034513" cy="4717657"/>
+                    </a:xfrm>
+                    <a:prstGeom prst="rect">
+                      <a:avLst/>
+                    </a:prstGeom>
+                  </pic:spPr>
+                </pic:pic>
+              </a:graphicData>
+            </a:graphic>
+          </wp:inline>
+        </w:drawing>
+      </w:r>
     </w:p>
     <w:p>
       <w:pPr>
+        <w:spacing w:line="360" w:lineRule="auto"/>
         <w:jc w:val="both"/>
         <w:rPr>
           <w:rFonts w:ascii="Times New Roman" w:hAnsi="Times New Roman" w:cs="Times New Roman"/>
           <w:sz w:val="28"/>
           <w:szCs w:val="28"/>
-        </w:rPr>
-      </w:pPr>
+          <w:lang w:val="en-US"/>
+        </w:rPr>
+      </w:pPr>
+      <w:r>
+        <w:rPr>
+          <w:rFonts w:ascii="Times New Roman" w:hAnsi="Times New Roman" w:cs="Times New Roman"/>
+          <w:sz w:val="28"/>
+          <w:szCs w:val="28"/>
+        </w:rPr>
+        <w:lastRenderedPageBreak/>
+        <w:t xml:space="preserve">Рисунок 1 Архитектура глубокой нейронной сети для диагностики аритмии сердца </w:t>
+      </w:r>
     </w:p>
     <w:p>
       <w:pPr>
+        <w:spacing w:line="360" w:lineRule="auto"/>
         <w:jc w:val="both"/>
         <w:rPr>
           <w:rFonts w:ascii="Times New Roman" w:hAnsi="Times New Roman" w:cs="Times New Roman"/>
@@ -7338,27 +7766,295 @@
           <w:szCs w:val="28"/>
         </w:rPr>
       </w:pPr>
+      <w:r>
+        <w:rPr>
+          <w:rFonts w:ascii="Times New Roman" w:hAnsi="Times New Roman" w:cs="Times New Roman"/>
+          <w:sz w:val="28"/>
+          <w:szCs w:val="28"/>
+        </w:rPr>
+        <w:t>Г</w:t>
+      </w:r>
+      <w:r>
+        <w:rPr>
+          <w:rFonts w:ascii="Times New Roman" w:hAnsi="Times New Roman" w:cs="Times New Roman"/>
+          <w:sz w:val="28"/>
+          <w:szCs w:val="28"/>
+        </w:rPr>
+        <w:t>лубокая нейронная сеть принимает</w:t>
+      </w:r>
+      <w:r>
+        <w:rPr>
+          <w:rFonts w:ascii="Times New Roman" w:hAnsi="Times New Roman" w:cs="Times New Roman"/>
+          <w:sz w:val="28"/>
+          <w:szCs w:val="28"/>
+        </w:rPr>
+        <w:t xml:space="preserve"> на вход </w:t>
+      </w:r>
+      <w:r>
+        <w:rPr>
+          <w:rFonts w:ascii="Times New Roman" w:hAnsi="Times New Roman" w:cs="Times New Roman"/>
+          <w:sz w:val="28"/>
+          <w:szCs w:val="28"/>
+        </w:rPr>
+        <w:t xml:space="preserve"> необработанные данные ЭКГ (12 отведений, продолжительность 30 с, частота дискретизации 500 Гц), использует одномерные свёрточные нейронные сети для извлечения глубинных признаков и выдаёт результаты прогнозирования для 9 диагностических классов</w:t>
+      </w:r>
+      <w:r>
+        <w:rPr>
+          <w:rFonts w:ascii="Times New Roman" w:hAnsi="Times New Roman" w:cs="Times New Roman"/>
+          <w:sz w:val="28"/>
+          <w:szCs w:val="28"/>
+        </w:rPr>
+        <w:t xml:space="preserve"> [</w:t>
+      </w:r>
+      <w:r>
+        <w:rPr>
+          <w:rFonts w:ascii="Times New Roman" w:hAnsi="Times New Roman" w:cs="Times New Roman"/>
+          <w:sz w:val="28"/>
+          <w:szCs w:val="28"/>
+        </w:rPr>
+        <w:t>9</w:t>
+      </w:r>
+      <w:r>
+        <w:rPr>
+          <w:rFonts w:ascii="Times New Roman" w:hAnsi="Times New Roman" w:cs="Times New Roman"/>
+          <w:sz w:val="28"/>
+          <w:szCs w:val="28"/>
+        </w:rPr>
+        <w:t>]</w:t>
+      </w:r>
+      <w:r>
+        <w:rPr>
+          <w:rFonts w:ascii="Times New Roman" w:hAnsi="Times New Roman" w:cs="Times New Roman"/>
+          <w:sz w:val="28"/>
+          <w:szCs w:val="28"/>
+        </w:rPr>
+        <w:t>: SNR, AF, IAVB, LBBB, RBBB, PAC, PVC, STD, STE, AVG.</w:t>
+      </w:r>
+      <w:r>
+        <w:rPr>
+          <w:rFonts w:ascii="Times New Roman" w:hAnsi="Times New Roman" w:cs="Times New Roman"/>
+          <w:sz w:val="28"/>
+          <w:szCs w:val="28"/>
+        </w:rPr>
+        <w:t xml:space="preserve"> </w:t>
+      </w:r>
+      <w:r>
+        <w:rPr>
+          <w:rFonts w:ascii="Times New Roman" w:hAnsi="Times New Roman" w:cs="Times New Roman"/>
+          <w:sz w:val="28"/>
+          <w:szCs w:val="28"/>
+        </w:rPr>
+        <w:t>Чтобы лучше понять поведение</w:t>
+      </w:r>
+      <w:r>
+        <w:rPr>
+          <w:rFonts w:ascii="Times New Roman" w:hAnsi="Times New Roman" w:cs="Times New Roman"/>
+          <w:sz w:val="28"/>
+          <w:szCs w:val="28"/>
+        </w:rPr>
+        <w:t xml:space="preserve"> данной глубокой нейронной сети</w:t>
+      </w:r>
+      <w:r>
+        <w:rPr>
+          <w:rFonts w:ascii="Times New Roman" w:hAnsi="Times New Roman" w:cs="Times New Roman"/>
+          <w:sz w:val="28"/>
+          <w:szCs w:val="28"/>
+        </w:rPr>
+        <w:t xml:space="preserve">, </w:t>
+      </w:r>
+      <w:r>
+        <w:rPr>
+          <w:rFonts w:ascii="Times New Roman" w:hAnsi="Times New Roman" w:cs="Times New Roman"/>
+          <w:sz w:val="28"/>
+          <w:szCs w:val="28"/>
+        </w:rPr>
+        <w:t xml:space="preserve">в модели </w:t>
+      </w:r>
+      <w:r>
+        <w:rPr>
+          <w:rFonts w:ascii="Times New Roman" w:hAnsi="Times New Roman" w:cs="Times New Roman"/>
+          <w:sz w:val="28"/>
+          <w:szCs w:val="28"/>
+        </w:rPr>
+        <w:t>использ</w:t>
+      </w:r>
+      <w:r>
+        <w:rPr>
+          <w:rFonts w:ascii="Times New Roman" w:hAnsi="Times New Roman" w:cs="Times New Roman"/>
+          <w:sz w:val="28"/>
+          <w:szCs w:val="28"/>
+        </w:rPr>
+        <w:t>уется</w:t>
+      </w:r>
+      <w:r>
+        <w:rPr>
+          <w:rFonts w:ascii="Times New Roman" w:hAnsi="Times New Roman" w:cs="Times New Roman"/>
+          <w:sz w:val="28"/>
+          <w:szCs w:val="28"/>
+        </w:rPr>
+        <w:t xml:space="preserve"> метод </w:t>
+      </w:r>
+      <w:r>
+        <w:rPr>
+          <w:rFonts w:ascii="Times New Roman" w:hAnsi="Times New Roman" w:cs="Times New Roman"/>
+          <w:sz w:val="28"/>
+          <w:szCs w:val="28"/>
+          <w:lang w:val="en-US"/>
+        </w:rPr>
+        <w:t>SHAP</w:t>
+      </w:r>
+      <w:r>
+        <w:rPr>
+          <w:rFonts w:ascii="Times New Roman" w:hAnsi="Times New Roman" w:cs="Times New Roman"/>
+          <w:sz w:val="28"/>
+          <w:szCs w:val="28"/>
+        </w:rPr>
+        <w:t xml:space="preserve"> </w:t>
+      </w:r>
+      <w:r>
+        <w:rPr>
+          <w:rFonts w:ascii="Times New Roman" w:hAnsi="Times New Roman" w:cs="Times New Roman"/>
+          <w:sz w:val="28"/>
+          <w:szCs w:val="28"/>
+        </w:rPr>
+        <w:t>[</w:t>
+      </w:r>
+      <w:r>
+        <w:rPr>
+          <w:rFonts w:ascii="Times New Roman" w:hAnsi="Times New Roman" w:cs="Times New Roman"/>
+          <w:sz w:val="28"/>
+          <w:szCs w:val="28"/>
+        </w:rPr>
+        <w:t>1</w:t>
+      </w:r>
+      <w:r>
+        <w:rPr>
+          <w:rFonts w:ascii="Times New Roman" w:hAnsi="Times New Roman" w:cs="Times New Roman"/>
+          <w:sz w:val="28"/>
+          <w:szCs w:val="28"/>
+        </w:rPr>
+        <w:t>] для повышения клинической интерпретируемости как на уровне отдельных пациентов, так и на уровне населения в целом</w:t>
+      </w:r>
+      <w:r>
+        <w:rPr>
+          <w:rFonts w:ascii="Times New Roman" w:hAnsi="Times New Roman" w:cs="Times New Roman"/>
+          <w:sz w:val="28"/>
+          <w:szCs w:val="28"/>
+        </w:rPr>
+        <w:t>,</w:t>
+      </w:r>
+      <w:r>
+        <w:rPr>
+          <w:rFonts w:ascii="Times New Roman" w:hAnsi="Times New Roman" w:cs="Times New Roman"/>
+          <w:sz w:val="28"/>
+          <w:szCs w:val="28"/>
+        </w:rPr>
+        <w:t xml:space="preserve"> рисун</w:t>
+      </w:r>
+      <w:r>
+        <w:rPr>
+          <w:rFonts w:ascii="Times New Roman" w:hAnsi="Times New Roman" w:cs="Times New Roman"/>
+          <w:sz w:val="28"/>
+          <w:szCs w:val="28"/>
+        </w:rPr>
+        <w:t xml:space="preserve">ок </w:t>
+      </w:r>
+      <w:r>
+        <w:rPr>
+          <w:rFonts w:ascii="Times New Roman" w:hAnsi="Times New Roman" w:cs="Times New Roman"/>
+          <w:sz w:val="28"/>
+          <w:szCs w:val="28"/>
+        </w:rPr>
+        <w:t xml:space="preserve"> 2 демонстриру</w:t>
+      </w:r>
+      <w:r>
+        <w:rPr>
+          <w:rFonts w:ascii="Times New Roman" w:hAnsi="Times New Roman" w:cs="Times New Roman"/>
+          <w:sz w:val="28"/>
+          <w:szCs w:val="28"/>
+        </w:rPr>
+        <w:t>ет данный</w:t>
+      </w:r>
+      <w:r>
+        <w:rPr>
+          <w:rFonts w:ascii="Times New Roman" w:hAnsi="Times New Roman" w:cs="Times New Roman"/>
+          <w:sz w:val="28"/>
+          <w:szCs w:val="28"/>
+        </w:rPr>
+        <w:t xml:space="preserve"> алгоритм</w:t>
+      </w:r>
+      <w:r>
+        <w:rPr>
+          <w:rFonts w:ascii="Times New Roman" w:hAnsi="Times New Roman" w:cs="Times New Roman"/>
+          <w:sz w:val="28"/>
+          <w:szCs w:val="28"/>
+        </w:rPr>
+        <w:t>.</w:t>
+      </w:r>
     </w:p>
     <w:p>
       <w:pPr>
-        <w:spacing w:line="278" w:lineRule="auto"/>
-        <w:rPr>
-          <w:rFonts w:ascii="Times New Roman" w:hAnsi="Times New Roman" w:cs="Times New Roman"/>
-          <w:sz w:val="28"/>
-          <w:szCs w:val="28"/>
-        </w:rPr>
-      </w:pPr>
-      <w:r>
-        <w:rPr>
-          <w:rFonts w:ascii="Times New Roman" w:hAnsi="Times New Roman" w:cs="Times New Roman"/>
-          <w:sz w:val="28"/>
-          <w:szCs w:val="28"/>
-        </w:rPr>
-        <w:br w:type="page"/>
+        <w:spacing w:line="360" w:lineRule="auto"/>
+        <w:jc w:val="both"/>
+        <w:rPr>
+          <w:rFonts w:ascii="Times New Roman" w:hAnsi="Times New Roman" w:cs="Times New Roman"/>
+          <w:sz w:val="28"/>
+          <w:szCs w:val="28"/>
+        </w:rPr>
+      </w:pPr>
+      <w:r>
+        <w:rPr>
+          <w:rFonts w:ascii="Times New Roman" w:hAnsi="Times New Roman" w:cs="Times New Roman"/>
+          <w:noProof/>
+          <w:sz w:val="28"/>
+          <w:szCs w:val="28"/>
+        </w:rPr>
+        <w:drawing>
+          <wp:inline distT="0" distB="0" distL="0" distR="0" wp14:anchorId="4E88008F" wp14:editId="1BA70BFB">
+            <wp:extent cx="5731510" cy="1787559"/>
+            <wp:effectExtent l="0" t="0" r="2540" b="3175"/>
+            <wp:docPr id="49669321" name="Рисунок 3" descr="Изображение выглядит как текст, Шрифт, число, линия&#10;&#10;Контент, сгенерированный ИИ, может содержать ошибки."/>
+            <wp:cNvGraphicFramePr>
+              <a:graphicFrameLocks xmlns:a="http://schemas.openxmlformats.org/drawingml/2006/main" noChangeAspect="1"/>
+            </wp:cNvGraphicFramePr>
+            <a:graphic xmlns:a="http://schemas.openxmlformats.org/drawingml/2006/main">
+              <a:graphicData uri="http://schemas.openxmlformats.org/drawingml/2006/picture">
+                <pic:pic xmlns:pic="http://schemas.openxmlformats.org/drawingml/2006/picture">
+                  <pic:nvPicPr>
+                    <pic:cNvPr id="49669321" name="Рисунок 3" descr="Изображение выглядит как текст, Шрифт, число, линия&#10;&#10;Контент, сгенерированный ИИ, может содержать ошибки."/>
+                    <pic:cNvPicPr/>
+                  </pic:nvPicPr>
+                  <pic:blipFill>
+                    <a:blip r:embed="rId7">
+                      <a:extLst>
+                        <a:ext uri="{28A0092B-C50C-407E-A947-70E740481C1C}">
+                          <a14:useLocalDpi xmlns:a14="http://schemas.microsoft.com/office/drawing/2010/main" val="0"/>
+                        </a:ext>
+                      </a:extLst>
+                    </a:blip>
+                    <a:stretch>
+                      <a:fillRect/>
+                    </a:stretch>
+                  </pic:blipFill>
+                  <pic:spPr>
+                    <a:xfrm>
+                      <a:off x="0" y="0"/>
+                      <a:ext cx="5731510" cy="1787559"/>
+                    </a:xfrm>
+                    <a:prstGeom prst="rect">
+                      <a:avLst/>
+                    </a:prstGeom>
+                  </pic:spPr>
+                </pic:pic>
+              </a:graphicData>
+            </a:graphic>
+          </wp:inline>
+        </w:drawing>
       </w:r>
     </w:p>
     <w:p>
       <w:pPr>
+        <w:spacing w:line="360" w:lineRule="auto"/>
         <w:jc w:val="both"/>
         <w:rPr>
           <w:rFonts w:ascii="Times New Roman" w:hAnsi="Times New Roman" w:cs="Times New Roman"/>
@@ -7366,16 +8062,473 @@
           <w:szCs w:val="28"/>
         </w:rPr>
       </w:pPr>
+      <w:r>
+        <w:rPr>
+          <w:rFonts w:ascii="Times New Roman" w:hAnsi="Times New Roman" w:cs="Times New Roman"/>
+          <w:sz w:val="28"/>
+          <w:szCs w:val="28"/>
+        </w:rPr>
+        <w:t xml:space="preserve">Рисунок </w:t>
+      </w:r>
+      <w:r>
+        <w:rPr>
+          <w:rFonts w:ascii="Times New Roman" w:hAnsi="Times New Roman" w:cs="Times New Roman"/>
+          <w:sz w:val="28"/>
+          <w:szCs w:val="28"/>
+        </w:rPr>
+        <w:t>2</w:t>
+      </w:r>
+      <w:r>
+        <w:rPr>
+          <w:rFonts w:ascii="Times New Roman" w:hAnsi="Times New Roman" w:cs="Times New Roman"/>
+          <w:sz w:val="28"/>
+          <w:szCs w:val="28"/>
+        </w:rPr>
+        <w:t xml:space="preserve"> Интерпретируемость</w:t>
+      </w:r>
+      <w:r>
+        <w:rPr>
+          <w:rFonts w:ascii="Times New Roman" w:hAnsi="Times New Roman" w:cs="Times New Roman"/>
+          <w:sz w:val="28"/>
+          <w:szCs w:val="28"/>
+        </w:rPr>
+        <w:t xml:space="preserve"> модели глубокого обучения как на уровне пациента, так и на уровне популяции с использованием значений SHAP</w:t>
+      </w:r>
     </w:p>
     <w:p>
       <w:pPr>
+        <w:spacing w:line="360" w:lineRule="auto"/>
         <w:jc w:val="both"/>
         <w:rPr>
-          <w:rFonts w:ascii="Times New Roman" w:hAnsi="Times New Roman" w:cs="Times New Roman"/>
-          <w:sz w:val="28"/>
-          <w:szCs w:val="28"/>
-        </w:rPr>
-      </w:pPr>
+          <w:rFonts w:ascii="Times New Roman" w:eastAsiaTheme="minorEastAsia" w:hAnsi="Times New Roman" w:cs="Times New Roman"/>
+          <w:sz w:val="28"/>
+          <w:szCs w:val="28"/>
+        </w:rPr>
+      </w:pPr>
+      <w:r>
+        <w:rPr>
+          <w:rFonts w:ascii="Times New Roman" w:hAnsi="Times New Roman" w:cs="Times New Roman"/>
+          <w:sz w:val="28"/>
+          <w:szCs w:val="28"/>
+        </w:rPr>
+        <w:t xml:space="preserve">На уровне отдельного пациента </w:t>
+      </w:r>
+      <w:r>
+        <w:rPr>
+          <w:rFonts w:ascii="Times New Roman" w:hAnsi="Times New Roman" w:cs="Times New Roman"/>
+          <w:sz w:val="28"/>
+          <w:szCs w:val="28"/>
+        </w:rPr>
+        <w:t>д</w:t>
+      </w:r>
+      <w:r>
+        <w:rPr>
+          <w:rFonts w:ascii="Times New Roman" w:hAnsi="Times New Roman" w:cs="Times New Roman"/>
+          <w:sz w:val="28"/>
+          <w:szCs w:val="28"/>
+        </w:rPr>
+        <w:t>ля каждого входного сигнала ЭКГ с наиболее прогнозируемым классом сердечной аритмии</w:t>
+      </w:r>
+      <w:r>
+        <w:rPr>
+          <w:rFonts w:ascii="Times New Roman" w:hAnsi="Times New Roman" w:cs="Times New Roman"/>
+          <w:sz w:val="28"/>
+          <w:szCs w:val="28"/>
+        </w:rPr>
+        <w:t xml:space="preserve"> </w:t>
+      </w:r>
+      <m:oMath>
+        <m:r>
+          <w:rPr>
+            <w:rFonts w:ascii="Cambria Math" w:hAnsi="Cambria Math" w:cs="Times New Roman"/>
+            <w:sz w:val="28"/>
+            <w:szCs w:val="28"/>
+          </w:rPr>
+          <m:t>l=argmax</m:t>
+        </m:r>
+        <m:r>
+          <w:rPr>
+            <w:rFonts w:ascii="Cambria Math" w:hAnsi="Cambria Math" w:cs="Times New Roman"/>
+            <w:sz w:val="28"/>
+            <w:szCs w:val="28"/>
+          </w:rPr>
+          <m:t>(</m:t>
+        </m:r>
+        <m:acc>
+          <m:accPr>
+            <m:ctrlPr>
+              <w:rPr>
+                <w:rFonts w:ascii="Cambria Math" w:hAnsi="Cambria Math" w:cs="Times New Roman"/>
+                <w:i/>
+                <w:sz w:val="28"/>
+                <w:szCs w:val="28"/>
+              </w:rPr>
+            </m:ctrlPr>
+          </m:accPr>
+          <m:e>
+            <m:r>
+              <w:rPr>
+                <w:rFonts w:ascii="Cambria Math" w:hAnsi="Cambria Math" w:cs="Times New Roman"/>
+                <w:sz w:val="28"/>
+                <w:szCs w:val="28"/>
+                <w:lang w:val="en-US"/>
+              </w:rPr>
+              <m:t>y</m:t>
+            </m:r>
+          </m:e>
+        </m:acc>
+        <m:r>
+          <w:rPr>
+            <w:rFonts w:ascii="Cambria Math" w:hAnsi="Cambria Math" w:cs="Times New Roman"/>
+            <w:sz w:val="28"/>
+            <w:szCs w:val="28"/>
+          </w:rPr>
+          <m:t>)</m:t>
+        </m:r>
+      </m:oMath>
+      <w:r>
+        <w:rPr>
+          <w:rFonts w:ascii="Times New Roman" w:eastAsiaTheme="minorEastAsia" w:hAnsi="Times New Roman" w:cs="Times New Roman"/>
+          <w:sz w:val="28"/>
+          <w:szCs w:val="28"/>
+        </w:rPr>
+        <w:t xml:space="preserve"> </w:t>
+      </w:r>
+      <w:r>
+        <w:rPr>
+          <w:rFonts w:ascii="Times New Roman" w:eastAsiaTheme="minorEastAsia" w:hAnsi="Times New Roman" w:cs="Times New Roman"/>
+          <w:sz w:val="28"/>
+          <w:szCs w:val="28"/>
+        </w:rPr>
+        <w:t xml:space="preserve">визуализируется матрица значений </w:t>
+      </w:r>
+      <w:r>
+        <w:rPr>
+          <w:rFonts w:ascii="Times New Roman" w:hAnsi="Times New Roman" w:cs="Times New Roman"/>
+          <w:sz w:val="28"/>
+          <w:szCs w:val="28"/>
+        </w:rPr>
+        <w:t>SHAP</w:t>
+      </w:r>
+      <w:r>
+        <w:rPr>
+          <w:rFonts w:ascii="Times New Roman" w:hAnsi="Times New Roman" w:cs="Times New Roman"/>
+          <w:sz w:val="28"/>
+          <w:szCs w:val="28"/>
+        </w:rPr>
+        <w:t xml:space="preserve"> </w:t>
+      </w:r>
+      <m:oMath>
+        <m:r>
+          <w:rPr>
+            <w:rFonts w:ascii="Cambria Math" w:hAnsi="Cambria Math" w:cs="Times New Roman"/>
+            <w:sz w:val="28"/>
+            <w:szCs w:val="28"/>
+          </w:rPr>
+          <m:t>s</m:t>
+        </m:r>
+        <m:sSub>
+          <m:sSubPr>
+            <m:ctrlPr>
+              <w:rPr>
+                <w:rFonts w:ascii="Cambria Math" w:hAnsi="Cambria Math" w:cs="Times New Roman"/>
+                <w:i/>
+                <w:sz w:val="28"/>
+                <w:szCs w:val="28"/>
+              </w:rPr>
+            </m:ctrlPr>
+          </m:sSubPr>
+          <m:e>
+            <m:r>
+              <w:rPr>
+                <w:rFonts w:ascii="Cambria Math" w:hAnsi="Cambria Math" w:cs="Times New Roman"/>
+                <w:sz w:val="28"/>
+                <w:szCs w:val="28"/>
+              </w:rPr>
+              <m:t>v</m:t>
+            </m:r>
+          </m:e>
+          <m:sub>
+            <m:r>
+              <w:rPr>
+                <w:rFonts w:ascii="Cambria Math" w:hAnsi="Cambria Math" w:cs="Times New Roman"/>
+                <w:sz w:val="28"/>
+                <w:szCs w:val="28"/>
+              </w:rPr>
+              <m:t>l</m:t>
+            </m:r>
+          </m:sub>
+        </m:sSub>
+        <m:r>
+          <w:rPr>
+            <w:rFonts w:ascii="Cambria Math" w:hAnsi="Cambria Math" w:cs="Times New Roman"/>
+            <w:sz w:val="28"/>
+            <w:szCs w:val="28"/>
+          </w:rPr>
+          <m:t>∈</m:t>
+        </m:r>
+        <m:sSup>
+          <m:sSupPr>
+            <m:ctrlPr>
+              <w:rPr>
+                <w:rFonts w:ascii="Cambria Math" w:hAnsi="Cambria Math" w:cs="Times New Roman"/>
+                <w:i/>
+                <w:sz w:val="28"/>
+                <w:szCs w:val="28"/>
+              </w:rPr>
+            </m:ctrlPr>
+          </m:sSupPr>
+          <m:e>
+            <m:r>
+              <m:rPr>
+                <m:scr m:val="double-struck"/>
+              </m:rPr>
+              <w:rPr>
+                <w:rFonts w:ascii="Cambria Math" w:hAnsi="Cambria Math" w:cs="Times New Roman"/>
+                <w:sz w:val="28"/>
+                <w:szCs w:val="28"/>
+              </w:rPr>
+              <m:t>R</m:t>
+            </m:r>
+          </m:e>
+          <m:sup>
+            <m:r>
+              <w:rPr>
+                <w:rFonts w:ascii="Cambria Math" w:hAnsi="Cambria Math" w:cs="Times New Roman"/>
+                <w:sz w:val="28"/>
+                <w:szCs w:val="28"/>
+              </w:rPr>
+              <m:t>15000×12</m:t>
+            </m:r>
+          </m:sup>
+        </m:sSup>
+      </m:oMath>
+      <w:r>
+        <w:rPr>
+          <w:rFonts w:ascii="Times New Roman" w:eastAsiaTheme="minorEastAsia" w:hAnsi="Times New Roman" w:cs="Times New Roman"/>
+          <w:sz w:val="28"/>
+          <w:szCs w:val="28"/>
+        </w:rPr>
+        <w:t xml:space="preserve"> вместе с необработанной матрицей сигналов ЭКГ </w:t>
+      </w:r>
+      <m:oMath>
+        <m:r>
+          <w:rPr>
+            <w:rFonts w:ascii="Cambria Math" w:hAnsi="Cambria Math" w:cs="Times New Roman"/>
+            <w:sz w:val="28"/>
+            <w:szCs w:val="28"/>
+            <w:lang w:val="en-US"/>
+          </w:rPr>
+          <m:t>x</m:t>
+        </m:r>
+        <m:r>
+          <w:rPr>
+            <w:rFonts w:ascii="Cambria Math" w:hAnsi="Cambria Math" w:cs="Times New Roman"/>
+            <w:sz w:val="28"/>
+            <w:szCs w:val="28"/>
+          </w:rPr>
+          <m:t>∈</m:t>
+        </m:r>
+        <m:sSup>
+          <m:sSupPr>
+            <m:ctrlPr>
+              <w:rPr>
+                <w:rFonts w:ascii="Cambria Math" w:hAnsi="Cambria Math" w:cs="Times New Roman"/>
+                <w:i/>
+                <w:sz w:val="28"/>
+                <w:szCs w:val="28"/>
+              </w:rPr>
+            </m:ctrlPr>
+          </m:sSupPr>
+          <m:e>
+            <m:r>
+              <m:rPr>
+                <m:scr m:val="double-struck"/>
+              </m:rPr>
+              <w:rPr>
+                <w:rFonts w:ascii="Cambria Math" w:hAnsi="Cambria Math" w:cs="Times New Roman"/>
+                <w:sz w:val="28"/>
+                <w:szCs w:val="28"/>
+              </w:rPr>
+              <m:t>R</m:t>
+            </m:r>
+          </m:e>
+          <m:sup>
+            <m:r>
+              <w:rPr>
+                <w:rFonts w:ascii="Cambria Math" w:hAnsi="Cambria Math" w:cs="Times New Roman"/>
+                <w:sz w:val="28"/>
+                <w:szCs w:val="28"/>
+              </w:rPr>
+              <m:t>15000×12</m:t>
+            </m:r>
+          </m:sup>
+        </m:sSup>
+      </m:oMath>
+      <w:r>
+        <w:rPr>
+          <w:rFonts w:ascii="Times New Roman" w:eastAsiaTheme="minorEastAsia" w:hAnsi="Times New Roman" w:cs="Times New Roman"/>
+          <w:sz w:val="28"/>
+          <w:szCs w:val="28"/>
+        </w:rPr>
+        <w:t xml:space="preserve"> </w:t>
+      </w:r>
+      <w:r>
+        <w:rPr>
+          <w:rFonts w:ascii="Times New Roman" w:hAnsi="Times New Roman" w:cs="Times New Roman"/>
+          <w:sz w:val="28"/>
+          <w:szCs w:val="28"/>
+        </w:rPr>
+        <w:t>[9]</w:t>
+      </w:r>
+      <w:r>
+        <w:rPr>
+          <w:rFonts w:ascii="Times New Roman" w:eastAsiaTheme="minorEastAsia" w:hAnsi="Times New Roman" w:cs="Times New Roman"/>
+          <w:sz w:val="28"/>
+          <w:szCs w:val="28"/>
+        </w:rPr>
+        <w:t>.</w:t>
+      </w:r>
+      <w:r>
+        <w:rPr>
+          <w:rFonts w:ascii="Times New Roman" w:eastAsiaTheme="minorEastAsia" w:hAnsi="Times New Roman" w:cs="Times New Roman"/>
+          <w:sz w:val="28"/>
+          <w:szCs w:val="28"/>
+        </w:rPr>
+        <w:t xml:space="preserve"> </w:t>
+      </w:r>
+      <w:r>
+        <w:rPr>
+          <w:rFonts w:ascii="Times New Roman" w:eastAsiaTheme="minorEastAsia" w:hAnsi="Times New Roman" w:cs="Times New Roman"/>
+          <w:sz w:val="28"/>
+          <w:szCs w:val="28"/>
+        </w:rPr>
+        <w:t>Обнаруженные моделью характерные признаки (например, отсутствие волн P при AF, удлинённые интервалы PR при IAVB, специфические изменения комплексов QRS при LBBB и RBBB) соответствуют общепринятым диагностическим критериям</w:t>
+      </w:r>
+      <w:r>
+        <w:rPr>
+          <w:rFonts w:ascii="Times New Roman" w:eastAsiaTheme="minorEastAsia" w:hAnsi="Times New Roman" w:cs="Times New Roman"/>
+          <w:sz w:val="28"/>
+          <w:szCs w:val="28"/>
+        </w:rPr>
+        <w:t xml:space="preserve">. </w:t>
+      </w:r>
+      <w:r>
+        <w:rPr>
+          <w:rFonts w:ascii="Times New Roman" w:eastAsiaTheme="minorEastAsia" w:hAnsi="Times New Roman" w:cs="Times New Roman"/>
+          <w:sz w:val="28"/>
+          <w:szCs w:val="28"/>
+        </w:rPr>
+        <w:t xml:space="preserve">Объяснение результата прогнозирования </w:t>
+      </w:r>
+      <w:r>
+        <w:rPr>
+          <w:rFonts w:ascii="Times New Roman" w:eastAsiaTheme="minorEastAsia" w:hAnsi="Times New Roman" w:cs="Times New Roman"/>
+          <w:sz w:val="28"/>
+          <w:szCs w:val="28"/>
+        </w:rPr>
+        <w:lastRenderedPageBreak/>
+        <w:t xml:space="preserve">модели для нескольких ЭКГ сигнала пациента с номером 4 из </w:t>
+      </w:r>
+      <w:r>
+        <w:rPr>
+          <w:rFonts w:ascii="Times New Roman" w:eastAsiaTheme="minorEastAsia" w:hAnsi="Times New Roman" w:cs="Times New Roman"/>
+          <w:sz w:val="28"/>
+          <w:szCs w:val="28"/>
+        </w:rPr>
+        <w:t xml:space="preserve">набора данных </w:t>
+      </w:r>
+      <w:r>
+        <w:rPr>
+          <w:rFonts w:ascii="Times New Roman" w:hAnsi="Times New Roman" w:cs="Times New Roman"/>
+          <w:sz w:val="28"/>
+          <w:szCs w:val="28"/>
+          <w:lang w:val="en-US"/>
+        </w:rPr>
+        <w:t>CPSC</w:t>
+      </w:r>
+      <w:r>
+        <w:rPr>
+          <w:rFonts w:ascii="Times New Roman" w:hAnsi="Times New Roman" w:cs="Times New Roman"/>
+          <w:sz w:val="28"/>
+          <w:szCs w:val="28"/>
+        </w:rPr>
+        <w:t>2018</w:t>
+      </w:r>
+      <w:r>
+        <w:rPr>
+          <w:rFonts w:ascii="Times New Roman" w:hAnsi="Times New Roman" w:cs="Times New Roman"/>
+          <w:sz w:val="28"/>
+          <w:szCs w:val="28"/>
+        </w:rPr>
+        <w:t xml:space="preserve"> </w:t>
+      </w:r>
+      <w:r>
+        <w:rPr>
+          <w:rFonts w:ascii="Times New Roman" w:hAnsi="Times New Roman" w:cs="Times New Roman"/>
+          <w:b/>
+          <w:bCs/>
+          <w:sz w:val="28"/>
+          <w:szCs w:val="28"/>
+        </w:rPr>
+        <w:t>[]</w:t>
+      </w:r>
+      <w:r>
+        <w:rPr>
+          <w:rFonts w:ascii="Times New Roman" w:hAnsi="Times New Roman" w:cs="Times New Roman"/>
+          <w:sz w:val="28"/>
+          <w:szCs w:val="28"/>
+        </w:rPr>
+        <w:t xml:space="preserve"> </w:t>
+      </w:r>
+      <w:r>
+        <w:rPr>
+          <w:rFonts w:ascii="Times New Roman" w:hAnsi="Times New Roman" w:cs="Times New Roman"/>
+          <w:sz w:val="28"/>
+          <w:szCs w:val="28"/>
+        </w:rPr>
+        <w:t>представлено на рисунке 3</w:t>
+      </w:r>
+      <w:r>
+        <w:rPr>
+          <w:rFonts w:ascii="Times New Roman" w:hAnsi="Times New Roman" w:cs="Times New Roman"/>
+          <w:sz w:val="28"/>
+          <w:szCs w:val="28"/>
+        </w:rPr>
+        <w:t>, где х</w:t>
+      </w:r>
+      <w:r>
+        <w:rPr>
+          <w:rFonts w:ascii="Times New Roman" w:hAnsi="Times New Roman" w:cs="Times New Roman"/>
+          <w:sz w:val="28"/>
+          <w:szCs w:val="28"/>
+        </w:rPr>
+        <w:t>арактеристики с высоким вкладом (значениями SHAP) выделены оранжевым цветом. Из-за ограниченного пространства отображаются только последние 10 секунд из 2 наиболее влиятельных лидеров</w:t>
+      </w:r>
+      <w:r>
+        <w:rPr>
+          <w:rFonts w:ascii="Times New Roman" w:hAnsi="Times New Roman" w:cs="Times New Roman"/>
+          <w:sz w:val="28"/>
+          <w:szCs w:val="28"/>
+        </w:rPr>
+        <w:t xml:space="preserve"> </w:t>
+      </w:r>
+      <w:r>
+        <w:rPr>
+          <w:rFonts w:ascii="Times New Roman" w:hAnsi="Times New Roman" w:cs="Times New Roman"/>
+          <w:sz w:val="28"/>
+          <w:szCs w:val="28"/>
+        </w:rPr>
+        <w:t>[9]</w:t>
+      </w:r>
+      <w:r>
+        <w:rPr>
+          <w:rFonts w:ascii="Times New Roman" w:hAnsi="Times New Roman" w:cs="Times New Roman"/>
+          <w:sz w:val="28"/>
+          <w:szCs w:val="28"/>
+        </w:rPr>
+        <w:t>:</w:t>
+      </w:r>
     </w:p>
     <w:p>
       <w:pPr>
@@ -7386,9 +8539,60 @@
           <w:szCs w:val="28"/>
         </w:rPr>
       </w:pPr>
+      <w:r>
+        <w:rPr>
+          <w:rFonts w:ascii="Times New Roman" w:hAnsi="Times New Roman" w:cs="Times New Roman"/>
+          <w:noProof/>
+          <w:sz w:val="28"/>
+          <w:szCs w:val="28"/>
+          <w14:ligatures w14:val="standardContextual"/>
+        </w:rPr>
+        <w:drawing>
+          <wp:inline distT="0" distB="0" distL="0" distR="0" wp14:anchorId="4130BB06" wp14:editId="17B473EB">
+            <wp:extent cx="5731510" cy="3183890"/>
+            <wp:effectExtent l="0" t="0" r="2540" b="0"/>
+            <wp:docPr id="1338516874" name="Рисунок 1"/>
+            <wp:cNvGraphicFramePr>
+              <a:graphicFrameLocks xmlns:a="http://schemas.openxmlformats.org/drawingml/2006/main" noChangeAspect="1"/>
+            </wp:cNvGraphicFramePr>
+            <a:graphic xmlns:a="http://schemas.openxmlformats.org/drawingml/2006/main">
+              <a:graphicData uri="http://schemas.openxmlformats.org/drawingml/2006/picture">
+                <pic:pic xmlns:pic="http://schemas.openxmlformats.org/drawingml/2006/picture">
+                  <pic:nvPicPr>
+                    <pic:cNvPr id="1338516874" name="Рисунок 1338516874"/>
+                    <pic:cNvPicPr/>
+                  </pic:nvPicPr>
+                  <pic:blipFill>
+                    <a:blip r:embed="rId8">
+                      <a:extLst>
+                        <a:ext uri="{28A0092B-C50C-407E-A947-70E740481C1C}">
+                          <a14:useLocalDpi xmlns:a14="http://schemas.microsoft.com/office/drawing/2010/main" val="0"/>
+                        </a:ext>
+                      </a:extLst>
+                    </a:blip>
+                    <a:stretch>
+                      <a:fillRect/>
+                    </a:stretch>
+                  </pic:blipFill>
+                  <pic:spPr>
+                    <a:xfrm>
+                      <a:off x="0" y="0"/>
+                      <a:ext cx="5731510" cy="3183890"/>
+                    </a:xfrm>
+                    <a:prstGeom prst="rect">
+                      <a:avLst/>
+                    </a:prstGeom>
+                  </pic:spPr>
+                </pic:pic>
+              </a:graphicData>
+            </a:graphic>
+          </wp:inline>
+        </w:drawing>
+      </w:r>
     </w:p>
     <w:p>
       <w:pPr>
+        <w:spacing w:line="360" w:lineRule="auto"/>
         <w:jc w:val="both"/>
         <w:rPr>
           <w:rFonts w:ascii="Times New Roman" w:hAnsi="Times New Roman" w:cs="Times New Roman"/>
@@ -7396,9 +8600,34 @@
           <w:szCs w:val="28"/>
         </w:rPr>
       </w:pPr>
+      <w:r>
+        <w:rPr>
+          <w:rFonts w:ascii="Times New Roman" w:hAnsi="Times New Roman" w:cs="Times New Roman"/>
+          <w:sz w:val="28"/>
+          <w:szCs w:val="28"/>
+        </w:rPr>
+        <w:t xml:space="preserve">Рисунок 3 Объяснение результатов прогнозирования модели для пациента </w:t>
+      </w:r>
+      <w:r>
+        <w:rPr>
+          <w:rFonts w:ascii="Times New Roman" w:hAnsi="Times New Roman" w:cs="Times New Roman"/>
+          <w:sz w:val="28"/>
+          <w:szCs w:val="28"/>
+        </w:rPr>
+        <w:t>№</w:t>
+      </w:r>
+      <w:r>
+        <w:rPr>
+          <w:rFonts w:ascii="Times New Roman" w:hAnsi="Times New Roman" w:cs="Times New Roman"/>
+          <w:sz w:val="28"/>
+          <w:szCs w:val="28"/>
+        </w:rPr>
+        <w:t>4</w:t>
+      </w:r>
     </w:p>
     <w:p>
       <w:pPr>
+        <w:spacing w:line="360" w:lineRule="auto"/>
         <w:jc w:val="both"/>
         <w:rPr>
           <w:rFonts w:ascii="Times New Roman" w:hAnsi="Times New Roman" w:cs="Times New Roman"/>
@@ -7406,59 +8635,505 @@
           <w:szCs w:val="28"/>
         </w:rPr>
       </w:pPr>
+      <w:r>
+        <w:rPr>
+          <w:rFonts w:ascii="Times New Roman" w:hAnsi="Times New Roman" w:cs="Times New Roman"/>
+          <w:sz w:val="28"/>
+          <w:szCs w:val="28"/>
+        </w:rPr>
+        <w:t>Тем</w:t>
+      </w:r>
+      <w:r>
+        <w:rPr>
+          <w:rFonts w:ascii="Times New Roman" w:hAnsi="Times New Roman" w:cs="Times New Roman"/>
+          <w:sz w:val="28"/>
+          <w:szCs w:val="28"/>
+        </w:rPr>
+        <w:t xml:space="preserve"> </w:t>
+      </w:r>
+      <w:r>
+        <w:rPr>
+          <w:rFonts w:ascii="Times New Roman" w:hAnsi="Times New Roman" w:cs="Times New Roman"/>
+          <w:sz w:val="28"/>
+          <w:szCs w:val="28"/>
+        </w:rPr>
+        <w:t>не</w:t>
+      </w:r>
+      <w:r>
+        <w:rPr>
+          <w:rFonts w:ascii="Times New Roman" w:hAnsi="Times New Roman" w:cs="Times New Roman"/>
+          <w:sz w:val="28"/>
+          <w:szCs w:val="28"/>
+        </w:rPr>
+        <w:t xml:space="preserve"> </w:t>
+      </w:r>
+      <w:r>
+        <w:rPr>
+          <w:rFonts w:ascii="Times New Roman" w:hAnsi="Times New Roman" w:cs="Times New Roman"/>
+          <w:sz w:val="28"/>
+          <w:szCs w:val="28"/>
+        </w:rPr>
+        <w:t>менее</w:t>
+      </w:r>
+      <w:r>
+        <w:rPr>
+          <w:rFonts w:ascii="Times New Roman" w:hAnsi="Times New Roman" w:cs="Times New Roman"/>
+          <w:sz w:val="28"/>
+          <w:szCs w:val="28"/>
+        </w:rPr>
+        <w:t xml:space="preserve">, </w:t>
+      </w:r>
+      <w:r>
+        <w:rPr>
+          <w:rFonts w:ascii="Times New Roman" w:hAnsi="Times New Roman" w:cs="Times New Roman"/>
+          <w:sz w:val="28"/>
+          <w:szCs w:val="28"/>
+        </w:rPr>
+        <w:t xml:space="preserve">данная модель не является безошибочной и метод </w:t>
+      </w:r>
+      <w:r>
+        <w:rPr>
+          <w:rFonts w:ascii="Times New Roman" w:hAnsi="Times New Roman" w:cs="Times New Roman"/>
+          <w:sz w:val="28"/>
+          <w:szCs w:val="28"/>
+          <w:lang w:val="en-US"/>
+        </w:rPr>
+        <w:t>SHAP</w:t>
+      </w:r>
+      <w:r>
+        <w:rPr>
+          <w:rFonts w:ascii="Times New Roman" w:hAnsi="Times New Roman" w:cs="Times New Roman"/>
+          <w:sz w:val="28"/>
+          <w:szCs w:val="28"/>
+        </w:rPr>
+        <w:t xml:space="preserve"> иногда может выдавать неверные интерпретации. На</w:t>
+      </w:r>
+      <w:r>
+        <w:rPr>
+          <w:rFonts w:ascii="Times New Roman" w:hAnsi="Times New Roman" w:cs="Times New Roman"/>
+          <w:sz w:val="28"/>
+          <w:szCs w:val="28"/>
+          <w:lang w:val="en-US"/>
+        </w:rPr>
+        <w:t xml:space="preserve"> </w:t>
+      </w:r>
+      <w:r>
+        <w:rPr>
+          <w:rFonts w:ascii="Times New Roman" w:hAnsi="Times New Roman" w:cs="Times New Roman"/>
+          <w:sz w:val="28"/>
+          <w:szCs w:val="28"/>
+        </w:rPr>
+        <w:t>рисунке</w:t>
+      </w:r>
+      <w:r>
+        <w:rPr>
+          <w:rFonts w:ascii="Times New Roman" w:hAnsi="Times New Roman" w:cs="Times New Roman"/>
+          <w:sz w:val="28"/>
+          <w:szCs w:val="28"/>
+          <w:lang w:val="en-US"/>
+        </w:rPr>
+        <w:t xml:space="preserve"> 4 </w:t>
+      </w:r>
+      <w:r>
+        <w:rPr>
+          <w:rFonts w:ascii="Times New Roman" w:hAnsi="Times New Roman" w:cs="Times New Roman"/>
+          <w:sz w:val="28"/>
+          <w:szCs w:val="28"/>
+        </w:rPr>
+        <w:t>представлен</w:t>
+      </w:r>
+      <w:r>
+        <w:rPr>
+          <w:rFonts w:ascii="Times New Roman" w:hAnsi="Times New Roman" w:cs="Times New Roman"/>
+          <w:sz w:val="28"/>
+          <w:szCs w:val="28"/>
+          <w:lang w:val="en-US"/>
+        </w:rPr>
+        <w:t xml:space="preserve"> </w:t>
+      </w:r>
+      <w:r>
+        <w:rPr>
+          <w:rFonts w:ascii="Times New Roman" w:hAnsi="Times New Roman" w:cs="Times New Roman"/>
+          <w:sz w:val="28"/>
+          <w:szCs w:val="28"/>
+        </w:rPr>
+        <w:t>один</w:t>
+      </w:r>
+      <w:r>
+        <w:rPr>
+          <w:rFonts w:ascii="Times New Roman" w:hAnsi="Times New Roman" w:cs="Times New Roman"/>
+          <w:sz w:val="28"/>
+          <w:szCs w:val="28"/>
+          <w:lang w:val="en-US"/>
+        </w:rPr>
+        <w:t xml:space="preserve"> </w:t>
+      </w:r>
+      <w:r>
+        <w:rPr>
+          <w:rFonts w:ascii="Times New Roman" w:hAnsi="Times New Roman" w:cs="Times New Roman"/>
+          <w:sz w:val="28"/>
+          <w:szCs w:val="28"/>
+        </w:rPr>
+        <w:t>из</w:t>
+      </w:r>
+      <w:r>
+        <w:rPr>
+          <w:rFonts w:ascii="Times New Roman" w:hAnsi="Times New Roman" w:cs="Times New Roman"/>
+          <w:sz w:val="28"/>
+          <w:szCs w:val="28"/>
+          <w:lang w:val="en-US"/>
+        </w:rPr>
+        <w:t xml:space="preserve"> </w:t>
+      </w:r>
+      <w:r>
+        <w:rPr>
+          <w:rFonts w:ascii="Times New Roman" w:hAnsi="Times New Roman" w:cs="Times New Roman"/>
+          <w:sz w:val="28"/>
+          <w:szCs w:val="28"/>
+        </w:rPr>
+        <w:t>неудачных случаев интерпретации.</w:t>
+      </w:r>
     </w:p>
     <w:p>
       <w:pPr>
+        <w:spacing w:line="360" w:lineRule="auto"/>
         <w:jc w:val="both"/>
         <w:rPr>
-          <w:rFonts w:ascii="Times New Roman" w:hAnsi="Times New Roman" w:cs="Times New Roman"/>
-          <w:sz w:val="28"/>
-          <w:szCs w:val="28"/>
-        </w:rPr>
-      </w:pPr>
+          <w:rFonts w:ascii="Times New Roman" w:eastAsiaTheme="minorEastAsia" w:hAnsi="Times New Roman" w:cs="Times New Roman"/>
+          <w:sz w:val="28"/>
+          <w:szCs w:val="28"/>
+          <w:lang w:val="en-US"/>
+        </w:rPr>
+      </w:pPr>
+      <w:r>
+        <w:rPr>
+          <w:rFonts w:ascii="Times New Roman" w:hAnsi="Times New Roman" w:cs="Times New Roman"/>
+          <w:sz w:val="28"/>
+          <w:szCs w:val="28"/>
+        </w:rPr>
+        <w:t xml:space="preserve">На уровне </w:t>
+      </w:r>
+      <w:r>
+        <w:rPr>
+          <w:rFonts w:ascii="Times New Roman" w:hAnsi="Times New Roman" w:cs="Times New Roman"/>
+          <w:sz w:val="28"/>
+          <w:szCs w:val="28"/>
+        </w:rPr>
+        <w:t xml:space="preserve">популяции </w:t>
+      </w:r>
+      <w:r>
+        <w:rPr>
+          <w:rFonts w:ascii="Times New Roman" w:hAnsi="Times New Roman" w:cs="Times New Roman"/>
+          <w:sz w:val="28"/>
+          <w:szCs w:val="28"/>
+        </w:rPr>
+        <w:t>SHAP значения позволили оценить вклад отдельных отведений в классификацию каждой</w:t>
+      </w:r>
+      <w:r>
+        <w:rPr>
+          <w:rFonts w:ascii="Times New Roman" w:hAnsi="Times New Roman" w:cs="Times New Roman"/>
+          <w:sz w:val="28"/>
+          <w:szCs w:val="28"/>
+        </w:rPr>
+        <w:t xml:space="preserve"> формы сердечно-сосудистого заболевания</w:t>
+      </w:r>
+      <w:r>
+        <w:rPr>
+          <w:rFonts w:ascii="Times New Roman" w:hAnsi="Times New Roman" w:cs="Times New Roman"/>
+          <w:sz w:val="28"/>
+          <w:szCs w:val="28"/>
+        </w:rPr>
+        <w:t xml:space="preserve">. Наиболее значимыми отведениями оказались II, aVR, V1, V2, V5 и V6, в то время как отведения III и aVL демонстрируют низкий вклад. Эти выводы согласуются с клиническими рекомендациями и подтверждают, что модель способна опираться на релевантные признаки </w:t>
+      </w:r>
+      <w:r>
+        <w:rPr>
+          <w:rFonts w:ascii="Times New Roman" w:hAnsi="Times New Roman" w:cs="Times New Roman"/>
+          <w:sz w:val="28"/>
+          <w:szCs w:val="28"/>
+        </w:rPr>
+        <w:lastRenderedPageBreak/>
+        <w:t>при диагностике</w:t>
+      </w:r>
+      <w:r>
+        <w:rPr>
+          <w:rFonts w:ascii="Times New Roman" w:hAnsi="Times New Roman" w:cs="Times New Roman"/>
+          <w:sz w:val="28"/>
+          <w:szCs w:val="28"/>
+        </w:rPr>
+        <w:t xml:space="preserve"> </w:t>
+      </w:r>
+      <w:r>
+        <w:rPr>
+          <w:rFonts w:ascii="Times New Roman" w:hAnsi="Times New Roman" w:cs="Times New Roman"/>
+          <w:sz w:val="28"/>
+          <w:szCs w:val="28"/>
+        </w:rPr>
+        <w:t>[9]</w:t>
+      </w:r>
+      <w:r>
+        <w:rPr>
+          <w:rFonts w:ascii="Times New Roman" w:eastAsiaTheme="minorEastAsia" w:hAnsi="Times New Roman" w:cs="Times New Roman"/>
+          <w:sz w:val="28"/>
+          <w:szCs w:val="28"/>
+        </w:rPr>
+        <w:t>.</w:t>
+      </w:r>
+      <w:r>
+        <w:rPr>
+          <w:rFonts w:ascii="Times New Roman" w:eastAsiaTheme="minorEastAsia" w:hAnsi="Times New Roman" w:cs="Times New Roman"/>
+          <w:sz w:val="28"/>
+          <w:szCs w:val="28"/>
+        </w:rPr>
+        <w:t xml:space="preserve"> Рисунок 5 демонстрирует </w:t>
+      </w:r>
+      <w:r>
+        <w:rPr>
+          <w:rFonts w:ascii="Times New Roman" w:eastAsiaTheme="minorEastAsia" w:hAnsi="Times New Roman" w:cs="Times New Roman"/>
+          <w:sz w:val="28"/>
+          <w:szCs w:val="28"/>
+        </w:rPr>
+        <w:t>олю вклада отведений ЭКГ в диагностические классы в 12-отводной глубокой модели</w:t>
+      </w:r>
+      <w:r>
+        <w:rPr>
+          <w:rFonts w:ascii="Times New Roman" w:eastAsiaTheme="minorEastAsia" w:hAnsi="Times New Roman" w:cs="Times New Roman"/>
+          <w:sz w:val="28"/>
+          <w:szCs w:val="28"/>
+        </w:rPr>
+        <w:t>:</w:t>
+      </w:r>
     </w:p>
     <w:p>
       <w:pPr>
+        <w:spacing w:line="360" w:lineRule="auto"/>
         <w:jc w:val="both"/>
         <w:rPr>
           <w:rFonts w:ascii="Times New Roman" w:hAnsi="Times New Roman" w:cs="Times New Roman"/>
           <w:sz w:val="28"/>
           <w:szCs w:val="28"/>
-        </w:rPr>
-      </w:pPr>
+          <w:lang w:val="en-US"/>
+        </w:rPr>
+      </w:pPr>
+      <w:r>
+        <w:rPr>
+          <w:rFonts w:ascii="Times New Roman" w:hAnsi="Times New Roman" w:cs="Times New Roman"/>
+          <w:noProof/>
+          <w:sz w:val="28"/>
+          <w:szCs w:val="28"/>
+          <w:lang w:val="en-US"/>
+          <w14:ligatures w14:val="standardContextual"/>
+        </w:rPr>
+        <w:drawing>
+          <wp:inline distT="0" distB="0" distL="0" distR="0" wp14:anchorId="20B65933" wp14:editId="063CA11B">
+            <wp:extent cx="5731510" cy="4298950"/>
+            <wp:effectExtent l="0" t="0" r="2540" b="6350"/>
+            <wp:docPr id="414721335" name="Рисунок 2" descr="Изображение выглядит как текст, снимок экрана, число, Параллельный&#10;&#10;Контент, сгенерированный ИИ, может содержать ошибки."/>
+            <wp:cNvGraphicFramePr>
+              <a:graphicFrameLocks xmlns:a="http://schemas.openxmlformats.org/drawingml/2006/main" noChangeAspect="1"/>
+            </wp:cNvGraphicFramePr>
+            <a:graphic xmlns:a="http://schemas.openxmlformats.org/drawingml/2006/main">
+              <a:graphicData uri="http://schemas.openxmlformats.org/drawingml/2006/picture">
+                <pic:pic xmlns:pic="http://schemas.openxmlformats.org/drawingml/2006/picture">
+                  <pic:nvPicPr>
+                    <pic:cNvPr id="414721335" name="Рисунок 2" descr="Изображение выглядит как текст, снимок экрана, число, Параллельный&#10;&#10;Контент, сгенерированный ИИ, может содержать ошибки."/>
+                    <pic:cNvPicPr/>
+                  </pic:nvPicPr>
+                  <pic:blipFill>
+                    <a:blip r:embed="rId9">
+                      <a:extLst>
+                        <a:ext uri="{28A0092B-C50C-407E-A947-70E740481C1C}">
+                          <a14:useLocalDpi xmlns:a14="http://schemas.microsoft.com/office/drawing/2010/main" val="0"/>
+                        </a:ext>
+                      </a:extLst>
+                    </a:blip>
+                    <a:stretch>
+                      <a:fillRect/>
+                    </a:stretch>
+                  </pic:blipFill>
+                  <pic:spPr>
+                    <a:xfrm>
+                      <a:off x="0" y="0"/>
+                      <a:ext cx="5731510" cy="4298950"/>
+                    </a:xfrm>
+                    <a:prstGeom prst="rect">
+                      <a:avLst/>
+                    </a:prstGeom>
+                  </pic:spPr>
+                </pic:pic>
+              </a:graphicData>
+            </a:graphic>
+          </wp:inline>
+        </w:drawing>
+      </w:r>
     </w:p>
     <w:p>
       <w:pPr>
+        <w:spacing w:line="360" w:lineRule="auto"/>
         <w:jc w:val="both"/>
         <w:rPr>
           <w:rFonts w:ascii="Times New Roman" w:hAnsi="Times New Roman" w:cs="Times New Roman"/>
-          <w:sz w:val="28"/>
-          <w:szCs w:val="28"/>
-        </w:rPr>
-      </w:pPr>
+          <w:b/>
+          <w:bCs/>
+          <w:sz w:val="28"/>
+          <w:szCs w:val="28"/>
+        </w:rPr>
+      </w:pPr>
+      <w:r>
+        <w:rPr>
+          <w:rFonts w:ascii="Times New Roman" w:hAnsi="Times New Roman" w:cs="Times New Roman"/>
+          <w:sz w:val="28"/>
+          <w:szCs w:val="28"/>
+        </w:rPr>
+        <w:t xml:space="preserve">Рисунок </w:t>
+      </w:r>
+      <w:r>
+        <w:rPr>
+          <w:rFonts w:ascii="Times New Roman" w:hAnsi="Times New Roman" w:cs="Times New Roman"/>
+          <w:sz w:val="28"/>
+          <w:szCs w:val="28"/>
+        </w:rPr>
+        <w:t xml:space="preserve">5 </w:t>
+      </w:r>
+      <w:r>
+        <w:rPr>
+          <w:rFonts w:ascii="Times New Roman" w:hAnsi="Times New Roman" w:cs="Times New Roman"/>
+          <w:sz w:val="28"/>
+          <w:szCs w:val="28"/>
+        </w:rPr>
+        <w:t xml:space="preserve">Интерпретация на уровне </w:t>
+      </w:r>
+      <w:r>
+        <w:rPr>
+          <w:rFonts w:ascii="Times New Roman" w:hAnsi="Times New Roman" w:cs="Times New Roman"/>
+          <w:sz w:val="28"/>
+          <w:szCs w:val="28"/>
+        </w:rPr>
+        <w:t xml:space="preserve">популяции </w:t>
+      </w:r>
+      <w:r>
+        <w:rPr>
+          <w:rFonts w:ascii="Times New Roman" w:hAnsi="Times New Roman" w:cs="Times New Roman"/>
+          <w:sz w:val="28"/>
+          <w:szCs w:val="28"/>
+        </w:rPr>
+        <w:t>путем расчета доли вклада отведений ЭКГ в диагностические классы в 12-отводной глубокой модели</w:t>
+      </w:r>
+      <w:r>
+        <w:rPr>
+          <w:rFonts w:ascii="Times New Roman" w:hAnsi="Times New Roman" w:cs="Times New Roman"/>
+          <w:sz w:val="28"/>
+          <w:szCs w:val="28"/>
+        </w:rPr>
+        <w:t xml:space="preserve"> на основе данных из </w:t>
+      </w:r>
+      <w:r>
+        <w:rPr>
+          <w:rFonts w:ascii="Times New Roman" w:hAnsi="Times New Roman" w:cs="Times New Roman"/>
+          <w:sz w:val="28"/>
+          <w:szCs w:val="28"/>
+          <w:lang w:val="en-US"/>
+        </w:rPr>
+        <w:t>CPSC</w:t>
+      </w:r>
+      <w:r>
+        <w:rPr>
+          <w:rFonts w:ascii="Times New Roman" w:hAnsi="Times New Roman" w:cs="Times New Roman"/>
+          <w:sz w:val="28"/>
+          <w:szCs w:val="28"/>
+        </w:rPr>
+        <w:t>2018</w:t>
+      </w:r>
+      <w:r>
+        <w:rPr>
+          <w:rFonts w:ascii="Times New Roman" w:hAnsi="Times New Roman" w:cs="Times New Roman"/>
+          <w:sz w:val="28"/>
+          <w:szCs w:val="28"/>
+        </w:rPr>
+        <w:t xml:space="preserve"> </w:t>
+      </w:r>
+      <w:r>
+        <w:rPr>
+          <w:rFonts w:ascii="Times New Roman" w:hAnsi="Times New Roman" w:cs="Times New Roman"/>
+          <w:b/>
+          <w:bCs/>
+          <w:sz w:val="28"/>
+          <w:szCs w:val="28"/>
+        </w:rPr>
+        <w:t>[]</w:t>
+      </w:r>
     </w:p>
     <w:p>
       <w:pPr>
+        <w:pStyle w:val="a7"/>
+        <w:numPr>
+          <w:ilvl w:val="0"/>
+          <w:numId w:val="11"/>
+        </w:numPr>
+        <w:spacing w:line="360" w:lineRule="auto"/>
         <w:jc w:val="both"/>
         <w:rPr>
           <w:rFonts w:ascii="Times New Roman" w:hAnsi="Times New Roman" w:cs="Times New Roman"/>
-          <w:sz w:val="28"/>
-          <w:szCs w:val="28"/>
-        </w:rPr>
-      </w:pPr>
+          <w:b/>
+          <w:bCs/>
+          <w:sz w:val="28"/>
+          <w:szCs w:val="28"/>
+        </w:rPr>
+      </w:pPr>
+      <w:r>
+        <w:rPr>
+          <w:rFonts w:ascii="Times New Roman" w:hAnsi="Times New Roman" w:cs="Times New Roman"/>
+          <w:b/>
+          <w:bCs/>
+          <w:sz w:val="28"/>
+          <w:szCs w:val="28"/>
+          <w:lang w:val="en-US"/>
+        </w:rPr>
+        <w:t>MultIlevel kNowledge-guided Attention networks</w:t>
+      </w:r>
     </w:p>
     <w:p>
       <w:pPr>
+        <w:pStyle w:val="a7"/>
+        <w:numPr>
+          <w:ilvl w:val="0"/>
+          <w:numId w:val="11"/>
+        </w:numPr>
+        <w:spacing w:line="360" w:lineRule="auto"/>
         <w:jc w:val="both"/>
         <w:rPr>
           <w:rFonts w:ascii="Times New Roman" w:hAnsi="Times New Roman" w:cs="Times New Roman"/>
-          <w:sz w:val="28"/>
-          <w:szCs w:val="28"/>
-        </w:rPr>
-      </w:pPr>
+          <w:b/>
+          <w:bCs/>
+          <w:sz w:val="28"/>
+          <w:szCs w:val="28"/>
+          <w:lang w:val="en-US"/>
+        </w:rPr>
+      </w:pPr>
+      <w:r>
+        <w:rPr>
+          <w:rFonts w:ascii="Times New Roman" w:hAnsi="Times New Roman" w:cs="Times New Roman"/>
+          <w:b/>
+          <w:bCs/>
+          <w:sz w:val="28"/>
+          <w:szCs w:val="28"/>
+          <w:lang w:val="en-US"/>
+        </w:rPr>
+        <w:t xml:space="preserve">Gradient-weighted Class Activation Mapping </w:t>
+      </w:r>
+      <w:r>
+        <w:rPr>
+          <w:rFonts w:ascii="Times New Roman" w:hAnsi="Times New Roman" w:cs="Times New Roman"/>
+          <w:b/>
+          <w:bCs/>
+          <w:sz w:val="28"/>
+          <w:szCs w:val="28"/>
+        </w:rPr>
+        <w:t>модель</w:t>
+      </w:r>
     </w:p>
     <w:p>
       <w:pPr>
+        <w:spacing w:line="360" w:lineRule="auto"/>
         <w:jc w:val="both"/>
         <w:rPr>
           <w:rFonts w:ascii="Times New Roman" w:hAnsi="Times New Roman" w:cs="Times New Roman"/>
@@ -7466,19 +9141,196 @@
           <w:szCs w:val="28"/>
         </w:rPr>
       </w:pPr>
+      <w:r>
+        <w:rPr>
+          <w:rFonts w:ascii="Times New Roman" w:hAnsi="Times New Roman" w:cs="Times New Roman"/>
+          <w:sz w:val="28"/>
+          <w:szCs w:val="28"/>
+        </w:rPr>
+        <w:t xml:space="preserve">В работе </w:t>
+      </w:r>
+      <w:r>
+        <w:rPr>
+          <w:rFonts w:ascii="Times New Roman" w:hAnsi="Times New Roman" w:cs="Times New Roman"/>
+          <w:b/>
+          <w:bCs/>
+          <w:sz w:val="28"/>
+          <w:szCs w:val="28"/>
+        </w:rPr>
+        <w:t>м</w:t>
+      </w:r>
+      <w:r>
+        <w:rPr>
+          <w:rFonts w:ascii="Times New Roman" w:hAnsi="Times New Roman" w:cs="Times New Roman"/>
+          <w:sz w:val="28"/>
+          <w:szCs w:val="28"/>
+        </w:rPr>
+        <w:t xml:space="preserve"> </w:t>
+      </w:r>
+      <w:r>
+        <w:rPr>
+          <w:rFonts w:ascii="Times New Roman" w:hAnsi="Times New Roman" w:cs="Times New Roman"/>
+          <w:sz w:val="28"/>
+          <w:szCs w:val="28"/>
+        </w:rPr>
+        <w:t>была представлена</w:t>
+      </w:r>
+      <w:r>
+        <w:rPr>
+          <w:rFonts w:ascii="Times New Roman" w:hAnsi="Times New Roman" w:cs="Times New Roman"/>
+          <w:sz w:val="28"/>
+          <w:szCs w:val="28"/>
+        </w:rPr>
+        <w:t xml:space="preserve"> архитектур</w:t>
+      </w:r>
+      <w:r>
+        <w:rPr>
+          <w:rFonts w:ascii="Times New Roman" w:hAnsi="Times New Roman" w:cs="Times New Roman"/>
+          <w:sz w:val="28"/>
+          <w:szCs w:val="28"/>
+        </w:rPr>
+        <w:t>а</w:t>
+      </w:r>
+      <w:r>
+        <w:rPr>
+          <w:rFonts w:ascii="Times New Roman" w:hAnsi="Times New Roman" w:cs="Times New Roman"/>
+          <w:sz w:val="28"/>
+          <w:szCs w:val="28"/>
+        </w:rPr>
+        <w:t xml:space="preserve"> одномерной свёрточной нейронной сети (1DCNN), состоящую из 5 слоёв Conv1D, 5 слоёв Conv1D</w:t>
+      </w:r>
+      <w:r>
+        <w:rPr>
+          <w:rFonts w:ascii="Times New Roman" w:hAnsi="Times New Roman" w:cs="Times New Roman"/>
+          <w:sz w:val="28"/>
+          <w:szCs w:val="28"/>
+        </w:rPr>
+        <w:t>, способная решать задачу классификации аритмий по данным ЭКГ.</w:t>
+      </w:r>
+      <w:r>
+        <w:rPr>
+          <w:rFonts w:ascii="Times New Roman" w:hAnsi="Times New Roman" w:cs="Times New Roman"/>
+          <w:sz w:val="28"/>
+          <w:szCs w:val="28"/>
+        </w:rPr>
+        <w:t xml:space="preserve"> За каждым слоем Conv1D следует слой пакетной нормализации для корректировки и масштабирования входных данных, слои MaxPooling1D и слой отсева для предотвращения переобучения на этапе обучения. Есть </w:t>
+      </w:r>
+      <w:r>
+        <w:rPr>
+          <w:rFonts w:ascii="Times New Roman" w:hAnsi="Times New Roman" w:cs="Times New Roman"/>
+          <w:sz w:val="28"/>
+          <w:szCs w:val="28"/>
+        </w:rPr>
+        <w:lastRenderedPageBreak/>
+        <w:t>слой сглаживания и 1 плотный слой. Обучение классификации выполняется с использованием функции потерь двоичной кросс-энтропии и оптимизатора ADAM. Более подробн</w:t>
+      </w:r>
+      <w:r>
+        <w:rPr>
+          <w:rFonts w:ascii="Times New Roman" w:hAnsi="Times New Roman" w:cs="Times New Roman"/>
+          <w:sz w:val="28"/>
+          <w:szCs w:val="28"/>
+        </w:rPr>
+        <w:t>ая</w:t>
+      </w:r>
+      <w:r>
+        <w:rPr>
+          <w:rFonts w:ascii="Times New Roman" w:hAnsi="Times New Roman" w:cs="Times New Roman"/>
+          <w:sz w:val="28"/>
+          <w:szCs w:val="28"/>
+        </w:rPr>
+        <w:t xml:space="preserve"> информаци</w:t>
+      </w:r>
+      <w:r>
+        <w:rPr>
+          <w:rFonts w:ascii="Times New Roman" w:hAnsi="Times New Roman" w:cs="Times New Roman"/>
+          <w:sz w:val="28"/>
+          <w:szCs w:val="28"/>
+        </w:rPr>
+        <w:t>я</w:t>
+      </w:r>
+      <w:r>
+        <w:rPr>
+          <w:rFonts w:ascii="Times New Roman" w:hAnsi="Times New Roman" w:cs="Times New Roman"/>
+          <w:sz w:val="28"/>
+          <w:szCs w:val="28"/>
+        </w:rPr>
+        <w:t xml:space="preserve"> об архитектуре </w:t>
+      </w:r>
+      <w:r>
+        <w:rPr>
+          <w:rFonts w:ascii="Times New Roman" w:hAnsi="Times New Roman" w:cs="Times New Roman"/>
+          <w:sz w:val="28"/>
+          <w:szCs w:val="28"/>
+        </w:rPr>
+        <w:t>модели представлена на рисунке 6.</w:t>
+      </w:r>
     </w:p>
     <w:p>
       <w:pPr>
+        <w:spacing w:line="360" w:lineRule="auto"/>
         <w:jc w:val="both"/>
         <w:rPr>
           <w:rFonts w:ascii="Times New Roman" w:hAnsi="Times New Roman" w:cs="Times New Roman"/>
           <w:sz w:val="28"/>
           <w:szCs w:val="28"/>
-        </w:rPr>
-      </w:pPr>
+          <w:lang w:val="en-US"/>
+        </w:rPr>
+      </w:pPr>
+      <w:r>
+        <w:rPr>
+          <w:rFonts w:ascii="Times New Roman" w:hAnsi="Times New Roman" w:cs="Times New Roman"/>
+          <w:noProof/>
+          <w:sz w:val="28"/>
+          <w:szCs w:val="28"/>
+          <w:lang w:val="en-US"/>
+          <w14:ligatures w14:val="standardContextual"/>
+        </w:rPr>
+        <w:drawing>
+          <wp:inline distT="0" distB="0" distL="0" distR="0" wp14:anchorId="0180ABC9" wp14:editId="07704CAD">
+            <wp:extent cx="4499238" cy="6998815"/>
+            <wp:effectExtent l="0" t="0" r="0" b="0"/>
+            <wp:docPr id="897778239" name="Рисунок 3" descr="Изображение выглядит как снимок экрана, текст, черно-белый, Прямоугольник&#10;&#10;Контент, сгенерированный ИИ, может содержать ошибки."/>
+            <wp:cNvGraphicFramePr>
+              <a:graphicFrameLocks xmlns:a="http://schemas.openxmlformats.org/drawingml/2006/main" noChangeAspect="1"/>
+            </wp:cNvGraphicFramePr>
+            <a:graphic xmlns:a="http://schemas.openxmlformats.org/drawingml/2006/main">
+              <a:graphicData uri="http://schemas.openxmlformats.org/drawingml/2006/picture">
+                <pic:pic xmlns:pic="http://schemas.openxmlformats.org/drawingml/2006/picture">
+                  <pic:nvPicPr>
+                    <pic:cNvPr id="897778239" name="Рисунок 3" descr="Изображение выглядит как снимок экрана, текст, черно-белый, Прямоугольник&#10;&#10;Контент, сгенерированный ИИ, может содержать ошибки."/>
+                    <pic:cNvPicPr/>
+                  </pic:nvPicPr>
+                  <pic:blipFill>
+                    <a:blip r:embed="rId10">
+                      <a:extLst>
+                        <a:ext uri="{28A0092B-C50C-407E-A947-70E740481C1C}">
+                          <a14:useLocalDpi xmlns:a14="http://schemas.microsoft.com/office/drawing/2010/main" val="0"/>
+                        </a:ext>
+                      </a:extLst>
+                    </a:blip>
+                    <a:stretch>
+                      <a:fillRect/>
+                    </a:stretch>
+                  </pic:blipFill>
+                  <pic:spPr>
+                    <a:xfrm>
+                      <a:off x="0" y="0"/>
+                      <a:ext cx="4499238" cy="6998815"/>
+                    </a:xfrm>
+                    <a:prstGeom prst="rect">
+                      <a:avLst/>
+                    </a:prstGeom>
+                  </pic:spPr>
+                </pic:pic>
+              </a:graphicData>
+            </a:graphic>
+          </wp:inline>
+        </w:drawing>
+      </w:r>
     </w:p>
     <w:p>
       <w:pPr>
+        <w:spacing w:line="360" w:lineRule="auto"/>
         <w:jc w:val="both"/>
         <w:rPr>
           <w:rFonts w:ascii="Times New Roman" w:hAnsi="Times New Roman" w:cs="Times New Roman"/>
@@ -7486,9 +9338,45 @@
           <w:szCs w:val="28"/>
         </w:rPr>
       </w:pPr>
+      <w:r>
+        <w:rPr>
+          <w:rFonts w:ascii="Times New Roman" w:hAnsi="Times New Roman" w:cs="Times New Roman"/>
+          <w:sz w:val="28"/>
+          <w:szCs w:val="28"/>
+        </w:rPr>
+        <w:lastRenderedPageBreak/>
+        <w:t xml:space="preserve">Рисунок 6 </w:t>
+      </w:r>
+      <w:r>
+        <w:rPr>
+          <w:rFonts w:ascii="Times New Roman" w:hAnsi="Times New Roman" w:cs="Times New Roman"/>
+          <w:sz w:val="28"/>
+          <w:szCs w:val="28"/>
+        </w:rPr>
+        <w:t>Схематическое представление предлагаемой архитектуры 1DCNN</w:t>
+      </w:r>
+      <w:r>
+        <w:rPr>
+          <w:rFonts w:ascii="Times New Roman" w:hAnsi="Times New Roman" w:cs="Times New Roman"/>
+          <w:sz w:val="28"/>
+          <w:szCs w:val="28"/>
+        </w:rPr>
+        <w:t xml:space="preserve"> </w:t>
+      </w:r>
+      <w:r>
+        <w:rPr>
+          <w:rFonts w:ascii="Times New Roman" w:hAnsi="Times New Roman" w:cs="Times New Roman"/>
+          <w:b/>
+          <w:bCs/>
+          <w:sz w:val="28"/>
+          <w:szCs w:val="28"/>
+        </w:rPr>
+        <w:t>[1]</w:t>
+      </w:r>
     </w:p>
     <w:p>
       <w:pPr>
+        <w:spacing w:line="360" w:lineRule="auto"/>
         <w:jc w:val="both"/>
         <w:rPr>
           <w:rFonts w:ascii="Times New Roman" w:hAnsi="Times New Roman" w:cs="Times New Roman"/>
@@ -7496,6 +9384,201 @@
           <w:szCs w:val="28"/>
         </w:rPr>
       </w:pPr>
+      <w:r>
+        <w:rPr>
+          <w:rFonts w:ascii="Times New Roman" w:hAnsi="Times New Roman" w:cs="Times New Roman"/>
+          <w:sz w:val="28"/>
+          <w:szCs w:val="28"/>
+        </w:rPr>
+        <w:t>Для</w:t>
+      </w:r>
+      <w:r>
+        <w:rPr>
+          <w:rFonts w:ascii="Times New Roman" w:hAnsi="Times New Roman" w:cs="Times New Roman"/>
+          <w:sz w:val="28"/>
+          <w:szCs w:val="28"/>
+        </w:rPr>
+        <w:t xml:space="preserve"> </w:t>
+      </w:r>
+      <w:r>
+        <w:rPr>
+          <w:rFonts w:ascii="Times New Roman" w:hAnsi="Times New Roman" w:cs="Times New Roman"/>
+          <w:sz w:val="28"/>
+          <w:szCs w:val="28"/>
+        </w:rPr>
+        <w:t>понимания</w:t>
+      </w:r>
+      <w:r>
+        <w:rPr>
+          <w:rFonts w:ascii="Times New Roman" w:hAnsi="Times New Roman" w:cs="Times New Roman"/>
+          <w:sz w:val="28"/>
+          <w:szCs w:val="28"/>
+        </w:rPr>
+        <w:t xml:space="preserve"> </w:t>
+      </w:r>
+      <w:r>
+        <w:rPr>
+          <w:rFonts w:ascii="Times New Roman" w:hAnsi="Times New Roman" w:cs="Times New Roman"/>
+          <w:sz w:val="28"/>
+          <w:szCs w:val="28"/>
+        </w:rPr>
+        <w:t>того</w:t>
+      </w:r>
+      <w:r>
+        <w:rPr>
+          <w:rFonts w:ascii="Times New Roman" w:hAnsi="Times New Roman" w:cs="Times New Roman"/>
+          <w:sz w:val="28"/>
+          <w:szCs w:val="28"/>
+        </w:rPr>
+        <w:t xml:space="preserve">, </w:t>
+      </w:r>
+      <w:r>
+        <w:rPr>
+          <w:rFonts w:ascii="Times New Roman" w:hAnsi="Times New Roman" w:cs="Times New Roman"/>
+          <w:sz w:val="28"/>
+          <w:szCs w:val="28"/>
+        </w:rPr>
+        <w:t xml:space="preserve">на что опирается модель при предсказании результата, в данной модели глубинного обучения применяется метод </w:t>
+      </w:r>
+      <w:r>
+        <w:rPr>
+          <w:rFonts w:ascii="Times New Roman" w:hAnsi="Times New Roman" w:cs="Times New Roman"/>
+          <w:sz w:val="28"/>
+          <w:szCs w:val="28"/>
+          <w:lang w:val="en-US"/>
+        </w:rPr>
+        <w:t>Gradient</w:t>
+      </w:r>
+      <w:r>
+        <w:rPr>
+          <w:rFonts w:ascii="Times New Roman" w:hAnsi="Times New Roman" w:cs="Times New Roman"/>
+          <w:sz w:val="28"/>
+          <w:szCs w:val="28"/>
+        </w:rPr>
+        <w:t>-</w:t>
+      </w:r>
+      <w:r>
+        <w:rPr>
+          <w:rFonts w:ascii="Times New Roman" w:hAnsi="Times New Roman" w:cs="Times New Roman"/>
+          <w:sz w:val="28"/>
+          <w:szCs w:val="28"/>
+          <w:lang w:val="en-US"/>
+        </w:rPr>
+        <w:t>weighted</w:t>
+      </w:r>
+      <w:r>
+        <w:rPr>
+          <w:rFonts w:ascii="Times New Roman" w:hAnsi="Times New Roman" w:cs="Times New Roman"/>
+          <w:sz w:val="28"/>
+          <w:szCs w:val="28"/>
+        </w:rPr>
+        <w:t xml:space="preserve"> </w:t>
+      </w:r>
+      <w:r>
+        <w:rPr>
+          <w:rFonts w:ascii="Times New Roman" w:hAnsi="Times New Roman" w:cs="Times New Roman"/>
+          <w:sz w:val="28"/>
+          <w:szCs w:val="28"/>
+          <w:lang w:val="en-US"/>
+        </w:rPr>
+        <w:t>Class</w:t>
+      </w:r>
+      <w:r>
+        <w:rPr>
+          <w:rFonts w:ascii="Times New Roman" w:hAnsi="Times New Roman" w:cs="Times New Roman"/>
+          <w:sz w:val="28"/>
+          <w:szCs w:val="28"/>
+        </w:rPr>
+        <w:t xml:space="preserve"> </w:t>
+      </w:r>
+      <w:r>
+        <w:rPr>
+          <w:rFonts w:ascii="Times New Roman" w:hAnsi="Times New Roman" w:cs="Times New Roman"/>
+          <w:sz w:val="28"/>
+          <w:szCs w:val="28"/>
+          <w:lang w:val="en-US"/>
+        </w:rPr>
+        <w:t>Activation</w:t>
+      </w:r>
+      <w:r>
+        <w:rPr>
+          <w:rFonts w:ascii="Times New Roman" w:hAnsi="Times New Roman" w:cs="Times New Roman"/>
+          <w:sz w:val="28"/>
+          <w:szCs w:val="28"/>
+        </w:rPr>
+        <w:t xml:space="preserve"> </w:t>
+      </w:r>
+      <w:r>
+        <w:rPr>
+          <w:rFonts w:ascii="Times New Roman" w:hAnsi="Times New Roman" w:cs="Times New Roman"/>
+          <w:sz w:val="28"/>
+          <w:szCs w:val="28"/>
+          <w:lang w:val="en-US"/>
+        </w:rPr>
+        <w:t>Mapping</w:t>
+      </w:r>
+      <w:r>
+        <w:rPr>
+          <w:rFonts w:ascii="Times New Roman" w:hAnsi="Times New Roman" w:cs="Times New Roman"/>
+          <w:sz w:val="28"/>
+          <w:szCs w:val="28"/>
+        </w:rPr>
+        <w:t xml:space="preserve"> (</w:t>
+      </w:r>
+      <w:r>
+        <w:rPr>
+          <w:rFonts w:ascii="Times New Roman" w:hAnsi="Times New Roman" w:cs="Times New Roman"/>
+          <w:sz w:val="28"/>
+          <w:szCs w:val="28"/>
+          <w:lang w:val="en-US"/>
+        </w:rPr>
+        <w:t>GRAD</w:t>
+      </w:r>
+      <w:r>
+        <w:rPr>
+          <w:rFonts w:ascii="Times New Roman" w:hAnsi="Times New Roman" w:cs="Times New Roman"/>
+          <w:sz w:val="28"/>
+          <w:szCs w:val="28"/>
+        </w:rPr>
+        <w:t>-</w:t>
+      </w:r>
+      <w:r>
+        <w:rPr>
+          <w:rFonts w:ascii="Times New Roman" w:hAnsi="Times New Roman" w:cs="Times New Roman"/>
+          <w:sz w:val="28"/>
+          <w:szCs w:val="28"/>
+          <w:lang w:val="en-US"/>
+        </w:rPr>
+        <w:t>CAM</w:t>
+      </w:r>
+      <w:r>
+        <w:rPr>
+          <w:rFonts w:ascii="Times New Roman" w:hAnsi="Times New Roman" w:cs="Times New Roman"/>
+          <w:sz w:val="28"/>
+          <w:szCs w:val="28"/>
+        </w:rPr>
+        <w:t xml:space="preserve">) </w:t>
+      </w:r>
+      <w:r>
+        <w:rPr>
+          <w:rFonts w:ascii="Times New Roman" w:hAnsi="Times New Roman" w:cs="Times New Roman"/>
+          <w:b/>
+          <w:bCs/>
+          <w:sz w:val="28"/>
+          <w:szCs w:val="28"/>
+        </w:rPr>
+        <w:t>[2]</w:t>
+      </w:r>
+      <w:r>
+        <w:rPr>
+          <w:rFonts w:ascii="Times New Roman" w:hAnsi="Times New Roman" w:cs="Times New Roman"/>
+          <w:b/>
+          <w:bCs/>
+          <w:sz w:val="28"/>
+          <w:szCs w:val="28"/>
+        </w:rPr>
+        <w:t xml:space="preserve">. </w:t>
+      </w:r>
     </w:p>
     <w:p>
       <w:pPr>
@@ -7504,147 +9587,16 @@
           <w:rFonts w:ascii="Times New Roman" w:hAnsi="Times New Roman" w:cs="Times New Roman"/>
           <w:sz w:val="28"/>
           <w:szCs w:val="28"/>
-        </w:rPr>
-      </w:pPr>
-    </w:p>
-    <w:p>
-      <w:pPr>
-        <w:jc w:val="both"/>
-        <w:rPr>
-          <w:rFonts w:ascii="Times New Roman" w:hAnsi="Times New Roman" w:cs="Times New Roman"/>
-          <w:sz w:val="28"/>
-          <w:szCs w:val="28"/>
-        </w:rPr>
-      </w:pPr>
-    </w:p>
-    <w:p>
-      <w:pPr>
-        <w:jc w:val="both"/>
-        <w:rPr>
-          <w:rFonts w:ascii="Times New Roman" w:hAnsi="Times New Roman" w:cs="Times New Roman"/>
-          <w:sz w:val="28"/>
-          <w:szCs w:val="28"/>
-        </w:rPr>
-      </w:pPr>
-    </w:p>
-    <w:p>
-      <w:pPr>
-        <w:jc w:val="both"/>
-        <w:rPr>
-          <w:rFonts w:ascii="Times New Roman" w:hAnsi="Times New Roman" w:cs="Times New Roman"/>
-          <w:sz w:val="28"/>
-          <w:szCs w:val="28"/>
-        </w:rPr>
-      </w:pPr>
-    </w:p>
-    <w:p>
-      <w:pPr>
-        <w:jc w:val="both"/>
-        <w:rPr>
-          <w:rFonts w:ascii="Times New Roman" w:hAnsi="Times New Roman" w:cs="Times New Roman"/>
-          <w:sz w:val="28"/>
-          <w:szCs w:val="28"/>
-        </w:rPr>
-      </w:pPr>
-    </w:p>
-    <w:p>
-      <w:pPr>
-        <w:jc w:val="both"/>
-        <w:rPr>
-          <w:rFonts w:ascii="Times New Roman" w:hAnsi="Times New Roman" w:cs="Times New Roman"/>
-          <w:sz w:val="28"/>
-          <w:szCs w:val="28"/>
-        </w:rPr>
-      </w:pPr>
-    </w:p>
-    <w:p>
-      <w:pPr>
-        <w:jc w:val="both"/>
-        <w:rPr>
-          <w:rFonts w:ascii="Times New Roman" w:hAnsi="Times New Roman" w:cs="Times New Roman"/>
-          <w:sz w:val="28"/>
-          <w:szCs w:val="28"/>
-        </w:rPr>
-      </w:pPr>
-    </w:p>
-    <w:p>
-      <w:pPr>
-        <w:jc w:val="both"/>
-        <w:rPr>
-          <w:rFonts w:ascii="Times New Roman" w:hAnsi="Times New Roman" w:cs="Times New Roman"/>
-          <w:sz w:val="28"/>
-          <w:szCs w:val="28"/>
-        </w:rPr>
-      </w:pPr>
-    </w:p>
-    <w:p>
-      <w:pPr>
-        <w:jc w:val="both"/>
-        <w:rPr>
-          <w:rFonts w:ascii="Times New Roman" w:hAnsi="Times New Roman" w:cs="Times New Roman"/>
-          <w:sz w:val="28"/>
-          <w:szCs w:val="28"/>
-        </w:rPr>
-      </w:pPr>
-    </w:p>
-    <w:p>
-      <w:pPr>
-        <w:jc w:val="both"/>
-        <w:rPr>
-          <w:rFonts w:ascii="Times New Roman" w:hAnsi="Times New Roman" w:cs="Times New Roman"/>
-          <w:sz w:val="28"/>
-          <w:szCs w:val="28"/>
-        </w:rPr>
-      </w:pPr>
-    </w:p>
-    <w:p>
-      <w:pPr>
-        <w:jc w:val="both"/>
-        <w:rPr>
-          <w:rFonts w:ascii="Times New Roman" w:hAnsi="Times New Roman" w:cs="Times New Roman"/>
-          <w:sz w:val="28"/>
-          <w:szCs w:val="28"/>
-        </w:rPr>
-      </w:pPr>
-    </w:p>
-    <w:p>
-      <w:pPr>
-        <w:jc w:val="both"/>
-        <w:rPr>
-          <w:rFonts w:ascii="Times New Roman" w:hAnsi="Times New Roman" w:cs="Times New Roman"/>
-          <w:sz w:val="28"/>
-          <w:szCs w:val="28"/>
-        </w:rPr>
-      </w:pPr>
-    </w:p>
-    <w:p>
-      <w:pPr>
-        <w:jc w:val="both"/>
-        <w:rPr>
-          <w:rFonts w:ascii="Times New Roman" w:hAnsi="Times New Roman" w:cs="Times New Roman"/>
-          <w:sz w:val="28"/>
-          <w:szCs w:val="28"/>
-        </w:rPr>
-      </w:pPr>
-    </w:p>
-    <w:p>
-      <w:pPr>
-        <w:jc w:val="both"/>
-        <w:rPr>
-          <w:rFonts w:ascii="Times New Roman" w:hAnsi="Times New Roman" w:cs="Times New Roman"/>
-          <w:sz w:val="28"/>
-          <w:szCs w:val="28"/>
-          <w:lang w:val="en-US"/>
-        </w:rPr>
-      </w:pPr>
-      <w:r>
-        <w:rPr>
-          <w:rFonts w:ascii="Times New Roman" w:hAnsi="Times New Roman" w:cs="Times New Roman"/>
-          <w:sz w:val="28"/>
-          <w:szCs w:val="28"/>
-          <w:lang w:val="en-US"/>
-        </w:rPr>
-        <w:lastRenderedPageBreak/>
+          <w:lang w:val="en-US"/>
+        </w:rPr>
+      </w:pPr>
+      <w:r>
+        <w:rPr>
+          <w:rFonts w:ascii="Times New Roman" w:hAnsi="Times New Roman" w:cs="Times New Roman"/>
+          <w:sz w:val="28"/>
+          <w:szCs w:val="28"/>
+          <w:lang w:val="en-US"/>
+        </w:rPr>
         <w:t xml:space="preserve">[1] </w:t>
       </w:r>
       <w:r>
@@ -7899,7 +9851,7 @@
         </w:rPr>
         <w:t xml:space="preserve"> </w:t>
       </w:r>
-      <w:hyperlink r:id="rId6" w:history="1">
+      <w:hyperlink r:id="rId11" w:history="1">
         <w:r>
           <w:rPr>
             <w:rStyle w:val="ac"/>
@@ -7967,7 +9919,7 @@
         </w:rPr>
         <w:t xml:space="preserve">Slack, D.; Hilgard, S.; Jia, E.; Singh, S.; Lakkaraju, H. Fooling LIME and SHAP. In Proceedings of the AAAI/ACM Conference on AI, Ethics and Society, New York, NY, USA, 7–9 February 2020; pp. 180–186 </w:t>
       </w:r>
-      <w:hyperlink r:id="rId7" w:history="1">
+      <w:hyperlink r:id="rId12" w:history="1">
         <w:r>
           <w:rPr>
             <w:rStyle w:val="ac"/>
@@ -8035,7 +9987,7 @@
         </w:rPr>
         <w:t xml:space="preserve">R. Li, X. Zhang, H. Dai, B. Zhou and Z. Wang, "Interpretability Analysis of Heartbeat Classification Based on Heartbeat Activity’s Global Sequence Features and BiLSTM-Attention Neural Network," in IEEE Access, vol. 7, pp. 109870-109883, 2019. </w:t>
       </w:r>
-      <w:hyperlink r:id="rId8" w:anchor="references" w:history="1">
+      <w:hyperlink r:id="rId13" w:anchor="references" w:history="1">
         <w:r>
           <w:rPr>
             <w:rStyle w:val="ac"/>
@@ -8094,7 +10046,7 @@
         </w:rPr>
         <w:t xml:space="preserve"> </w:t>
       </w:r>
-      <w:hyperlink r:id="rId9" w:history="1">
+      <w:hyperlink r:id="rId14" w:history="1">
         <w:r>
           <w:rPr>
             <w:rStyle w:val="ac"/>
@@ -8173,7 +10125,7 @@
         </w:rPr>
         <w:t xml:space="preserve">Zhou, B.; Khosla, A.; Lapedriza, A.; Oliva, A.; Torralba, A. Learning Deep Features for Discriminative Localization. In Proceedings of the 2016 IEEE Conference on Computer Vision and Pattern Recognition (CVPR), Las Vegas, NV, USA, 27–30 June 2016. </w:t>
       </w:r>
-      <w:hyperlink r:id="rId10" w:history="1">
+      <w:hyperlink r:id="rId15" w:history="1">
         <w:r>
           <w:rPr>
             <w:rStyle w:val="ac"/>
@@ -8190,6 +10142,7 @@
           <w:rFonts w:ascii="Times New Roman" w:hAnsi="Times New Roman" w:cs="Times New Roman"/>
           <w:sz w:val="28"/>
           <w:szCs w:val="28"/>
+          <w:lang w:val="en-US"/>
         </w:rPr>
         <w:t xml:space="preserve"> </w:t>
       </w:r>
@@ -8211,6 +10164,7 @@
           <w:szCs w:val="28"/>
           <w:lang w:val="en-US"/>
         </w:rPr>
+        <w:lastRenderedPageBreak/>
         <w:t xml:space="preserve">[7] </w:t>
       </w:r>
       <w:r>
@@ -8229,6 +10183,7 @@
           <w:iCs/>
           <w:sz w:val="28"/>
           <w:szCs w:val="28"/>
+          <w:lang w:val="en-US"/>
         </w:rPr>
         <w:t>Diagnostics</w:t>
       </w:r>
@@ -8237,6 +10192,7 @@
           <w:rFonts w:ascii="Times New Roman" w:hAnsi="Times New Roman" w:cs="Times New Roman"/>
           <w:sz w:val="28"/>
           <w:szCs w:val="28"/>
+          <w:lang w:val="en-US"/>
         </w:rPr>
         <w:t> </w:t>
       </w:r>
@@ -8247,6 +10203,7 @@
           <w:bCs/>
           <w:sz w:val="28"/>
           <w:szCs w:val="28"/>
+          <w:lang w:val="en-US"/>
         </w:rPr>
         <w:t>2023</w:t>
       </w:r>
@@ -8255,6 +10212,7 @@
           <w:rFonts w:ascii="Times New Roman" w:hAnsi="Times New Roman" w:cs="Times New Roman"/>
           <w:sz w:val="28"/>
           <w:szCs w:val="28"/>
+          <w:lang w:val="en-US"/>
         </w:rPr>
         <w:t>, </w:t>
       </w:r>
@@ -8265,6 +10223,7 @@
           <w:iCs/>
           <w:sz w:val="28"/>
           <w:szCs w:val="28"/>
+          <w:lang w:val="en-US"/>
         </w:rPr>
         <w:t>13</w:t>
       </w:r>
@@ -8273,85 +10232,276 @@
           <w:rFonts w:ascii="Times New Roman" w:hAnsi="Times New Roman" w:cs="Times New Roman"/>
           <w:sz w:val="28"/>
           <w:szCs w:val="28"/>
+          <w:lang w:val="en-US"/>
         </w:rPr>
         <w:t xml:space="preserve">, 111. </w:t>
       </w:r>
-      <w:hyperlink r:id="rId11" w:history="1">
+      <w:hyperlink r:id="rId16" w:history="1">
         <w:r>
           <w:rPr>
             <w:rStyle w:val="ac"/>
             <w:rFonts w:ascii="Times New Roman" w:hAnsi="Times New Roman" w:cs="Times New Roman"/>
             <w:sz w:val="28"/>
             <w:szCs w:val="28"/>
+            <w:lang w:val="en-US"/>
           </w:rPr>
-          <w:t>https://doi.org/10.3390/diag</w:t>
+          <w:t>https://doi.org/10.3390/diagnostics13010111</w:t>
         </w:r>
+      </w:hyperlink>
+      <w:r>
+        <w:rPr>
+          <w:rFonts w:ascii="Times New Roman" w:hAnsi="Times New Roman" w:cs="Times New Roman"/>
+          <w:sz w:val="28"/>
+          <w:szCs w:val="28"/>
+          <w:lang w:val="en-US"/>
+        </w:rPr>
+        <w:t xml:space="preserve"> </w:t>
+      </w:r>
+    </w:p>
+    <w:p>
+      <w:pPr>
+        <w:jc w:val="both"/>
+        <w:rPr>
+          <w:rFonts w:ascii="Times New Roman" w:hAnsi="Times New Roman" w:cs="Times New Roman"/>
+          <w:sz w:val="28"/>
+          <w:szCs w:val="28"/>
+          <w:lang w:val="en-US"/>
+        </w:rPr>
+      </w:pPr>
+      <w:r>
+        <w:rPr>
+          <w:rFonts w:ascii="Times New Roman" w:hAnsi="Times New Roman" w:cs="Times New Roman"/>
+          <w:sz w:val="28"/>
+          <w:szCs w:val="28"/>
+          <w:lang w:val="en-US"/>
+        </w:rPr>
+        <w:t xml:space="preserve">[8] </w:t>
+      </w:r>
+      <w:r>
+        <w:rPr>
+          <w:rFonts w:ascii="Times New Roman" w:hAnsi="Times New Roman" w:cs="Times New Roman"/>
+          <w:sz w:val="28"/>
+          <w:szCs w:val="28"/>
+          <w:lang w:val="en-US"/>
+        </w:rPr>
+        <w:t>Goodfellow, S.D.; Goodwin, A.; Greer, R.; Laussen, P.C.; Mazwi, M.; Eytan, D. Towards Understanding ECG Rhythm Classification Using Convolutional Neural Networks and Attention Mappings. In Proceedings of the 3rd Machine Learning for Healthcare Conference, Palo Alto, CA, USA, 17–18 August 2018; Volume 85, pp. 83–101.</w:t>
+      </w:r>
+    </w:p>
+    <w:p>
+      <w:pPr>
+        <w:jc w:val="both"/>
+        <w:rPr>
+          <w:rFonts w:ascii="Times New Roman" w:hAnsi="Times New Roman" w:cs="Times New Roman"/>
+          <w:sz w:val="28"/>
+          <w:szCs w:val="28"/>
+        </w:rPr>
+      </w:pPr>
+      <w:r>
+        <w:rPr>
+          <w:rFonts w:ascii="Times New Roman" w:hAnsi="Times New Roman" w:cs="Times New Roman"/>
+          <w:sz w:val="28"/>
+          <w:szCs w:val="28"/>
+          <w:lang w:val="en-US"/>
+        </w:rPr>
+        <w:t xml:space="preserve">[9] </w:t>
+      </w:r>
+      <w:r>
+        <w:rPr>
+          <w:rFonts w:ascii="Times New Roman" w:hAnsi="Times New Roman" w:cs="Times New Roman"/>
+          <w:sz w:val="28"/>
+          <w:szCs w:val="28"/>
+          <w:lang w:val="en-US"/>
+        </w:rPr>
+        <w:t>Zhang, D.; Yang, S.; Yuan, X.; Zhang, P. Interpretable deep learning for automatic diagnosis of 12-lead electrocardiogram. </w:t>
+      </w:r>
+      <w:r>
+        <w:rPr>
+          <w:rFonts w:ascii="Times New Roman" w:hAnsi="Times New Roman" w:cs="Times New Roman"/>
+          <w:i/>
+          <w:iCs/>
+          <w:sz w:val="28"/>
+          <w:szCs w:val="28"/>
+          <w:lang w:val="en-US"/>
+        </w:rPr>
+        <w:t>iScience</w:t>
+      </w:r>
+      <w:r>
+        <w:rPr>
+          <w:rFonts w:ascii="Times New Roman" w:hAnsi="Times New Roman" w:cs="Times New Roman"/>
+          <w:sz w:val="28"/>
+          <w:szCs w:val="28"/>
+          <w:lang w:val="en-US"/>
+        </w:rPr>
+        <w:t> </w:t>
+      </w:r>
+      <w:r>
+        <w:rPr>
+          <w:rFonts w:ascii="Times New Roman" w:hAnsi="Times New Roman" w:cs="Times New Roman"/>
+          <w:b/>
+          <w:bCs/>
+          <w:sz w:val="28"/>
+          <w:szCs w:val="28"/>
+          <w:lang w:val="en-US"/>
+        </w:rPr>
+        <w:t>2021</w:t>
+      </w:r>
+      <w:r>
+        <w:rPr>
+          <w:rFonts w:ascii="Times New Roman" w:hAnsi="Times New Roman" w:cs="Times New Roman"/>
+          <w:sz w:val="28"/>
+          <w:szCs w:val="28"/>
+          <w:lang w:val="en-US"/>
+        </w:rPr>
+        <w:t>, </w:t>
+      </w:r>
+      <w:r>
+        <w:rPr>
+          <w:rFonts w:ascii="Times New Roman" w:hAnsi="Times New Roman" w:cs="Times New Roman"/>
+          <w:i/>
+          <w:iCs/>
+          <w:sz w:val="28"/>
+          <w:szCs w:val="28"/>
+          <w:lang w:val="en-US"/>
+        </w:rPr>
+        <w:t>24</w:t>
+      </w:r>
+      <w:r>
+        <w:rPr>
+          <w:rFonts w:ascii="Times New Roman" w:hAnsi="Times New Roman" w:cs="Times New Roman"/>
+          <w:sz w:val="28"/>
+          <w:szCs w:val="28"/>
+          <w:lang w:val="en-US"/>
+        </w:rPr>
+        <w:t>, 102373.</w:t>
+      </w:r>
+      <w:r>
+        <w:rPr>
+          <w:rFonts w:ascii="Times New Roman" w:hAnsi="Times New Roman" w:cs="Times New Roman"/>
+          <w:sz w:val="28"/>
+          <w:szCs w:val="28"/>
+          <w:lang w:val="en-US"/>
+        </w:rPr>
+        <w:t xml:space="preserve"> </w:t>
+      </w:r>
+      <w:hyperlink r:id="rId17" w:history="1">
         <w:r>
           <w:rPr>
             <w:rStyle w:val="ac"/>
             <w:rFonts w:ascii="Times New Roman" w:hAnsi="Times New Roman" w:cs="Times New Roman"/>
             <w:sz w:val="28"/>
             <w:szCs w:val="28"/>
+            <w:lang w:val="en-US"/>
           </w:rPr>
-          <w:t>n</w:t>
+          <w:t>https://www.cell.com/iscience/fulltext/S2589-0042(21)00341-2?ref=https://giter.vip</w:t>
         </w:r>
+      </w:hyperlink>
+      <w:r>
+        <w:rPr>
+          <w:rFonts w:ascii="Times New Roman" w:hAnsi="Times New Roman" w:cs="Times New Roman"/>
+          <w:sz w:val="28"/>
+          <w:szCs w:val="28"/>
+          <w:lang w:val="en-US"/>
+        </w:rPr>
+        <w:t xml:space="preserve"> </w:t>
+      </w:r>
+    </w:p>
+    <w:p>
+      <w:pPr>
+        <w:jc w:val="both"/>
+        <w:rPr>
+          <w:rFonts w:ascii="Times New Roman" w:hAnsi="Times New Roman" w:cs="Times New Roman"/>
+          <w:b/>
+          <w:bCs/>
+          <w:sz w:val="28"/>
+          <w:szCs w:val="28"/>
+        </w:rPr>
+      </w:pPr>
+      <w:r>
+        <w:rPr>
+          <w:rFonts w:ascii="Times New Roman" w:hAnsi="Times New Roman" w:cs="Times New Roman"/>
+          <w:b/>
+          <w:bCs/>
+          <w:sz w:val="28"/>
+          <w:szCs w:val="28"/>
+          <w:lang w:val="en-US"/>
+        </w:rPr>
+        <w:t>[1]</w:t>
+      </w:r>
+      <w:r>
+        <w:rPr>
+          <w:rFonts w:ascii="Times New Roman" w:hAnsi="Times New Roman" w:cs="Times New Roman"/>
+          <w:b/>
+          <w:bCs/>
+          <w:sz w:val="28"/>
+          <w:szCs w:val="28"/>
+          <w:lang w:val="en-US"/>
+        </w:rPr>
+        <w:t xml:space="preserve"> </w:t>
+      </w:r>
+    </w:p>
+    <w:p>
+      <w:pPr>
+        <w:jc w:val="both"/>
+        <w:rPr>
+          <w:rFonts w:ascii="Times New Roman" w:hAnsi="Times New Roman" w:cs="Times New Roman"/>
+          <w:sz w:val="28"/>
+          <w:szCs w:val="28"/>
+        </w:rPr>
+      </w:pPr>
+      <w:r>
+        <w:rPr>
+          <w:rFonts w:ascii="Times New Roman" w:hAnsi="Times New Roman" w:cs="Times New Roman"/>
+          <w:b/>
+          <w:bCs/>
+          <w:sz w:val="28"/>
+          <w:szCs w:val="28"/>
+          <w:lang w:val="en-US"/>
+        </w:rPr>
+        <w:t xml:space="preserve">[2] </w:t>
+      </w:r>
+      <w:r>
+        <w:rPr>
+          <w:rFonts w:ascii="Times New Roman" w:hAnsi="Times New Roman" w:cs="Times New Roman"/>
+          <w:b/>
+          <w:bCs/>
+          <w:sz w:val="28"/>
+          <w:szCs w:val="28"/>
+          <w:lang w:val="en-US"/>
+        </w:rPr>
+        <w:t>Selvaraju RR, Cogswell M, Das A, Vedantam R, Parikh D, Batra D. Grad-CAM: visual explanations from deep networks via gradient-based localization. Int J Comput Vis. 2020;128:336–59.</w:t>
+      </w:r>
+      <w:r>
+        <w:rPr>
+          <w:rFonts w:ascii="Times New Roman" w:hAnsi="Times New Roman" w:cs="Times New Roman"/>
+          <w:b/>
+          <w:bCs/>
+          <w:sz w:val="28"/>
+          <w:szCs w:val="28"/>
+          <w:lang w:val="en-US"/>
+        </w:rPr>
+        <w:t xml:space="preserve">  </w:t>
+      </w:r>
+      <w:hyperlink r:id="rId18" w:history="1">
         <w:r>
           <w:rPr>
             <w:rStyle w:val="ac"/>
             <w:rFonts w:ascii="Times New Roman" w:hAnsi="Times New Roman" w:cs="Times New Roman"/>
             <w:sz w:val="28"/>
             <w:szCs w:val="28"/>
+            <w:lang w:val="en-US"/>
           </w:rPr>
-          <w:t>ostics13010111</w:t>
+          <w:t>https://link.springer.com/article/10.1007/S11263-019-01228-7</w:t>
         </w:r>
       </w:hyperlink>
       <w:r>
         <w:rPr>
           <w:rFonts w:ascii="Times New Roman" w:hAnsi="Times New Roman" w:cs="Times New Roman"/>
-          <w:sz w:val="28"/>
-          <w:szCs w:val="28"/>
-          <w:lang w:val="en-US"/>
+          <w:b/>
+          <w:bCs/>
+          <w:sz w:val="28"/>
+          <w:szCs w:val="28"/>
         </w:rPr>
         <w:t xml:space="preserve"> </w:t>
-      </w:r>
-    </w:p>
-    <w:p>
-      <w:pPr>
-        <w:jc w:val="both"/>
-        <w:rPr>
-          <w:rFonts w:ascii="Times New Roman" w:hAnsi="Times New Roman" w:cs="Times New Roman"/>
-          <w:sz w:val="28"/>
-          <w:szCs w:val="28"/>
-          <w:lang w:val="en-US"/>
-        </w:rPr>
-      </w:pPr>
-      <w:r>
-        <w:rPr>
-          <w:rFonts w:ascii="Times New Roman" w:hAnsi="Times New Roman" w:cs="Times New Roman"/>
-          <w:sz w:val="28"/>
-          <w:szCs w:val="28"/>
-          <w:lang w:val="en-US"/>
-        </w:rPr>
-        <w:t xml:space="preserve">[8] </w:t>
-      </w:r>
-      <w:r>
-        <w:rPr>
-          <w:rFonts w:ascii="Times New Roman" w:hAnsi="Times New Roman" w:cs="Times New Roman"/>
-          <w:sz w:val="28"/>
-          <w:szCs w:val="28"/>
-          <w:lang w:val="en-US"/>
-        </w:rPr>
-        <w:t xml:space="preserve">Goodfellow, S.D.; Goodwin, A.; Greer, R.; Laussen, P.C.; Mazwi, M.; Eytan, D. Towards Understanding ECG Rhythm Classification Using Convolutional Neural Networks and Attention Mappings. In Proceedings of the 3rd Machine </w:t>
-      </w:r>
-      <w:r>
-        <w:rPr>
-          <w:rFonts w:ascii="Times New Roman" w:hAnsi="Times New Roman" w:cs="Times New Roman"/>
-          <w:sz w:val="28"/>
-          <w:szCs w:val="28"/>
-          <w:lang w:val="en-US"/>
-        </w:rPr>
-        <w:lastRenderedPageBreak/>
-        <w:t>Learning for Healthcare Conference, Palo Alto, CA, USA, 17–18 August 2018; Volume 85, pp. 83–101.</w:t>
       </w:r>
     </w:p>
     <w:p>
@@ -8491,6 +10641,95 @@
     </w:lvl>
   </w:abstractNum>
   <w:abstractNum w:abstractNumId="1" w15:restartNumberingAfterBreak="0">
+    <w:nsid w:val="0601787B"/>
+    <w:multiLevelType w:val="hybridMultilevel"/>
+    <w:tmpl w:val="905E12F6"/>
+    <w:lvl w:ilvl="0" w:tplc="9EF6B116">
+      <w:start w:val="1"/>
+      <w:numFmt w:val="decimal"/>
+      <w:lvlText w:val="4.%1."/>
+      <w:lvlJc w:val="left"/>
+      <w:pPr>
+        <w:ind w:left="1080" w:hanging="360"/>
+      </w:pPr>
+      <w:rPr>
+        <w:rFonts w:hint="default"/>
+      </w:rPr>
+    </w:lvl>
+    <w:lvl w:ilvl="1" w:tplc="04190019" w:tentative="1">
+      <w:start w:val="1"/>
+      <w:numFmt w:val="lowerLetter"/>
+      <w:lvlText w:val="%2."/>
+      <w:lvlJc w:val="left"/>
+      <w:pPr>
+        <w:ind w:left="1440" w:hanging="360"/>
+      </w:pPr>
+    </w:lvl>
+    <w:lvl w:ilvl="2" w:tplc="0419001B" w:tentative="1">
+      <w:start w:val="1"/>
+      <w:numFmt w:val="lowerRoman"/>
+      <w:lvlText w:val="%3."/>
+      <w:lvlJc w:val="right"/>
+      <w:pPr>
+        <w:ind w:left="2160" w:hanging="180"/>
+      </w:pPr>
+    </w:lvl>
+    <w:lvl w:ilvl="3" w:tplc="0419000F" w:tentative="1">
+      <w:start w:val="1"/>
+      <w:numFmt w:val="decimal"/>
+      <w:lvlText w:val="%4."/>
+      <w:lvlJc w:val="left"/>
+      <w:pPr>
+        <w:ind w:left="2880" w:hanging="360"/>
+      </w:pPr>
+    </w:lvl>
+    <w:lvl w:ilvl="4" w:tplc="04190019" w:tentative="1">
+      <w:start w:val="1"/>
+      <w:numFmt w:val="lowerLetter"/>
+      <w:lvlText w:val="%5."/>
+      <w:lvlJc w:val="left"/>
+      <w:pPr>
+        <w:ind w:left="3600" w:hanging="360"/>
+      </w:pPr>
+    </w:lvl>
+    <w:lvl w:ilvl="5" w:tplc="0419001B" w:tentative="1">
+      <w:start w:val="1"/>
+      <w:numFmt w:val="lowerRoman"/>
+      <w:lvlText w:val="%6."/>
+      <w:lvlJc w:val="right"/>
+      <w:pPr>
+        <w:ind w:left="4320" w:hanging="180"/>
+      </w:pPr>
+    </w:lvl>
+    <w:lvl w:ilvl="6" w:tplc="0419000F" w:tentative="1">
+      <w:start w:val="1"/>
+      <w:numFmt w:val="decimal"/>
+      <w:lvlText w:val="%7."/>
+      <w:lvlJc w:val="left"/>
+      <w:pPr>
+        <w:ind w:left="5040" w:hanging="360"/>
+      </w:pPr>
+    </w:lvl>
+    <w:lvl w:ilvl="7" w:tplc="04190019" w:tentative="1">
+      <w:start w:val="1"/>
+      <w:numFmt w:val="lowerLetter"/>
+      <w:lvlText w:val="%8."/>
+      <w:lvlJc w:val="left"/>
+      <w:pPr>
+        <w:ind w:left="5760" w:hanging="360"/>
+      </w:pPr>
+    </w:lvl>
+    <w:lvl w:ilvl="8" w:tplc="0419001B" w:tentative="1">
+      <w:start w:val="1"/>
+      <w:numFmt w:val="lowerRoman"/>
+      <w:lvlText w:val="%9."/>
+      <w:lvlJc w:val="right"/>
+      <w:pPr>
+        <w:ind w:left="6480" w:hanging="180"/>
+      </w:pPr>
+    </w:lvl>
+  </w:abstractNum>
+  <w:abstractNum w:abstractNumId="2" w15:restartNumberingAfterBreak="0">
     <w:nsid w:val="0E7B3D38"/>
     <w:multiLevelType w:val="hybridMultilevel"/>
     <w:tmpl w:val="2AF8DBF4"/>
@@ -8579,7 +10818,7 @@
       </w:pPr>
     </w:lvl>
   </w:abstractNum>
-  <w:abstractNum w:abstractNumId="2" w15:restartNumberingAfterBreak="0">
+  <w:abstractNum w:abstractNumId="3" w15:restartNumberingAfterBreak="0">
     <w:nsid w:val="0F637E86"/>
     <w:multiLevelType w:val="hybridMultilevel"/>
     <w:tmpl w:val="7B329EBC"/>
@@ -8692,7 +10931,7 @@
       </w:rPr>
     </w:lvl>
   </w:abstractNum>
-  <w:abstractNum w:abstractNumId="3" w15:restartNumberingAfterBreak="0">
+  <w:abstractNum w:abstractNumId="4" w15:restartNumberingAfterBreak="0">
     <w:nsid w:val="184E20FA"/>
     <w:multiLevelType w:val="hybridMultilevel"/>
     <w:tmpl w:val="8E000F0C"/>
@@ -8805,7 +11044,7 @@
       </w:rPr>
     </w:lvl>
   </w:abstractNum>
-  <w:abstractNum w:abstractNumId="4" w15:restartNumberingAfterBreak="0">
+  <w:abstractNum w:abstractNumId="5" w15:restartNumberingAfterBreak="0">
     <w:nsid w:val="25FC722F"/>
     <w:multiLevelType w:val="multilevel"/>
     <w:tmpl w:val="0EC2762E"/>
@@ -8926,7 +11165,7 @@
       </w:rPr>
     </w:lvl>
   </w:abstractNum>
-  <w:abstractNum w:abstractNumId="5" w15:restartNumberingAfterBreak="0">
+  <w:abstractNum w:abstractNumId="6" w15:restartNumberingAfterBreak="0">
     <w:nsid w:val="2D135A76"/>
     <w:multiLevelType w:val="multilevel"/>
     <w:tmpl w:val="0EC2762E"/>
@@ -9047,7 +11286,7 @@
       </w:rPr>
     </w:lvl>
   </w:abstractNum>
-  <w:abstractNum w:abstractNumId="6" w15:restartNumberingAfterBreak="0">
+  <w:abstractNum w:abstractNumId="7" w15:restartNumberingAfterBreak="0">
     <w:nsid w:val="30D107E8"/>
     <w:multiLevelType w:val="multilevel"/>
     <w:tmpl w:val="38B865BE"/>
@@ -9165,7 +11404,7 @@
       </w:rPr>
     </w:lvl>
   </w:abstractNum>
-  <w:abstractNum w:abstractNumId="7" w15:restartNumberingAfterBreak="0">
+  <w:abstractNum w:abstractNumId="8" w15:restartNumberingAfterBreak="0">
     <w:nsid w:val="3FDE6F8B"/>
     <w:multiLevelType w:val="hybridMultilevel"/>
     <w:tmpl w:val="ED0EB2D2"/>
@@ -9278,7 +11517,7 @@
       </w:rPr>
     </w:lvl>
   </w:abstractNum>
-  <w:abstractNum w:abstractNumId="8" w15:restartNumberingAfterBreak="0">
+  <w:abstractNum w:abstractNumId="9" w15:restartNumberingAfterBreak="0">
     <w:nsid w:val="51AE569F"/>
     <w:multiLevelType w:val="hybridMultilevel"/>
     <w:tmpl w:val="937C7BE6"/>
@@ -9391,7 +11630,7 @@
       </w:rPr>
     </w:lvl>
   </w:abstractNum>
-  <w:abstractNum w:abstractNumId="9" w15:restartNumberingAfterBreak="0">
+  <w:abstractNum w:abstractNumId="10" w15:restartNumberingAfterBreak="0">
     <w:nsid w:val="65E8498E"/>
     <w:multiLevelType w:val="multilevel"/>
     <w:tmpl w:val="0EC2762E"/>
@@ -9513,34 +11752,37 @@
     </w:lvl>
   </w:abstractNum>
   <w:num w:numId="1" w16cid:durableId="1086271929">
+    <w:abstractNumId w:val="9"/>
+  </w:num>
+  <w:num w:numId="2" w16cid:durableId="1723601560">
+    <w:abstractNumId w:val="10"/>
+  </w:num>
+  <w:num w:numId="3" w16cid:durableId="1191382966">
+    <w:abstractNumId w:val="2"/>
+  </w:num>
+  <w:num w:numId="4" w16cid:durableId="2146389765">
     <w:abstractNumId w:val="8"/>
   </w:num>
-  <w:num w:numId="2" w16cid:durableId="1723601560">
-    <w:abstractNumId w:val="9"/>
-  </w:num>
-  <w:num w:numId="3" w16cid:durableId="1191382966">
-    <w:abstractNumId w:val="1"/>
-  </w:num>
-  <w:num w:numId="4" w16cid:durableId="2146389765">
-    <w:abstractNumId w:val="7"/>
-  </w:num>
   <w:num w:numId="5" w16cid:durableId="1719040632">
-    <w:abstractNumId w:val="2"/>
+    <w:abstractNumId w:val="3"/>
   </w:num>
   <w:num w:numId="6" w16cid:durableId="1407994428">
-    <w:abstractNumId w:val="3"/>
+    <w:abstractNumId w:val="4"/>
   </w:num>
   <w:num w:numId="7" w16cid:durableId="545797117">
-    <w:abstractNumId w:val="5"/>
+    <w:abstractNumId w:val="6"/>
   </w:num>
   <w:num w:numId="8" w16cid:durableId="1476991601">
-    <w:abstractNumId w:val="4"/>
+    <w:abstractNumId w:val="5"/>
   </w:num>
   <w:num w:numId="9" w16cid:durableId="1108934662">
     <w:abstractNumId w:val="0"/>
   </w:num>
   <w:num w:numId="10" w16cid:durableId="196161189">
-    <w:abstractNumId w:val="6"/>
+    <w:abstractNumId w:val="7"/>
+  </w:num>
+  <w:num w:numId="11" w16cid:durableId="48578317">
+    <w:abstractNumId w:val="1"/>
   </w:num>
 </w:numbering>
 </file>

</xml_diff>

<commit_message>
Add description about MINA
</commit_message>
<xml_diff>
--- a/SHAP.docx
+++ b/SHAP.docx
@@ -182,6 +182,7 @@
         </w:rPr>
         <w:t xml:space="preserve">. </w:t>
       </w:r>
+      <w:proofErr w:type="spellStart"/>
       <w:r>
         <w:rPr>
           <w:rFonts w:ascii="Times New Roman" w:hAnsi="Times New Roman" w:cs="Times New Roman"/>
@@ -191,8 +192,35 @@
           <w:szCs w:val="28"/>
           <w:lang w:val="en-US"/>
         </w:rPr>
-        <w:t>SHapley Additive exPlanations</w:t>
-      </w:r>
+        <w:t>SHapley</w:t>
+      </w:r>
+      <w:proofErr w:type="spellEnd"/>
+      <w:r>
+        <w:rPr>
+          <w:rFonts w:ascii="Times New Roman" w:hAnsi="Times New Roman" w:cs="Times New Roman"/>
+          <w:b/>
+          <w:bCs/>
+          <w:sz w:val="28"/>
+          <w:szCs w:val="28"/>
+          <w:lang w:val="en-US"/>
+        </w:rPr>
+        <w:t xml:space="preserve"> Additive </w:t>
+      </w:r>
+      <w:proofErr w:type="spellStart"/>
+      <w:proofErr w:type="gramStart"/>
+      <w:r>
+        <w:rPr>
+          <w:rFonts w:ascii="Times New Roman" w:hAnsi="Times New Roman" w:cs="Times New Roman"/>
+          <w:b/>
+          <w:bCs/>
+          <w:sz w:val="28"/>
+          <w:szCs w:val="28"/>
+          <w:lang w:val="en-US"/>
+        </w:rPr>
+        <w:t>exPlanations</w:t>
+      </w:r>
+      <w:proofErr w:type="spellEnd"/>
+      <w:proofErr w:type="gramEnd"/>
     </w:p>
     <w:p>
       <w:pPr>
@@ -285,8 +313,18 @@
           <w:sz w:val="28"/>
           <w:szCs w:val="28"/>
         </w:rPr>
-        <w:t>).</w:t>
-      </w:r>
+        <w:t>)</w:t>
+      </w:r>
+      <w:proofErr w:type="gramStart"/>
+      <w:r>
+        <w:rPr>
+          <w:rFonts w:ascii="Times New Roman" w:hAnsi="Times New Roman" w:cs="Times New Roman"/>
+          <w:sz w:val="28"/>
+          <w:szCs w:val="28"/>
+        </w:rPr>
+        <w:t>.</w:t>
+      </w:r>
+      <w:proofErr w:type="gramEnd"/>
       <w:r>
         <w:rPr>
           <w:rFonts w:ascii="Times New Roman" w:hAnsi="Times New Roman" w:cs="Times New Roman"/>
@@ -303,6 +341,7 @@
         </w:rPr>
         <w:t xml:space="preserve">и требуется объяснить её вывод для конкретного входа </w:t>
       </w:r>
+      <w:proofErr w:type="gramStart"/>
       <w:r>
         <w:rPr>
           <w:rFonts w:ascii="Cambria Math" w:hAnsi="Cambria Math" w:cs="Cambria Math"/>
@@ -325,7 +364,16 @@
           <w:sz w:val="28"/>
           <w:szCs w:val="28"/>
         </w:rPr>
-        <w:t>=(</w:t>
+        <w:t>=</w:t>
+      </w:r>
+      <w:proofErr w:type="gramEnd"/>
+      <w:r>
+        <w:rPr>
+          <w:rFonts w:ascii="Times New Roman" w:hAnsi="Times New Roman" w:cs="Times New Roman"/>
+          <w:sz w:val="28"/>
+          <w:szCs w:val="28"/>
+        </w:rPr>
+        <w:t>(</w:t>
       </w:r>
       <w:r>
         <w:rPr>
@@ -972,6 +1020,7 @@
         </w:rPr>
         <w:t xml:space="preserve">Одним из наиболее известных и часто используемых в моделях является </w:t>
       </w:r>
+      <w:proofErr w:type="spellStart"/>
       <w:r>
         <w:rPr>
           <w:rFonts w:ascii="Times New Roman" w:hAnsi="Times New Roman" w:cs="Times New Roman"/>
@@ -981,6 +1030,7 @@
         </w:rPr>
         <w:t>SHapley</w:t>
       </w:r>
+      <w:proofErr w:type="spellEnd"/>
       <w:r>
         <w:rPr>
           <w:rFonts w:ascii="Times New Roman" w:hAnsi="Times New Roman" w:cs="Times New Roman"/>
@@ -1007,6 +1057,7 @@
         </w:rPr>
         <w:t xml:space="preserve"> </w:t>
       </w:r>
+      <w:proofErr w:type="spellStart"/>
       <w:r>
         <w:rPr>
           <w:rFonts w:ascii="Times New Roman" w:hAnsi="Times New Roman" w:cs="Times New Roman"/>
@@ -1016,6 +1067,7 @@
         </w:rPr>
         <w:t>exPlanations</w:t>
       </w:r>
+      <w:proofErr w:type="spellEnd"/>
       <w:r>
         <w:rPr>
           <w:rFonts w:ascii="Times New Roman" w:hAnsi="Times New Roman" w:cs="Times New Roman"/>
@@ -1041,6 +1093,7 @@
         </w:rPr>
         <w:t>)</w:t>
       </w:r>
+      <w:proofErr w:type="gramStart"/>
       <w:r>
         <w:rPr>
           <w:rFonts w:ascii="Times New Roman" w:hAnsi="Times New Roman" w:cs="Times New Roman"/>
@@ -1049,6 +1102,7 @@
         </w:rPr>
         <w:t>.</w:t>
       </w:r>
+      <w:proofErr w:type="gramEnd"/>
       <w:r>
         <w:rPr>
           <w:rFonts w:ascii="Times New Roman" w:hAnsi="Times New Roman" w:cs="Times New Roman"/>
@@ -1182,6 +1236,7 @@
         </w:rPr>
         <w:t>𝐹</w:t>
       </w:r>
+      <w:proofErr w:type="gramStart"/>
       <w:r>
         <w:rPr>
           <w:rFonts w:ascii="Times New Roman" w:hAnsi="Times New Roman" w:cs="Times New Roman"/>
@@ -1190,6 +1245,7 @@
         </w:rPr>
         <w:t>={</w:t>
       </w:r>
+      <w:proofErr w:type="gramEnd"/>
       <w:r>
         <w:rPr>
           <w:rFonts w:ascii="Cambria Math" w:hAnsi="Cambria Math" w:cs="Cambria Math"/>
@@ -1198,6 +1254,7 @@
         </w:rPr>
         <w:t>𝑋</w:t>
       </w:r>
+      <w:proofErr w:type="gramStart"/>
       <w:r>
         <w:rPr>
           <w:rFonts w:ascii="Times New Roman" w:hAnsi="Times New Roman" w:cs="Times New Roman"/>
@@ -1238,7 +1295,16 @@
           <w:sz w:val="28"/>
           <w:szCs w:val="28"/>
         </w:rPr>
-        <w:t>,…,</w:t>
+        <w:t>,…</w:t>
+      </w:r>
+      <w:proofErr w:type="gramEnd"/>
+      <w:r>
+        <w:rPr>
+          <w:rFonts w:ascii="Times New Roman" w:hAnsi="Times New Roman" w:cs="Times New Roman"/>
+          <w:sz w:val="28"/>
+          <w:szCs w:val="28"/>
+        </w:rPr>
+        <w:t>,</w:t>
       </w:r>
       <w:r>
         <w:rPr>
@@ -1257,6 +1323,7 @@
         </w:rPr>
         <w:t>𝑘</w:t>
       </w:r>
+      <w:proofErr w:type="gramStart"/>
       <w:r>
         <w:rPr>
           <w:rFonts w:ascii="Times New Roman" w:hAnsi="Times New Roman" w:cs="Times New Roman"/>
@@ -1290,6 +1357,7 @@
         </w:rPr>
         <w:t>𝑀</w:t>
       </w:r>
+      <w:proofErr w:type="gramEnd"/>
       <w:r>
         <w:rPr>
           <w:rFonts w:ascii="Times New Roman" w:hAnsi="Times New Roman" w:cs="Times New Roman"/>
@@ -1486,6 +1554,7 @@
         </w:rPr>
         <w:t>𝑋</w:t>
       </w:r>
+      <w:proofErr w:type="spellStart"/>
       <w:r>
         <w:rPr>
           <w:rFonts w:ascii="Cambria Math" w:hAnsi="Cambria Math" w:cs="Cambria Math"/>
@@ -1496,6 +1565,7 @@
         </w:rPr>
         <w:t>i</w:t>
       </w:r>
+      <w:proofErr w:type="spellEnd"/>
       <w:r>
         <w:rPr>
           <w:rFonts w:ascii="Cambria Math" w:hAnsi="Cambria Math" w:cs="Cambria Math"/>
@@ -5080,7 +5150,17 @@
           <w:sz w:val="28"/>
           <w:szCs w:val="28"/>
         </w:rPr>
-        <w:t xml:space="preserve"> в последнем св</w:t>
+        <w:t xml:space="preserve"> в последнем </w:t>
+      </w:r>
+      <w:proofErr w:type="spellStart"/>
+      <w:r>
+        <w:rPr>
+          <w:rFonts w:ascii="Times New Roman" w:hAnsi="Times New Roman" w:cs="Times New Roman"/>
+          <w:iCs/>
+          <w:sz w:val="28"/>
+          <w:szCs w:val="28"/>
+        </w:rPr>
+        <w:t>св</w:t>
       </w:r>
       <w:r>
         <w:rPr>
@@ -5098,7 +5178,17 @@
           <w:sz w:val="28"/>
           <w:szCs w:val="28"/>
         </w:rPr>
-        <w:t>рточном слое</w:t>
+        <w:t>рточном</w:t>
+      </w:r>
+      <w:proofErr w:type="spellEnd"/>
+      <w:r>
+        <w:rPr>
+          <w:rFonts w:ascii="Times New Roman" w:hAnsi="Times New Roman" w:cs="Times New Roman"/>
+          <w:iCs/>
+          <w:sz w:val="28"/>
+          <w:szCs w:val="28"/>
+        </w:rPr>
+        <w:t xml:space="preserve"> слое</w:t>
       </w:r>
       <w:r>
         <w:rPr>
@@ -5720,6 +5810,7 @@
         </w:rPr>
         <w:t xml:space="preserve">; </w:t>
       </w:r>
+      <w:proofErr w:type="spellStart"/>
       <w:r>
         <w:rPr>
           <w:rFonts w:ascii="Cambria Math" w:eastAsiaTheme="minorEastAsia" w:hAnsi="Cambria Math" w:cs="Times New Roman"/>
@@ -5730,6 +5821,7 @@
         </w:rPr>
         <w:t>i</w:t>
       </w:r>
+      <w:proofErr w:type="spellEnd"/>
       <w:r>
         <w:rPr>
           <w:rFonts w:ascii="Cambria Math" w:eastAsiaTheme="minorEastAsia" w:hAnsi="Cambria Math" w:cs="Times New Roman"/>
@@ -6214,17 +6306,9 @@
           <w:sz w:val="28"/>
           <w:szCs w:val="28"/>
         </w:rPr>
-        <w:t>(выше, поставить номера!)</w:t>
-      </w:r>
-      <w:r>
-        <w:rPr>
-          <w:rFonts w:ascii="Times New Roman" w:eastAsiaTheme="minorEastAsia" w:hAnsi="Times New Roman" w:cs="Times New Roman"/>
-          <w:iCs/>
-          <w:sz w:val="28"/>
-          <w:szCs w:val="28"/>
-        </w:rPr>
-        <w:t xml:space="preserve"> , как это выражено в уравнении </w:t>
-      </w:r>
+        <w:t>(выше, поставить номера!</w:t>
+      </w:r>
+      <w:proofErr w:type="gramStart"/>
       <w:r>
         <w:rPr>
           <w:rFonts w:ascii="Times New Roman" w:eastAsiaTheme="minorEastAsia" w:hAnsi="Times New Roman" w:cs="Times New Roman"/>
@@ -6234,7 +6318,26 @@
           <w:sz w:val="28"/>
           <w:szCs w:val="28"/>
         </w:rPr>
-        <w:t>(ниже, поставить номера!)</w:t>
+        <w:t>)</w:t>
+      </w:r>
+      <w:r>
+        <w:rPr>
+          <w:rFonts w:ascii="Times New Roman" w:eastAsiaTheme="minorEastAsia" w:hAnsi="Times New Roman" w:cs="Times New Roman"/>
+          <w:iCs/>
+          <w:sz w:val="28"/>
+          <w:szCs w:val="28"/>
+        </w:rPr>
+        <w:t xml:space="preserve"> ,</w:t>
+      </w:r>
+      <w:proofErr w:type="gramEnd"/>
+      <w:r>
+        <w:rPr>
+          <w:rFonts w:ascii="Times New Roman" w:eastAsiaTheme="minorEastAsia" w:hAnsi="Times New Roman" w:cs="Times New Roman"/>
+          <w:iCs/>
+          <w:sz w:val="28"/>
+          <w:szCs w:val="28"/>
+        </w:rPr>
+        <w:t xml:space="preserve"> как это выражено в уравнении </w:t>
       </w:r>
       <w:r>
         <w:rPr>
@@ -6245,6 +6348,29 @@
           <w:sz w:val="28"/>
           <w:szCs w:val="28"/>
         </w:rPr>
+        <w:t>(ниже, поставить номера!</w:t>
+      </w:r>
+      <w:proofErr w:type="gramStart"/>
+      <w:r>
+        <w:rPr>
+          <w:rFonts w:ascii="Times New Roman" w:eastAsiaTheme="minorEastAsia" w:hAnsi="Times New Roman" w:cs="Times New Roman"/>
+          <w:b/>
+          <w:bCs/>
+          <w:iCs/>
+          <w:sz w:val="28"/>
+          <w:szCs w:val="28"/>
+        </w:rPr>
+        <w:t>)</w:t>
+      </w:r>
+      <w:r>
+        <w:rPr>
+          <w:rFonts w:ascii="Times New Roman" w:eastAsiaTheme="minorEastAsia" w:hAnsi="Times New Roman" w:cs="Times New Roman"/>
+          <w:b/>
+          <w:bCs/>
+          <w:iCs/>
+          <w:sz w:val="28"/>
+          <w:szCs w:val="28"/>
+        </w:rPr>
         <w:t xml:space="preserve"> </w:t>
       </w:r>
       <w:r>
@@ -6256,6 +6382,7 @@
         </w:rPr>
         <w:t>:</w:t>
       </w:r>
+      <w:proofErr w:type="gramEnd"/>
     </w:p>
     <w:p>
       <w:pPr>
@@ -7176,7 +7303,27 @@
           <w:sz w:val="28"/>
           <w:szCs w:val="28"/>
         </w:rPr>
-        <w:t>интерпретации результатов классификации сигналов ЭКГ при помощи свёрточных нейросетей. В</w:t>
+        <w:t xml:space="preserve">интерпретации результатов классификации сигналов ЭКГ при помощи </w:t>
+      </w:r>
+      <w:proofErr w:type="spellStart"/>
+      <w:r>
+        <w:rPr>
+          <w:rFonts w:ascii="Times New Roman" w:eastAsiaTheme="minorEastAsia" w:hAnsi="Times New Roman" w:cs="Times New Roman"/>
+          <w:iCs/>
+          <w:sz w:val="28"/>
+          <w:szCs w:val="28"/>
+        </w:rPr>
+        <w:t>свёрточных</w:t>
+      </w:r>
+      <w:proofErr w:type="spellEnd"/>
+      <w:r>
+        <w:rPr>
+          <w:rFonts w:ascii="Times New Roman" w:eastAsiaTheme="minorEastAsia" w:hAnsi="Times New Roman" w:cs="Times New Roman"/>
+          <w:iCs/>
+          <w:sz w:val="28"/>
+          <w:szCs w:val="28"/>
+        </w:rPr>
+        <w:t xml:space="preserve"> нейросетей. В</w:t>
       </w:r>
       <w:r>
         <w:rPr>
@@ -7489,6 +7636,7 @@
           <w:szCs w:val="28"/>
         </w:rPr>
       </w:pPr>
+      <w:proofErr w:type="spellStart"/>
       <w:r>
         <w:rPr>
           <w:rFonts w:ascii="Times New Roman" w:hAnsi="Times New Roman" w:cs="Times New Roman"/>
@@ -7500,6 +7648,7 @@
         </w:rPr>
         <w:t>SHapley</w:t>
       </w:r>
+      <w:proofErr w:type="spellEnd"/>
       <w:r>
         <w:rPr>
           <w:rFonts w:ascii="Times New Roman" w:hAnsi="Times New Roman" w:cs="Times New Roman"/>
@@ -7531,6 +7680,8 @@
         </w:rPr>
         <w:t xml:space="preserve"> </w:t>
       </w:r>
+      <w:proofErr w:type="spellStart"/>
+      <w:proofErr w:type="gramStart"/>
       <w:r>
         <w:rPr>
           <w:rFonts w:ascii="Times New Roman" w:hAnsi="Times New Roman" w:cs="Times New Roman"/>
@@ -7542,6 +7693,7 @@
         </w:rPr>
         <w:t>exPlanations</w:t>
       </w:r>
+      <w:proofErr w:type="spellEnd"/>
       <w:r>
         <w:rPr>
           <w:rFonts w:ascii="Times New Roman" w:hAnsi="Times New Roman" w:cs="Times New Roman"/>
@@ -7552,6 +7704,7 @@
         </w:rPr>
         <w:t xml:space="preserve"> модель</w:t>
       </w:r>
+      <w:proofErr w:type="gramEnd"/>
     </w:p>
     <w:p>
       <w:pPr>
@@ -7666,7 +7819,25 @@
           <w:sz w:val="28"/>
           <w:szCs w:val="28"/>
         </w:rPr>
-        <w:t>для автоматической мультиклассовой классификации аритмий по данным ЭКГ в 12 отделениях.</w:t>
+        <w:t xml:space="preserve">для автоматической </w:t>
+      </w:r>
+      <w:proofErr w:type="spellStart"/>
+      <w:r>
+        <w:rPr>
+          <w:rFonts w:ascii="Times New Roman" w:hAnsi="Times New Roman" w:cs="Times New Roman"/>
+          <w:sz w:val="28"/>
+          <w:szCs w:val="28"/>
+        </w:rPr>
+        <w:t>мультиклассовой</w:t>
+      </w:r>
+      <w:proofErr w:type="spellEnd"/>
+      <w:r>
+        <w:rPr>
+          <w:rFonts w:ascii="Times New Roman" w:hAnsi="Times New Roman" w:cs="Times New Roman"/>
+          <w:sz w:val="28"/>
+          <w:szCs w:val="28"/>
+        </w:rPr>
+        <w:t xml:space="preserve"> классификации аритмий по данным ЭКГ в 12 отделениях.</w:t>
       </w:r>
       <w:r>
         <w:rPr>
@@ -7743,7 +7914,6 @@
           <w:rFonts w:ascii="Times New Roman" w:hAnsi="Times New Roman" w:cs="Times New Roman"/>
           <w:sz w:val="28"/>
           <w:szCs w:val="28"/>
-          <w:lang w:val="en-US"/>
         </w:rPr>
       </w:pPr>
       <w:r>
@@ -7796,7 +7966,25 @@
           <w:sz w:val="28"/>
           <w:szCs w:val="28"/>
         </w:rPr>
-        <w:t xml:space="preserve"> необработанные данные ЭКГ (12 отведений, продолжительность 30 с, частота дискретизации 500 Гц), использует одномерные свёрточные нейронные сети для извлечения глубинных признаков и выдаёт результаты прогнозирования для 9 диагностических классов</w:t>
+        <w:t xml:space="preserve"> необработанные данные ЭКГ (12 отведений, продолжительность 30 с, частота дискретизации 500 Гц), использует одномерные </w:t>
+      </w:r>
+      <w:proofErr w:type="spellStart"/>
+      <w:r>
+        <w:rPr>
+          <w:rFonts w:ascii="Times New Roman" w:hAnsi="Times New Roman" w:cs="Times New Roman"/>
+          <w:sz w:val="28"/>
+          <w:szCs w:val="28"/>
+        </w:rPr>
+        <w:t>свёрточные</w:t>
+      </w:r>
+      <w:proofErr w:type="spellEnd"/>
+      <w:r>
+        <w:rPr>
+          <w:rFonts w:ascii="Times New Roman" w:hAnsi="Times New Roman" w:cs="Times New Roman"/>
+          <w:sz w:val="28"/>
+          <w:szCs w:val="28"/>
+        </w:rPr>
+        <w:t xml:space="preserve"> нейронные сети для извлечения глубинных признаков и выдаёт результаты прогнозирования для 9 диагностических классов</w:t>
       </w:r>
       <w:r>
         <w:rPr>
@@ -8084,15 +8272,7 @@
           <w:sz w:val="28"/>
           <w:szCs w:val="28"/>
         </w:rPr>
-        <w:t xml:space="preserve"> Интерпретируемость</w:t>
-      </w:r>
-      <w:r>
-        <w:rPr>
-          <w:rFonts w:ascii="Times New Roman" w:hAnsi="Times New Roman" w:cs="Times New Roman"/>
-          <w:sz w:val="28"/>
-          <w:szCs w:val="28"/>
-        </w:rPr>
-        <w:t xml:space="preserve"> модели глубокого обучения как на уровне пациента, так и на уровне популяции с использованием значений SHAP</w:t>
+        <w:t xml:space="preserve"> Интерпретируемость модели глубокого обучения как на уровне пациента, так и на уровне популяции с использованием значений SHAP</w:t>
       </w:r>
     </w:p>
     <w:p>
@@ -8144,15 +8324,7 @@
             <w:sz w:val="28"/>
             <w:szCs w:val="28"/>
           </w:rPr>
-          <m:t>l=argmax</m:t>
-        </m:r>
-        <m:r>
-          <w:rPr>
-            <w:rFonts w:ascii="Cambria Math" w:hAnsi="Cambria Math" w:cs="Times New Roman"/>
-            <w:sz w:val="28"/>
-            <w:szCs w:val="28"/>
-          </w:rPr>
-          <m:t>(</m:t>
+          <m:t>l=argmax(</m:t>
         </m:r>
         <m:acc>
           <m:accPr>
@@ -8713,7 +8885,6 @@
           <w:rFonts w:ascii="Times New Roman" w:hAnsi="Times New Roman" w:cs="Times New Roman"/>
           <w:sz w:val="28"/>
           <w:szCs w:val="28"/>
-          <w:lang w:val="en-US"/>
         </w:rPr>
         <w:t xml:space="preserve"> </w:t>
       </w:r>
@@ -8730,7 +8901,6 @@
           <w:rFonts w:ascii="Times New Roman" w:hAnsi="Times New Roman" w:cs="Times New Roman"/>
           <w:sz w:val="28"/>
           <w:szCs w:val="28"/>
-          <w:lang w:val="en-US"/>
         </w:rPr>
         <w:t xml:space="preserve"> 4 </w:t>
       </w:r>
@@ -8747,7 +8917,6 @@
           <w:rFonts w:ascii="Times New Roman" w:hAnsi="Times New Roman" w:cs="Times New Roman"/>
           <w:sz w:val="28"/>
           <w:szCs w:val="28"/>
-          <w:lang w:val="en-US"/>
         </w:rPr>
         <w:t xml:space="preserve"> </w:t>
       </w:r>
@@ -8764,7 +8933,6 @@
           <w:rFonts w:ascii="Times New Roman" w:hAnsi="Times New Roman" w:cs="Times New Roman"/>
           <w:sz w:val="28"/>
           <w:szCs w:val="28"/>
-          <w:lang w:val="en-US"/>
         </w:rPr>
         <w:t xml:space="preserve"> </w:t>
       </w:r>
@@ -8781,7 +8949,6 @@
           <w:rFonts w:ascii="Times New Roman" w:hAnsi="Times New Roman" w:cs="Times New Roman"/>
           <w:sz w:val="28"/>
           <w:szCs w:val="28"/>
-          <w:lang w:val="en-US"/>
         </w:rPr>
         <w:t xml:space="preserve"> </w:t>
       </w:r>
@@ -8791,7 +8958,49 @@
           <w:sz w:val="28"/>
           <w:szCs w:val="28"/>
         </w:rPr>
-        <w:t>неудачных случаев интерпретации.</w:t>
+        <w:t>неудачных случаев интерпретации</w:t>
+      </w:r>
+      <w:r>
+        <w:rPr>
+          <w:rFonts w:ascii="Times New Roman" w:hAnsi="Times New Roman" w:cs="Times New Roman"/>
+          <w:sz w:val="28"/>
+          <w:szCs w:val="28"/>
+        </w:rPr>
+        <w:t>:</w:t>
+      </w:r>
+      <w:r>
+        <w:rPr>
+          <w:rFonts w:ascii="Times New Roman" w:hAnsi="Times New Roman" w:cs="Times New Roman"/>
+          <w:sz w:val="28"/>
+          <w:szCs w:val="28"/>
+        </w:rPr>
+        <w:t xml:space="preserve"> ЭКГ показывает незначительный подъем сегмента ST в V1-V3 с понижением сегмента ST во II, III и </w:t>
+      </w:r>
+      <w:proofErr w:type="spellStart"/>
+      <w:r>
+        <w:rPr>
+          <w:rFonts w:ascii="Times New Roman" w:hAnsi="Times New Roman" w:cs="Times New Roman"/>
+          <w:sz w:val="28"/>
+          <w:szCs w:val="28"/>
+        </w:rPr>
+        <w:t>aVF</w:t>
+      </w:r>
+      <w:proofErr w:type="spellEnd"/>
+      <w:r>
+        <w:rPr>
+          <w:rFonts w:ascii="Times New Roman" w:hAnsi="Times New Roman" w:cs="Times New Roman"/>
+          <w:sz w:val="28"/>
+          <w:szCs w:val="28"/>
+        </w:rPr>
+        <w:t xml:space="preserve">, что свидетельствует о плохой оксигенации сердечной мышцы. Корпус из мягкой СТАЛИ высоты в версиях V1-V3 не были учтены </w:t>
+      </w:r>
+      <w:r>
+        <w:rPr>
+          <w:rFonts w:ascii="Times New Roman" w:hAnsi="Times New Roman" w:cs="Times New Roman"/>
+          <w:sz w:val="28"/>
+          <w:szCs w:val="28"/>
+        </w:rPr>
+        <w:t>моделью:</w:t>
       </w:r>
     </w:p>
     <w:p>
@@ -8799,10 +9008,98 @@
         <w:spacing w:line="360" w:lineRule="auto"/>
         <w:jc w:val="both"/>
         <w:rPr>
-          <w:rFonts w:ascii="Times New Roman" w:eastAsiaTheme="minorEastAsia" w:hAnsi="Times New Roman" w:cs="Times New Roman"/>
-          <w:sz w:val="28"/>
-          <w:szCs w:val="28"/>
-          <w:lang w:val="en-US"/>
+          <w:rFonts w:ascii="Times New Roman" w:hAnsi="Times New Roman" w:cs="Times New Roman"/>
+          <w:sz w:val="28"/>
+          <w:szCs w:val="28"/>
+        </w:rPr>
+      </w:pPr>
+      <w:r>
+        <w:rPr>
+          <w:rFonts w:ascii="Times New Roman" w:hAnsi="Times New Roman" w:cs="Times New Roman"/>
+          <w:noProof/>
+          <w:sz w:val="28"/>
+          <w:szCs w:val="28"/>
+          <w14:ligatures w14:val="standardContextual"/>
+        </w:rPr>
+        <w:lastRenderedPageBreak/>
+        <w:drawing>
+          <wp:inline distT="0" distB="0" distL="0" distR="0" wp14:anchorId="1EC5CDC7" wp14:editId="142CC75C">
+            <wp:extent cx="5731510" cy="5812790"/>
+            <wp:effectExtent l="0" t="0" r="2540" b="0"/>
+            <wp:docPr id="1982896250" name="Рисунок 1" descr="Изображение выглядит как текст, снимок экрана, Шрифт, число&#10;&#10;Контент, сгенерированный ИИ, может содержать ошибки."/>
+            <wp:cNvGraphicFramePr>
+              <a:graphicFrameLocks xmlns:a="http://schemas.openxmlformats.org/drawingml/2006/main" noChangeAspect="1"/>
+            </wp:cNvGraphicFramePr>
+            <a:graphic xmlns:a="http://schemas.openxmlformats.org/drawingml/2006/main">
+              <a:graphicData uri="http://schemas.openxmlformats.org/drawingml/2006/picture">
+                <pic:pic xmlns:pic="http://schemas.openxmlformats.org/drawingml/2006/picture">
+                  <pic:nvPicPr>
+                    <pic:cNvPr id="1982896250" name="Рисунок 1" descr="Изображение выглядит как текст, снимок экрана, Шрифт, число&#10;&#10;Контент, сгенерированный ИИ, может содержать ошибки."/>
+                    <pic:cNvPicPr/>
+                  </pic:nvPicPr>
+                  <pic:blipFill>
+                    <a:blip r:embed="rId9">
+                      <a:extLst>
+                        <a:ext uri="{28A0092B-C50C-407E-A947-70E740481C1C}">
+                          <a14:useLocalDpi xmlns:a14="http://schemas.microsoft.com/office/drawing/2010/main" val="0"/>
+                        </a:ext>
+                      </a:extLst>
+                    </a:blip>
+                    <a:stretch>
+                      <a:fillRect/>
+                    </a:stretch>
+                  </pic:blipFill>
+                  <pic:spPr>
+                    <a:xfrm>
+                      <a:off x="0" y="0"/>
+                      <a:ext cx="5731510" cy="5812790"/>
+                    </a:xfrm>
+                    <a:prstGeom prst="rect">
+                      <a:avLst/>
+                    </a:prstGeom>
+                  </pic:spPr>
+                </pic:pic>
+              </a:graphicData>
+            </a:graphic>
+          </wp:inline>
+        </w:drawing>
+      </w:r>
+    </w:p>
+    <w:p>
+      <w:pPr>
+        <w:spacing w:line="360" w:lineRule="auto"/>
+        <w:jc w:val="both"/>
+        <w:rPr>
+          <w:rFonts w:ascii="Times New Roman" w:hAnsi="Times New Roman" w:cs="Times New Roman"/>
+          <w:sz w:val="28"/>
+          <w:szCs w:val="28"/>
+        </w:rPr>
+      </w:pPr>
+      <w:r>
+        <w:rPr>
+          <w:rFonts w:ascii="Times New Roman" w:hAnsi="Times New Roman" w:cs="Times New Roman"/>
+          <w:sz w:val="28"/>
+          <w:szCs w:val="28"/>
+        </w:rPr>
+        <w:t xml:space="preserve">Рисунок 4. </w:t>
+      </w:r>
+      <w:r>
+        <w:rPr>
+          <w:rFonts w:ascii="Times New Roman" w:hAnsi="Times New Roman" w:cs="Times New Roman"/>
+          <w:sz w:val="28"/>
+          <w:szCs w:val="28"/>
+        </w:rPr>
+        <w:t>Неудачные случаи, когда модель дает неверные прогнозы (основная истина → неверный прогноз)</w:t>
+      </w:r>
+    </w:p>
+    <w:p>
+      <w:pPr>
+        <w:spacing w:line="360" w:lineRule="auto"/>
+        <w:jc w:val="both"/>
+        <w:rPr>
+          <w:rFonts w:ascii="Times New Roman" w:eastAsiaTheme="minorEastAsia" w:hAnsi="Times New Roman" w:cs="Times New Roman"/>
+          <w:sz w:val="28"/>
+          <w:szCs w:val="28"/>
         </w:rPr>
       </w:pPr>
       <w:r>
@@ -8843,7 +9140,43 @@
           <w:sz w:val="28"/>
           <w:szCs w:val="28"/>
         </w:rPr>
-        <w:t xml:space="preserve">. Наиболее значимыми отведениями оказались II, aVR, V1, V2, V5 и V6, в то время как отведения III и aVL демонстрируют низкий вклад. Эти выводы согласуются с клиническими рекомендациями и подтверждают, что модель способна опираться на релевантные признаки </w:t>
+        <w:t xml:space="preserve">. Наиболее значимыми отведениями оказались II, </w:t>
+      </w:r>
+      <w:proofErr w:type="spellStart"/>
+      <w:r>
+        <w:rPr>
+          <w:rFonts w:ascii="Times New Roman" w:hAnsi="Times New Roman" w:cs="Times New Roman"/>
+          <w:sz w:val="28"/>
+          <w:szCs w:val="28"/>
+        </w:rPr>
+        <w:t>aVR</w:t>
+      </w:r>
+      <w:proofErr w:type="spellEnd"/>
+      <w:r>
+        <w:rPr>
+          <w:rFonts w:ascii="Times New Roman" w:hAnsi="Times New Roman" w:cs="Times New Roman"/>
+          <w:sz w:val="28"/>
+          <w:szCs w:val="28"/>
+        </w:rPr>
+        <w:t xml:space="preserve">, V1, V2, V5 и V6, в то время как отведения III и </w:t>
+      </w:r>
+      <w:proofErr w:type="spellStart"/>
+      <w:r>
+        <w:rPr>
+          <w:rFonts w:ascii="Times New Roman" w:hAnsi="Times New Roman" w:cs="Times New Roman"/>
+          <w:sz w:val="28"/>
+          <w:szCs w:val="28"/>
+        </w:rPr>
+        <w:t>aVL</w:t>
+      </w:r>
+      <w:proofErr w:type="spellEnd"/>
+      <w:r>
+        <w:rPr>
+          <w:rFonts w:ascii="Times New Roman" w:hAnsi="Times New Roman" w:cs="Times New Roman"/>
+          <w:sz w:val="28"/>
+          <w:szCs w:val="28"/>
+        </w:rPr>
+        <w:t xml:space="preserve"> демонстрируют низкий вклад. Эти выводы согласуются с клиническими рекомендациями и подтверждают, что модель способна опираться на релевантные признаки </w:t>
       </w:r>
       <w:r>
         <w:rPr>
@@ -8892,15 +9225,15 @@
           <w:sz w:val="28"/>
           <w:szCs w:val="28"/>
         </w:rPr>
-        <w:t>олю вклада отведений ЭКГ в диагностические классы в 12-отводной глубокой модели</w:t>
-      </w:r>
-      <w:r>
-        <w:rPr>
-          <w:rFonts w:ascii="Times New Roman" w:eastAsiaTheme="minorEastAsia" w:hAnsi="Times New Roman" w:cs="Times New Roman"/>
-          <w:sz w:val="28"/>
-          <w:szCs w:val="28"/>
-        </w:rPr>
-        <w:t>:</w:t>
+        <w:t>д</w:t>
+      </w:r>
+      <w:r>
+        <w:rPr>
+          <w:rFonts w:ascii="Times New Roman" w:eastAsiaTheme="minorEastAsia" w:hAnsi="Times New Roman" w:cs="Times New Roman"/>
+          <w:sz w:val="28"/>
+          <w:szCs w:val="28"/>
+        </w:rPr>
+        <w:t>олю вклада отведений ЭКГ в диагностические классы в 12-отводной глубокой модели:</w:t>
       </w:r>
     </w:p>
     <w:p>
@@ -8939,7 +9272,7 @@
                     <pic:cNvPicPr/>
                   </pic:nvPicPr>
                   <pic:blipFill>
-                    <a:blip r:embed="rId9">
+                    <a:blip r:embed="rId10">
                       <a:extLst>
                         <a:ext uri="{28A0092B-C50C-407E-A947-70E740481C1C}">
                           <a14:useLocalDpi xmlns:a14="http://schemas.microsoft.com/office/drawing/2010/main" val="0"/>
@@ -8992,15 +9325,7 @@
           <w:sz w:val="28"/>
           <w:szCs w:val="28"/>
         </w:rPr>
-        <w:t xml:space="preserve">5 </w:t>
-      </w:r>
-      <w:r>
-        <w:rPr>
-          <w:rFonts w:ascii="Times New Roman" w:hAnsi="Times New Roman" w:cs="Times New Roman"/>
-          <w:sz w:val="28"/>
-          <w:szCs w:val="28"/>
-        </w:rPr>
-        <w:t xml:space="preserve">Интерпретация на уровне </w:t>
+        <w:t xml:space="preserve">5 Интерпретация на уровне </w:t>
       </w:r>
       <w:r>
         <w:rPr>
@@ -9079,6 +9404,7 @@
           <w:szCs w:val="28"/>
         </w:rPr>
       </w:pPr>
+      <w:proofErr w:type="spellStart"/>
       <w:r>
         <w:rPr>
           <w:rFonts w:ascii="Times New Roman" w:hAnsi="Times New Roman" w:cs="Times New Roman"/>
@@ -9088,8 +9414,1467 @@
           <w:szCs w:val="28"/>
           <w:lang w:val="en-US"/>
         </w:rPr>
-        <w:t>MultIlevel kNowledge-guided Attention networks</w:t>
-      </w:r>
+        <w:t>MultIlevel</w:t>
+      </w:r>
+      <w:proofErr w:type="spellEnd"/>
+      <w:r>
+        <w:rPr>
+          <w:rFonts w:ascii="Times New Roman" w:hAnsi="Times New Roman" w:cs="Times New Roman"/>
+          <w:b/>
+          <w:bCs/>
+          <w:sz w:val="28"/>
+          <w:szCs w:val="28"/>
+          <w:lang w:val="en-US"/>
+        </w:rPr>
+        <w:t xml:space="preserve"> </w:t>
+      </w:r>
+      <w:proofErr w:type="spellStart"/>
+      <w:proofErr w:type="gramStart"/>
+      <w:r>
+        <w:rPr>
+          <w:rFonts w:ascii="Times New Roman" w:hAnsi="Times New Roman" w:cs="Times New Roman"/>
+          <w:b/>
+          <w:bCs/>
+          <w:sz w:val="28"/>
+          <w:szCs w:val="28"/>
+          <w:lang w:val="en-US"/>
+        </w:rPr>
+        <w:t>kNowledge</w:t>
+      </w:r>
+      <w:proofErr w:type="spellEnd"/>
+      <w:proofErr w:type="gramEnd"/>
+      <w:r>
+        <w:rPr>
+          <w:rFonts w:ascii="Times New Roman" w:hAnsi="Times New Roman" w:cs="Times New Roman"/>
+          <w:b/>
+          <w:bCs/>
+          <w:sz w:val="28"/>
+          <w:szCs w:val="28"/>
+          <w:lang w:val="en-US"/>
+        </w:rPr>
+        <w:t>-guided Attention networks</w:t>
+      </w:r>
+    </w:p>
+    <w:p>
+      <w:pPr>
+        <w:spacing w:line="360" w:lineRule="auto"/>
+        <w:jc w:val="both"/>
+        <w:rPr>
+          <w:rFonts w:ascii="Times New Roman" w:hAnsi="Times New Roman" w:cs="Times New Roman"/>
+          <w:sz w:val="28"/>
+          <w:szCs w:val="28"/>
+        </w:rPr>
+      </w:pPr>
+      <w:r>
+        <w:rPr>
+          <w:rFonts w:ascii="Times New Roman" w:hAnsi="Times New Roman" w:cs="Times New Roman"/>
+          <w:sz w:val="28"/>
+          <w:szCs w:val="28"/>
+        </w:rPr>
+        <w:t xml:space="preserve">В работе </w:t>
+      </w:r>
+      <w:r>
+        <w:rPr>
+          <w:rFonts w:ascii="Times New Roman" w:hAnsi="Times New Roman" w:cs="Times New Roman"/>
+          <w:sz w:val="28"/>
+          <w:szCs w:val="28"/>
+        </w:rPr>
+        <w:t>[4]</w:t>
+      </w:r>
+      <w:r>
+        <w:rPr>
+          <w:rFonts w:ascii="Times New Roman" w:hAnsi="Times New Roman" w:cs="Times New Roman"/>
+          <w:sz w:val="28"/>
+          <w:szCs w:val="28"/>
+        </w:rPr>
+        <w:t xml:space="preserve"> была введена модель глубинного обучения </w:t>
+      </w:r>
+      <w:proofErr w:type="spellStart"/>
+      <w:r>
+        <w:rPr>
+          <w:rFonts w:ascii="Times New Roman" w:hAnsi="Times New Roman" w:cs="Times New Roman"/>
+          <w:sz w:val="28"/>
+          <w:szCs w:val="28"/>
+        </w:rPr>
+        <w:t>MultIlevel</w:t>
+      </w:r>
+      <w:proofErr w:type="spellEnd"/>
+      <w:r>
+        <w:rPr>
+          <w:rFonts w:ascii="Times New Roman" w:hAnsi="Times New Roman" w:cs="Times New Roman"/>
+          <w:sz w:val="28"/>
+          <w:szCs w:val="28"/>
+        </w:rPr>
+        <w:t xml:space="preserve"> </w:t>
+      </w:r>
+      <w:proofErr w:type="spellStart"/>
+      <w:r>
+        <w:rPr>
+          <w:rFonts w:ascii="Times New Roman" w:hAnsi="Times New Roman" w:cs="Times New Roman"/>
+          <w:sz w:val="28"/>
+          <w:szCs w:val="28"/>
+          <w:lang w:val="en-US"/>
+        </w:rPr>
+        <w:t>kNowledge</w:t>
+      </w:r>
+      <w:proofErr w:type="spellEnd"/>
+      <w:r>
+        <w:rPr>
+          <w:rFonts w:ascii="Times New Roman" w:hAnsi="Times New Roman" w:cs="Times New Roman"/>
+          <w:sz w:val="28"/>
+          <w:szCs w:val="28"/>
+        </w:rPr>
+        <w:t>-</w:t>
+      </w:r>
+      <w:r>
+        <w:rPr>
+          <w:rFonts w:ascii="Times New Roman" w:hAnsi="Times New Roman" w:cs="Times New Roman"/>
+          <w:sz w:val="28"/>
+          <w:szCs w:val="28"/>
+          <w:lang w:val="en-US"/>
+        </w:rPr>
+        <w:t>guided</w:t>
+      </w:r>
+      <w:r>
+        <w:rPr>
+          <w:rFonts w:ascii="Times New Roman" w:hAnsi="Times New Roman" w:cs="Times New Roman"/>
+          <w:sz w:val="28"/>
+          <w:szCs w:val="28"/>
+        </w:rPr>
+        <w:t xml:space="preserve"> </w:t>
+      </w:r>
+      <w:r>
+        <w:rPr>
+          <w:rFonts w:ascii="Times New Roman" w:hAnsi="Times New Roman" w:cs="Times New Roman"/>
+          <w:sz w:val="28"/>
+          <w:szCs w:val="28"/>
+          <w:lang w:val="en-US"/>
+        </w:rPr>
+        <w:t>Attention</w:t>
+      </w:r>
+      <w:r>
+        <w:rPr>
+          <w:rFonts w:ascii="Times New Roman" w:hAnsi="Times New Roman" w:cs="Times New Roman"/>
+          <w:sz w:val="28"/>
+          <w:szCs w:val="28"/>
+        </w:rPr>
+        <w:t xml:space="preserve"> </w:t>
+      </w:r>
+      <w:r>
+        <w:rPr>
+          <w:rFonts w:ascii="Times New Roman" w:hAnsi="Times New Roman" w:cs="Times New Roman"/>
+          <w:sz w:val="28"/>
+          <w:szCs w:val="28"/>
+          <w:lang w:val="en-US"/>
+        </w:rPr>
+        <w:t>networks</w:t>
+      </w:r>
+      <w:r>
+        <w:rPr>
+          <w:rFonts w:ascii="Times New Roman" w:hAnsi="Times New Roman" w:cs="Times New Roman"/>
+          <w:sz w:val="28"/>
+          <w:szCs w:val="28"/>
+        </w:rPr>
+        <w:t xml:space="preserve"> (</w:t>
+      </w:r>
+      <w:r>
+        <w:rPr>
+          <w:rFonts w:ascii="Times New Roman" w:hAnsi="Times New Roman" w:cs="Times New Roman"/>
+          <w:sz w:val="28"/>
+          <w:szCs w:val="28"/>
+          <w:lang w:val="en-US"/>
+        </w:rPr>
+        <w:t>MINA</w:t>
+      </w:r>
+      <w:r>
+        <w:rPr>
+          <w:rFonts w:ascii="Times New Roman" w:hAnsi="Times New Roman" w:cs="Times New Roman"/>
+          <w:sz w:val="28"/>
+          <w:szCs w:val="28"/>
+        </w:rPr>
+        <w:t>)</w:t>
+      </w:r>
+      <w:r>
+        <w:rPr>
+          <w:rFonts w:ascii="Times New Roman" w:hAnsi="Times New Roman" w:cs="Times New Roman"/>
+          <w:sz w:val="28"/>
+          <w:szCs w:val="28"/>
+        </w:rPr>
+        <w:t xml:space="preserve"> </w:t>
+      </w:r>
+      <w:r>
+        <w:rPr>
+          <w:rFonts w:ascii="Times New Roman" w:hAnsi="Times New Roman" w:cs="Times New Roman"/>
+          <w:sz w:val="28"/>
+          <w:szCs w:val="28"/>
+        </w:rPr>
+        <w:t>для изучения и интеграции различных уровней характеристик ЭКГ, которые согласуются с клиническими знаниями.</w:t>
+      </w:r>
+      <w:r>
+        <w:rPr>
+          <w:rFonts w:ascii="Times New Roman" w:hAnsi="Times New Roman" w:cs="Times New Roman"/>
+          <w:sz w:val="28"/>
+          <w:szCs w:val="28"/>
+        </w:rPr>
+        <w:t xml:space="preserve"> </w:t>
+      </w:r>
+      <w:r>
+        <w:rPr>
+          <w:rFonts w:ascii="Times New Roman" w:hAnsi="Times New Roman" w:cs="Times New Roman"/>
+          <w:sz w:val="28"/>
+          <w:szCs w:val="28"/>
+        </w:rPr>
+        <w:t xml:space="preserve">Для каждого уровня MINA извлекает специфические для уровня знания предметной области и использует их для управления вниманием, включая знания о морфологии ритма, которые направляют внимание CNN и ритмические знания, которые направляют </w:t>
+      </w:r>
+      <w:r>
+        <w:rPr>
+          <w:rFonts w:ascii="Times New Roman" w:hAnsi="Times New Roman" w:cs="Times New Roman"/>
+          <w:sz w:val="28"/>
+          <w:szCs w:val="28"/>
+        </w:rPr>
+        <w:lastRenderedPageBreak/>
+        <w:t xml:space="preserve">внимание </w:t>
+      </w:r>
+      <w:r>
+        <w:rPr>
+          <w:rFonts w:ascii="Times New Roman" w:hAnsi="Times New Roman" w:cs="Times New Roman"/>
+          <w:sz w:val="28"/>
+          <w:szCs w:val="28"/>
+        </w:rPr>
+        <w:t xml:space="preserve">в </w:t>
+      </w:r>
+      <w:r>
+        <w:rPr>
+          <w:rFonts w:ascii="Times New Roman" w:hAnsi="Times New Roman" w:cs="Times New Roman"/>
+          <w:sz w:val="28"/>
+          <w:szCs w:val="28"/>
+        </w:rPr>
+        <w:t>RNN. MINA также выполняет слияние внимания во временной и частотной областях.</w:t>
+      </w:r>
+    </w:p>
+    <w:p>
+      <w:pPr>
+        <w:spacing w:line="360" w:lineRule="auto"/>
+        <w:jc w:val="both"/>
+        <w:rPr>
+          <w:rFonts w:ascii="Times New Roman" w:eastAsiaTheme="minorEastAsia" w:hAnsi="Times New Roman" w:cs="Times New Roman"/>
+          <w:sz w:val="28"/>
+          <w:szCs w:val="28"/>
+        </w:rPr>
+      </w:pPr>
+      <w:r>
+        <w:rPr>
+          <w:rFonts w:ascii="Times New Roman" w:hAnsi="Times New Roman" w:cs="Times New Roman"/>
+          <w:sz w:val="28"/>
+          <w:szCs w:val="28"/>
+        </w:rPr>
+        <w:t>Модель</w:t>
+      </w:r>
+      <w:r>
+        <w:rPr>
+          <w:rFonts w:ascii="Times New Roman" w:hAnsi="Times New Roman" w:cs="Times New Roman"/>
+          <w:sz w:val="28"/>
+          <w:szCs w:val="28"/>
+        </w:rPr>
+        <w:t xml:space="preserve"> </w:t>
+      </w:r>
+      <w:r>
+        <w:rPr>
+          <w:rFonts w:ascii="Times New Roman" w:hAnsi="Times New Roman" w:cs="Times New Roman"/>
+          <w:sz w:val="28"/>
+          <w:szCs w:val="28"/>
+        </w:rPr>
+        <w:t>MINA</w:t>
+      </w:r>
+      <w:r>
+        <w:rPr>
+          <w:rFonts w:ascii="Times New Roman" w:hAnsi="Times New Roman" w:cs="Times New Roman"/>
+          <w:sz w:val="28"/>
+          <w:szCs w:val="28"/>
+        </w:rPr>
+        <w:t xml:space="preserve"> работает по следующему принципу. </w:t>
+      </w:r>
+      <w:r>
+        <w:rPr>
+          <w:rFonts w:ascii="Times New Roman" w:hAnsi="Times New Roman" w:cs="Times New Roman"/>
+          <w:sz w:val="28"/>
+          <w:szCs w:val="28"/>
+        </w:rPr>
+        <w:t>Пусть</w:t>
+      </w:r>
+      <w:r>
+        <w:rPr>
+          <w:rFonts w:ascii="Times New Roman" w:hAnsi="Times New Roman" w:cs="Times New Roman"/>
+          <w:sz w:val="28"/>
+          <w:szCs w:val="28"/>
+        </w:rPr>
+        <w:t xml:space="preserve"> </w:t>
+      </w:r>
+      <w:r>
+        <w:rPr>
+          <w:rFonts w:ascii="Times New Roman" w:hAnsi="Times New Roman" w:cs="Times New Roman"/>
+          <w:sz w:val="28"/>
+          <w:szCs w:val="28"/>
+        </w:rPr>
+        <w:t>дан</w:t>
+      </w:r>
+      <w:r>
+        <w:rPr>
+          <w:rFonts w:ascii="Times New Roman" w:hAnsi="Times New Roman" w:cs="Times New Roman"/>
+          <w:sz w:val="28"/>
+          <w:szCs w:val="28"/>
+        </w:rPr>
+        <w:t xml:space="preserve"> </w:t>
+      </w:r>
+      <w:r>
+        <w:rPr>
+          <w:rFonts w:ascii="Times New Roman" w:hAnsi="Times New Roman" w:cs="Times New Roman"/>
+          <w:sz w:val="28"/>
+          <w:szCs w:val="28"/>
+        </w:rPr>
+        <w:t>одноканальный</w:t>
+      </w:r>
+      <w:r>
+        <w:rPr>
+          <w:rFonts w:ascii="Times New Roman" w:hAnsi="Times New Roman" w:cs="Times New Roman"/>
+          <w:sz w:val="28"/>
+          <w:szCs w:val="28"/>
+        </w:rPr>
+        <w:t xml:space="preserve"> </w:t>
+      </w:r>
+      <w:r>
+        <w:rPr>
+          <w:rFonts w:ascii="Times New Roman" w:hAnsi="Times New Roman" w:cs="Times New Roman"/>
+          <w:sz w:val="28"/>
+          <w:szCs w:val="28"/>
+        </w:rPr>
+        <w:t>ЭКГ</w:t>
+      </w:r>
+      <w:r>
+        <w:rPr>
+          <w:rFonts w:ascii="Times New Roman" w:hAnsi="Times New Roman" w:cs="Times New Roman"/>
+          <w:sz w:val="28"/>
+          <w:szCs w:val="28"/>
+        </w:rPr>
+        <w:t>-</w:t>
+      </w:r>
+      <w:r>
+        <w:rPr>
+          <w:rFonts w:ascii="Times New Roman" w:hAnsi="Times New Roman" w:cs="Times New Roman"/>
+          <w:sz w:val="28"/>
+          <w:szCs w:val="28"/>
+        </w:rPr>
+        <w:t>сигнал</w:t>
+      </w:r>
+      <w:r>
+        <w:rPr>
+          <w:rFonts w:ascii="Times New Roman" w:hAnsi="Times New Roman" w:cs="Times New Roman"/>
+          <w:sz w:val="28"/>
+          <w:szCs w:val="28"/>
+        </w:rPr>
+        <w:t xml:space="preserve"> </w:t>
+      </w:r>
+      <m:oMath>
+        <m:r>
+          <w:rPr>
+            <w:rFonts w:ascii="Cambria Math" w:hAnsi="Cambria Math" w:cs="Times New Roman"/>
+            <w:sz w:val="28"/>
+            <w:szCs w:val="28"/>
+          </w:rPr>
+          <m:t>x</m:t>
+        </m:r>
+        <m:r>
+          <m:rPr>
+            <m:sty m:val="p"/>
+          </m:rPr>
+          <w:rPr>
+            <w:rFonts w:ascii="Cambria Math" w:hAnsi="Cambria Math" w:cs="Times New Roman"/>
+            <w:sz w:val="28"/>
+            <w:szCs w:val="28"/>
+          </w:rPr>
+          <m:t>∈</m:t>
+        </m:r>
+        <m:sSup>
+          <m:sSupPr>
+            <m:ctrlPr>
+              <w:rPr>
+                <w:rFonts w:ascii="Cambria Math" w:hAnsi="Cambria Math" w:cs="Times New Roman"/>
+                <w:i/>
+                <w:sz w:val="28"/>
+                <w:szCs w:val="28"/>
+              </w:rPr>
+            </m:ctrlPr>
+          </m:sSupPr>
+          <m:e>
+            <m:r>
+              <w:rPr>
+                <w:rFonts w:ascii="Cambria Math" w:hAnsi="Cambria Math" w:cs="Times New Roman"/>
+                <w:sz w:val="28"/>
+                <w:szCs w:val="28"/>
+              </w:rPr>
+              <m:t>R</m:t>
+            </m:r>
+          </m:e>
+          <m:sup>
+            <m:r>
+              <w:rPr>
+                <w:rFonts w:ascii="Cambria Math" w:hAnsi="Cambria Math" w:cs="Times New Roman"/>
+                <w:sz w:val="28"/>
+                <w:szCs w:val="28"/>
+              </w:rPr>
+              <m:t>n</m:t>
+            </m:r>
+          </m:sup>
+        </m:sSup>
+      </m:oMath>
+      <w:r>
+        <w:rPr>
+          <w:rFonts w:ascii="Times New Roman" w:eastAsiaTheme="minorEastAsia" w:hAnsi="Times New Roman" w:cs="Times New Roman"/>
+          <w:sz w:val="28"/>
+          <w:szCs w:val="28"/>
+        </w:rPr>
+        <w:t xml:space="preserve"> и необходимо предсказать вероятность классов. Далее производятся последовательные вычисления</w:t>
+      </w:r>
+      <w:r>
+        <w:rPr>
+          <w:rFonts w:ascii="Times New Roman" w:eastAsiaTheme="minorEastAsia" w:hAnsi="Times New Roman" w:cs="Times New Roman"/>
+          <w:sz w:val="28"/>
+          <w:szCs w:val="28"/>
+        </w:rPr>
+        <w:t>:</w:t>
+      </w:r>
+    </w:p>
+    <w:p>
+      <w:pPr>
+        <w:pStyle w:val="a7"/>
+        <w:numPr>
+          <w:ilvl w:val="0"/>
+          <w:numId w:val="12"/>
+        </w:numPr>
+        <w:spacing w:line="360" w:lineRule="auto"/>
+        <w:jc w:val="both"/>
+        <w:rPr>
+          <w:rFonts w:ascii="Times New Roman" w:hAnsi="Times New Roman" w:cs="Times New Roman"/>
+          <w:sz w:val="28"/>
+          <w:szCs w:val="28"/>
+        </w:rPr>
+      </w:pPr>
+      <w:r>
+        <w:rPr>
+          <w:rFonts w:ascii="Times New Roman" w:hAnsi="Times New Roman" w:cs="Times New Roman"/>
+          <w:sz w:val="28"/>
+          <w:szCs w:val="28"/>
+        </w:rPr>
+        <w:t>О</w:t>
+      </w:r>
+      <w:r>
+        <w:rPr>
+          <w:rFonts w:ascii="Times New Roman" w:hAnsi="Times New Roman" w:cs="Times New Roman"/>
+          <w:sz w:val="28"/>
+          <w:szCs w:val="28"/>
+        </w:rPr>
+        <w:t>дноканальный</w:t>
+      </w:r>
+      <w:r>
+        <w:rPr>
+          <w:rFonts w:ascii="Times New Roman" w:hAnsi="Times New Roman" w:cs="Times New Roman"/>
+          <w:sz w:val="28"/>
+          <w:szCs w:val="28"/>
+        </w:rPr>
+        <w:t xml:space="preserve"> </w:t>
+      </w:r>
+      <w:r>
+        <w:rPr>
+          <w:rFonts w:ascii="Times New Roman" w:hAnsi="Times New Roman" w:cs="Times New Roman"/>
+          <w:sz w:val="28"/>
+          <w:szCs w:val="28"/>
+        </w:rPr>
+        <w:t>ЭКГ</w:t>
+      </w:r>
+      <w:r>
+        <w:rPr>
+          <w:rFonts w:ascii="Times New Roman" w:hAnsi="Times New Roman" w:cs="Times New Roman"/>
+          <w:sz w:val="28"/>
+          <w:szCs w:val="28"/>
+        </w:rPr>
+        <w:t>-</w:t>
+      </w:r>
+      <w:r>
+        <w:rPr>
+          <w:rFonts w:ascii="Times New Roman" w:hAnsi="Times New Roman" w:cs="Times New Roman"/>
+          <w:sz w:val="28"/>
+          <w:szCs w:val="28"/>
+        </w:rPr>
+        <w:t>сигнал</w:t>
+      </w:r>
+      <w:r>
+        <w:rPr>
+          <w:rFonts w:ascii="Times New Roman" w:hAnsi="Times New Roman" w:cs="Times New Roman"/>
+          <w:sz w:val="28"/>
+          <w:szCs w:val="28"/>
+        </w:rPr>
+        <w:t xml:space="preserve"> преобразуется в многоканальный сигнал с </w:t>
+      </w:r>
+      <w:r>
+        <w:rPr>
+          <w:rFonts w:ascii="Cambria Math" w:hAnsi="Cambria Math" w:cs="Times New Roman"/>
+          <w:sz w:val="28"/>
+          <w:szCs w:val="28"/>
+          <w:lang w:val="en-US"/>
+        </w:rPr>
+        <w:t>F</w:t>
+      </w:r>
+      <w:r>
+        <w:rPr>
+          <w:rFonts w:ascii="Cambria Math" w:hAnsi="Cambria Math" w:cs="Times New Roman"/>
+          <w:i/>
+          <w:iCs/>
+          <w:sz w:val="28"/>
+          <w:szCs w:val="28"/>
+        </w:rPr>
+        <w:t xml:space="preserve"> </w:t>
+      </w:r>
+      <w:r>
+        <w:rPr>
+          <w:rFonts w:ascii="Times New Roman" w:hAnsi="Times New Roman" w:cs="Times New Roman"/>
+          <w:sz w:val="28"/>
+          <w:szCs w:val="28"/>
+        </w:rPr>
+        <w:t>каналами по разным частотным диапазонам</w:t>
+      </w:r>
+      <w:r>
+        <w:rPr>
+          <w:rFonts w:ascii="Times New Roman" w:hAnsi="Times New Roman" w:cs="Times New Roman"/>
+          <w:sz w:val="28"/>
+          <w:szCs w:val="28"/>
+        </w:rPr>
+        <w:t xml:space="preserve">, где </w:t>
+      </w:r>
+      <m:oMath>
+        <m:sSup>
+          <m:sSupPr>
+            <m:ctrlPr>
+              <w:rPr>
+                <w:rFonts w:ascii="Cambria Math" w:hAnsi="Cambria Math" w:cs="Times New Roman"/>
+                <w:i/>
+                <w:sz w:val="28"/>
+                <w:szCs w:val="28"/>
+              </w:rPr>
+            </m:ctrlPr>
+          </m:sSupPr>
+          <m:e>
+            <m:r>
+              <w:rPr>
+                <w:rFonts w:ascii="Cambria Math" w:hAnsi="Cambria Math" w:cs="Times New Roman"/>
+                <w:sz w:val="28"/>
+                <w:szCs w:val="28"/>
+              </w:rPr>
+              <m:t>x</m:t>
+            </m:r>
+          </m:e>
+          <m:sup>
+            <m:r>
+              <w:rPr>
+                <w:rFonts w:ascii="Cambria Math" w:hAnsi="Cambria Math" w:cs="Times New Roman"/>
+                <w:sz w:val="28"/>
+                <w:szCs w:val="28"/>
+              </w:rPr>
+              <m:t>(</m:t>
+            </m:r>
+            <m:r>
+              <w:rPr>
+                <w:rFonts w:ascii="Cambria Math" w:hAnsi="Cambria Math" w:cs="Times New Roman"/>
+                <w:sz w:val="28"/>
+                <w:szCs w:val="28"/>
+              </w:rPr>
+              <m:t>i</m:t>
+            </m:r>
+            <m:r>
+              <w:rPr>
+                <w:rFonts w:ascii="Cambria Math" w:hAnsi="Cambria Math" w:cs="Times New Roman"/>
+                <w:sz w:val="28"/>
+                <w:szCs w:val="28"/>
+              </w:rPr>
+              <m:t>)</m:t>
+            </m:r>
+          </m:sup>
+        </m:sSup>
+        <m:r>
+          <m:rPr>
+            <m:sty m:val="p"/>
+          </m:rPr>
+          <w:rPr>
+            <w:rFonts w:ascii="Cambria Math" w:hAnsi="Cambria Math" w:cs="Times New Roman"/>
+            <w:sz w:val="28"/>
+            <w:szCs w:val="28"/>
+          </w:rPr>
+          <m:t>∈</m:t>
+        </m:r>
+        <m:sSup>
+          <m:sSupPr>
+            <m:ctrlPr>
+              <w:rPr>
+                <w:rFonts w:ascii="Cambria Math" w:hAnsi="Cambria Math" w:cs="Times New Roman"/>
+                <w:i/>
+                <w:sz w:val="28"/>
+                <w:szCs w:val="28"/>
+              </w:rPr>
+            </m:ctrlPr>
+          </m:sSupPr>
+          <m:e>
+            <m:r>
+              <w:rPr>
+                <w:rFonts w:ascii="Cambria Math" w:hAnsi="Cambria Math" w:cs="Times New Roman"/>
+                <w:sz w:val="28"/>
+                <w:szCs w:val="28"/>
+              </w:rPr>
+              <m:t>R</m:t>
+            </m:r>
+          </m:e>
+          <m:sup>
+            <m:r>
+              <w:rPr>
+                <w:rFonts w:ascii="Cambria Math" w:hAnsi="Cambria Math" w:cs="Times New Roman"/>
+                <w:sz w:val="28"/>
+                <w:szCs w:val="28"/>
+              </w:rPr>
+              <m:t>n</m:t>
+            </m:r>
+          </m:sup>
+        </m:sSup>
+      </m:oMath>
+      <w:r>
+        <w:rPr>
+          <w:rFonts w:ascii="Times New Roman" w:eastAsiaTheme="minorEastAsia" w:hAnsi="Times New Roman" w:cs="Times New Roman"/>
+          <w:sz w:val="28"/>
+          <w:szCs w:val="28"/>
+        </w:rPr>
+        <w:t xml:space="preserve"> </w:t>
+      </w:r>
+      <w:r>
+        <w:rPr>
+          <w:rFonts w:ascii="Times New Roman" w:eastAsiaTheme="minorEastAsia" w:hAnsi="Times New Roman" w:cs="Times New Roman"/>
+          <w:sz w:val="28"/>
+          <w:szCs w:val="28"/>
+        </w:rPr>
+        <w:t xml:space="preserve">означает </w:t>
+      </w:r>
+      <w:r>
+        <w:rPr>
+          <w:rFonts w:ascii="Times New Roman" w:eastAsiaTheme="minorEastAsia" w:hAnsi="Times New Roman" w:cs="Times New Roman"/>
+          <w:sz w:val="28"/>
+          <w:szCs w:val="28"/>
+        </w:rPr>
+        <w:t xml:space="preserve">сигнал в </w:t>
+      </w:r>
+      <w:r>
+        <w:rPr>
+          <w:rFonts w:ascii="Cambria Math" w:eastAsiaTheme="minorEastAsia" w:hAnsi="Cambria Math" w:cs="Times New Roman"/>
+          <w:i/>
+          <w:iCs/>
+          <w:sz w:val="28"/>
+          <w:szCs w:val="28"/>
+        </w:rPr>
+        <w:t>i</w:t>
+      </w:r>
+      <w:r>
+        <w:rPr>
+          <w:rFonts w:ascii="Times New Roman" w:eastAsiaTheme="minorEastAsia" w:hAnsi="Times New Roman" w:cs="Times New Roman"/>
+          <w:sz w:val="28"/>
+          <w:szCs w:val="28"/>
+        </w:rPr>
+        <w:t>-м частотном диапазоне</w:t>
+      </w:r>
+      <w:r>
+        <w:rPr>
+          <w:rFonts w:ascii="Times New Roman" w:eastAsiaTheme="minorEastAsia" w:hAnsi="Times New Roman" w:cs="Times New Roman"/>
+          <w:sz w:val="28"/>
+          <w:szCs w:val="28"/>
+        </w:rPr>
+        <w:t>.</w:t>
+      </w:r>
+    </w:p>
+    <w:p>
+      <w:pPr>
+        <w:pStyle w:val="a7"/>
+        <w:numPr>
+          <w:ilvl w:val="0"/>
+          <w:numId w:val="12"/>
+        </w:numPr>
+        <w:spacing w:line="360" w:lineRule="auto"/>
+        <w:jc w:val="both"/>
+        <w:rPr>
+          <w:rFonts w:ascii="Times New Roman" w:hAnsi="Times New Roman" w:cs="Times New Roman"/>
+          <w:sz w:val="28"/>
+          <w:szCs w:val="28"/>
+        </w:rPr>
+      </w:pPr>
+      <w:r>
+        <w:rPr>
+          <w:rFonts w:ascii="Times New Roman" w:eastAsiaTheme="minorEastAsia" w:hAnsi="Times New Roman" w:cs="Times New Roman"/>
+          <w:sz w:val="28"/>
+          <w:szCs w:val="28"/>
+        </w:rPr>
+        <w:t xml:space="preserve">Разбивается каждый </w:t>
+      </w:r>
+      <m:oMath>
+        <m:sSup>
+          <m:sSupPr>
+            <m:ctrlPr>
+              <w:rPr>
+                <w:rFonts w:ascii="Cambria Math" w:hAnsi="Cambria Math" w:cs="Times New Roman"/>
+                <w:i/>
+                <w:sz w:val="28"/>
+                <w:szCs w:val="28"/>
+              </w:rPr>
+            </m:ctrlPr>
+          </m:sSupPr>
+          <m:e>
+            <m:r>
+              <w:rPr>
+                <w:rFonts w:ascii="Cambria Math" w:hAnsi="Cambria Math" w:cs="Times New Roman"/>
+                <w:sz w:val="28"/>
+                <w:szCs w:val="28"/>
+              </w:rPr>
+              <m:t>x</m:t>
+            </m:r>
+          </m:e>
+          <m:sup>
+            <m:r>
+              <w:rPr>
+                <w:rFonts w:ascii="Cambria Math" w:hAnsi="Cambria Math" w:cs="Times New Roman"/>
+                <w:sz w:val="28"/>
+                <w:szCs w:val="28"/>
+              </w:rPr>
+              <m:t>(</m:t>
+            </m:r>
+            <m:r>
+              <w:rPr>
+                <w:rFonts w:ascii="Cambria Math" w:hAnsi="Cambria Math" w:cs="Times New Roman"/>
+                <w:sz w:val="28"/>
+                <w:szCs w:val="28"/>
+              </w:rPr>
+              <m:t>i</m:t>
+            </m:r>
+            <m:r>
+              <w:rPr>
+                <w:rFonts w:ascii="Cambria Math" w:hAnsi="Cambria Math" w:cs="Times New Roman"/>
+                <w:sz w:val="28"/>
+                <w:szCs w:val="28"/>
+              </w:rPr>
+              <m:t>)</m:t>
+            </m:r>
+          </m:sup>
+        </m:sSup>
+      </m:oMath>
+      <w:r>
+        <w:rPr>
+          <w:rFonts w:ascii="Times New Roman" w:eastAsiaTheme="minorEastAsia" w:hAnsi="Times New Roman" w:cs="Times New Roman"/>
+          <w:sz w:val="28"/>
+          <w:szCs w:val="28"/>
+        </w:rPr>
+        <w:t xml:space="preserve"> на </w:t>
+      </w:r>
+      <w:r>
+        <w:rPr>
+          <w:rFonts w:ascii="Cambria Math" w:eastAsiaTheme="minorEastAsia" w:hAnsi="Cambria Math" w:cs="Times New Roman"/>
+          <w:i/>
+          <w:iCs/>
+          <w:sz w:val="28"/>
+          <w:szCs w:val="28"/>
+          <w:lang w:val="en-US"/>
+        </w:rPr>
+        <w:t>M</w:t>
+      </w:r>
+      <w:r>
+        <w:rPr>
+          <w:rFonts w:ascii="Times New Roman" w:eastAsiaTheme="minorEastAsia" w:hAnsi="Times New Roman" w:cs="Times New Roman"/>
+          <w:sz w:val="28"/>
+          <w:szCs w:val="28"/>
+        </w:rPr>
+        <w:t xml:space="preserve"> </w:t>
+      </w:r>
+      <w:r>
+        <w:rPr>
+          <w:rFonts w:ascii="Times New Roman" w:eastAsiaTheme="minorEastAsia" w:hAnsi="Times New Roman" w:cs="Times New Roman"/>
+          <w:sz w:val="28"/>
+          <w:szCs w:val="28"/>
+        </w:rPr>
+        <w:t xml:space="preserve">сегментов </w:t>
+      </w:r>
+      <w:bookmarkStart w:id="0" w:name="_Hlk196853800"/>
+      <m:oMath>
+        <m:sSup>
+          <m:sSupPr>
+            <m:ctrlPr>
+              <w:rPr>
+                <w:rFonts w:ascii="Cambria Math" w:hAnsi="Cambria Math" w:cs="Times New Roman"/>
+                <w:i/>
+                <w:sz w:val="28"/>
+                <w:szCs w:val="28"/>
+              </w:rPr>
+            </m:ctrlPr>
+          </m:sSupPr>
+          <m:e>
+            <m:r>
+              <w:rPr>
+                <w:rFonts w:ascii="Cambria Math" w:hAnsi="Cambria Math" w:cs="Times New Roman"/>
+                <w:sz w:val="28"/>
+                <w:szCs w:val="28"/>
+              </w:rPr>
+              <m:t>s</m:t>
+            </m:r>
+          </m:e>
+          <m:sup>
+            <m:r>
+              <w:rPr>
+                <w:rFonts w:ascii="Cambria Math" w:hAnsi="Cambria Math" w:cs="Times New Roman"/>
+                <w:sz w:val="28"/>
+                <w:szCs w:val="28"/>
+              </w:rPr>
+              <m:t>(k)</m:t>
+            </m:r>
+          </m:sup>
+        </m:sSup>
+      </m:oMath>
+      <w:bookmarkEnd w:id="0"/>
+      <w:r>
+        <w:rPr>
+          <w:rFonts w:ascii="Times New Roman" w:eastAsiaTheme="minorEastAsia" w:hAnsi="Times New Roman" w:cs="Times New Roman"/>
+          <w:sz w:val="28"/>
+          <w:szCs w:val="28"/>
+        </w:rPr>
+        <w:t>.</w:t>
+      </w:r>
+    </w:p>
+    <w:p>
+      <w:pPr>
+        <w:pStyle w:val="a7"/>
+        <w:numPr>
+          <w:ilvl w:val="0"/>
+          <w:numId w:val="12"/>
+        </w:numPr>
+        <w:spacing w:line="360" w:lineRule="auto"/>
+        <w:jc w:val="both"/>
+        <w:rPr>
+          <w:rFonts w:ascii="Times New Roman" w:hAnsi="Times New Roman" w:cs="Times New Roman"/>
+          <w:sz w:val="28"/>
+          <w:szCs w:val="28"/>
+        </w:rPr>
+      </w:pPr>
+      <w:r>
+        <w:rPr>
+          <w:rFonts w:ascii="Times New Roman" w:eastAsiaTheme="minorEastAsia" w:hAnsi="Times New Roman" w:cs="Times New Roman"/>
+          <w:sz w:val="28"/>
+          <w:szCs w:val="28"/>
+        </w:rPr>
+        <w:t xml:space="preserve">К каждому </w:t>
+      </w:r>
+      <m:oMath>
+        <m:sSup>
+          <m:sSupPr>
+            <m:ctrlPr>
+              <w:rPr>
+                <w:rFonts w:ascii="Cambria Math" w:hAnsi="Cambria Math" w:cs="Times New Roman"/>
+                <w:i/>
+                <w:sz w:val="28"/>
+                <w:szCs w:val="28"/>
+              </w:rPr>
+            </m:ctrlPr>
+          </m:sSupPr>
+          <m:e>
+            <m:r>
+              <w:rPr>
+                <w:rFonts w:ascii="Cambria Math" w:hAnsi="Cambria Math" w:cs="Times New Roman"/>
+                <w:sz w:val="28"/>
+                <w:szCs w:val="28"/>
+              </w:rPr>
+              <m:t>s</m:t>
+            </m:r>
+          </m:e>
+          <m:sup>
+            <m:r>
+              <w:rPr>
+                <w:rFonts w:ascii="Cambria Math" w:hAnsi="Cambria Math" w:cs="Times New Roman"/>
+                <w:sz w:val="28"/>
+                <w:szCs w:val="28"/>
+              </w:rPr>
+              <m:t>(k)</m:t>
+            </m:r>
+          </m:sup>
+        </m:sSup>
+      </m:oMath>
+      <w:r>
+        <w:rPr>
+          <w:rFonts w:ascii="Times New Roman" w:eastAsiaTheme="minorEastAsia" w:hAnsi="Times New Roman" w:cs="Times New Roman"/>
+          <w:sz w:val="28"/>
+          <w:szCs w:val="28"/>
+        </w:rPr>
+        <w:t xml:space="preserve"> последовательно применяется </w:t>
+      </w:r>
+      <w:proofErr w:type="spellStart"/>
+      <w:r>
+        <w:rPr>
+          <w:rFonts w:ascii="Times New Roman" w:eastAsiaTheme="minorEastAsia" w:hAnsi="Times New Roman" w:cs="Times New Roman"/>
+          <w:sz w:val="28"/>
+          <w:szCs w:val="28"/>
+        </w:rPr>
+        <w:t>свёрточные</w:t>
+      </w:r>
+      <w:proofErr w:type="spellEnd"/>
+      <w:r>
+        <w:rPr>
+          <w:rFonts w:ascii="Times New Roman" w:eastAsiaTheme="minorEastAsia" w:hAnsi="Times New Roman" w:cs="Times New Roman"/>
+          <w:sz w:val="28"/>
+          <w:szCs w:val="28"/>
+        </w:rPr>
+        <w:t xml:space="preserve"> (</w:t>
+      </w:r>
+      <w:r>
+        <w:rPr>
+          <w:rFonts w:ascii="Times New Roman" w:eastAsiaTheme="minorEastAsia" w:hAnsi="Times New Roman" w:cs="Times New Roman"/>
+          <w:sz w:val="28"/>
+          <w:szCs w:val="28"/>
+        </w:rPr>
+        <w:t>CNN</w:t>
+      </w:r>
+      <w:r>
+        <w:rPr>
+          <w:rFonts w:ascii="Times New Roman" w:eastAsiaTheme="minorEastAsia" w:hAnsi="Times New Roman" w:cs="Times New Roman"/>
+          <w:sz w:val="28"/>
+          <w:szCs w:val="28"/>
+        </w:rPr>
+        <w:t>) и рекуррентные (</w:t>
+      </w:r>
+      <w:r>
+        <w:rPr>
+          <w:rFonts w:ascii="Times New Roman" w:eastAsiaTheme="minorEastAsia" w:hAnsi="Times New Roman" w:cs="Times New Roman"/>
+          <w:sz w:val="28"/>
+          <w:szCs w:val="28"/>
+        </w:rPr>
+        <w:t>RNN</w:t>
+      </w:r>
+      <w:r>
+        <w:rPr>
+          <w:rFonts w:ascii="Times New Roman" w:eastAsiaTheme="minorEastAsia" w:hAnsi="Times New Roman" w:cs="Times New Roman"/>
+          <w:sz w:val="28"/>
+          <w:szCs w:val="28"/>
+        </w:rPr>
+        <w:t xml:space="preserve">) нейронные сети для получения внимания на уровне сердечных сокращений </w:t>
+      </w:r>
+      <m:oMath>
+        <m:r>
+          <w:rPr>
+            <w:rFonts w:ascii="Cambria Math" w:eastAsiaTheme="minorEastAsia" w:hAnsi="Cambria Math" w:cs="Times New Roman"/>
+            <w:sz w:val="28"/>
+            <w:szCs w:val="28"/>
+          </w:rPr>
+          <m:t>α</m:t>
+        </m:r>
+        <m:d>
+          <m:dPr>
+            <m:ctrlPr>
+              <w:rPr>
+                <w:rFonts w:ascii="Cambria Math" w:eastAsiaTheme="minorEastAsia" w:hAnsi="Cambria Math" w:cs="Times New Roman"/>
+                <w:i/>
+                <w:sz w:val="28"/>
+                <w:szCs w:val="28"/>
+              </w:rPr>
+            </m:ctrlPr>
+          </m:dPr>
+          <m:e>
+            <m:r>
+              <w:rPr>
+                <w:rFonts w:ascii="Cambria Math" w:eastAsiaTheme="minorEastAsia" w:hAnsi="Cambria Math" w:cs="Times New Roman"/>
+                <w:sz w:val="28"/>
+                <w:szCs w:val="28"/>
+              </w:rPr>
+              <m:t>k</m:t>
+            </m:r>
+          </m:e>
+        </m:d>
+        <m:r>
+          <w:rPr>
+            <w:rFonts w:ascii="Cambria Math" w:eastAsiaTheme="minorEastAsia" w:hAnsi="Cambria Math" w:cs="Times New Roman"/>
+            <w:sz w:val="28"/>
+            <w:szCs w:val="28"/>
+          </w:rPr>
+          <m:t>,</m:t>
+        </m:r>
+        <m:r>
+          <w:rPr>
+            <w:rFonts w:ascii="Cambria Math" w:eastAsiaTheme="minorEastAsia" w:hAnsi="Cambria Math" w:cs="Times New Roman"/>
+            <w:sz w:val="28"/>
+            <w:szCs w:val="28"/>
+          </w:rPr>
+          <m:t xml:space="preserve"> </m:t>
+        </m:r>
+        <m:r>
+          <w:rPr>
+            <w:rFonts w:ascii="Cambria Math" w:eastAsiaTheme="minorEastAsia" w:hAnsi="Cambria Math" w:cs="Times New Roman"/>
+            <w:sz w:val="28"/>
+            <w:szCs w:val="28"/>
+          </w:rPr>
+          <m:t>1≤k≤L</m:t>
+        </m:r>
+      </m:oMath>
+      <w:r>
+        <w:rPr>
+          <w:rFonts w:ascii="Times New Roman" w:eastAsiaTheme="minorEastAsia" w:hAnsi="Times New Roman" w:cs="Times New Roman"/>
+          <w:sz w:val="28"/>
+          <w:szCs w:val="28"/>
+        </w:rPr>
+        <w:t xml:space="preserve"> и внимания на уровне ритма </w:t>
+      </w:r>
+      <m:oMath>
+        <m:r>
+          <w:rPr>
+            <w:rFonts w:ascii="Cambria Math" w:eastAsiaTheme="minorEastAsia" w:hAnsi="Cambria Math" w:cs="Times New Roman"/>
+            <w:sz w:val="28"/>
+            <w:szCs w:val="28"/>
+          </w:rPr>
+          <m:t>c(i)</m:t>
+        </m:r>
+      </m:oMath>
+      <w:r>
+        <w:rPr>
+          <w:rFonts w:ascii="Times New Roman" w:eastAsiaTheme="minorEastAsia" w:hAnsi="Times New Roman" w:cs="Times New Roman"/>
+          <w:sz w:val="28"/>
+          <w:szCs w:val="28"/>
+        </w:rPr>
+        <w:t>.</w:t>
+      </w:r>
+    </w:p>
+    <w:p>
+      <w:pPr>
+        <w:pStyle w:val="a7"/>
+        <w:numPr>
+          <w:ilvl w:val="0"/>
+          <w:numId w:val="12"/>
+        </w:numPr>
+        <w:spacing w:line="360" w:lineRule="auto"/>
+        <w:jc w:val="both"/>
+        <w:rPr>
+          <w:rFonts w:ascii="Times New Roman" w:hAnsi="Times New Roman" w:cs="Times New Roman"/>
+          <w:sz w:val="28"/>
+          <w:szCs w:val="28"/>
+        </w:rPr>
+      </w:pPr>
+      <w:r>
+        <w:rPr>
+          <w:rFonts w:ascii="Times New Roman" w:eastAsiaTheme="minorEastAsia" w:hAnsi="Times New Roman" w:cs="Times New Roman"/>
+          <w:sz w:val="28"/>
+          <w:szCs w:val="28"/>
+        </w:rPr>
+        <w:t xml:space="preserve">К </w:t>
+      </w:r>
+      <m:oMath>
+        <m:r>
+          <w:rPr>
+            <w:rFonts w:ascii="Cambria Math" w:eastAsiaTheme="minorEastAsia" w:hAnsi="Cambria Math" w:cs="Times New Roman"/>
+            <w:sz w:val="28"/>
+            <w:szCs w:val="28"/>
+          </w:rPr>
+          <m:t>c(i)</m:t>
+        </m:r>
+      </m:oMath>
+      <w:r>
+        <w:rPr>
+          <w:rFonts w:ascii="Times New Roman" w:eastAsiaTheme="minorEastAsia" w:hAnsi="Times New Roman" w:cs="Times New Roman"/>
+          <w:sz w:val="28"/>
+          <w:szCs w:val="28"/>
+        </w:rPr>
+        <w:t xml:space="preserve"> применяется </w:t>
+      </w:r>
+      <w:proofErr w:type="spellStart"/>
+      <w:r>
+        <w:rPr>
+          <w:rFonts w:ascii="Times New Roman" w:eastAsiaTheme="minorEastAsia" w:hAnsi="Times New Roman" w:cs="Times New Roman"/>
+          <w:sz w:val="28"/>
+          <w:szCs w:val="28"/>
+        </w:rPr>
+        <w:t>полносвязный</w:t>
+      </w:r>
+      <w:proofErr w:type="spellEnd"/>
+      <w:r>
+        <w:rPr>
+          <w:rFonts w:ascii="Times New Roman" w:eastAsiaTheme="minorEastAsia" w:hAnsi="Times New Roman" w:cs="Times New Roman"/>
+          <w:sz w:val="28"/>
+          <w:szCs w:val="28"/>
+        </w:rPr>
+        <w:t xml:space="preserve"> слой, преобразующий его вектор признаков </w:t>
+      </w:r>
+      <m:oMath>
+        <m:sSup>
+          <m:sSupPr>
+            <m:ctrlPr>
+              <w:rPr>
+                <w:rFonts w:ascii="Cambria Math" w:hAnsi="Cambria Math" w:cs="Times New Roman"/>
+                <w:i/>
+                <w:sz w:val="28"/>
+                <w:szCs w:val="28"/>
+              </w:rPr>
+            </m:ctrlPr>
+          </m:sSupPr>
+          <m:e>
+            <m:r>
+              <w:rPr>
+                <w:rFonts w:ascii="Cambria Math" w:hAnsi="Cambria Math" w:cs="Times New Roman"/>
+                <w:sz w:val="28"/>
+                <w:szCs w:val="28"/>
+              </w:rPr>
+              <m:t>q</m:t>
+            </m:r>
+          </m:e>
+          <m:sup>
+            <m:r>
+              <w:rPr>
+                <w:rFonts w:ascii="Cambria Math" w:hAnsi="Cambria Math" w:cs="Times New Roman"/>
+                <w:sz w:val="28"/>
+                <w:szCs w:val="28"/>
+              </w:rPr>
+              <m:t>(i)</m:t>
+            </m:r>
+          </m:sup>
+        </m:sSup>
+      </m:oMath>
+      <w:r>
+        <w:rPr>
+          <w:rFonts w:ascii="Times New Roman" w:eastAsiaTheme="minorEastAsia" w:hAnsi="Times New Roman" w:cs="Times New Roman"/>
+          <w:sz w:val="28"/>
+          <w:szCs w:val="28"/>
+        </w:rPr>
+        <w:t>.</w:t>
+      </w:r>
+    </w:p>
+    <w:p>
+      <w:pPr>
+        <w:pStyle w:val="a7"/>
+        <w:numPr>
+          <w:ilvl w:val="0"/>
+          <w:numId w:val="12"/>
+        </w:numPr>
+        <w:spacing w:line="360" w:lineRule="auto"/>
+        <w:jc w:val="both"/>
+        <w:rPr>
+          <w:rFonts w:ascii="Times New Roman" w:hAnsi="Times New Roman" w:cs="Times New Roman"/>
+          <w:sz w:val="28"/>
+          <w:szCs w:val="28"/>
+        </w:rPr>
+      </w:pPr>
+      <w:r>
+        <w:rPr>
+          <w:rFonts w:ascii="Times New Roman" w:hAnsi="Times New Roman" w:cs="Times New Roman"/>
+          <w:sz w:val="28"/>
+          <w:szCs w:val="28"/>
+        </w:rPr>
+        <w:t>Вычисляется взвешенное среднее для интеграции</w:t>
+      </w:r>
+      <m:oMath>
+        <m:r>
+          <w:rPr>
+            <w:rFonts w:ascii="Cambria Math" w:hAnsi="Cambria Math" w:cs="Times New Roman"/>
+            <w:sz w:val="28"/>
+            <w:szCs w:val="28"/>
+          </w:rPr>
+          <m:t>Q=</m:t>
+        </m:r>
+        <m:d>
+          <m:dPr>
+            <m:begChr m:val="["/>
+            <m:endChr m:val="]"/>
+            <m:ctrlPr>
+              <w:rPr>
+                <w:rFonts w:ascii="Cambria Math" w:hAnsi="Cambria Math" w:cs="Times New Roman"/>
+                <w:i/>
+                <w:sz w:val="28"/>
+                <w:szCs w:val="28"/>
+              </w:rPr>
+            </m:ctrlPr>
+          </m:dPr>
+          <m:e>
+            <m:sSup>
+              <m:sSupPr>
+                <m:ctrlPr>
+                  <w:rPr>
+                    <w:rFonts w:ascii="Cambria Math" w:hAnsi="Cambria Math" w:cs="Times New Roman"/>
+                    <w:i/>
+                    <w:iCs/>
+                    <w:sz w:val="28"/>
+                    <w:szCs w:val="28"/>
+                  </w:rPr>
+                </m:ctrlPr>
+              </m:sSupPr>
+              <m:e>
+                <m:r>
+                  <w:rPr>
+                    <w:rFonts w:ascii="Cambria Math" w:hAnsi="Cambria Math" w:cs="Times New Roman"/>
+                    <w:sz w:val="28"/>
+                    <w:szCs w:val="28"/>
+                  </w:rPr>
+                  <m:t>q</m:t>
+                </m:r>
+              </m:e>
+              <m:sup>
+                <m:r>
+                  <w:rPr>
+                    <w:rFonts w:ascii="Cambria Math" w:hAnsi="Cambria Math" w:cs="Times New Roman"/>
+                    <w:sz w:val="28"/>
+                    <w:szCs w:val="28"/>
+                  </w:rPr>
+                  <m:t>(1)</m:t>
+                </m:r>
+              </m:sup>
+            </m:sSup>
+            <m:r>
+              <w:rPr>
+                <w:rFonts w:ascii="Cambria Math" w:hAnsi="Cambria Math" w:cs="Times New Roman"/>
+                <w:sz w:val="28"/>
+                <w:szCs w:val="28"/>
+              </w:rPr>
+              <m:t>,…,</m:t>
+            </m:r>
+            <m:sSup>
+              <m:sSupPr>
+                <m:ctrlPr>
+                  <w:rPr>
+                    <w:rFonts w:ascii="Cambria Math" w:hAnsi="Cambria Math" w:cs="Times New Roman"/>
+                    <w:i/>
+                    <w:iCs/>
+                    <w:sz w:val="28"/>
+                    <w:szCs w:val="28"/>
+                  </w:rPr>
+                </m:ctrlPr>
+              </m:sSupPr>
+              <m:e>
+                <m:r>
+                  <w:rPr>
+                    <w:rFonts w:ascii="Cambria Math" w:hAnsi="Cambria Math" w:cs="Times New Roman"/>
+                    <w:sz w:val="28"/>
+                    <w:szCs w:val="28"/>
+                  </w:rPr>
+                  <m:t>q</m:t>
+                </m:r>
+              </m:e>
+              <m:sup>
+                <m:r>
+                  <w:rPr>
+                    <w:rFonts w:ascii="Cambria Math" w:hAnsi="Cambria Math" w:cs="Times New Roman"/>
+                    <w:sz w:val="28"/>
+                    <w:szCs w:val="28"/>
+                  </w:rPr>
+                  <m:t>(F)</m:t>
+                </m:r>
+              </m:sup>
+            </m:sSup>
+          </m:e>
+        </m:d>
+      </m:oMath>
+      <w:r>
+        <w:rPr>
+          <w:rFonts w:ascii="Times New Roman" w:eastAsiaTheme="minorEastAsia" w:hAnsi="Times New Roman" w:cs="Times New Roman"/>
+          <w:sz w:val="28"/>
+          <w:szCs w:val="28"/>
+        </w:rPr>
+        <w:t>.</w:t>
+      </w:r>
+    </w:p>
+    <w:p>
+      <w:pPr>
+        <w:spacing w:line="360" w:lineRule="auto"/>
+        <w:jc w:val="both"/>
+        <w:rPr>
+          <w:rFonts w:ascii="Times New Roman" w:hAnsi="Times New Roman" w:cs="Times New Roman"/>
+          <w:sz w:val="28"/>
+          <w:szCs w:val="28"/>
+        </w:rPr>
+      </w:pPr>
+      <w:r>
+        <w:rPr>
+          <w:rFonts w:ascii="Times New Roman" w:hAnsi="Times New Roman" w:cs="Times New Roman"/>
+          <w:sz w:val="28"/>
+          <w:szCs w:val="28"/>
+        </w:rPr>
+        <w:t>Чтобы повысить точность и интерпретируемость модели</w:t>
+      </w:r>
+      <w:r>
+        <w:rPr>
+          <w:rFonts w:ascii="Times New Roman" w:hAnsi="Times New Roman" w:cs="Times New Roman"/>
+          <w:sz w:val="28"/>
+          <w:szCs w:val="28"/>
+        </w:rPr>
+        <w:t>, предлагается</w:t>
+      </w:r>
+      <w:r>
+        <w:rPr>
+          <w:rFonts w:ascii="Times New Roman" w:hAnsi="Times New Roman" w:cs="Times New Roman"/>
+          <w:sz w:val="28"/>
+          <w:szCs w:val="28"/>
+        </w:rPr>
+        <w:t xml:space="preserve"> </w:t>
+      </w:r>
+      <w:r>
+        <w:rPr>
+          <w:rFonts w:ascii="Times New Roman" w:hAnsi="Times New Roman" w:cs="Times New Roman"/>
+          <w:sz w:val="28"/>
+          <w:szCs w:val="28"/>
+        </w:rPr>
+        <w:t xml:space="preserve">такой подход, как </w:t>
+      </w:r>
+      <w:proofErr w:type="spellStart"/>
+      <w:r>
+        <w:rPr>
+          <w:rFonts w:ascii="Times New Roman" w:hAnsi="Times New Roman" w:cs="Times New Roman"/>
+          <w:sz w:val="28"/>
+          <w:szCs w:val="28"/>
+        </w:rPr>
+        <w:t>knowledge</w:t>
+      </w:r>
+      <w:proofErr w:type="spellEnd"/>
+      <w:r>
+        <w:rPr>
+          <w:rFonts w:ascii="Times New Roman" w:hAnsi="Times New Roman" w:cs="Times New Roman"/>
+          <w:sz w:val="28"/>
+          <w:szCs w:val="28"/>
+        </w:rPr>
+        <w:t xml:space="preserve"> </w:t>
+      </w:r>
+      <w:proofErr w:type="spellStart"/>
+      <w:r>
+        <w:rPr>
+          <w:rFonts w:ascii="Times New Roman" w:hAnsi="Times New Roman" w:cs="Times New Roman"/>
+          <w:sz w:val="28"/>
+          <w:szCs w:val="28"/>
+        </w:rPr>
+        <w:t>guided</w:t>
+      </w:r>
+      <w:proofErr w:type="spellEnd"/>
+      <w:r>
+        <w:rPr>
+          <w:rFonts w:ascii="Times New Roman" w:hAnsi="Times New Roman" w:cs="Times New Roman"/>
+          <w:sz w:val="28"/>
+          <w:szCs w:val="28"/>
+        </w:rPr>
+        <w:t xml:space="preserve"> </w:t>
+      </w:r>
+      <w:proofErr w:type="spellStart"/>
+      <w:r>
+        <w:rPr>
+          <w:rFonts w:ascii="Times New Roman" w:hAnsi="Times New Roman" w:cs="Times New Roman"/>
+          <w:sz w:val="28"/>
+          <w:szCs w:val="28"/>
+        </w:rPr>
+        <w:t>attention</w:t>
+      </w:r>
+      <w:proofErr w:type="spellEnd"/>
+      <w:r>
+        <w:rPr>
+          <w:rFonts w:ascii="Times New Roman" w:hAnsi="Times New Roman" w:cs="Times New Roman"/>
+          <w:sz w:val="28"/>
+          <w:szCs w:val="28"/>
+        </w:rPr>
+        <w:t xml:space="preserve">, позволяющее обучаться механизмам внимания из признаков сокращений, ритма и частот, обозначаемых как </w:t>
+      </w:r>
+      <m:oMath>
+        <m:r>
+          <w:rPr>
+            <w:rFonts w:ascii="Cambria Math" w:hAnsi="Cambria Math" w:cs="Times New Roman"/>
+            <w:sz w:val="28"/>
+            <w:szCs w:val="28"/>
+          </w:rPr>
+          <m:t>α</m:t>
+        </m:r>
+        <m:r>
+          <m:rPr>
+            <m:sty m:val="p"/>
+          </m:rPr>
+          <w:rPr>
+            <w:rFonts w:ascii="Cambria Math" w:hAnsi="Cambria Math" w:cs="Times New Roman"/>
+            <w:sz w:val="28"/>
+            <w:szCs w:val="28"/>
+          </w:rPr>
+          <m:t xml:space="preserve">, </m:t>
+        </m:r>
+        <m:r>
+          <w:rPr>
+            <w:rFonts w:ascii="Cambria Math" w:hAnsi="Cambria Math" w:cs="Times New Roman"/>
+            <w:sz w:val="28"/>
+            <w:szCs w:val="28"/>
+          </w:rPr>
+          <m:t>β</m:t>
+        </m:r>
+        <m:r>
+          <m:rPr>
+            <m:sty m:val="p"/>
+          </m:rPr>
+          <w:rPr>
+            <w:rFonts w:ascii="Cambria Math" w:hAnsi="Cambria Math" w:cs="Times New Roman"/>
+            <w:sz w:val="28"/>
+            <w:szCs w:val="28"/>
+          </w:rPr>
+          <m:t xml:space="preserve"> и </m:t>
+        </m:r>
+        <m:r>
+          <w:rPr>
+            <w:rFonts w:ascii="Cambria Math" w:hAnsi="Cambria Math" w:cs="Times New Roman"/>
+            <w:sz w:val="28"/>
+            <w:szCs w:val="28"/>
+          </w:rPr>
+          <m:t>γ</m:t>
+        </m:r>
+      </m:oMath>
+      <w:r>
+        <w:rPr>
+          <w:rFonts w:ascii="Times New Roman" w:eastAsiaTheme="minorEastAsia" w:hAnsi="Times New Roman" w:cs="Times New Roman"/>
+          <w:iCs/>
+          <w:sz w:val="28"/>
+          <w:szCs w:val="28"/>
+        </w:rPr>
+        <w:t xml:space="preserve"> </w:t>
+      </w:r>
+      <w:r>
+        <w:rPr>
+          <w:rFonts w:ascii="Times New Roman" w:hAnsi="Times New Roman" w:cs="Times New Roman"/>
+          <w:sz w:val="28"/>
+          <w:szCs w:val="28"/>
+        </w:rPr>
+        <w:t>соответственно</w:t>
+      </w:r>
+      <w:r>
+        <w:rPr>
+          <w:rFonts w:ascii="Times New Roman" w:hAnsi="Times New Roman" w:cs="Times New Roman"/>
+          <w:sz w:val="28"/>
+          <w:szCs w:val="28"/>
+        </w:rPr>
+        <w:t xml:space="preserve"> </w:t>
+      </w:r>
+      <w:r>
+        <w:rPr>
+          <w:rFonts w:ascii="Times New Roman" w:hAnsi="Times New Roman" w:cs="Times New Roman"/>
+          <w:sz w:val="28"/>
+          <w:szCs w:val="28"/>
+        </w:rPr>
+        <w:t>[4]</w:t>
+      </w:r>
+      <w:r>
+        <w:rPr>
+          <w:rFonts w:ascii="Times New Roman" w:hAnsi="Times New Roman" w:cs="Times New Roman"/>
+          <w:sz w:val="28"/>
+          <w:szCs w:val="28"/>
+        </w:rPr>
+        <w:t>.</w:t>
+      </w:r>
+    </w:p>
+    <w:p>
+      <w:pPr>
+        <w:spacing w:line="360" w:lineRule="auto"/>
+        <w:jc w:val="both"/>
+        <w:rPr>
+          <w:rFonts w:ascii="Times New Roman" w:hAnsi="Times New Roman" w:cs="Times New Roman"/>
+          <w:sz w:val="28"/>
+          <w:szCs w:val="28"/>
+        </w:rPr>
+      </w:pPr>
     </w:p>
     <w:p>
       <w:pPr>
@@ -9147,17 +10932,7 @@
           <w:sz w:val="28"/>
           <w:szCs w:val="28"/>
         </w:rPr>
-        <w:t xml:space="preserve">В работе </w:t>
-      </w:r>
-      <w:r>
-        <w:rPr>
-          <w:rFonts w:ascii="Times New Roman" w:hAnsi="Times New Roman" w:cs="Times New Roman"/>
-          <w:b/>
-          <w:bCs/>
-          <w:sz w:val="28"/>
-          <w:szCs w:val="28"/>
-        </w:rPr>
-        <w:t>м</w:t>
+        <w:t>В работе</w:t>
       </w:r>
       <w:r>
         <w:rPr>
@@ -9197,7 +10972,25 @@
           <w:sz w:val="28"/>
           <w:szCs w:val="28"/>
         </w:rPr>
-        <w:t xml:space="preserve"> одномерной свёрточной нейронной сети (1DCNN), состоящую из 5 слоёв Conv1D, 5 слоёв Conv1D</w:t>
+        <w:t xml:space="preserve"> одномерной </w:t>
+      </w:r>
+      <w:proofErr w:type="spellStart"/>
+      <w:r>
+        <w:rPr>
+          <w:rFonts w:ascii="Times New Roman" w:hAnsi="Times New Roman" w:cs="Times New Roman"/>
+          <w:sz w:val="28"/>
+          <w:szCs w:val="28"/>
+        </w:rPr>
+        <w:t>свёрточной</w:t>
+      </w:r>
+      <w:proofErr w:type="spellEnd"/>
+      <w:r>
+        <w:rPr>
+          <w:rFonts w:ascii="Times New Roman" w:hAnsi="Times New Roman" w:cs="Times New Roman"/>
+          <w:sz w:val="28"/>
+          <w:szCs w:val="28"/>
+        </w:rPr>
+        <w:t xml:space="preserve"> нейронной сети (1DCNN), состоящую из 5 слоёв Conv1D, 5 слоёв Conv1D</w:t>
       </w:r>
       <w:r>
         <w:rPr>
@@ -9213,7 +11006,7 @@
           <w:sz w:val="28"/>
           <w:szCs w:val="28"/>
         </w:rPr>
-        <w:t xml:space="preserve"> За каждым слоем Conv1D следует слой пакетной нормализации для корректировки и масштабирования входных данных, слои MaxPooling1D и слой отсева для предотвращения переобучения на этапе обучения. Есть </w:t>
+        <w:t xml:space="preserve"> За каждым слоем Conv1D следует слой пакетной нормализации для </w:t>
       </w:r>
       <w:r>
         <w:rPr>
@@ -9222,7 +11015,7 @@
           <w:szCs w:val="28"/>
         </w:rPr>
         <w:lastRenderedPageBreak/>
-        <w:t>слой сглаживания и 1 плотный слой. Обучение классификации выполняется с использованием функции потерь двоичной кросс-энтропии и оптимизатора ADAM. Более подробн</w:t>
+        <w:t>корректировки и масштабирования входных данных, слои MaxPooling1D и слой отсева для предотвращения переобучения на этапе обучения. Есть слой сглаживания и 1 плотный слой. Обучение классификации выполняется с использованием функции потерь двоичной кросс-энтропии и оптимизатора ADAM. Более подробн</w:t>
       </w:r>
       <w:r>
         <w:rPr>
@@ -9285,6 +11078,7 @@
           <w:lang w:val="en-US"/>
           <w14:ligatures w14:val="standardContextual"/>
         </w:rPr>
+        <w:lastRenderedPageBreak/>
         <w:drawing>
           <wp:inline distT="0" distB="0" distL="0" distR="0" wp14:anchorId="0180ABC9" wp14:editId="07704CAD">
             <wp:extent cx="4499238" cy="6998815"/>
@@ -9301,7 +11095,7 @@
                     <pic:cNvPicPr/>
                   </pic:nvPicPr>
                   <pic:blipFill>
-                    <a:blip r:embed="rId10">
+                    <a:blip r:embed="rId11">
                       <a:extLst>
                         <a:ext uri="{28A0092B-C50C-407E-A947-70E740481C1C}">
                           <a14:useLocalDpi xmlns:a14="http://schemas.microsoft.com/office/drawing/2010/main" val="0"/>
@@ -9344,7 +11138,6 @@
           <w:sz w:val="28"/>
           <w:szCs w:val="28"/>
         </w:rPr>
-        <w:lastRenderedPageBreak/>
         <w:t xml:space="preserve">Рисунок 6 </w:t>
       </w:r>
       <w:r>
@@ -9597,6 +11390,7 @@
           <w:szCs w:val="28"/>
           <w:lang w:val="en-US"/>
         </w:rPr>
+        <w:lastRenderedPageBreak/>
         <w:t xml:space="preserve">[1] </w:t>
       </w:r>
       <w:r>
@@ -9851,7 +11645,7 @@
         </w:rPr>
         <w:t xml:space="preserve"> </w:t>
       </w:r>
-      <w:hyperlink r:id="rId11" w:history="1">
+      <w:hyperlink r:id="rId12" w:history="1">
         <w:r>
           <w:rPr>
             <w:rStyle w:val="ac"/>
@@ -9917,9 +11711,29 @@
           <w:szCs w:val="28"/>
           <w:lang w:val="en-US"/>
         </w:rPr>
-        <w:t xml:space="preserve">Slack, D.; Hilgard, S.; Jia, E.; Singh, S.; Lakkaraju, H. Fooling LIME and SHAP. In Proceedings of the AAAI/ACM Conference on AI, Ethics and Society, New York, NY, USA, 7–9 February 2020; pp. 180–186 </w:t>
-      </w:r>
-      <w:hyperlink r:id="rId12" w:history="1">
+        <w:t xml:space="preserve">Slack, D.; Hilgard, S.; Jia, E.; Singh, S.; </w:t>
+      </w:r>
+      <w:proofErr w:type="spellStart"/>
+      <w:r>
+        <w:rPr>
+          <w:rFonts w:ascii="Times New Roman" w:hAnsi="Times New Roman" w:cs="Times New Roman"/>
+          <w:sz w:val="28"/>
+          <w:szCs w:val="28"/>
+          <w:lang w:val="en-US"/>
+        </w:rPr>
+        <w:t>Lakkaraju</w:t>
+      </w:r>
+      <w:proofErr w:type="spellEnd"/>
+      <w:r>
+        <w:rPr>
+          <w:rFonts w:ascii="Times New Roman" w:hAnsi="Times New Roman" w:cs="Times New Roman"/>
+          <w:sz w:val="28"/>
+          <w:szCs w:val="28"/>
+          <w:lang w:val="en-US"/>
+        </w:rPr>
+        <w:t xml:space="preserve">, H. Fooling LIME and SHAP. In Proceedings of the AAAI/ACM Conference on AI, Ethics and Society, New York, NY, USA, 7–9 February 2020; pp. 180–186 </w:t>
+      </w:r>
+      <w:hyperlink r:id="rId13" w:history="1">
         <w:r>
           <w:rPr>
             <w:rStyle w:val="ac"/>
@@ -9985,9 +11799,29 @@
           <w:szCs w:val="28"/>
           <w:lang w:val="en-US"/>
         </w:rPr>
-        <w:t xml:space="preserve">R. Li, X. Zhang, H. Dai, B. Zhou and Z. Wang, "Interpretability Analysis of Heartbeat Classification Based on Heartbeat Activity’s Global Sequence Features and BiLSTM-Attention Neural Network," in IEEE Access, vol. 7, pp. 109870-109883, 2019. </w:t>
-      </w:r>
-      <w:hyperlink r:id="rId13" w:anchor="references" w:history="1">
+        <w:t xml:space="preserve">R. Li, X. Zhang, H. Dai, B. Zhou and Z. Wang, "Interpretability Analysis of Heartbeat Classification Based on Heartbeat Activity’s Global Sequence Features and </w:t>
+      </w:r>
+      <w:proofErr w:type="spellStart"/>
+      <w:r>
+        <w:rPr>
+          <w:rFonts w:ascii="Times New Roman" w:hAnsi="Times New Roman" w:cs="Times New Roman"/>
+          <w:sz w:val="28"/>
+          <w:szCs w:val="28"/>
+          <w:lang w:val="en-US"/>
+        </w:rPr>
+        <w:t>BiLSTM</w:t>
+      </w:r>
+      <w:proofErr w:type="spellEnd"/>
+      <w:r>
+        <w:rPr>
+          <w:rFonts w:ascii="Times New Roman" w:hAnsi="Times New Roman" w:cs="Times New Roman"/>
+          <w:sz w:val="28"/>
+          <w:szCs w:val="28"/>
+          <w:lang w:val="en-US"/>
+        </w:rPr>
+        <w:t xml:space="preserve">-Attention Neural Network," in IEEE Access, vol. 7, pp. 109870-109883, 2019. </w:t>
+      </w:r>
+      <w:hyperlink r:id="rId14" w:anchor="references" w:history="1">
         <w:r>
           <w:rPr>
             <w:rStyle w:val="ac"/>
@@ -10046,7 +11880,7 @@
         </w:rPr>
         <w:t xml:space="preserve"> </w:t>
       </w:r>
-      <w:hyperlink r:id="rId14" w:history="1">
+      <w:hyperlink r:id="rId15" w:history="1">
         <w:r>
           <w:rPr>
             <w:rStyle w:val="ac"/>
@@ -10087,14 +11921,25 @@
         </w:rPr>
         <w:t xml:space="preserve">[5] </w:t>
       </w:r>
-      <w:r>
-        <w:rPr>
-          <w:rFonts w:ascii="Times New Roman" w:hAnsi="Times New Roman" w:cs="Times New Roman"/>
-          <w:sz w:val="28"/>
-          <w:szCs w:val="28"/>
-          <w:lang w:val="en-US"/>
-        </w:rPr>
-        <w:t xml:space="preserve">Bahdanau, D.; Cho, K.; Bengio, Y. Neural Machine Translation by Jointly Learning to Align and Translate. In Proceedings of the 3rd International Conference on Learning Representations, ICLR 2015, San Diego, CA, USA, 7–9 May 2015; Conference Track Proceedings. </w:t>
+      <w:proofErr w:type="spellStart"/>
+      <w:r>
+        <w:rPr>
+          <w:rFonts w:ascii="Times New Roman" w:hAnsi="Times New Roman" w:cs="Times New Roman"/>
+          <w:sz w:val="28"/>
+          <w:szCs w:val="28"/>
+          <w:lang w:val="en-US"/>
+        </w:rPr>
+        <w:t>Bahdanau</w:t>
+      </w:r>
+      <w:proofErr w:type="spellEnd"/>
+      <w:r>
+        <w:rPr>
+          <w:rFonts w:ascii="Times New Roman" w:hAnsi="Times New Roman" w:cs="Times New Roman"/>
+          <w:sz w:val="28"/>
+          <w:szCs w:val="28"/>
+          <w:lang w:val="en-US"/>
+        </w:rPr>
+        <w:t xml:space="preserve">, D.; Cho, K.; Bengio, Y. Neural Machine Translation by Jointly Learning to Align and Translate. In Proceedings of the 3rd International Conference on Learning Representations, ICLR 2015, San Diego, CA, USA, 7–9 May 2015; Conference Track Proceedings. </w:t>
       </w:r>
     </w:p>
     <w:p>
@@ -10123,9 +11968,29 @@
           <w:szCs w:val="28"/>
           <w:lang w:val="en-US"/>
         </w:rPr>
-        <w:t xml:space="preserve">Zhou, B.; Khosla, A.; Lapedriza, A.; Oliva, A.; Torralba, A. Learning Deep Features for Discriminative Localization. In Proceedings of the 2016 IEEE Conference on Computer Vision and Pattern Recognition (CVPR), Las Vegas, NV, USA, 27–30 June 2016. </w:t>
-      </w:r>
-      <w:hyperlink r:id="rId15" w:history="1">
+        <w:t xml:space="preserve">Zhou, B.; Khosla, A.; </w:t>
+      </w:r>
+      <w:proofErr w:type="spellStart"/>
+      <w:r>
+        <w:rPr>
+          <w:rFonts w:ascii="Times New Roman" w:hAnsi="Times New Roman" w:cs="Times New Roman"/>
+          <w:sz w:val="28"/>
+          <w:szCs w:val="28"/>
+          <w:lang w:val="en-US"/>
+        </w:rPr>
+        <w:t>Lapedriza</w:t>
+      </w:r>
+      <w:proofErr w:type="spellEnd"/>
+      <w:r>
+        <w:rPr>
+          <w:rFonts w:ascii="Times New Roman" w:hAnsi="Times New Roman" w:cs="Times New Roman"/>
+          <w:sz w:val="28"/>
+          <w:szCs w:val="28"/>
+          <w:lang w:val="en-US"/>
+        </w:rPr>
+        <w:t xml:space="preserve">, A.; Oliva, A.; Torralba, A. Learning Deep Features for Discriminative Localization. In Proceedings of the 2016 IEEE Conference on Computer Vision and Pattern Recognition (CVPR), Las Vegas, NV, USA, 27–30 June 2016. </w:t>
+      </w:r>
+      <w:hyperlink r:id="rId16" w:history="1">
         <w:r>
           <w:rPr>
             <w:rStyle w:val="ac"/>
@@ -10164,7 +12029,6 @@
           <w:szCs w:val="28"/>
           <w:lang w:val="en-US"/>
         </w:rPr>
-        <w:lastRenderedPageBreak/>
         <w:t xml:space="preserve">[7] </w:t>
       </w:r>
       <w:r>
@@ -10174,7 +12038,47 @@
           <w:szCs w:val="28"/>
           <w:lang w:val="en-US"/>
         </w:rPr>
-        <w:t>Ayano, Y.M.; Schwenker, F.; Dufera, B.D.; Debelee, T.G. Interpretable Machine Learning Techniques in ECG-Based Heart Disease Classification: A Systematic Review. </w:t>
+        <w:t xml:space="preserve">Ayano, Y.M.; Schwenker, F.; </w:t>
+      </w:r>
+      <w:proofErr w:type="spellStart"/>
+      <w:r>
+        <w:rPr>
+          <w:rFonts w:ascii="Times New Roman" w:hAnsi="Times New Roman" w:cs="Times New Roman"/>
+          <w:sz w:val="28"/>
+          <w:szCs w:val="28"/>
+          <w:lang w:val="en-US"/>
+        </w:rPr>
+        <w:t>Dufera</w:t>
+      </w:r>
+      <w:proofErr w:type="spellEnd"/>
+      <w:r>
+        <w:rPr>
+          <w:rFonts w:ascii="Times New Roman" w:hAnsi="Times New Roman" w:cs="Times New Roman"/>
+          <w:sz w:val="28"/>
+          <w:szCs w:val="28"/>
+          <w:lang w:val="en-US"/>
+        </w:rPr>
+        <w:t xml:space="preserve">, B.D.; </w:t>
+      </w:r>
+      <w:proofErr w:type="spellStart"/>
+      <w:r>
+        <w:rPr>
+          <w:rFonts w:ascii="Times New Roman" w:hAnsi="Times New Roman" w:cs="Times New Roman"/>
+          <w:sz w:val="28"/>
+          <w:szCs w:val="28"/>
+          <w:lang w:val="en-US"/>
+        </w:rPr>
+        <w:t>Debelee</w:t>
+      </w:r>
+      <w:proofErr w:type="spellEnd"/>
+      <w:r>
+        <w:rPr>
+          <w:rFonts w:ascii="Times New Roman" w:hAnsi="Times New Roman" w:cs="Times New Roman"/>
+          <w:sz w:val="28"/>
+          <w:szCs w:val="28"/>
+          <w:lang w:val="en-US"/>
+        </w:rPr>
+        <w:t>, T.G. Interpretable Machine Learning Techniques in ECG-Based Heart Disease Classification: A Systematic Review. </w:t>
       </w:r>
       <w:r>
         <w:rPr>
@@ -10236,7 +12140,7 @@
         </w:rPr>
         <w:t xml:space="preserve">, 111. </w:t>
       </w:r>
-      <w:hyperlink r:id="rId16" w:history="1">
+      <w:hyperlink r:id="rId17" w:history="1">
         <w:r>
           <w:rPr>
             <w:rStyle w:val="ac"/>
@@ -10284,7 +12188,57 @@
           <w:szCs w:val="28"/>
           <w:lang w:val="en-US"/>
         </w:rPr>
-        <w:t>Goodfellow, S.D.; Goodwin, A.; Greer, R.; Laussen, P.C.; Mazwi, M.; Eytan, D. Towards Understanding ECG Rhythm Classification Using Convolutional Neural Networks and Attention Mappings. In Proceedings of the 3rd Machine Learning for Healthcare Conference, Palo Alto, CA, USA, 17–18 August 2018; Volume 85, pp. 83–101.</w:t>
+        <w:t xml:space="preserve">Goodfellow, S.D.; Goodwin, A.; Greer, R.; </w:t>
+      </w:r>
+      <w:proofErr w:type="spellStart"/>
+      <w:r>
+        <w:rPr>
+          <w:rFonts w:ascii="Times New Roman" w:hAnsi="Times New Roman" w:cs="Times New Roman"/>
+          <w:sz w:val="28"/>
+          <w:szCs w:val="28"/>
+          <w:lang w:val="en-US"/>
+        </w:rPr>
+        <w:t>Laussen</w:t>
+      </w:r>
+      <w:proofErr w:type="spellEnd"/>
+      <w:r>
+        <w:rPr>
+          <w:rFonts w:ascii="Times New Roman" w:hAnsi="Times New Roman" w:cs="Times New Roman"/>
+          <w:sz w:val="28"/>
+          <w:szCs w:val="28"/>
+          <w:lang w:val="en-US"/>
+        </w:rPr>
+        <w:t xml:space="preserve">, P.C.; </w:t>
+      </w:r>
+      <w:proofErr w:type="spellStart"/>
+      <w:r>
+        <w:rPr>
+          <w:rFonts w:ascii="Times New Roman" w:hAnsi="Times New Roman" w:cs="Times New Roman"/>
+          <w:sz w:val="28"/>
+          <w:szCs w:val="28"/>
+          <w:lang w:val="en-US"/>
+        </w:rPr>
+        <w:t>Mazwi</w:t>
+      </w:r>
+      <w:proofErr w:type="spellEnd"/>
+      <w:r>
+        <w:rPr>
+          <w:rFonts w:ascii="Times New Roman" w:hAnsi="Times New Roman" w:cs="Times New Roman"/>
+          <w:sz w:val="28"/>
+          <w:szCs w:val="28"/>
+          <w:lang w:val="en-US"/>
+        </w:rPr>
+        <w:t xml:space="preserve">, M.; Eytan, D. Towards Understanding ECG Rhythm Classification Using Convolutional Neural Networks and Attention Mappings. In Proceedings of the 3rd Machine </w:t>
+      </w:r>
+      <w:r>
+        <w:rPr>
+          <w:rFonts w:ascii="Times New Roman" w:hAnsi="Times New Roman" w:cs="Times New Roman"/>
+          <w:sz w:val="28"/>
+          <w:szCs w:val="28"/>
+          <w:lang w:val="en-US"/>
+        </w:rPr>
+        <w:lastRenderedPageBreak/>
+        <w:t>Learning for Healthcare Conference, Palo Alto, CA, USA, 17–18 August 2018; Volume 85, pp. 83–101.</w:t>
       </w:r>
     </w:p>
     <w:p>
@@ -10314,6 +12268,7 @@
         </w:rPr>
         <w:t>Zhang, D.; Yang, S.; Yuan, X.; Zhang, P. Interpretable deep learning for automatic diagnosis of 12-lead electrocardiogram. </w:t>
       </w:r>
+      <w:proofErr w:type="spellStart"/>
       <w:r>
         <w:rPr>
           <w:rFonts w:ascii="Times New Roman" w:hAnsi="Times New Roman" w:cs="Times New Roman"/>
@@ -10325,6 +12280,7 @@
         </w:rPr>
         <w:t>iScience</w:t>
       </w:r>
+      <w:proofErr w:type="spellEnd"/>
       <w:r>
         <w:rPr>
           <w:rFonts w:ascii="Times New Roman" w:hAnsi="Times New Roman" w:cs="Times New Roman"/>
@@ -10383,7 +12339,7 @@
         </w:rPr>
         <w:t xml:space="preserve"> </w:t>
       </w:r>
-      <w:hyperlink r:id="rId17" w:history="1">
+      <w:hyperlink r:id="rId18" w:history="1">
         <w:r>
           <w:rPr>
             <w:rStyle w:val="ac"/>
@@ -10392,15 +12348,212 @@
             <w:szCs w:val="28"/>
             <w:lang w:val="en-US"/>
           </w:rPr>
-          <w:t>https://www.cell.com/iscience/fulltext/S2589-0042(21)00341-2?ref=https://giter.vip</w:t>
+          <w:t>https</w:t>
         </w:r>
+        <w:r>
+          <w:rPr>
+            <w:rStyle w:val="ac"/>
+            <w:rFonts w:ascii="Times New Roman" w:hAnsi="Times New Roman" w:cs="Times New Roman"/>
+            <w:sz w:val="28"/>
+            <w:szCs w:val="28"/>
+          </w:rPr>
+          <w:t>://</w:t>
+        </w:r>
+        <w:r>
+          <w:rPr>
+            <w:rStyle w:val="ac"/>
+            <w:rFonts w:ascii="Times New Roman" w:hAnsi="Times New Roman" w:cs="Times New Roman"/>
+            <w:sz w:val="28"/>
+            <w:szCs w:val="28"/>
+            <w:lang w:val="en-US"/>
+          </w:rPr>
+          <w:t>www</w:t>
+        </w:r>
+        <w:r>
+          <w:rPr>
+            <w:rStyle w:val="ac"/>
+            <w:rFonts w:ascii="Times New Roman" w:hAnsi="Times New Roman" w:cs="Times New Roman"/>
+            <w:sz w:val="28"/>
+            <w:szCs w:val="28"/>
+          </w:rPr>
+          <w:t>.</w:t>
+        </w:r>
+        <w:r>
+          <w:rPr>
+            <w:rStyle w:val="ac"/>
+            <w:rFonts w:ascii="Times New Roman" w:hAnsi="Times New Roman" w:cs="Times New Roman"/>
+            <w:sz w:val="28"/>
+            <w:szCs w:val="28"/>
+            <w:lang w:val="en-US"/>
+          </w:rPr>
+          <w:t>cell</w:t>
+        </w:r>
+        <w:r>
+          <w:rPr>
+            <w:rStyle w:val="ac"/>
+            <w:rFonts w:ascii="Times New Roman" w:hAnsi="Times New Roman" w:cs="Times New Roman"/>
+            <w:sz w:val="28"/>
+            <w:szCs w:val="28"/>
+          </w:rPr>
+          <w:t>.</w:t>
+        </w:r>
+        <w:r>
+          <w:rPr>
+            <w:rStyle w:val="ac"/>
+            <w:rFonts w:ascii="Times New Roman" w:hAnsi="Times New Roman" w:cs="Times New Roman"/>
+            <w:sz w:val="28"/>
+            <w:szCs w:val="28"/>
+            <w:lang w:val="en-US"/>
+          </w:rPr>
+          <w:t>com</w:t>
+        </w:r>
+        <w:r>
+          <w:rPr>
+            <w:rStyle w:val="ac"/>
+            <w:rFonts w:ascii="Times New Roman" w:hAnsi="Times New Roman" w:cs="Times New Roman"/>
+            <w:sz w:val="28"/>
+            <w:szCs w:val="28"/>
+          </w:rPr>
+          <w:t>/</w:t>
+        </w:r>
+        <w:proofErr w:type="spellStart"/>
+        <w:r>
+          <w:rPr>
+            <w:rStyle w:val="ac"/>
+            <w:rFonts w:ascii="Times New Roman" w:hAnsi="Times New Roman" w:cs="Times New Roman"/>
+            <w:sz w:val="28"/>
+            <w:szCs w:val="28"/>
+            <w:lang w:val="en-US"/>
+          </w:rPr>
+          <w:t>iscience</w:t>
+        </w:r>
+        <w:proofErr w:type="spellEnd"/>
+        <w:r>
+          <w:rPr>
+            <w:rStyle w:val="ac"/>
+            <w:rFonts w:ascii="Times New Roman" w:hAnsi="Times New Roman" w:cs="Times New Roman"/>
+            <w:sz w:val="28"/>
+            <w:szCs w:val="28"/>
+          </w:rPr>
+          <w:t>/</w:t>
+        </w:r>
+        <w:proofErr w:type="spellStart"/>
+        <w:r>
+          <w:rPr>
+            <w:rStyle w:val="ac"/>
+            <w:rFonts w:ascii="Times New Roman" w:hAnsi="Times New Roman" w:cs="Times New Roman"/>
+            <w:sz w:val="28"/>
+            <w:szCs w:val="28"/>
+            <w:lang w:val="en-US"/>
+          </w:rPr>
+          <w:t>fulltext</w:t>
+        </w:r>
+        <w:proofErr w:type="spellEnd"/>
+        <w:r>
+          <w:rPr>
+            <w:rStyle w:val="ac"/>
+            <w:rFonts w:ascii="Times New Roman" w:hAnsi="Times New Roman" w:cs="Times New Roman"/>
+            <w:sz w:val="28"/>
+            <w:szCs w:val="28"/>
+          </w:rPr>
+          <w:t>/</w:t>
+        </w:r>
+        <w:r>
+          <w:rPr>
+            <w:rStyle w:val="ac"/>
+            <w:rFonts w:ascii="Times New Roman" w:hAnsi="Times New Roman" w:cs="Times New Roman"/>
+            <w:sz w:val="28"/>
+            <w:szCs w:val="28"/>
+            <w:lang w:val="en-US"/>
+          </w:rPr>
+          <w:t>S</w:t>
+        </w:r>
+        <w:r>
+          <w:rPr>
+            <w:rStyle w:val="ac"/>
+            <w:rFonts w:ascii="Times New Roman" w:hAnsi="Times New Roman" w:cs="Times New Roman"/>
+            <w:sz w:val="28"/>
+            <w:szCs w:val="28"/>
+          </w:rPr>
+          <w:t>2589-0042(21)00341-2?</w:t>
+        </w:r>
+        <w:r>
+          <w:rPr>
+            <w:rStyle w:val="ac"/>
+            <w:rFonts w:ascii="Times New Roman" w:hAnsi="Times New Roman" w:cs="Times New Roman"/>
+            <w:sz w:val="28"/>
+            <w:szCs w:val="28"/>
+            <w:lang w:val="en-US"/>
+          </w:rPr>
+          <w:t>ref</w:t>
+        </w:r>
+        <w:r>
+          <w:rPr>
+            <w:rStyle w:val="ac"/>
+            <w:rFonts w:ascii="Times New Roman" w:hAnsi="Times New Roman" w:cs="Times New Roman"/>
+            <w:sz w:val="28"/>
+            <w:szCs w:val="28"/>
+          </w:rPr>
+          <w:t>=</w:t>
+        </w:r>
+        <w:r>
+          <w:rPr>
+            <w:rStyle w:val="ac"/>
+            <w:rFonts w:ascii="Times New Roman" w:hAnsi="Times New Roman" w:cs="Times New Roman"/>
+            <w:sz w:val="28"/>
+            <w:szCs w:val="28"/>
+            <w:lang w:val="en-US"/>
+          </w:rPr>
+          <w:t>https</w:t>
+        </w:r>
+        <w:r>
+          <w:rPr>
+            <w:rStyle w:val="ac"/>
+            <w:rFonts w:ascii="Times New Roman" w:hAnsi="Times New Roman" w:cs="Times New Roman"/>
+            <w:sz w:val="28"/>
+            <w:szCs w:val="28"/>
+          </w:rPr>
+          <w:t>://</w:t>
+        </w:r>
+        <w:proofErr w:type="spellStart"/>
+        <w:r>
+          <w:rPr>
+            <w:rStyle w:val="ac"/>
+            <w:rFonts w:ascii="Times New Roman" w:hAnsi="Times New Roman" w:cs="Times New Roman"/>
+            <w:sz w:val="28"/>
+            <w:szCs w:val="28"/>
+            <w:lang w:val="en-US"/>
+          </w:rPr>
+          <w:t>giter</w:t>
+        </w:r>
+        <w:proofErr w:type="spellEnd"/>
+        <w:r>
+          <w:rPr>
+            <w:rStyle w:val="ac"/>
+            <w:rFonts w:ascii="Times New Roman" w:hAnsi="Times New Roman" w:cs="Times New Roman"/>
+            <w:sz w:val="28"/>
+            <w:szCs w:val="28"/>
+          </w:rPr>
+          <w:t>.</w:t>
+        </w:r>
+        <w:proofErr w:type="spellStart"/>
+        <w:r>
+          <w:rPr>
+            <w:rStyle w:val="ac"/>
+            <w:rFonts w:ascii="Times New Roman" w:hAnsi="Times New Roman" w:cs="Times New Roman"/>
+            <w:sz w:val="28"/>
+            <w:szCs w:val="28"/>
+            <w:lang w:val="en-US"/>
+          </w:rPr>
+          <w:t>vip</w:t>
+        </w:r>
+        <w:proofErr w:type="spellEnd"/>
       </w:hyperlink>
       <w:r>
         <w:rPr>
           <w:rFonts w:ascii="Times New Roman" w:hAnsi="Times New Roman" w:cs="Times New Roman"/>
           <w:sz w:val="28"/>
           <w:szCs w:val="28"/>
-          <w:lang w:val="en-US"/>
         </w:rPr>
         <w:t xml:space="preserve"> </w:t>
       </w:r>
@@ -10414,6 +12567,7 @@
           <w:bCs/>
           <w:sz w:val="28"/>
           <w:szCs w:val="28"/>
+          <w:lang w:val="en-US"/>
         </w:rPr>
       </w:pPr>
       <w:r>
@@ -10446,6 +12600,7 @@
           <w:rFonts w:ascii="Times New Roman" w:hAnsi="Times New Roman" w:cs="Times New Roman"/>
           <w:sz w:val="28"/>
           <w:szCs w:val="28"/>
+          <w:lang w:val="en-US"/>
         </w:rPr>
       </w:pPr>
       <w:r>
@@ -10468,8 +12623,9 @@
           <w:szCs w:val="28"/>
           <w:lang w:val="en-US"/>
         </w:rPr>
-        <w:t>Selvaraju RR, Cogswell M, Das A, Vedantam R, Parikh D, Batra D. Grad-CAM: visual explanations from deep networks via gradient-based localization. Int J Comput Vis. 2020;128:336–59.</w:t>
-      </w:r>
+        <w:t xml:space="preserve">Selvaraju RR, Cogswell M, Das A, </w:t>
+      </w:r>
+      <w:proofErr w:type="spellStart"/>
       <w:r>
         <w:rPr>
           <w:rFonts w:ascii="Times New Roman" w:hAnsi="Times New Roman" w:cs="Times New Roman"/>
@@ -10479,9 +12635,69 @@
           <w:szCs w:val="28"/>
           <w:lang w:val="en-US"/>
         </w:rPr>
-        <w:t xml:space="preserve">  </w:t>
-      </w:r>
-      <w:hyperlink r:id="rId18" w:history="1">
+        <w:t>Vedantam</w:t>
+      </w:r>
+      <w:proofErr w:type="spellEnd"/>
+      <w:r>
+        <w:rPr>
+          <w:rFonts w:ascii="Times New Roman" w:hAnsi="Times New Roman" w:cs="Times New Roman"/>
+          <w:b/>
+          <w:bCs/>
+          <w:sz w:val="28"/>
+          <w:szCs w:val="28"/>
+          <w:lang w:val="en-US"/>
+        </w:rPr>
+        <w:t xml:space="preserve"> R, Parikh D, Batra D. Grad-CAM: visual explanations from deep networks via gradient-based localization. Int J </w:t>
+      </w:r>
+      <w:proofErr w:type="spellStart"/>
+      <w:r>
+        <w:rPr>
+          <w:rFonts w:ascii="Times New Roman" w:hAnsi="Times New Roman" w:cs="Times New Roman"/>
+          <w:b/>
+          <w:bCs/>
+          <w:sz w:val="28"/>
+          <w:szCs w:val="28"/>
+          <w:lang w:val="en-US"/>
+        </w:rPr>
+        <w:t>Comput</w:t>
+      </w:r>
+      <w:proofErr w:type="spellEnd"/>
+      <w:r>
+        <w:rPr>
+          <w:rFonts w:ascii="Times New Roman" w:hAnsi="Times New Roman" w:cs="Times New Roman"/>
+          <w:b/>
+          <w:bCs/>
+          <w:sz w:val="28"/>
+          <w:szCs w:val="28"/>
+          <w:lang w:val="en-US"/>
+        </w:rPr>
+        <w:t xml:space="preserve"> Vis. </w:t>
+      </w:r>
+      <w:proofErr w:type="gramStart"/>
+      <w:r>
+        <w:rPr>
+          <w:rFonts w:ascii="Times New Roman" w:hAnsi="Times New Roman" w:cs="Times New Roman"/>
+          <w:b/>
+          <w:bCs/>
+          <w:sz w:val="28"/>
+          <w:szCs w:val="28"/>
+          <w:lang w:val="en-US"/>
+        </w:rPr>
+        <w:t>2020;128:336</w:t>
+      </w:r>
+      <w:proofErr w:type="gramEnd"/>
+      <w:r>
+        <w:rPr>
+          <w:rFonts w:ascii="Times New Roman" w:hAnsi="Times New Roman" w:cs="Times New Roman"/>
+          <w:b/>
+          <w:bCs/>
+          <w:sz w:val="28"/>
+          <w:szCs w:val="28"/>
+          <w:lang w:val="en-US"/>
+        </w:rPr>
+        <w:t xml:space="preserve">–59.  </w:t>
+      </w:r>
+      <w:hyperlink r:id="rId19" w:history="1">
         <w:r>
           <w:rPr>
             <w:rStyle w:val="ac"/>
@@ -10500,6 +12716,7 @@
           <w:bCs/>
           <w:sz w:val="28"/>
           <w:szCs w:val="28"/>
+          <w:lang w:val="en-US"/>
         </w:rPr>
         <w:t xml:space="preserve"> </w:t>
       </w:r>
@@ -11405,6 +13622,92 @@
     </w:lvl>
   </w:abstractNum>
   <w:abstractNum w:abstractNumId="8" w15:restartNumberingAfterBreak="0">
+    <w:nsid w:val="34E62B76"/>
+    <w:multiLevelType w:val="hybridMultilevel"/>
+    <w:tmpl w:val="2168E97E"/>
+    <w:lvl w:ilvl="0" w:tplc="0419000F">
+      <w:start w:val="1"/>
+      <w:numFmt w:val="decimal"/>
+      <w:lvlText w:val="%1."/>
+      <w:lvlJc w:val="left"/>
+      <w:pPr>
+        <w:ind w:left="720" w:hanging="360"/>
+      </w:pPr>
+    </w:lvl>
+    <w:lvl w:ilvl="1" w:tplc="04190019" w:tentative="1">
+      <w:start w:val="1"/>
+      <w:numFmt w:val="lowerLetter"/>
+      <w:lvlText w:val="%2."/>
+      <w:lvlJc w:val="left"/>
+      <w:pPr>
+        <w:ind w:left="1440" w:hanging="360"/>
+      </w:pPr>
+    </w:lvl>
+    <w:lvl w:ilvl="2" w:tplc="0419001B" w:tentative="1">
+      <w:start w:val="1"/>
+      <w:numFmt w:val="lowerRoman"/>
+      <w:lvlText w:val="%3."/>
+      <w:lvlJc w:val="right"/>
+      <w:pPr>
+        <w:ind w:left="2160" w:hanging="180"/>
+      </w:pPr>
+    </w:lvl>
+    <w:lvl w:ilvl="3" w:tplc="0419000F" w:tentative="1">
+      <w:start w:val="1"/>
+      <w:numFmt w:val="decimal"/>
+      <w:lvlText w:val="%4."/>
+      <w:lvlJc w:val="left"/>
+      <w:pPr>
+        <w:ind w:left="2880" w:hanging="360"/>
+      </w:pPr>
+    </w:lvl>
+    <w:lvl w:ilvl="4" w:tplc="04190019" w:tentative="1">
+      <w:start w:val="1"/>
+      <w:numFmt w:val="lowerLetter"/>
+      <w:lvlText w:val="%5."/>
+      <w:lvlJc w:val="left"/>
+      <w:pPr>
+        <w:ind w:left="3600" w:hanging="360"/>
+      </w:pPr>
+    </w:lvl>
+    <w:lvl w:ilvl="5" w:tplc="0419001B" w:tentative="1">
+      <w:start w:val="1"/>
+      <w:numFmt w:val="lowerRoman"/>
+      <w:lvlText w:val="%6."/>
+      <w:lvlJc w:val="right"/>
+      <w:pPr>
+        <w:ind w:left="4320" w:hanging="180"/>
+      </w:pPr>
+    </w:lvl>
+    <w:lvl w:ilvl="6" w:tplc="0419000F" w:tentative="1">
+      <w:start w:val="1"/>
+      <w:numFmt w:val="decimal"/>
+      <w:lvlText w:val="%7."/>
+      <w:lvlJc w:val="left"/>
+      <w:pPr>
+        <w:ind w:left="5040" w:hanging="360"/>
+      </w:pPr>
+    </w:lvl>
+    <w:lvl w:ilvl="7" w:tplc="04190019" w:tentative="1">
+      <w:start w:val="1"/>
+      <w:numFmt w:val="lowerLetter"/>
+      <w:lvlText w:val="%8."/>
+      <w:lvlJc w:val="left"/>
+      <w:pPr>
+        <w:ind w:left="5760" w:hanging="360"/>
+      </w:pPr>
+    </w:lvl>
+    <w:lvl w:ilvl="8" w:tplc="0419001B" w:tentative="1">
+      <w:start w:val="1"/>
+      <w:numFmt w:val="lowerRoman"/>
+      <w:lvlText w:val="%9."/>
+      <w:lvlJc w:val="right"/>
+      <w:pPr>
+        <w:ind w:left="6480" w:hanging="180"/>
+      </w:pPr>
+    </w:lvl>
+  </w:abstractNum>
+  <w:abstractNum w:abstractNumId="9" w15:restartNumberingAfterBreak="0">
     <w:nsid w:val="3FDE6F8B"/>
     <w:multiLevelType w:val="hybridMultilevel"/>
     <w:tmpl w:val="ED0EB2D2"/>
@@ -11517,7 +13820,7 @@
       </w:rPr>
     </w:lvl>
   </w:abstractNum>
-  <w:abstractNum w:abstractNumId="9" w15:restartNumberingAfterBreak="0">
+  <w:abstractNum w:abstractNumId="10" w15:restartNumberingAfterBreak="0">
     <w:nsid w:val="51AE569F"/>
     <w:multiLevelType w:val="hybridMultilevel"/>
     <w:tmpl w:val="937C7BE6"/>
@@ -11630,7 +13933,7 @@
       </w:rPr>
     </w:lvl>
   </w:abstractNum>
-  <w:abstractNum w:abstractNumId="10" w15:restartNumberingAfterBreak="0">
+  <w:abstractNum w:abstractNumId="11" w15:restartNumberingAfterBreak="0">
     <w:nsid w:val="65E8498E"/>
     <w:multiLevelType w:val="multilevel"/>
     <w:tmpl w:val="0EC2762E"/>
@@ -11752,16 +14055,16 @@
     </w:lvl>
   </w:abstractNum>
   <w:num w:numId="1" w16cid:durableId="1086271929">
-    <w:abstractNumId w:val="9"/>
+    <w:abstractNumId w:val="10"/>
   </w:num>
   <w:num w:numId="2" w16cid:durableId="1723601560">
-    <w:abstractNumId w:val="10"/>
+    <w:abstractNumId w:val="11"/>
   </w:num>
   <w:num w:numId="3" w16cid:durableId="1191382966">
     <w:abstractNumId w:val="2"/>
   </w:num>
   <w:num w:numId="4" w16cid:durableId="2146389765">
-    <w:abstractNumId w:val="8"/>
+    <w:abstractNumId w:val="9"/>
   </w:num>
   <w:num w:numId="5" w16cid:durableId="1719040632">
     <w:abstractNumId w:val="3"/>
@@ -11783,6 +14086,9 @@
   </w:num>
   <w:num w:numId="11" w16cid:durableId="48578317">
     <w:abstractNumId w:val="1"/>
+  </w:num>
+  <w:num w:numId="12" w16cid:durableId="257949963">
+    <w:abstractNumId w:val="8"/>
   </w:num>
 </w:numbering>
 </file>

</xml_diff>